<commit_message>
experimenting with model validation.  It doesn't work as advertised
</commit_message>
<xml_diff>
--- a/DemoProjects/NetCore/Notes.docx
+++ b/DemoProjects/NetCore/Notes.docx
@@ -8,6 +8,19 @@
       </w:pPr>
       <w:r>
         <w:t>Kestrel web server:</w:t>
+      </w:r>
+    </w:p>
+    <w:p>
+      <w:r>
+        <w:t xml:space="preserve">This project was designed to be a starter project that is run in a docker </w:t>
+      </w:r>
+      <w:proofErr w:type="gramStart"/>
+      <w:r>
+        <w:t>container, and</w:t>
+      </w:r>
+      <w:proofErr w:type="gramEnd"/>
+      <w:r>
+        <w:t xml:space="preserve"> run behind a reverse proxy.  </w:t>
       </w:r>
     </w:p>
     <w:p>
@@ -190,7 +203,7 @@
     <w:p/>
     <w:p>
       <w:pPr>
-        <w:pStyle w:val="Heading1"/>
+        <w:pStyle w:val="Heading2"/>
       </w:pPr>
       <w:r>
         <w:t>Reverse proxy:</w:t>
@@ -301,46 +314,64 @@
     <w:p/>
     <w:p>
       <w:pPr>
+        <w:pStyle w:val="Heading2"/>
+      </w:pPr>
+      <w:r>
+        <w:lastRenderedPageBreak/>
+        <w:t>Configure production environments</w:t>
+      </w:r>
+    </w:p>
+    <w:p>
+      <w:r>
+        <w:t>https://stackify.com/kestrel-web-server-asp-net-core-kestrel-vs-iis/</w:t>
+      </w:r>
+    </w:p>
+    <w:p>
+      <w:r>
+        <w:t>https://docs.microsoft.com/en-us/aspnet/core/host-and-deploy/iis/index?view=aspnetcore-2.1</w:t>
+      </w:r>
+    </w:p>
+    <w:p>
+      <w:r>
+        <w:t>https://docs.microsoft.com/en-us/aspnet/core/host-and-deploy/proxy-load-balancer?view=aspnetcore-2.1</w:t>
+      </w:r>
+    </w:p>
+    <w:p/>
+    <w:p>
+      <w:pPr>
         <w:pStyle w:val="Heading1"/>
       </w:pPr>
       <w:r>
-        <w:t>Configure production environments</w:t>
-      </w:r>
-    </w:p>
-    <w:p>
-      <w:r>
-        <w:t>https://stackify.com/kestrel-web-server-asp-net-core-kestrel-vs-iis/</w:t>
-      </w:r>
-    </w:p>
-    <w:p>
-      <w:r>
-        <w:lastRenderedPageBreak/>
-        <w:t>https://docs.microsoft.com/en-us/aspnet/core/host-and-deploy/iis/index?view=aspnetcore-2.1</w:t>
-      </w:r>
-    </w:p>
-    <w:p>
-      <w:r>
-        <w:t>https://docs.microsoft.com/en-us/aspnet/core/host-and-deploy/proxy-load-balancer?view=aspnetcore-2.1</w:t>
+        <w:t>Design guidelines</w:t>
       </w:r>
     </w:p>
     <w:p/>
     <w:p>
       <w:pPr>
-        <w:pStyle w:val="Heading1"/>
-      </w:pPr>
-      <w:r>
-        <w:t xml:space="preserve">Pluralsight: </w:t>
-      </w:r>
-      <w:r>
-        <w:t>Building Your First API with ASP.NET Core</w:t>
-      </w:r>
-    </w:p>
-    <w:p>
-      <w:pPr>
         <w:pStyle w:val="Heading2"/>
       </w:pPr>
       <w:r>
-        <w:t>Module 4: Manipulating Resources</w:t>
+        <w:t>Models and Entities are not the same thing</w:t>
+      </w:r>
+    </w:p>
+    <w:p>
+      <w:r>
+        <w:t>There is a strong tendency to re-use your POCO(s) throughout your back end.  This is DRY, right?  Don’t repeat yourself?</w:t>
+      </w:r>
+    </w:p>
+    <w:p>
+      <w:proofErr w:type="gramStart"/>
+      <w:r>
+        <w:t>So</w:t>
+      </w:r>
+      <w:proofErr w:type="gramEnd"/>
+      <w:r>
+        <w:t xml:space="preserve"> you want to use ONE set of POCOs to read from the database, and return those same objects to the clients making web requests.</w:t>
+      </w:r>
+    </w:p>
+    <w:p>
+      <w:r>
+        <w:t>The problem is that the POCO that you use in the EF layer is different from the POCO that you return when servicing a client request (or accept as a POST/PUT request).  Namely:</w:t>
       </w:r>
     </w:p>
     <w:p>
@@ -348,12 +379,19 @@
         <w:pStyle w:val="ListParagraph"/>
         <w:numPr>
           <w:ilvl w:val="0"/>
-          <w:numId w:val="3"/>
-        </w:numPr>
-        <w:spacing w:after="0" w:line="240" w:lineRule="auto"/>
-      </w:pPr>
-      <w:r>
-        <w:t>Strong recommendation to separate the POCO used for the database from the POCO used to serialize and de-serialize request/response payloads.</w:t>
+          <w:numId w:val="7"/>
+        </w:numPr>
+      </w:pPr>
+      <w:r>
+        <w:t xml:space="preserve">At the Entity Framework layer: you have all kinds of attributes and properties that EF wants to see, but which mean nothing to </w:t>
+      </w:r>
+      <w:proofErr w:type="spellStart"/>
+      <w:r>
+        <w:t>WebAPI</w:t>
+      </w:r>
+      <w:proofErr w:type="spellEnd"/>
+      <w:r>
+        <w:t>.</w:t>
       </w:r>
     </w:p>
     <w:p>
@@ -361,25 +399,11 @@
         <w:pStyle w:val="ListParagraph"/>
         <w:numPr>
           <w:ilvl w:val="0"/>
-          <w:numId w:val="3"/>
-        </w:numPr>
-        <w:spacing w:after="0" w:line="240" w:lineRule="auto"/>
-      </w:pPr>
-      <w:r>
-        <w:t>Demo: Validating input</w:t>
-      </w:r>
-    </w:p>
-    <w:p>
-      <w:pPr>
-        <w:pStyle w:val="ListParagraph"/>
-        <w:numPr>
-          <w:ilvl w:val="1"/>
-          <w:numId w:val="3"/>
-        </w:numPr>
-        <w:spacing w:after="0" w:line="240" w:lineRule="auto"/>
-      </w:pPr>
-      <w:r>
-        <w:t xml:space="preserve">The new </w:t>
+          <w:numId w:val="7"/>
+        </w:numPr>
+      </w:pPr>
+      <w:r>
+        <w:t xml:space="preserve">At the </w:t>
       </w:r>
       <w:proofErr w:type="spellStart"/>
       <w:r>
@@ -387,90 +411,37 @@
       </w:r>
       <w:proofErr w:type="spellEnd"/>
       <w:r>
-        <w:t xml:space="preserve"> has a validation object, called </w:t>
+        <w:t xml:space="preserve"> layer: vice versa—you don’t need any of that EF stuff, and you’ll want to attach all kinds of additional attributes for validation and hinting for </w:t>
       </w:r>
       <w:proofErr w:type="spellStart"/>
       <w:r>
-        <w:t>ModelState</w:t>
+        <w:t>WebAPI</w:t>
       </w:r>
       <w:proofErr w:type="spellEnd"/>
       <w:r>
-        <w:t xml:space="preserve">.  You can do </w:t>
-      </w:r>
-      <w:proofErr w:type="spellStart"/>
-      <w:r>
-        <w:t>ModelState.IsValid</w:t>
-      </w:r>
-      <w:proofErr w:type="spellEnd"/>
-      <w:r>
-        <w:t xml:space="preserve">, and </w:t>
-      </w:r>
-      <w:proofErr w:type="spellStart"/>
-      <w:r>
-        <w:t>ModelState.AddModelError</w:t>
-      </w:r>
-      <w:proofErr w:type="spellEnd"/>
-      <w:r>
         <w:t>.</w:t>
       </w:r>
     </w:p>
     <w:p>
-      <w:pPr>
-        <w:pStyle w:val="ListParagraph"/>
-        <w:numPr>
-          <w:ilvl w:val="1"/>
-          <w:numId w:val="3"/>
-        </w:numPr>
-        <w:spacing w:after="0" w:line="240" w:lineRule="auto"/>
-      </w:pPr>
+      <w:r>
+        <w:t>So, don’t do it!</w:t>
+      </w:r>
+    </w:p>
+    <w:p>
+      <w:r>
+        <w:t>You have two sets of POCOs:</w:t>
+      </w:r>
     </w:p>
     <w:p>
       <w:pPr>
         <w:pStyle w:val="ListParagraph"/>
         <w:numPr>
           <w:ilvl w:val="0"/>
-          <w:numId w:val="3"/>
-        </w:numPr>
-        <w:spacing w:after="0" w:line="240" w:lineRule="auto"/>
-      </w:pPr>
-      <w:proofErr w:type="spellStart"/>
-      <w:r>
-        <w:t>FluentValidation</w:t>
-      </w:r>
-      <w:proofErr w:type="spellEnd"/>
-    </w:p>
-    <w:p>
-      <w:pPr>
-        <w:pStyle w:val="ListParagraph"/>
-        <w:numPr>
-          <w:ilvl w:val="1"/>
-          <w:numId w:val="3"/>
-        </w:numPr>
-        <w:spacing w:after="0" w:line="240" w:lineRule="auto"/>
-      </w:pPr>
-      <w:r>
-        <w:t xml:space="preserve">This is even more cool.  You can create validation objects in a separate </w:t>
-      </w:r>
-      <w:proofErr w:type="gramStart"/>
-      <w:r>
-        <w:t>library, and</w:t>
-      </w:r>
-      <w:proofErr w:type="gramEnd"/>
-      <w:r>
-        <w:t xml:space="preserve"> keep complete separation of concerns.</w:t>
-      </w:r>
-    </w:p>
-    <w:p>
-      <w:pPr>
-        <w:pStyle w:val="ListParagraph"/>
-        <w:numPr>
-          <w:ilvl w:val="1"/>
-          <w:numId w:val="3"/>
-        </w:numPr>
-        <w:spacing w:after="0" w:line="240" w:lineRule="auto"/>
-      </w:pPr>
-      <w:r>
-        <w:t>The important thing is that it keeps you from having to repeat validation code.</w:t>
+          <w:numId w:val="8"/>
+        </w:numPr>
+      </w:pPr>
+      <w:r>
+        <w:t>Entities: these are EF classes that represent records in the data store.</w:t>
       </w:r>
     </w:p>
     <w:p>
@@ -478,247 +449,16 @@
         <w:pStyle w:val="ListParagraph"/>
         <w:numPr>
           <w:ilvl w:val="0"/>
-          <w:numId w:val="3"/>
-        </w:numPr>
-        <w:spacing w:after="0" w:line="240" w:lineRule="auto"/>
-      </w:pPr>
-      <w:r>
-        <w:t xml:space="preserve">PATCH:  </w:t>
-      </w:r>
-      <w:r>
-        <w:rPr>
-          <w:rFonts w:ascii="Segoe UI Emoji" w:eastAsia="Segoe UI Emoji" w:hAnsi="Segoe UI Emoji" w:cs="Segoe UI Emoji"/>
-        </w:rPr>
-        <w:t>😊</w:t>
-      </w:r>
-    </w:p>
-    <w:p>
-      <w:pPr>
-        <w:pStyle w:val="ListParagraph"/>
-        <w:numPr>
-          <w:ilvl w:val="1"/>
-          <w:numId w:val="3"/>
-        </w:numPr>
-        <w:spacing w:after="0" w:line="240" w:lineRule="auto"/>
-      </w:pPr>
-      <w:r>
-        <w:t>RFC 6902.  Read up on this.</w:t>
-      </w:r>
-    </w:p>
-    <w:p>
-      <w:pPr>
-        <w:pStyle w:val="ListParagraph"/>
-        <w:numPr>
-          <w:ilvl w:val="1"/>
-          <w:numId w:val="3"/>
-        </w:numPr>
-        <w:spacing w:after="0" w:line="240" w:lineRule="auto"/>
-      </w:pPr>
-      <w:r>
-        <w:t>Take a parameter [</w:t>
-      </w:r>
-      <w:proofErr w:type="spellStart"/>
-      <w:r>
-        <w:t>FromBody</w:t>
-      </w:r>
-      <w:proofErr w:type="spellEnd"/>
-      <w:r>
-        <w:t xml:space="preserve">] </w:t>
-      </w:r>
-      <w:proofErr w:type="spellStart"/>
-      <w:r>
-        <w:t>JsonPatchDocument</w:t>
-      </w:r>
-      <w:proofErr w:type="spellEnd"/>
-      <w:r>
-        <w:t>&lt;</w:t>
-      </w:r>
-      <w:proofErr w:type="spellStart"/>
-      <w:r>
-        <w:t>SomeType.Dto</w:t>
-      </w:r>
-      <w:proofErr w:type="spellEnd"/>
-      <w:r>
-        <w:t xml:space="preserve">&gt; </w:t>
-      </w:r>
-      <w:proofErr w:type="spellStart"/>
-      <w:r>
-        <w:t>patchDoc</w:t>
-      </w:r>
-      <w:proofErr w:type="spellEnd"/>
-    </w:p>
-    <w:p>
-      <w:pPr>
-        <w:pStyle w:val="ListParagraph"/>
-        <w:numPr>
-          <w:ilvl w:val="1"/>
-          <w:numId w:val="3"/>
-        </w:numPr>
-        <w:spacing w:after="0" w:line="240" w:lineRule="auto"/>
-      </w:pPr>
-      <w:r>
-        <w:t xml:space="preserve">The </w:t>
-      </w:r>
-      <w:proofErr w:type="spellStart"/>
-      <w:r>
-        <w:t>JsonPatchDocument</w:t>
-      </w:r>
-      <w:proofErr w:type="spellEnd"/>
-      <w:r>
-        <w:t xml:space="preserve"> class will iterate through all the PATCH </w:t>
-      </w:r>
-      <w:proofErr w:type="gramStart"/>
-      <w:r>
-        <w:t>instructions, and</w:t>
-      </w:r>
-      <w:proofErr w:type="gramEnd"/>
-      <w:r>
-        <w:t xml:space="preserve"> update the … thing.</w:t>
-      </w:r>
-    </w:p>
-    <w:p>
-      <w:pPr>
-        <w:pStyle w:val="ListParagraph"/>
-        <w:numPr>
-          <w:ilvl w:val="1"/>
-          <w:numId w:val="3"/>
-        </w:numPr>
-        <w:spacing w:after="0" w:line="240" w:lineRule="auto"/>
-      </w:pPr>
-      <w:r>
-        <w:t xml:space="preserve">Man, PATCH is </w:t>
-      </w:r>
-      <w:r>
-        <w:rPr>
-          <w:u w:val="single"/>
-        </w:rPr>
-        <w:t>still</w:t>
-      </w:r>
-      <w:r>
-        <w:t xml:space="preserve"> a major PITA.</w:t>
-      </w:r>
-    </w:p>
-    <w:p/>
-    <w:p>
-      <w:pPr>
-        <w:pStyle w:val="Heading2"/>
-      </w:pPr>
-      <w:r>
-        <w:t>Module 5: Services, and MVC’s DI framework.</w:t>
-      </w:r>
-    </w:p>
-    <w:p>
-      <w:r>
-        <w:t>Author goes into detail on MS’s DI framework.</w:t>
-      </w:r>
-    </w:p>
-    <w:p>
-      <w:pPr>
-        <w:pStyle w:val="ListParagraph"/>
-        <w:numPr>
-          <w:ilvl w:val="0"/>
-          <w:numId w:val="4"/>
-        </w:numPr>
-      </w:pPr>
-      <w:r>
-        <w:t>It looks like all controllers and the Startup class get DI-ed, out of the box.  You don’t even need attributes, or anything.  Magical, mystical reflection!</w:t>
-      </w:r>
-    </w:p>
-    <w:p>
-      <w:pPr>
-        <w:pStyle w:val="ListParagraph"/>
-        <w:numPr>
-          <w:ilvl w:val="0"/>
-          <w:numId w:val="4"/>
-        </w:numPr>
-      </w:pPr>
-      <w:r>
-        <w:t xml:space="preserve">You can request something from the service layer using the </w:t>
-      </w:r>
-      <w:proofErr w:type="spellStart"/>
-      <w:r>
-        <w:t>HttpContext</w:t>
-      </w:r>
-      <w:proofErr w:type="spellEnd"/>
-      <w:r>
-        <w:t xml:space="preserve"> object, using: </w:t>
-      </w:r>
-      <w:proofErr w:type="spellStart"/>
-      <w:proofErr w:type="gramStart"/>
-      <w:r>
-        <w:t>HttpContext.RequestServices.GetService</w:t>
-      </w:r>
-      <w:proofErr w:type="spellEnd"/>
-      <w:proofErr w:type="gramEnd"/>
-      <w:r>
-        <w:t>()</w:t>
-      </w:r>
-    </w:p>
-    <w:p>
-      <w:pPr>
-        <w:pStyle w:val="ListParagraph"/>
-        <w:numPr>
-          <w:ilvl w:val="1"/>
-          <w:numId w:val="4"/>
-        </w:numPr>
-      </w:pPr>
-      <w:r>
-        <w:t xml:space="preserve">Advised that you use </w:t>
-      </w:r>
-      <w:proofErr w:type="spellStart"/>
-      <w:r>
-        <w:t>ctor</w:t>
-      </w:r>
-      <w:proofErr w:type="spellEnd"/>
-      <w:r>
-        <w:t xml:space="preserve"> injection, instead.</w:t>
-      </w:r>
-    </w:p>
-    <w:p>
-      <w:pPr>
-        <w:pStyle w:val="ListParagraph"/>
-        <w:numPr>
-          <w:ilvl w:val="1"/>
-          <w:numId w:val="4"/>
-        </w:numPr>
-      </w:pPr>
-    </w:p>
-    <w:p/>
-    <w:p>
-      <w:pPr>
-        <w:pStyle w:val="Heading3"/>
-      </w:pPr>
-      <w:r>
-        <w:t>Logging</w:t>
-      </w:r>
-      <w:r>
-        <w:t xml:space="preserve"> is a good example of DI in ASP.</w:t>
-      </w:r>
-    </w:p>
-    <w:p>
-      <w:r>
-        <w:t xml:space="preserve">Note: ASP already configures console + debug window logging in </w:t>
-      </w:r>
-      <w:proofErr w:type="spellStart"/>
-      <w:proofErr w:type="gramStart"/>
-      <w:r>
-        <w:t>CreateDefaultBuilder</w:t>
-      </w:r>
-      <w:proofErr w:type="spellEnd"/>
-      <w:r>
-        <w:t>(</w:t>
-      </w:r>
-      <w:proofErr w:type="gramEnd"/>
-      <w:r>
-        <w:t xml:space="preserve">), which you call in </w:t>
-      </w:r>
-      <w:proofErr w:type="spellStart"/>
-      <w:r>
-        <w:t>Program.cs</w:t>
-      </w:r>
-      <w:proofErr w:type="spellEnd"/>
-      <w:r>
-        <w:t>.  To see exactly what it does, you can go to the actual source in GitHub.</w:t>
+          <w:numId w:val="8"/>
+        </w:numPr>
+      </w:pPr>
+      <w:r>
+        <w:t>Models: These are for the client.  They can be used for requests and for responses\</w:t>
+      </w:r>
+    </w:p>
+    <w:p>
+      <w:r>
+        <w:t>Here is how I’ve arranged things in the project:</w:t>
       </w:r>
     </w:p>
     <w:p>
@@ -726,15 +466,11 @@
         <w:ind w:left="720"/>
       </w:pPr>
       <w:r>
-        <w:rPr>
-          <w:noProof/>
-        </w:rPr>
-        <w:lastRenderedPageBreak/>
         <w:drawing>
-          <wp:inline distT="0" distB="0" distL="0" distR="0" wp14:anchorId="4BE7953C" wp14:editId="4014AD30">
-            <wp:extent cx="3648456" cy="1197864"/>
-            <wp:effectExtent l="0" t="0" r="0" b="2540"/>
-            <wp:docPr id="3" name="Picture 3"/>
+          <wp:inline distT="0" distB="0" distL="0" distR="0" wp14:anchorId="416216A2" wp14:editId="217202D5">
+            <wp:extent cx="1837944" cy="2167128"/>
+            <wp:effectExtent l="0" t="0" r="0" b="5080"/>
+            <wp:docPr id="12" name="Picture 12"/>
             <wp:cNvGraphicFramePr>
               <a:graphicFrameLocks xmlns:a="http://schemas.openxmlformats.org/drawingml/2006/main" noChangeAspect="1"/>
             </wp:cNvGraphicFramePr>
@@ -754,7 +490,7 @@
                   <pic:spPr>
                     <a:xfrm>
                       <a:off x="0" y="0"/>
-                      <a:ext cx="3648456" cy="1197864"/>
+                      <a:ext cx="1837944" cy="2167128"/>
                     </a:xfrm>
                     <a:prstGeom prst="rect">
                       <a:avLst/>
@@ -767,19 +503,76 @@
         </w:drawing>
       </w:r>
     </w:p>
+    <w:p/>
+    <w:p/>
+    <w:p/>
+    <w:p>
+      <w:pPr>
+        <w:pStyle w:val="Heading1"/>
+      </w:pPr>
+      <w:r>
+        <w:t>API Controller</w:t>
+      </w:r>
+    </w:p>
+    <w:p>
+      <w:r>
+        <w:t>There are a lot of similarities, but a few important differences.</w:t>
+      </w:r>
+    </w:p>
+    <w:p/>
+    <w:p/>
+    <w:p>
+      <w:pPr>
+        <w:pStyle w:val="Heading2"/>
+      </w:pPr>
+      <w:r>
+        <w:t>Validating input</w:t>
+      </w:r>
+    </w:p>
+    <w:p>
+      <w:r>
+        <w:t>Ok, to reiterate, our models and our entities are not the same set of POCOs, and here’s a good example of why.</w:t>
+      </w:r>
+    </w:p>
+    <w:p>
+      <w:r>
+        <w:t xml:space="preserve">We can use data annotations to have </w:t>
+      </w:r>
+      <w:proofErr w:type="spellStart"/>
+      <w:r>
+        <w:t>WebAPI</w:t>
+      </w:r>
+      <w:proofErr w:type="spellEnd"/>
+      <w:r>
+        <w:t xml:space="preserve"> validate</w:t>
+      </w:r>
+      <w:r>
+        <w:t>.</w:t>
+      </w:r>
+    </w:p>
+    <w:p>
+      <w:r>
+        <w:t xml:space="preserve">This looks like it could be so promising, but it’s really kind of lame…  It doesn’t </w:t>
+      </w:r>
+      <w:proofErr w:type="gramStart"/>
+      <w:r>
+        <w:t>actually work</w:t>
+      </w:r>
+      <w:proofErr w:type="gramEnd"/>
+      <w:r>
+        <w:t xml:space="preserve"> as advertised.  It’s kind of hit and miss.</w:t>
+      </w:r>
+    </w:p>
     <w:p>
       <w:pPr>
         <w:ind w:left="720"/>
       </w:pPr>
       <w:r>
-        <w:rPr>
-          <w:noProof/>
-        </w:rPr>
         <w:drawing>
-          <wp:inline distT="0" distB="0" distL="0" distR="0" wp14:anchorId="473D7792" wp14:editId="7444F0C9">
-            <wp:extent cx="3931920" cy="2395728"/>
-            <wp:effectExtent l="0" t="0" r="0" b="5080"/>
-            <wp:docPr id="2" name="Picture 2"/>
+          <wp:inline distT="0" distB="0" distL="0" distR="0" wp14:anchorId="2CF7A117" wp14:editId="184ACF18">
+            <wp:extent cx="2798064" cy="1984248"/>
+            <wp:effectExtent l="0" t="0" r="2540" b="0"/>
+            <wp:docPr id="16" name="Picture 16"/>
             <wp:cNvGraphicFramePr>
               <a:graphicFrameLocks xmlns:a="http://schemas.openxmlformats.org/drawingml/2006/main" noChangeAspect="1"/>
             </wp:cNvGraphicFramePr>
@@ -799,6 +592,523 @@
                   <pic:spPr>
                     <a:xfrm>
                       <a:off x="0" y="0"/>
+                      <a:ext cx="2798064" cy="1984248"/>
+                    </a:xfrm>
+                    <a:prstGeom prst="rect">
+                      <a:avLst/>
+                    </a:prstGeom>
+                  </pic:spPr>
+                </pic:pic>
+              </a:graphicData>
+            </a:graphic>
+          </wp:inline>
+        </w:drawing>
+      </w:r>
+    </w:p>
+    <w:p>
+      <w:r>
+        <w:t xml:space="preserve">The new </w:t>
+      </w:r>
+      <w:proofErr w:type="spellStart"/>
+      <w:r>
+        <w:t>WebAPI</w:t>
+      </w:r>
+      <w:proofErr w:type="spellEnd"/>
+      <w:r>
+        <w:t xml:space="preserve"> has a validation object, called </w:t>
+      </w:r>
+      <w:proofErr w:type="spellStart"/>
+      <w:r>
+        <w:t>ModelState</w:t>
+      </w:r>
+      <w:proofErr w:type="spellEnd"/>
+      <w:r>
+        <w:t xml:space="preserve">.  </w:t>
+      </w:r>
+    </w:p>
+    <w:p>
+      <w:r>
+        <w:t xml:space="preserve">You can </w:t>
+      </w:r>
+      <w:r>
+        <w:t>use the following properties / methods:</w:t>
+      </w:r>
+    </w:p>
+    <w:p>
+      <w:pPr>
+        <w:pStyle w:val="ListParagraph"/>
+        <w:numPr>
+          <w:ilvl w:val="0"/>
+          <w:numId w:val="9"/>
+        </w:numPr>
+      </w:pPr>
+      <w:proofErr w:type="spellStart"/>
+      <w:r>
+        <w:t>ModelState.IsValid</w:t>
+      </w:r>
+      <w:proofErr w:type="spellEnd"/>
+    </w:p>
+    <w:p>
+      <w:pPr>
+        <w:pStyle w:val="ListParagraph"/>
+        <w:numPr>
+          <w:ilvl w:val="0"/>
+          <w:numId w:val="9"/>
+        </w:numPr>
+      </w:pPr>
+      <w:proofErr w:type="spellStart"/>
+      <w:r>
+        <w:t>ModelState.AddModelError</w:t>
+      </w:r>
+      <w:proofErr w:type="spellEnd"/>
+      <w:r>
+        <w:t>.</w:t>
+      </w:r>
+    </w:p>
+    <w:p>
+      <w:r>
+        <w:t>You can get better mileage out of these.</w:t>
+      </w:r>
+    </w:p>
+    <w:p>
+      <w:r>
+        <w:t xml:space="preserve">OR…. You can use </w:t>
+      </w:r>
+      <w:proofErr w:type="spellStart"/>
+      <w:r>
+        <w:t>FluentValidation</w:t>
+      </w:r>
+      <w:proofErr w:type="spellEnd"/>
+      <w:r>
+        <w:t>, which is so much nicer, and it actually freaking works!</w:t>
+      </w:r>
+      <w:bookmarkStart w:id="0" w:name="_GoBack"/>
+      <w:bookmarkEnd w:id="0"/>
+    </w:p>
+    <w:p/>
+    <w:p>
+      <w:pPr>
+        <w:pStyle w:val="Heading1"/>
+      </w:pPr>
+      <w:r>
+        <w:t>Pluralsight</w:t>
+      </w:r>
+      <w:r>
+        <w:t xml:space="preserve"> - Notes</w:t>
+      </w:r>
+      <w:r>
+        <w:t xml:space="preserve">: </w:t>
+      </w:r>
+      <w:r>
+        <w:t>Building Your First API with ASP.NET Core</w:t>
+      </w:r>
+    </w:p>
+    <w:p>
+      <w:pPr>
+        <w:pStyle w:val="Heading2"/>
+      </w:pPr>
+      <w:r>
+        <w:t>Module 4: Manipulating Resources</w:t>
+      </w:r>
+    </w:p>
+    <w:p>
+      <w:pPr>
+        <w:pStyle w:val="ListParagraph"/>
+        <w:numPr>
+          <w:ilvl w:val="0"/>
+          <w:numId w:val="3"/>
+        </w:numPr>
+        <w:spacing w:after="0" w:line="240" w:lineRule="auto"/>
+      </w:pPr>
+      <w:r>
+        <w:t>Demo: Validating input</w:t>
+      </w:r>
+    </w:p>
+    <w:p>
+      <w:pPr>
+        <w:pStyle w:val="ListParagraph"/>
+        <w:numPr>
+          <w:ilvl w:val="1"/>
+          <w:numId w:val="3"/>
+        </w:numPr>
+        <w:spacing w:after="0" w:line="240" w:lineRule="auto"/>
+      </w:pPr>
+    </w:p>
+    <w:p>
+      <w:pPr>
+        <w:pStyle w:val="ListParagraph"/>
+        <w:numPr>
+          <w:ilvl w:val="0"/>
+          <w:numId w:val="3"/>
+        </w:numPr>
+        <w:spacing w:after="0" w:line="240" w:lineRule="auto"/>
+      </w:pPr>
+      <w:proofErr w:type="spellStart"/>
+      <w:r>
+        <w:t>FluentValidation</w:t>
+      </w:r>
+      <w:proofErr w:type="spellEnd"/>
+    </w:p>
+    <w:p>
+      <w:pPr>
+        <w:pStyle w:val="ListParagraph"/>
+        <w:numPr>
+          <w:ilvl w:val="1"/>
+          <w:numId w:val="3"/>
+        </w:numPr>
+        <w:spacing w:after="0" w:line="240" w:lineRule="auto"/>
+      </w:pPr>
+      <w:r>
+        <w:t xml:space="preserve">This is even more cool.  You can create validation objects in a separate </w:t>
+      </w:r>
+      <w:proofErr w:type="gramStart"/>
+      <w:r>
+        <w:t>library, and</w:t>
+      </w:r>
+      <w:proofErr w:type="gramEnd"/>
+      <w:r>
+        <w:t xml:space="preserve"> keep complete separation of concerns.</w:t>
+      </w:r>
+    </w:p>
+    <w:p>
+      <w:pPr>
+        <w:pStyle w:val="ListParagraph"/>
+        <w:numPr>
+          <w:ilvl w:val="1"/>
+          <w:numId w:val="3"/>
+        </w:numPr>
+        <w:spacing w:after="0" w:line="240" w:lineRule="auto"/>
+      </w:pPr>
+      <w:r>
+        <w:t>The important thing is that it keeps you from having to repeat validation code.</w:t>
+      </w:r>
+    </w:p>
+    <w:p>
+      <w:pPr>
+        <w:pStyle w:val="ListParagraph"/>
+        <w:numPr>
+          <w:ilvl w:val="0"/>
+          <w:numId w:val="3"/>
+        </w:numPr>
+        <w:spacing w:after="0" w:line="240" w:lineRule="auto"/>
+      </w:pPr>
+      <w:r>
+        <w:t xml:space="preserve">PATCH:  </w:t>
+      </w:r>
+      <w:r>
+        <w:rPr>
+          <w:rFonts w:ascii="Segoe UI Emoji" w:eastAsia="Segoe UI Emoji" w:hAnsi="Segoe UI Emoji" w:cs="Segoe UI Emoji"/>
+        </w:rPr>
+        <w:t>😊</w:t>
+      </w:r>
+    </w:p>
+    <w:p>
+      <w:pPr>
+        <w:pStyle w:val="ListParagraph"/>
+        <w:numPr>
+          <w:ilvl w:val="1"/>
+          <w:numId w:val="3"/>
+        </w:numPr>
+        <w:spacing w:after="0" w:line="240" w:lineRule="auto"/>
+      </w:pPr>
+      <w:r>
+        <w:t>RFC 6902.  Read up on this.</w:t>
+      </w:r>
+    </w:p>
+    <w:p>
+      <w:pPr>
+        <w:pStyle w:val="ListParagraph"/>
+        <w:numPr>
+          <w:ilvl w:val="1"/>
+          <w:numId w:val="3"/>
+        </w:numPr>
+        <w:spacing w:after="0" w:line="240" w:lineRule="auto"/>
+      </w:pPr>
+      <w:r>
+        <w:t>Take a parameter [</w:t>
+      </w:r>
+      <w:proofErr w:type="spellStart"/>
+      <w:r>
+        <w:t>FromBody</w:t>
+      </w:r>
+      <w:proofErr w:type="spellEnd"/>
+      <w:r>
+        <w:t xml:space="preserve">] </w:t>
+      </w:r>
+      <w:proofErr w:type="spellStart"/>
+      <w:r>
+        <w:t>JsonPatchDocument</w:t>
+      </w:r>
+      <w:proofErr w:type="spellEnd"/>
+      <w:r>
+        <w:t>&lt;</w:t>
+      </w:r>
+      <w:proofErr w:type="spellStart"/>
+      <w:r>
+        <w:t>SomeType.Dto</w:t>
+      </w:r>
+      <w:proofErr w:type="spellEnd"/>
+      <w:r>
+        <w:t xml:space="preserve">&gt; </w:t>
+      </w:r>
+      <w:proofErr w:type="spellStart"/>
+      <w:r>
+        <w:t>patchDoc</w:t>
+      </w:r>
+      <w:proofErr w:type="spellEnd"/>
+    </w:p>
+    <w:p>
+      <w:pPr>
+        <w:pStyle w:val="ListParagraph"/>
+        <w:numPr>
+          <w:ilvl w:val="1"/>
+          <w:numId w:val="3"/>
+        </w:numPr>
+        <w:spacing w:after="0" w:line="240" w:lineRule="auto"/>
+      </w:pPr>
+      <w:r>
+        <w:t xml:space="preserve">The </w:t>
+      </w:r>
+      <w:proofErr w:type="spellStart"/>
+      <w:r>
+        <w:t>JsonPatchDocument</w:t>
+      </w:r>
+      <w:proofErr w:type="spellEnd"/>
+      <w:r>
+        <w:t xml:space="preserve"> class will iterate through all the PATCH </w:t>
+      </w:r>
+      <w:proofErr w:type="gramStart"/>
+      <w:r>
+        <w:t>instructions, and</w:t>
+      </w:r>
+      <w:proofErr w:type="gramEnd"/>
+      <w:r>
+        <w:t xml:space="preserve"> update the … thing.</w:t>
+      </w:r>
+    </w:p>
+    <w:p>
+      <w:pPr>
+        <w:pStyle w:val="ListParagraph"/>
+        <w:numPr>
+          <w:ilvl w:val="1"/>
+          <w:numId w:val="3"/>
+        </w:numPr>
+        <w:spacing w:after="0" w:line="240" w:lineRule="auto"/>
+      </w:pPr>
+      <w:r>
+        <w:t xml:space="preserve">Man, PATCH is </w:t>
+      </w:r>
+      <w:r>
+        <w:rPr>
+          <w:u w:val="single"/>
+        </w:rPr>
+        <w:t>still</w:t>
+      </w:r>
+      <w:r>
+        <w:t xml:space="preserve"> a major PITA.</w:t>
+      </w:r>
+    </w:p>
+    <w:p/>
+    <w:p>
+      <w:pPr>
+        <w:pStyle w:val="Heading2"/>
+      </w:pPr>
+      <w:r>
+        <w:t>Module 5: Services, and MVC’s DI framework.</w:t>
+      </w:r>
+    </w:p>
+    <w:p>
+      <w:r>
+        <w:t>Author goes into detail on MS’s DI framework.</w:t>
+      </w:r>
+    </w:p>
+    <w:p>
+      <w:pPr>
+        <w:pStyle w:val="ListParagraph"/>
+        <w:numPr>
+          <w:ilvl w:val="0"/>
+          <w:numId w:val="4"/>
+        </w:numPr>
+      </w:pPr>
+      <w:r>
+        <w:t>It looks like all controllers and the Startup class get DI-ed, out of the box.  You don’t even need attributes, or anything.  Magical, mystical reflection!</w:t>
+      </w:r>
+    </w:p>
+    <w:p>
+      <w:pPr>
+        <w:pStyle w:val="ListParagraph"/>
+        <w:numPr>
+          <w:ilvl w:val="0"/>
+          <w:numId w:val="4"/>
+        </w:numPr>
+      </w:pPr>
+      <w:r>
+        <w:t xml:space="preserve">You can request something from the service layer using the </w:t>
+      </w:r>
+      <w:proofErr w:type="spellStart"/>
+      <w:r>
+        <w:t>HttpContext</w:t>
+      </w:r>
+      <w:proofErr w:type="spellEnd"/>
+      <w:r>
+        <w:t xml:space="preserve"> object, using: </w:t>
+      </w:r>
+      <w:proofErr w:type="spellStart"/>
+      <w:proofErr w:type="gramStart"/>
+      <w:r>
+        <w:t>HttpContext.RequestServices.GetService</w:t>
+      </w:r>
+      <w:proofErr w:type="spellEnd"/>
+      <w:proofErr w:type="gramEnd"/>
+      <w:r>
+        <w:t>()</w:t>
+      </w:r>
+    </w:p>
+    <w:p>
+      <w:pPr>
+        <w:pStyle w:val="ListParagraph"/>
+        <w:numPr>
+          <w:ilvl w:val="1"/>
+          <w:numId w:val="4"/>
+        </w:numPr>
+      </w:pPr>
+      <w:r>
+        <w:t xml:space="preserve">Advised that you use </w:t>
+      </w:r>
+      <w:proofErr w:type="spellStart"/>
+      <w:r>
+        <w:t>ctor</w:t>
+      </w:r>
+      <w:proofErr w:type="spellEnd"/>
+      <w:r>
+        <w:t xml:space="preserve"> injection, instead.</w:t>
+      </w:r>
+    </w:p>
+    <w:p>
+      <w:pPr>
+        <w:pStyle w:val="ListParagraph"/>
+        <w:numPr>
+          <w:ilvl w:val="1"/>
+          <w:numId w:val="4"/>
+        </w:numPr>
+      </w:pPr>
+    </w:p>
+    <w:p/>
+    <w:p>
+      <w:pPr>
+        <w:pStyle w:val="Heading3"/>
+      </w:pPr>
+      <w:r>
+        <w:t>Logging</w:t>
+      </w:r>
+      <w:r>
+        <w:t xml:space="preserve"> is a good example of DI in ASP.</w:t>
+      </w:r>
+    </w:p>
+    <w:p>
+      <w:r>
+        <w:t xml:space="preserve">Note: ASP already configures console + debug window logging in </w:t>
+      </w:r>
+      <w:proofErr w:type="spellStart"/>
+      <w:proofErr w:type="gramStart"/>
+      <w:r>
+        <w:t>CreateDefaultBuilder</w:t>
+      </w:r>
+      <w:proofErr w:type="spellEnd"/>
+      <w:r>
+        <w:t>(</w:t>
+      </w:r>
+      <w:proofErr w:type="gramEnd"/>
+      <w:r>
+        <w:t xml:space="preserve">), which you call in </w:t>
+      </w:r>
+      <w:proofErr w:type="spellStart"/>
+      <w:r>
+        <w:t>Program.cs</w:t>
+      </w:r>
+      <w:proofErr w:type="spellEnd"/>
+      <w:r>
+        <w:t>.  To see exactly what it does, you can go to the actual source in GitHub.</w:t>
+      </w:r>
+    </w:p>
+    <w:p>
+      <w:pPr>
+        <w:ind w:left="720"/>
+      </w:pPr>
+      <w:r>
+        <w:rPr>
+          <w:noProof/>
+        </w:rPr>
+        <w:drawing>
+          <wp:inline distT="0" distB="0" distL="0" distR="0" wp14:anchorId="4BE7953C" wp14:editId="4014AD30">
+            <wp:extent cx="3648456" cy="1197864"/>
+            <wp:effectExtent l="0" t="0" r="0" b="2540"/>
+            <wp:docPr id="3" name="Picture 3"/>
+            <wp:cNvGraphicFramePr>
+              <a:graphicFrameLocks xmlns:a="http://schemas.openxmlformats.org/drawingml/2006/main" noChangeAspect="1"/>
+            </wp:cNvGraphicFramePr>
+            <a:graphic xmlns:a="http://schemas.openxmlformats.org/drawingml/2006/main">
+              <a:graphicData uri="http://schemas.openxmlformats.org/drawingml/2006/picture">
+                <pic:pic xmlns:pic="http://schemas.openxmlformats.org/drawingml/2006/picture">
+                  <pic:nvPicPr>
+                    <pic:cNvPr id="1" name=""/>
+                    <pic:cNvPicPr/>
+                  </pic:nvPicPr>
+                  <pic:blipFill>
+                    <a:blip r:embed="rId10"/>
+                    <a:stretch>
+                      <a:fillRect/>
+                    </a:stretch>
+                  </pic:blipFill>
+                  <pic:spPr>
+                    <a:xfrm>
+                      <a:off x="0" y="0"/>
+                      <a:ext cx="3648456" cy="1197864"/>
+                    </a:xfrm>
+                    <a:prstGeom prst="rect">
+                      <a:avLst/>
+                    </a:prstGeom>
+                  </pic:spPr>
+                </pic:pic>
+              </a:graphicData>
+            </a:graphic>
+          </wp:inline>
+        </w:drawing>
+      </w:r>
+    </w:p>
+    <w:p>
+      <w:pPr>
+        <w:ind w:left="720"/>
+      </w:pPr>
+      <w:r>
+        <w:rPr>
+          <w:noProof/>
+        </w:rPr>
+        <w:lastRenderedPageBreak/>
+        <w:drawing>
+          <wp:inline distT="0" distB="0" distL="0" distR="0" wp14:anchorId="473D7792" wp14:editId="7444F0C9">
+            <wp:extent cx="3931920" cy="2395728"/>
+            <wp:effectExtent l="0" t="0" r="0" b="5080"/>
+            <wp:docPr id="2" name="Picture 2"/>
+            <wp:cNvGraphicFramePr>
+              <a:graphicFrameLocks xmlns:a="http://schemas.openxmlformats.org/drawingml/2006/main" noChangeAspect="1"/>
+            </wp:cNvGraphicFramePr>
+            <a:graphic xmlns:a="http://schemas.openxmlformats.org/drawingml/2006/main">
+              <a:graphicData uri="http://schemas.openxmlformats.org/drawingml/2006/picture">
+                <pic:pic xmlns:pic="http://schemas.openxmlformats.org/drawingml/2006/picture">
+                  <pic:nvPicPr>
+                    <pic:cNvPr id="1" name=""/>
+                    <pic:cNvPicPr/>
+                  </pic:nvPicPr>
+                  <pic:blipFill>
+                    <a:blip r:embed="rId11"/>
+                    <a:stretch>
+                      <a:fillRect/>
+                    </a:stretch>
+                  </pic:blipFill>
+                  <pic:spPr>
+                    <a:xfrm>
+                      <a:off x="0" y="0"/>
                       <a:ext cx="3931920" cy="2395728"/>
                     </a:xfrm>
                     <a:prstGeom prst="rect">
@@ -811,8 +1121,6 @@
           </wp:inline>
         </w:drawing>
       </w:r>
-      <w:bookmarkStart w:id="0" w:name="_GoBack"/>
-      <w:bookmarkEnd w:id="0"/>
     </w:p>
     <w:p>
       <w:r>
@@ -862,7 +1170,7 @@
                     <pic:cNvPicPr/>
                   </pic:nvPicPr>
                   <pic:blipFill>
-                    <a:blip r:embed="rId10"/>
+                    <a:blip r:embed="rId12"/>
                     <a:stretch>
                       <a:fillRect/>
                     </a:stretch>
@@ -921,7 +1229,7 @@
                     <pic:cNvPicPr/>
                   </pic:nvPicPr>
                   <pic:blipFill>
-                    <a:blip r:embed="rId11"/>
+                    <a:blip r:embed="rId13"/>
                     <a:stretch>
                       <a:fillRect/>
                     </a:stretch>
@@ -955,7 +1263,6 @@
         <w:rPr>
           <w:noProof/>
         </w:rPr>
-        <w:lastRenderedPageBreak/>
         <w:drawing>
           <wp:inline distT="0" distB="0" distL="0" distR="0" wp14:anchorId="4BFB268F" wp14:editId="25687861">
             <wp:extent cx="4123944" cy="1508760"/>
@@ -972,7 +1279,7 @@
                     <pic:cNvPicPr/>
                   </pic:nvPicPr>
                   <pic:blipFill>
-                    <a:blip r:embed="rId12"/>
+                    <a:blip r:embed="rId14"/>
                     <a:stretch>
                       <a:fillRect/>
                     </a:stretch>
@@ -1014,6 +1321,7 @@
         <w:rPr>
           <w:noProof/>
         </w:rPr>
+        <w:lastRenderedPageBreak/>
         <w:drawing>
           <wp:inline distT="0" distB="0" distL="0" distR="0" wp14:anchorId="25378E59" wp14:editId="07A2EF47">
             <wp:extent cx="3657600" cy="2715768"/>
@@ -1030,7 +1338,7 @@
                     <pic:cNvPicPr/>
                   </pic:nvPicPr>
                   <pic:blipFill>
-                    <a:blip r:embed="rId13"/>
+                    <a:blip r:embed="rId15"/>
                     <a:stretch>
                       <a:fillRect/>
                     </a:stretch>
@@ -1088,7 +1396,7 @@
                     <pic:cNvPicPr/>
                   </pic:nvPicPr>
                   <pic:blipFill>
-                    <a:blip r:embed="rId14"/>
+                    <a:blip r:embed="rId16"/>
                     <a:stretch>
                       <a:fillRect/>
                     </a:stretch>
@@ -1158,7 +1466,7 @@
                     <pic:cNvPicPr/>
                   </pic:nvPicPr>
                   <pic:blipFill>
-                    <a:blip r:embed="rId15"/>
+                    <a:blip r:embed="rId17"/>
                     <a:stretch>
                       <a:fillRect/>
                     </a:stretch>
@@ -1184,7 +1492,6 @@
     </w:p>
     <w:p>
       <w:r>
-        <w:lastRenderedPageBreak/>
         <w:t>You can do all kinds of fancy kinds of things with this.  Here is an example of using a production service for prod, and a dev service for your local environment:</w:t>
       </w:r>
     </w:p>
@@ -1212,7 +1519,7 @@
                     <pic:cNvPicPr/>
                   </pic:nvPicPr>
                   <pic:blipFill>
-                    <a:blip r:embed="rId16"/>
+                    <a:blip r:embed="rId18"/>
                     <a:stretch>
                       <a:fillRect/>
                     </a:stretch>
@@ -1239,6 +1546,7 @@
         <w:pStyle w:val="Heading3"/>
       </w:pPr>
       <w:r>
+        <w:lastRenderedPageBreak/>
         <w:t>Settings using JSON</w:t>
       </w:r>
     </w:p>
@@ -1303,7 +1611,7 @@
                     <pic:cNvPicPr/>
                   </pic:nvPicPr>
                   <pic:blipFill>
-                    <a:blip r:embed="rId17"/>
+                    <a:blip r:embed="rId19"/>
                     <a:stretch>
                       <a:fillRect/>
                     </a:stretch>
@@ -1353,7 +1661,7 @@
                     <pic:cNvPicPr/>
                   </pic:nvPicPr>
                   <pic:blipFill>
-                    <a:blip r:embed="rId18"/>
+                    <a:blip r:embed="rId20"/>
                     <a:stretch>
                       <a:fillRect/>
                     </a:stretch>
@@ -1452,7 +1760,6 @@
         <w:rPr>
           <w:noProof/>
         </w:rPr>
-        <w:lastRenderedPageBreak/>
         <w:drawing>
           <wp:inline distT="0" distB="0" distL="0" distR="0" wp14:anchorId="0A8EFE93" wp14:editId="7BA3CFE0">
             <wp:extent cx="3227832" cy="1572768"/>
@@ -1469,7 +1776,7 @@
                     <pic:cNvPicPr/>
                   </pic:nvPicPr>
                   <pic:blipFill>
-                    <a:blip r:embed="rId19"/>
+                    <a:blip r:embed="rId21"/>
                     <a:stretch>
                       <a:fillRect/>
                     </a:stretch>
@@ -1511,6 +1818,7 @@
         <w:rPr>
           <w:noProof/>
         </w:rPr>
+        <w:lastRenderedPageBreak/>
         <w:drawing>
           <wp:inline distT="0" distB="0" distL="0" distR="0" wp14:anchorId="49DFCAC0" wp14:editId="58F3C282">
             <wp:extent cx="4608576" cy="1609344"/>
@@ -1527,7 +1835,7 @@
                     <pic:cNvPicPr/>
                   </pic:nvPicPr>
                   <pic:blipFill>
-                    <a:blip r:embed="rId20"/>
+                    <a:blip r:embed="rId22"/>
                     <a:stretch>
                       <a:fillRect/>
                     </a:stretch>
@@ -1976,6 +2284,92 @@
     </w:lvl>
   </w:abstractNum>
   <w:abstractNum w:abstractNumId="3" w15:restartNumberingAfterBreak="0">
+    <w:nsid w:val="2ACF10A1"/>
+    <w:multiLevelType w:val="hybridMultilevel"/>
+    <w:tmpl w:val="4E5A68D8"/>
+    <w:lvl w:ilvl="0" w:tplc="0409000F">
+      <w:start w:val="1"/>
+      <w:numFmt w:val="decimal"/>
+      <w:lvlText w:val="%1."/>
+      <w:lvlJc w:val="left"/>
+      <w:pPr>
+        <w:ind w:left="720" w:hanging="360"/>
+      </w:pPr>
+    </w:lvl>
+    <w:lvl w:ilvl="1" w:tplc="04090019" w:tentative="1">
+      <w:start w:val="1"/>
+      <w:numFmt w:val="lowerLetter"/>
+      <w:lvlText w:val="%2."/>
+      <w:lvlJc w:val="left"/>
+      <w:pPr>
+        <w:ind w:left="1440" w:hanging="360"/>
+      </w:pPr>
+    </w:lvl>
+    <w:lvl w:ilvl="2" w:tplc="0409001B" w:tentative="1">
+      <w:start w:val="1"/>
+      <w:numFmt w:val="lowerRoman"/>
+      <w:lvlText w:val="%3."/>
+      <w:lvlJc w:val="right"/>
+      <w:pPr>
+        <w:ind w:left="2160" w:hanging="180"/>
+      </w:pPr>
+    </w:lvl>
+    <w:lvl w:ilvl="3" w:tplc="0409000F" w:tentative="1">
+      <w:start w:val="1"/>
+      <w:numFmt w:val="decimal"/>
+      <w:lvlText w:val="%4."/>
+      <w:lvlJc w:val="left"/>
+      <w:pPr>
+        <w:ind w:left="2880" w:hanging="360"/>
+      </w:pPr>
+    </w:lvl>
+    <w:lvl w:ilvl="4" w:tplc="04090019" w:tentative="1">
+      <w:start w:val="1"/>
+      <w:numFmt w:val="lowerLetter"/>
+      <w:lvlText w:val="%5."/>
+      <w:lvlJc w:val="left"/>
+      <w:pPr>
+        <w:ind w:left="3600" w:hanging="360"/>
+      </w:pPr>
+    </w:lvl>
+    <w:lvl w:ilvl="5" w:tplc="0409001B" w:tentative="1">
+      <w:start w:val="1"/>
+      <w:numFmt w:val="lowerRoman"/>
+      <w:lvlText w:val="%6."/>
+      <w:lvlJc w:val="right"/>
+      <w:pPr>
+        <w:ind w:left="4320" w:hanging="180"/>
+      </w:pPr>
+    </w:lvl>
+    <w:lvl w:ilvl="6" w:tplc="0409000F" w:tentative="1">
+      <w:start w:val="1"/>
+      <w:numFmt w:val="decimal"/>
+      <w:lvlText w:val="%7."/>
+      <w:lvlJc w:val="left"/>
+      <w:pPr>
+        <w:ind w:left="5040" w:hanging="360"/>
+      </w:pPr>
+    </w:lvl>
+    <w:lvl w:ilvl="7" w:tplc="04090019" w:tentative="1">
+      <w:start w:val="1"/>
+      <w:numFmt w:val="lowerLetter"/>
+      <w:lvlText w:val="%8."/>
+      <w:lvlJc w:val="left"/>
+      <w:pPr>
+        <w:ind w:left="5760" w:hanging="360"/>
+      </w:pPr>
+    </w:lvl>
+    <w:lvl w:ilvl="8" w:tplc="0409001B" w:tentative="1">
+      <w:start w:val="1"/>
+      <w:numFmt w:val="lowerRoman"/>
+      <w:lvlText w:val="%9."/>
+      <w:lvlJc w:val="right"/>
+      <w:pPr>
+        <w:ind w:left="6480" w:hanging="180"/>
+      </w:pPr>
+    </w:lvl>
+  </w:abstractNum>
+  <w:abstractNum w:abstractNumId="4" w15:restartNumberingAfterBreak="0">
     <w:nsid w:val="2BA40021"/>
     <w:multiLevelType w:val="hybridMultilevel"/>
     <w:tmpl w:val="43A0CB2C"/>
@@ -2061,7 +2455,7 @@
       </w:pPr>
     </w:lvl>
   </w:abstractNum>
-  <w:abstractNum w:abstractNumId="4" w15:restartNumberingAfterBreak="0">
+  <w:abstractNum w:abstractNumId="5" w15:restartNumberingAfterBreak="0">
     <w:nsid w:val="4DBB3FAC"/>
     <w:multiLevelType w:val="hybridMultilevel"/>
     <w:tmpl w:val="CE04FE76"/>
@@ -2174,7 +2568,120 @@
       </w:rPr>
     </w:lvl>
   </w:abstractNum>
-  <w:abstractNum w:abstractNumId="5" w15:restartNumberingAfterBreak="0">
+  <w:abstractNum w:abstractNumId="6" w15:restartNumberingAfterBreak="0">
+    <w:nsid w:val="6D8F5804"/>
+    <w:multiLevelType w:val="hybridMultilevel"/>
+    <w:tmpl w:val="C726AB84"/>
+    <w:lvl w:ilvl="0" w:tplc="04090001">
+      <w:start w:val="1"/>
+      <w:numFmt w:val="bullet"/>
+      <w:lvlText w:val=""/>
+      <w:lvlJc w:val="left"/>
+      <w:pPr>
+        <w:ind w:left="720" w:hanging="360"/>
+      </w:pPr>
+      <w:rPr>
+        <w:rFonts w:ascii="Symbol" w:hAnsi="Symbol" w:hint="default"/>
+      </w:rPr>
+    </w:lvl>
+    <w:lvl w:ilvl="1" w:tplc="04090003" w:tentative="1">
+      <w:start w:val="1"/>
+      <w:numFmt w:val="bullet"/>
+      <w:lvlText w:val="o"/>
+      <w:lvlJc w:val="left"/>
+      <w:pPr>
+        <w:ind w:left="1440" w:hanging="360"/>
+      </w:pPr>
+      <w:rPr>
+        <w:rFonts w:ascii="Courier New" w:hAnsi="Courier New" w:cs="Courier New" w:hint="default"/>
+      </w:rPr>
+    </w:lvl>
+    <w:lvl w:ilvl="2" w:tplc="04090005" w:tentative="1">
+      <w:start w:val="1"/>
+      <w:numFmt w:val="bullet"/>
+      <w:lvlText w:val=""/>
+      <w:lvlJc w:val="left"/>
+      <w:pPr>
+        <w:ind w:left="2160" w:hanging="360"/>
+      </w:pPr>
+      <w:rPr>
+        <w:rFonts w:ascii="Wingdings" w:hAnsi="Wingdings" w:hint="default"/>
+      </w:rPr>
+    </w:lvl>
+    <w:lvl w:ilvl="3" w:tplc="04090001" w:tentative="1">
+      <w:start w:val="1"/>
+      <w:numFmt w:val="bullet"/>
+      <w:lvlText w:val=""/>
+      <w:lvlJc w:val="left"/>
+      <w:pPr>
+        <w:ind w:left="2880" w:hanging="360"/>
+      </w:pPr>
+      <w:rPr>
+        <w:rFonts w:ascii="Symbol" w:hAnsi="Symbol" w:hint="default"/>
+      </w:rPr>
+    </w:lvl>
+    <w:lvl w:ilvl="4" w:tplc="04090003" w:tentative="1">
+      <w:start w:val="1"/>
+      <w:numFmt w:val="bullet"/>
+      <w:lvlText w:val="o"/>
+      <w:lvlJc w:val="left"/>
+      <w:pPr>
+        <w:ind w:left="3600" w:hanging="360"/>
+      </w:pPr>
+      <w:rPr>
+        <w:rFonts w:ascii="Courier New" w:hAnsi="Courier New" w:cs="Courier New" w:hint="default"/>
+      </w:rPr>
+    </w:lvl>
+    <w:lvl w:ilvl="5" w:tplc="04090005" w:tentative="1">
+      <w:start w:val="1"/>
+      <w:numFmt w:val="bullet"/>
+      <w:lvlText w:val=""/>
+      <w:lvlJc w:val="left"/>
+      <w:pPr>
+        <w:ind w:left="4320" w:hanging="360"/>
+      </w:pPr>
+      <w:rPr>
+        <w:rFonts w:ascii="Wingdings" w:hAnsi="Wingdings" w:hint="default"/>
+      </w:rPr>
+    </w:lvl>
+    <w:lvl w:ilvl="6" w:tplc="04090001" w:tentative="1">
+      <w:start w:val="1"/>
+      <w:numFmt w:val="bullet"/>
+      <w:lvlText w:val=""/>
+      <w:lvlJc w:val="left"/>
+      <w:pPr>
+        <w:ind w:left="5040" w:hanging="360"/>
+      </w:pPr>
+      <w:rPr>
+        <w:rFonts w:ascii="Symbol" w:hAnsi="Symbol" w:hint="default"/>
+      </w:rPr>
+    </w:lvl>
+    <w:lvl w:ilvl="7" w:tplc="04090003" w:tentative="1">
+      <w:start w:val="1"/>
+      <w:numFmt w:val="bullet"/>
+      <w:lvlText w:val="o"/>
+      <w:lvlJc w:val="left"/>
+      <w:pPr>
+        <w:ind w:left="5760" w:hanging="360"/>
+      </w:pPr>
+      <w:rPr>
+        <w:rFonts w:ascii="Courier New" w:hAnsi="Courier New" w:cs="Courier New" w:hint="default"/>
+      </w:rPr>
+    </w:lvl>
+    <w:lvl w:ilvl="8" w:tplc="04090005" w:tentative="1">
+      <w:start w:val="1"/>
+      <w:numFmt w:val="bullet"/>
+      <w:lvlText w:val=""/>
+      <w:lvlJc w:val="left"/>
+      <w:pPr>
+        <w:ind w:left="6480" w:hanging="360"/>
+      </w:pPr>
+      <w:rPr>
+        <w:rFonts w:ascii="Wingdings" w:hAnsi="Wingdings" w:hint="default"/>
+      </w:rPr>
+    </w:lvl>
+  </w:abstractNum>
+  <w:abstractNum w:abstractNumId="7" w15:restartNumberingAfterBreak="0">
     <w:nsid w:val="76156662"/>
     <w:multiLevelType w:val="hybridMultilevel"/>
     <w:tmpl w:val="37287AF8"/>
@@ -2287,11 +2794,124 @@
       </w:rPr>
     </w:lvl>
   </w:abstractNum>
+  <w:abstractNum w:abstractNumId="8" w15:restartNumberingAfterBreak="0">
+    <w:nsid w:val="7DD65FEF"/>
+    <w:multiLevelType w:val="hybridMultilevel"/>
+    <w:tmpl w:val="299C9024"/>
+    <w:lvl w:ilvl="0" w:tplc="04090001">
+      <w:start w:val="1"/>
+      <w:numFmt w:val="bullet"/>
+      <w:lvlText w:val=""/>
+      <w:lvlJc w:val="left"/>
+      <w:pPr>
+        <w:ind w:left="720" w:hanging="360"/>
+      </w:pPr>
+      <w:rPr>
+        <w:rFonts w:ascii="Symbol" w:hAnsi="Symbol" w:hint="default"/>
+      </w:rPr>
+    </w:lvl>
+    <w:lvl w:ilvl="1" w:tplc="04090003" w:tentative="1">
+      <w:start w:val="1"/>
+      <w:numFmt w:val="bullet"/>
+      <w:lvlText w:val="o"/>
+      <w:lvlJc w:val="left"/>
+      <w:pPr>
+        <w:ind w:left="1440" w:hanging="360"/>
+      </w:pPr>
+      <w:rPr>
+        <w:rFonts w:ascii="Courier New" w:hAnsi="Courier New" w:cs="Courier New" w:hint="default"/>
+      </w:rPr>
+    </w:lvl>
+    <w:lvl w:ilvl="2" w:tplc="04090005" w:tentative="1">
+      <w:start w:val="1"/>
+      <w:numFmt w:val="bullet"/>
+      <w:lvlText w:val=""/>
+      <w:lvlJc w:val="left"/>
+      <w:pPr>
+        <w:ind w:left="2160" w:hanging="360"/>
+      </w:pPr>
+      <w:rPr>
+        <w:rFonts w:ascii="Wingdings" w:hAnsi="Wingdings" w:hint="default"/>
+      </w:rPr>
+    </w:lvl>
+    <w:lvl w:ilvl="3" w:tplc="04090001" w:tentative="1">
+      <w:start w:val="1"/>
+      <w:numFmt w:val="bullet"/>
+      <w:lvlText w:val=""/>
+      <w:lvlJc w:val="left"/>
+      <w:pPr>
+        <w:ind w:left="2880" w:hanging="360"/>
+      </w:pPr>
+      <w:rPr>
+        <w:rFonts w:ascii="Symbol" w:hAnsi="Symbol" w:hint="default"/>
+      </w:rPr>
+    </w:lvl>
+    <w:lvl w:ilvl="4" w:tplc="04090003" w:tentative="1">
+      <w:start w:val="1"/>
+      <w:numFmt w:val="bullet"/>
+      <w:lvlText w:val="o"/>
+      <w:lvlJc w:val="left"/>
+      <w:pPr>
+        <w:ind w:left="3600" w:hanging="360"/>
+      </w:pPr>
+      <w:rPr>
+        <w:rFonts w:ascii="Courier New" w:hAnsi="Courier New" w:cs="Courier New" w:hint="default"/>
+      </w:rPr>
+    </w:lvl>
+    <w:lvl w:ilvl="5" w:tplc="04090005" w:tentative="1">
+      <w:start w:val="1"/>
+      <w:numFmt w:val="bullet"/>
+      <w:lvlText w:val=""/>
+      <w:lvlJc w:val="left"/>
+      <w:pPr>
+        <w:ind w:left="4320" w:hanging="360"/>
+      </w:pPr>
+      <w:rPr>
+        <w:rFonts w:ascii="Wingdings" w:hAnsi="Wingdings" w:hint="default"/>
+      </w:rPr>
+    </w:lvl>
+    <w:lvl w:ilvl="6" w:tplc="04090001" w:tentative="1">
+      <w:start w:val="1"/>
+      <w:numFmt w:val="bullet"/>
+      <w:lvlText w:val=""/>
+      <w:lvlJc w:val="left"/>
+      <w:pPr>
+        <w:ind w:left="5040" w:hanging="360"/>
+      </w:pPr>
+      <w:rPr>
+        <w:rFonts w:ascii="Symbol" w:hAnsi="Symbol" w:hint="default"/>
+      </w:rPr>
+    </w:lvl>
+    <w:lvl w:ilvl="7" w:tplc="04090003" w:tentative="1">
+      <w:start w:val="1"/>
+      <w:numFmt w:val="bullet"/>
+      <w:lvlText w:val="o"/>
+      <w:lvlJc w:val="left"/>
+      <w:pPr>
+        <w:ind w:left="5760" w:hanging="360"/>
+      </w:pPr>
+      <w:rPr>
+        <w:rFonts w:ascii="Courier New" w:hAnsi="Courier New" w:cs="Courier New" w:hint="default"/>
+      </w:rPr>
+    </w:lvl>
+    <w:lvl w:ilvl="8" w:tplc="04090005" w:tentative="1">
+      <w:start w:val="1"/>
+      <w:numFmt w:val="bullet"/>
+      <w:lvlText w:val=""/>
+      <w:lvlJc w:val="left"/>
+      <w:pPr>
+        <w:ind w:left="6480" w:hanging="360"/>
+      </w:pPr>
+      <w:rPr>
+        <w:rFonts w:ascii="Wingdings" w:hAnsi="Wingdings" w:hint="default"/>
+      </w:rPr>
+    </w:lvl>
+  </w:abstractNum>
   <w:num w:numId="1">
-    <w:abstractNumId w:val="5"/>
+    <w:abstractNumId w:val="7"/>
   </w:num>
   <w:num w:numId="2">
-    <w:abstractNumId w:val="4"/>
+    <w:abstractNumId w:val="5"/>
   </w:num>
   <w:num w:numId="3">
     <w:abstractNumId w:val="2"/>
@@ -2300,10 +2920,19 @@
     <w:abstractNumId w:val="1"/>
   </w:num>
   <w:num w:numId="5">
-    <w:abstractNumId w:val="3"/>
+    <w:abstractNumId w:val="4"/>
   </w:num>
   <w:num w:numId="6">
     <w:abstractNumId w:val="0"/>
+  </w:num>
+  <w:num w:numId="7">
+    <w:abstractNumId w:val="6"/>
+  </w:num>
+  <w:num w:numId="8">
+    <w:abstractNumId w:val="3"/>
+  </w:num>
+  <w:num w:numId="9">
+    <w:abstractNumId w:val="8"/>
   </w:num>
 </w:numbering>
 </file>

</xml_diff>

<commit_message>
Played around with FluentValidation.  Love it!
</commit_message>
<xml_diff>
--- a/DemoProjects/NetCore/Notes.docx
+++ b/DemoProjects/NetCore/Notes.docx
@@ -12,15 +12,7 @@
     </w:p>
     <w:p>
       <w:r>
-        <w:t xml:space="preserve">This project was designed to be a starter project that is run in a docker </w:t>
-      </w:r>
-      <w:proofErr w:type="gramStart"/>
-      <w:r>
-        <w:t>container, and</w:t>
-      </w:r>
-      <w:proofErr w:type="gramEnd"/>
-      <w:r>
-        <w:t xml:space="preserve"> run behind a reverse proxy.  </w:t>
+        <w:t xml:space="preserve">This project was designed to be a starter project that is run in a docker container, and run behind a reverse proxy.  </w:t>
       </w:r>
     </w:p>
     <w:p>
@@ -63,18 +55,10 @@
         <w:t xml:space="preserve">Kestrel </w:t>
       </w:r>
       <w:r>
-        <w:t xml:space="preserve">was built for </w:t>
-      </w:r>
-      <w:proofErr w:type="gramStart"/>
-      <w:r>
-        <w:t>speed</w:t>
-      </w:r>
-      <w:r>
-        <w:t>, and</w:t>
-      </w:r>
-      <w:proofErr w:type="gramEnd"/>
-      <w:r>
-        <w:t xml:space="preserve"> is a production server</w:t>
+        <w:t>was built for speed</w:t>
+      </w:r>
+      <w:r>
+        <w:t>, and is a production server</w:t>
       </w:r>
       <w:r>
         <w:t xml:space="preserve">.  It’s six times faster than node.js.  It </w:t>
@@ -341,11 +325,12 @@
       <w:pPr>
         <w:pStyle w:val="Heading1"/>
       </w:pPr>
+      <w:bookmarkStart w:id="0" w:name="_GoBack"/>
+      <w:bookmarkEnd w:id="0"/>
       <w:r>
         <w:t>Design guidelines</w:t>
       </w:r>
     </w:p>
-    <w:p/>
     <w:p>
       <w:pPr>
         <w:pStyle w:val="Heading2"/>
@@ -466,8 +451,11 @@
         <w:ind w:left="720"/>
       </w:pPr>
       <w:r>
+        <w:rPr>
+          <w:noProof/>
+        </w:rPr>
         <w:drawing>
-          <wp:inline distT="0" distB="0" distL="0" distR="0" wp14:anchorId="416216A2" wp14:editId="217202D5">
+          <wp:inline distT="0" distB="0" distL="0" distR="0" wp14:anchorId="5E4D9440" wp14:editId="613D3A42">
             <wp:extent cx="1837944" cy="2167128"/>
             <wp:effectExtent l="0" t="0" r="0" b="5080"/>
             <wp:docPr id="12" name="Picture 12"/>
@@ -519,6 +507,19 @@
         <w:t>There are a lot of similarities, but a few important differences.</w:t>
       </w:r>
     </w:p>
+    <w:p>
+      <w:r>
+        <w:t xml:space="preserve">Just read through </w:t>
+      </w:r>
+      <w:proofErr w:type="spellStart"/>
+      <w:r>
+        <w:t>TodoController</w:t>
+      </w:r>
+      <w:proofErr w:type="spellEnd"/>
+      <w:r>
+        <w:t xml:space="preserve"> to see how this works.  It’s kind of easy to understand.</w:t>
+      </w:r>
+    </w:p>
     <w:p/>
     <w:p/>
     <w:p>
@@ -526,6 +527,134 @@
         <w:pStyle w:val="Heading2"/>
       </w:pPr>
       <w:r>
+        <w:t>PATCH</w:t>
+      </w:r>
+    </w:p>
+    <w:p>
+      <w:r>
+        <w:t>Yet another reason why I hate REST.  I wish REST wasn’t so popular.</w:t>
+      </w:r>
+    </w:p>
+    <w:p>
+      <w:pPr>
+        <w:spacing w:after="0" w:line="240" w:lineRule="auto"/>
+      </w:pPr>
+      <w:r>
+        <w:t xml:space="preserve">Some notes I took:  </w:t>
+      </w:r>
+      <w:r>
+        <w:rPr>
+          <w:rFonts w:ascii="Segoe UI Emoji" w:eastAsia="Segoe UI Emoji" w:hAnsi="Segoe UI Emoji" w:cs="Segoe UI Emoji"/>
+        </w:rPr>
+        <w:t>😊</w:t>
+      </w:r>
+    </w:p>
+    <w:p>
+      <w:pPr>
+        <w:pStyle w:val="ListParagraph"/>
+        <w:numPr>
+          <w:ilvl w:val="0"/>
+          <w:numId w:val="3"/>
+        </w:numPr>
+        <w:spacing w:after="0" w:line="240" w:lineRule="auto"/>
+      </w:pPr>
+      <w:r>
+        <w:t>RFC 6902.  Read up on this.</w:t>
+      </w:r>
+    </w:p>
+    <w:p>
+      <w:pPr>
+        <w:pStyle w:val="ListParagraph"/>
+        <w:numPr>
+          <w:ilvl w:val="0"/>
+          <w:numId w:val="3"/>
+        </w:numPr>
+        <w:spacing w:after="0" w:line="240" w:lineRule="auto"/>
+      </w:pPr>
+      <w:r>
+        <w:t>Take a parameter [</w:t>
+      </w:r>
+      <w:proofErr w:type="spellStart"/>
+      <w:r>
+        <w:t>FromBody</w:t>
+      </w:r>
+      <w:proofErr w:type="spellEnd"/>
+      <w:r>
+        <w:t xml:space="preserve">] </w:t>
+      </w:r>
+      <w:proofErr w:type="spellStart"/>
+      <w:r>
+        <w:t>JsonPatchDocument</w:t>
+      </w:r>
+      <w:proofErr w:type="spellEnd"/>
+      <w:r>
+        <w:t>&lt;</w:t>
+      </w:r>
+      <w:proofErr w:type="spellStart"/>
+      <w:r>
+        <w:t>SomeType.Dto</w:t>
+      </w:r>
+      <w:proofErr w:type="spellEnd"/>
+      <w:r>
+        <w:t xml:space="preserve">&gt; </w:t>
+      </w:r>
+      <w:proofErr w:type="spellStart"/>
+      <w:r>
+        <w:t>patchDoc</w:t>
+      </w:r>
+      <w:proofErr w:type="spellEnd"/>
+    </w:p>
+    <w:p>
+      <w:pPr>
+        <w:pStyle w:val="ListParagraph"/>
+        <w:numPr>
+          <w:ilvl w:val="0"/>
+          <w:numId w:val="3"/>
+        </w:numPr>
+        <w:spacing w:after="0" w:line="240" w:lineRule="auto"/>
+      </w:pPr>
+      <w:r>
+        <w:t xml:space="preserve">The </w:t>
+      </w:r>
+      <w:proofErr w:type="spellStart"/>
+      <w:r>
+        <w:t>JsonPatchDocument</w:t>
+      </w:r>
+      <w:proofErr w:type="spellEnd"/>
+      <w:r>
+        <w:t xml:space="preserve"> class will iterate through all the PATCH instructions, and update the … thing.</w:t>
+      </w:r>
+    </w:p>
+    <w:p>
+      <w:pPr>
+        <w:pStyle w:val="ListParagraph"/>
+        <w:numPr>
+          <w:ilvl w:val="0"/>
+          <w:numId w:val="3"/>
+        </w:numPr>
+        <w:spacing w:after="0" w:line="240" w:lineRule="auto"/>
+      </w:pPr>
+      <w:r>
+        <w:t xml:space="preserve">Man, PATCH is </w:t>
+      </w:r>
+      <w:r>
+        <w:rPr>
+          <w:u w:val="single"/>
+        </w:rPr>
+        <w:t>still</w:t>
+      </w:r>
+      <w:r>
+        <w:t xml:space="preserve"> a major PITA.</w:t>
+      </w:r>
+    </w:p>
+    <w:p/>
+    <w:p/>
+    <w:p/>
+    <w:p>
+      <w:pPr>
+        <w:pStyle w:val="Heading1"/>
+      </w:pPr>
+      <w:r>
         <w:t>Validating input</w:t>
       </w:r>
     </w:p>
@@ -536,31 +665,111 @@
     </w:p>
     <w:p>
       <w:r>
-        <w:t xml:space="preserve">We can use data annotations to have </w:t>
-      </w:r>
-      <w:proofErr w:type="spellStart"/>
-      <w:r>
-        <w:t>WebAPI</w:t>
-      </w:r>
-      <w:proofErr w:type="spellEnd"/>
-      <w:r>
-        <w:t xml:space="preserve"> validate</w:t>
-      </w:r>
-      <w:r>
-        <w:t>.</w:t>
-      </w:r>
-    </w:p>
-    <w:p>
-      <w:r>
-        <w:t xml:space="preserve">This looks like it could be so promising, but it’s really kind of lame…  It doesn’t </w:t>
-      </w:r>
-      <w:proofErr w:type="gramStart"/>
-      <w:r>
-        <w:t>actually work</w:t>
-      </w:r>
-      <w:proofErr w:type="gramEnd"/>
-      <w:r>
-        <w:t xml:space="preserve"> as advertised.  It’s kind of hit and miss.</w:t>
+        <w:t xml:space="preserve">Your API controller inherits an object from the </w:t>
+      </w:r>
+      <w:proofErr w:type="spellStart"/>
+      <w:r>
+        <w:t>ControllerBase</w:t>
+      </w:r>
+      <w:proofErr w:type="spellEnd"/>
+      <w:r>
+        <w:t xml:space="preserve"> base class, called </w:t>
+      </w:r>
+      <w:proofErr w:type="spellStart"/>
+      <w:r>
+        <w:rPr>
+          <w:color w:val="00B0F0"/>
+        </w:rPr>
+        <w:t>ModelState</w:t>
+      </w:r>
+      <w:proofErr w:type="spellEnd"/>
+      <w:r>
+        <w:t>, which is a collection of errors that you can accumulate and then return whenever there is a bad request.</w:t>
+      </w:r>
+    </w:p>
+    <w:p>
+      <w:proofErr w:type="spellStart"/>
+      <w:r>
+        <w:t>ModelState</w:t>
+      </w:r>
+      <w:proofErr w:type="spellEnd"/>
+      <w:r>
+        <w:t xml:space="preserve"> offers the following properties / methods:</w:t>
+      </w:r>
+    </w:p>
+    <w:p>
+      <w:pPr>
+        <w:pStyle w:val="ListParagraph"/>
+        <w:numPr>
+          <w:ilvl w:val="0"/>
+          <w:numId w:val="9"/>
+        </w:numPr>
+      </w:pPr>
+      <w:proofErr w:type="spellStart"/>
+      <w:r>
+        <w:t>ModelState.IsValid</w:t>
+      </w:r>
+      <w:proofErr w:type="spellEnd"/>
+      <w:r>
+        <w:t>: a property that tells whether or not any errors have been added.</w:t>
+      </w:r>
+    </w:p>
+    <w:p>
+      <w:pPr>
+        <w:pStyle w:val="ListParagraph"/>
+        <w:numPr>
+          <w:ilvl w:val="0"/>
+          <w:numId w:val="9"/>
+        </w:numPr>
+      </w:pPr>
+      <w:proofErr w:type="spellStart"/>
+      <w:r>
+        <w:t>ModelState.AddModelError</w:t>
+      </w:r>
+      <w:proofErr w:type="spellEnd"/>
+      <w:r>
+        <w:t>: A function to add an error.</w:t>
+      </w:r>
+    </w:p>
+    <w:p>
+      <w:r>
+        <w:t>You can do quite a bit of custom validation logic just from this.</w:t>
+      </w:r>
+    </w:p>
+    <w:p/>
+    <w:p>
+      <w:pPr>
+        <w:pStyle w:val="Heading2"/>
+      </w:pPr>
+      <w:proofErr w:type="spellStart"/>
+      <w:r>
+        <w:t>WebAPI’s</w:t>
+      </w:r>
+      <w:proofErr w:type="spellEnd"/>
+      <w:r>
+        <w:t xml:space="preserve"> out of the box validation using </w:t>
+      </w:r>
+      <w:proofErr w:type="spellStart"/>
+      <w:r>
+        <w:t>DataAnnotations</w:t>
+      </w:r>
+      <w:proofErr w:type="spellEnd"/>
+      <w:r>
+        <w:t xml:space="preserve"> (BOOOOO!)</w:t>
+      </w:r>
+    </w:p>
+    <w:p>
+      <w:r>
+        <w:t xml:space="preserve">This looks like it could be so promising, but it’s </w:t>
+      </w:r>
+      <w:r>
+        <w:rPr>
+          <w:u w:val="single"/>
+        </w:rPr>
+        <w:t>really kind of lame</w:t>
+      </w:r>
+      <w:r>
+        <w:t>…  It doesn’t actually work as advertised.  It’s kind of hit and miss.</w:t>
       </w:r>
     </w:p>
     <w:p>
@@ -568,6 +777,10 @@
         <w:ind w:left="720"/>
       </w:pPr>
       <w:r>
+        <w:rPr>
+          <w:noProof/>
+        </w:rPr>
+        <w:lastRenderedPageBreak/>
         <w:drawing>
           <wp:inline distT="0" distB="0" distL="0" distR="0" wp14:anchorId="2CF7A117" wp14:editId="184ACF18">
             <wp:extent cx="2798064" cy="1984248"/>
@@ -607,428 +820,57 @@
     </w:p>
     <w:p>
       <w:r>
-        <w:t xml:space="preserve">The new </w:t>
-      </w:r>
-      <w:proofErr w:type="spellStart"/>
-      <w:r>
-        <w:t>WebAPI</w:t>
-      </w:r>
-      <w:proofErr w:type="spellEnd"/>
-      <w:r>
-        <w:t xml:space="preserve"> has a validation object, called </w:t>
-      </w:r>
-      <w:proofErr w:type="spellStart"/>
-      <w:r>
-        <w:t>ModelState</w:t>
-      </w:r>
-      <w:proofErr w:type="spellEnd"/>
-      <w:r>
-        <w:t xml:space="preserve">.  </w:t>
-      </w:r>
-    </w:p>
-    <w:p>
-      <w:r>
-        <w:t xml:space="preserve">You can </w:t>
-      </w:r>
-      <w:r>
-        <w:t>use the following properties / methods:</w:t>
-      </w:r>
-    </w:p>
-    <w:p>
-      <w:pPr>
-        <w:pStyle w:val="ListParagraph"/>
-        <w:numPr>
-          <w:ilvl w:val="0"/>
-          <w:numId w:val="9"/>
-        </w:numPr>
-      </w:pPr>
-      <w:proofErr w:type="spellStart"/>
-      <w:r>
-        <w:t>ModelState.IsValid</w:t>
-      </w:r>
-      <w:proofErr w:type="spellEnd"/>
-    </w:p>
-    <w:p>
-      <w:pPr>
-        <w:pStyle w:val="ListParagraph"/>
-        <w:numPr>
-          <w:ilvl w:val="0"/>
-          <w:numId w:val="9"/>
-        </w:numPr>
-      </w:pPr>
-      <w:proofErr w:type="spellStart"/>
-      <w:r>
-        <w:t>ModelState.AddModelError</w:t>
-      </w:r>
-      <w:proofErr w:type="spellEnd"/>
-      <w:r>
-        <w:t>.</w:t>
-      </w:r>
-    </w:p>
-    <w:p>
-      <w:r>
-        <w:t>You can get better mileage out of these.</w:t>
-      </w:r>
-    </w:p>
-    <w:p>
-      <w:r>
-        <w:t xml:space="preserve">OR…. You can use </w:t>
-      </w:r>
+        <w:t>I tried this out, and only got a few of these to work.  Not very good.</w:t>
+      </w:r>
+    </w:p>
+    <w:p/>
+    <w:p>
+      <w:pPr>
+        <w:pStyle w:val="Heading2"/>
+      </w:pPr>
       <w:proofErr w:type="spellStart"/>
       <w:r>
         <w:t>FluentValidation</w:t>
       </w:r>
       <w:proofErr w:type="spellEnd"/>
-      <w:r>
-        <w:t>, which is so much nicer, and it actually freaking works!</w:t>
-      </w:r>
-      <w:bookmarkStart w:id="0" w:name="_GoBack"/>
-      <w:bookmarkEnd w:id="0"/>
-    </w:p>
-    <w:p/>
-    <w:p>
-      <w:pPr>
-        <w:pStyle w:val="Heading1"/>
-      </w:pPr>
-      <w:r>
-        <w:t>Pluralsight</w:t>
-      </w:r>
-      <w:r>
-        <w:t xml:space="preserve"> - Notes</w:t>
-      </w:r>
-      <w:r>
-        <w:t xml:space="preserve">: </w:t>
-      </w:r>
-      <w:r>
-        <w:t>Building Your First API with ASP.NET Core</w:t>
-      </w:r>
-    </w:p>
-    <w:p>
-      <w:pPr>
-        <w:pStyle w:val="Heading2"/>
-      </w:pPr>
-      <w:r>
-        <w:t>Module 4: Manipulating Resources</w:t>
-      </w:r>
-    </w:p>
-    <w:p>
-      <w:pPr>
-        <w:pStyle w:val="ListParagraph"/>
-        <w:numPr>
-          <w:ilvl w:val="0"/>
-          <w:numId w:val="3"/>
-        </w:numPr>
-        <w:spacing w:after="0" w:line="240" w:lineRule="auto"/>
-      </w:pPr>
-      <w:r>
-        <w:t>Demo: Validating input</w:t>
-      </w:r>
-    </w:p>
-    <w:p>
-      <w:pPr>
-        <w:pStyle w:val="ListParagraph"/>
-        <w:numPr>
-          <w:ilvl w:val="1"/>
-          <w:numId w:val="3"/>
-        </w:numPr>
-        <w:spacing w:after="0" w:line="240" w:lineRule="auto"/>
-      </w:pPr>
-    </w:p>
-    <w:p>
-      <w:pPr>
-        <w:pStyle w:val="ListParagraph"/>
-        <w:numPr>
-          <w:ilvl w:val="0"/>
-          <w:numId w:val="3"/>
-        </w:numPr>
-        <w:spacing w:after="0" w:line="240" w:lineRule="auto"/>
-      </w:pPr>
-      <w:proofErr w:type="spellStart"/>
-      <w:r>
-        <w:t>FluentValidation</w:t>
-      </w:r>
-      <w:proofErr w:type="spellEnd"/>
-    </w:p>
-    <w:p>
-      <w:pPr>
-        <w:pStyle w:val="ListParagraph"/>
-        <w:numPr>
-          <w:ilvl w:val="1"/>
-          <w:numId w:val="3"/>
-        </w:numPr>
-        <w:spacing w:after="0" w:line="240" w:lineRule="auto"/>
-      </w:pPr>
-      <w:r>
-        <w:t xml:space="preserve">This is even more cool.  You can create validation objects in a separate </w:t>
-      </w:r>
-      <w:proofErr w:type="gramStart"/>
-      <w:r>
-        <w:t>library, and</w:t>
-      </w:r>
-      <w:proofErr w:type="gramEnd"/>
-      <w:r>
-        <w:t xml:space="preserve"> keep complete separation of concerns.</w:t>
-      </w:r>
-    </w:p>
-    <w:p>
-      <w:pPr>
-        <w:pStyle w:val="ListParagraph"/>
-        <w:numPr>
-          <w:ilvl w:val="1"/>
-          <w:numId w:val="3"/>
-        </w:numPr>
-        <w:spacing w:after="0" w:line="240" w:lineRule="auto"/>
-      </w:pPr>
-      <w:r>
-        <w:t>The important thing is that it keeps you from having to repeat validation code.</w:t>
-      </w:r>
-    </w:p>
-    <w:p>
-      <w:pPr>
-        <w:pStyle w:val="ListParagraph"/>
-        <w:numPr>
-          <w:ilvl w:val="0"/>
-          <w:numId w:val="3"/>
-        </w:numPr>
-        <w:spacing w:after="0" w:line="240" w:lineRule="auto"/>
-      </w:pPr>
-      <w:r>
-        <w:t xml:space="preserve">PATCH:  </w:t>
-      </w:r>
-      <w:r>
-        <w:rPr>
-          <w:rFonts w:ascii="Segoe UI Emoji" w:eastAsia="Segoe UI Emoji" w:hAnsi="Segoe UI Emoji" w:cs="Segoe UI Emoji"/>
-        </w:rPr>
-        <w:t>😊</w:t>
-      </w:r>
-    </w:p>
-    <w:p>
-      <w:pPr>
-        <w:pStyle w:val="ListParagraph"/>
-        <w:numPr>
-          <w:ilvl w:val="1"/>
-          <w:numId w:val="3"/>
-        </w:numPr>
-        <w:spacing w:after="0" w:line="240" w:lineRule="auto"/>
-      </w:pPr>
-      <w:r>
-        <w:t>RFC 6902.  Read up on this.</w:t>
-      </w:r>
-    </w:p>
-    <w:p>
-      <w:pPr>
-        <w:pStyle w:val="ListParagraph"/>
-        <w:numPr>
-          <w:ilvl w:val="1"/>
-          <w:numId w:val="3"/>
-        </w:numPr>
-        <w:spacing w:after="0" w:line="240" w:lineRule="auto"/>
-      </w:pPr>
-      <w:r>
-        <w:t>Take a parameter [</w:t>
-      </w:r>
-      <w:proofErr w:type="spellStart"/>
-      <w:r>
-        <w:t>FromBody</w:t>
-      </w:r>
-      <w:proofErr w:type="spellEnd"/>
-      <w:r>
-        <w:t xml:space="preserve">] </w:t>
-      </w:r>
-      <w:proofErr w:type="spellStart"/>
-      <w:r>
-        <w:t>JsonPatchDocument</w:t>
-      </w:r>
-      <w:proofErr w:type="spellEnd"/>
-      <w:r>
-        <w:t>&lt;</w:t>
-      </w:r>
-      <w:proofErr w:type="spellStart"/>
-      <w:r>
-        <w:t>SomeType.Dto</w:t>
-      </w:r>
-      <w:proofErr w:type="spellEnd"/>
-      <w:r>
-        <w:t xml:space="preserve">&gt; </w:t>
-      </w:r>
-      <w:proofErr w:type="spellStart"/>
-      <w:r>
-        <w:t>patchDoc</w:t>
-      </w:r>
-      <w:proofErr w:type="spellEnd"/>
-    </w:p>
-    <w:p>
-      <w:pPr>
-        <w:pStyle w:val="ListParagraph"/>
-        <w:numPr>
-          <w:ilvl w:val="1"/>
-          <w:numId w:val="3"/>
-        </w:numPr>
-        <w:spacing w:after="0" w:line="240" w:lineRule="auto"/>
-      </w:pPr>
-      <w:r>
-        <w:t xml:space="preserve">The </w:t>
-      </w:r>
-      <w:proofErr w:type="spellStart"/>
-      <w:r>
-        <w:t>JsonPatchDocument</w:t>
-      </w:r>
-      <w:proofErr w:type="spellEnd"/>
-      <w:r>
-        <w:t xml:space="preserve"> class will iterate through all the PATCH </w:t>
-      </w:r>
-      <w:proofErr w:type="gramStart"/>
-      <w:r>
-        <w:t>instructions, and</w:t>
-      </w:r>
-      <w:proofErr w:type="gramEnd"/>
-      <w:r>
-        <w:t xml:space="preserve"> update the … thing.</w:t>
-      </w:r>
-    </w:p>
-    <w:p>
-      <w:pPr>
-        <w:pStyle w:val="ListParagraph"/>
-        <w:numPr>
-          <w:ilvl w:val="1"/>
-          <w:numId w:val="3"/>
-        </w:numPr>
-        <w:spacing w:after="0" w:line="240" w:lineRule="auto"/>
-      </w:pPr>
-      <w:r>
-        <w:t xml:space="preserve">Man, PATCH is </w:t>
-      </w:r>
-      <w:r>
-        <w:rPr>
-          <w:u w:val="single"/>
-        </w:rPr>
-        <w:t>still</w:t>
-      </w:r>
-      <w:r>
-        <w:t xml:space="preserve"> a major PITA.</w:t>
-      </w:r>
-    </w:p>
-    <w:p/>
-    <w:p>
-      <w:pPr>
-        <w:pStyle w:val="Heading2"/>
-      </w:pPr>
-      <w:r>
-        <w:t>Module 5: Services, and MVC’s DI framework.</w:t>
-      </w:r>
-    </w:p>
-    <w:p>
-      <w:r>
-        <w:t>Author goes into detail on MS’s DI framework.</w:t>
-      </w:r>
-    </w:p>
-    <w:p>
-      <w:pPr>
-        <w:pStyle w:val="ListParagraph"/>
-        <w:numPr>
-          <w:ilvl w:val="0"/>
-          <w:numId w:val="4"/>
-        </w:numPr>
-      </w:pPr>
-      <w:r>
-        <w:t>It looks like all controllers and the Startup class get DI-ed, out of the box.  You don’t even need attributes, or anything.  Magical, mystical reflection!</w:t>
-      </w:r>
-    </w:p>
-    <w:p>
-      <w:pPr>
-        <w:pStyle w:val="ListParagraph"/>
-        <w:numPr>
-          <w:ilvl w:val="0"/>
-          <w:numId w:val="4"/>
-        </w:numPr>
-      </w:pPr>
-      <w:r>
-        <w:t xml:space="preserve">You can request something from the service layer using the </w:t>
-      </w:r>
-      <w:proofErr w:type="spellStart"/>
-      <w:r>
-        <w:t>HttpContext</w:t>
-      </w:r>
-      <w:proofErr w:type="spellEnd"/>
-      <w:r>
-        <w:t xml:space="preserve"> object, using: </w:t>
-      </w:r>
-      <w:proofErr w:type="spellStart"/>
-      <w:proofErr w:type="gramStart"/>
-      <w:r>
-        <w:t>HttpContext.RequestServices.GetService</w:t>
-      </w:r>
-      <w:proofErr w:type="spellEnd"/>
-      <w:proofErr w:type="gramEnd"/>
-      <w:r>
-        <w:t>()</w:t>
-      </w:r>
-    </w:p>
-    <w:p>
-      <w:pPr>
-        <w:pStyle w:val="ListParagraph"/>
-        <w:numPr>
-          <w:ilvl w:val="1"/>
-          <w:numId w:val="4"/>
-        </w:numPr>
-      </w:pPr>
-      <w:r>
-        <w:t xml:space="preserve">Advised that you use </w:t>
-      </w:r>
-      <w:proofErr w:type="spellStart"/>
-      <w:r>
-        <w:t>ctor</w:t>
-      </w:r>
-      <w:proofErr w:type="spellEnd"/>
-      <w:r>
-        <w:t xml:space="preserve"> injection, instead.</w:t>
-      </w:r>
-    </w:p>
-    <w:p>
-      <w:pPr>
-        <w:pStyle w:val="ListParagraph"/>
-        <w:numPr>
-          <w:ilvl w:val="1"/>
-          <w:numId w:val="4"/>
-        </w:numPr>
-      </w:pPr>
-    </w:p>
-    <w:p/>
-    <w:p>
-      <w:pPr>
-        <w:pStyle w:val="Heading3"/>
-      </w:pPr>
-      <w:r>
-        <w:t>Logging</w:t>
-      </w:r>
-      <w:r>
-        <w:t xml:space="preserve"> is a good example of DI in ASP.</w:t>
-      </w:r>
-    </w:p>
-    <w:p>
-      <w:r>
-        <w:t xml:space="preserve">Note: ASP already configures console + debug window logging in </w:t>
-      </w:r>
-      <w:proofErr w:type="spellStart"/>
-      <w:proofErr w:type="gramStart"/>
-      <w:r>
-        <w:t>CreateDefaultBuilder</w:t>
-      </w:r>
-      <w:proofErr w:type="spellEnd"/>
-      <w:r>
-        <w:t>(</w:t>
-      </w:r>
-      <w:proofErr w:type="gramEnd"/>
-      <w:r>
-        <w:t xml:space="preserve">), which you call in </w:t>
-      </w:r>
-      <w:proofErr w:type="spellStart"/>
-      <w:r>
-        <w:t>Program.cs</w:t>
-      </w:r>
-      <w:proofErr w:type="spellEnd"/>
-      <w:r>
-        <w:t>.  To see exactly what it does, you can go to the actual source in GitHub.</w:t>
+    </w:p>
+    <w:p>
+      <w:r>
+        <w:t>Ok, this really worked—for real.</w:t>
+      </w:r>
+    </w:p>
+    <w:p>
+      <w:r>
+        <w:t xml:space="preserve">I followed their quick-start documentation here: </w:t>
+      </w:r>
+      <w:hyperlink r:id="rId10" w:history="1">
+        <w:r>
+          <w:rPr>
+            <w:rStyle w:val="Hyperlink"/>
+          </w:rPr>
+          <w:t>https://fluentvalidation.net/aspnet</w:t>
+        </w:r>
+      </w:hyperlink>
+      <w:r>
+        <w:t xml:space="preserve"> </w:t>
+      </w:r>
+    </w:p>
+    <w:p>
+      <w:r>
+        <w:t>I still need to try it out on PUT requests, but on POST it worked like a charm.</w:t>
+      </w:r>
+    </w:p>
+    <w:p>
+      <w:r>
+        <w:t xml:space="preserve">First you install it via NuGet…  It’s called </w:t>
+      </w:r>
+      <w:proofErr w:type="spellStart"/>
+      <w:r>
+        <w:t>FluentValidation.AspNetCore</w:t>
+      </w:r>
+      <w:proofErr w:type="spellEnd"/>
+      <w:r>
+        <w:t>:</w:t>
       </w:r>
     </w:p>
     <w:p>
@@ -1040,56 +882,10 @@
           <w:noProof/>
         </w:rPr>
         <w:drawing>
-          <wp:inline distT="0" distB="0" distL="0" distR="0" wp14:anchorId="4BE7953C" wp14:editId="4014AD30">
-            <wp:extent cx="3648456" cy="1197864"/>
-            <wp:effectExtent l="0" t="0" r="0" b="2540"/>
-            <wp:docPr id="3" name="Picture 3"/>
-            <wp:cNvGraphicFramePr>
-              <a:graphicFrameLocks xmlns:a="http://schemas.openxmlformats.org/drawingml/2006/main" noChangeAspect="1"/>
-            </wp:cNvGraphicFramePr>
-            <a:graphic xmlns:a="http://schemas.openxmlformats.org/drawingml/2006/main">
-              <a:graphicData uri="http://schemas.openxmlformats.org/drawingml/2006/picture">
-                <pic:pic xmlns:pic="http://schemas.openxmlformats.org/drawingml/2006/picture">
-                  <pic:nvPicPr>
-                    <pic:cNvPr id="1" name=""/>
-                    <pic:cNvPicPr/>
-                  </pic:nvPicPr>
-                  <pic:blipFill>
-                    <a:blip r:embed="rId10"/>
-                    <a:stretch>
-                      <a:fillRect/>
-                    </a:stretch>
-                  </pic:blipFill>
-                  <pic:spPr>
-                    <a:xfrm>
-                      <a:off x="0" y="0"/>
-                      <a:ext cx="3648456" cy="1197864"/>
-                    </a:xfrm>
-                    <a:prstGeom prst="rect">
-                      <a:avLst/>
-                    </a:prstGeom>
-                  </pic:spPr>
-                </pic:pic>
-              </a:graphicData>
-            </a:graphic>
-          </wp:inline>
-        </w:drawing>
-      </w:r>
-    </w:p>
-    <w:p>
-      <w:pPr>
-        <w:ind w:left="720"/>
-      </w:pPr>
-      <w:r>
-        <w:rPr>
-          <w:noProof/>
-        </w:rPr>
-        <w:lastRenderedPageBreak/>
-        <w:drawing>
-          <wp:inline distT="0" distB="0" distL="0" distR="0" wp14:anchorId="473D7792" wp14:editId="7444F0C9">
-            <wp:extent cx="3931920" cy="2395728"/>
-            <wp:effectExtent l="0" t="0" r="0" b="5080"/>
-            <wp:docPr id="2" name="Picture 2"/>
+          <wp:inline distT="0" distB="0" distL="0" distR="0" wp14:anchorId="71A1AC56" wp14:editId="2FDC0FED">
+            <wp:extent cx="3621024" cy="1380744"/>
+            <wp:effectExtent l="0" t="0" r="0" b="0"/>
+            <wp:docPr id="18" name="Picture 18"/>
             <wp:cNvGraphicFramePr>
               <a:graphicFrameLocks xmlns:a="http://schemas.openxmlformats.org/drawingml/2006/main" noChangeAspect="1"/>
             </wp:cNvGraphicFramePr>
@@ -1109,7 +905,7 @@
                   <pic:spPr>
                     <a:xfrm>
                       <a:off x="0" y="0"/>
-                      <a:ext cx="3931920" cy="2395728"/>
+                      <a:ext cx="3621024" cy="1380744"/>
                     </a:xfrm>
                     <a:prstGeom prst="rect">
                       <a:avLst/>
@@ -1124,15 +920,7 @@
     </w:p>
     <w:p>
       <w:r>
-        <w:t xml:space="preserve">You can also add third-party loggers.  Here is an example using </w:t>
-      </w:r>
-      <w:proofErr w:type="spellStart"/>
-      <w:r>
-        <w:t>NLog</w:t>
-      </w:r>
-      <w:proofErr w:type="spellEnd"/>
-      <w:r>
-        <w:t xml:space="preserve"> (in </w:t>
+        <w:t xml:space="preserve">Now, go into </w:t>
       </w:r>
       <w:proofErr w:type="spellStart"/>
       <w:r>
@@ -1140,10 +928,145 @@
       </w:r>
       <w:proofErr w:type="spellEnd"/>
       <w:r>
-        <w:t>)</w:t>
-      </w:r>
-      <w:r>
-        <w:t>:</w:t>
+        <w:t xml:space="preserve">, and look for your </w:t>
+      </w:r>
+      <w:proofErr w:type="spellStart"/>
+      <w:proofErr w:type="gramStart"/>
+      <w:r>
+        <w:t>ConfigureServices</w:t>
+      </w:r>
+      <w:proofErr w:type="spellEnd"/>
+      <w:r>
+        <w:t>(</w:t>
+      </w:r>
+      <w:proofErr w:type="gramEnd"/>
+      <w:r>
+        <w:t>) function.  Add some using statements:</w:t>
+      </w:r>
+    </w:p>
+    <w:p>
+      <w:pPr>
+        <w:autoSpaceDE w:val="0"/>
+        <w:autoSpaceDN w:val="0"/>
+        <w:adjustRightInd w:val="0"/>
+        <w:spacing w:after="0" w:line="240" w:lineRule="auto"/>
+        <w:ind w:left="720"/>
+        <w:rPr>
+          <w:rFonts w:ascii="Consolas" w:hAnsi="Consolas" w:cs="Consolas"/>
+          <w:color w:val="000000"/>
+          <w:sz w:val="19"/>
+          <w:szCs w:val="19"/>
+        </w:rPr>
+      </w:pPr>
+      <w:r>
+        <w:rPr>
+          <w:rFonts w:ascii="Consolas" w:hAnsi="Consolas" w:cs="Consolas"/>
+          <w:color w:val="0000FF"/>
+          <w:sz w:val="19"/>
+          <w:szCs w:val="19"/>
+        </w:rPr>
+        <w:t>using</w:t>
+      </w:r>
+      <w:r>
+        <w:rPr>
+          <w:rFonts w:ascii="Consolas" w:hAnsi="Consolas" w:cs="Consolas"/>
+          <w:color w:val="000000"/>
+          <w:sz w:val="19"/>
+          <w:szCs w:val="19"/>
+        </w:rPr>
+        <w:t xml:space="preserve"> </w:t>
+      </w:r>
+      <w:proofErr w:type="spellStart"/>
+      <w:r>
+        <w:rPr>
+          <w:rFonts w:ascii="Consolas" w:hAnsi="Consolas" w:cs="Consolas"/>
+          <w:color w:val="000000"/>
+          <w:sz w:val="19"/>
+          <w:szCs w:val="19"/>
+        </w:rPr>
+        <w:t>FluentValidation</w:t>
+      </w:r>
+      <w:proofErr w:type="spellEnd"/>
+      <w:r>
+        <w:rPr>
+          <w:rFonts w:ascii="Consolas" w:hAnsi="Consolas" w:cs="Consolas"/>
+          <w:color w:val="000000"/>
+          <w:sz w:val="19"/>
+          <w:szCs w:val="19"/>
+        </w:rPr>
+        <w:t>;</w:t>
+      </w:r>
+    </w:p>
+    <w:p>
+      <w:pPr>
+        <w:autoSpaceDE w:val="0"/>
+        <w:autoSpaceDN w:val="0"/>
+        <w:adjustRightInd w:val="0"/>
+        <w:spacing w:after="0" w:line="240" w:lineRule="auto"/>
+        <w:ind w:left="720"/>
+        <w:rPr>
+          <w:rFonts w:ascii="Consolas" w:hAnsi="Consolas" w:cs="Consolas"/>
+          <w:color w:val="000000"/>
+          <w:sz w:val="19"/>
+          <w:szCs w:val="19"/>
+        </w:rPr>
+      </w:pPr>
+      <w:r>
+        <w:rPr>
+          <w:rFonts w:ascii="Consolas" w:hAnsi="Consolas" w:cs="Consolas"/>
+          <w:color w:val="0000FF"/>
+          <w:sz w:val="19"/>
+          <w:szCs w:val="19"/>
+        </w:rPr>
+        <w:t>using</w:t>
+      </w:r>
+      <w:r>
+        <w:rPr>
+          <w:rFonts w:ascii="Consolas" w:hAnsi="Consolas" w:cs="Consolas"/>
+          <w:color w:val="000000"/>
+          <w:sz w:val="19"/>
+          <w:szCs w:val="19"/>
+        </w:rPr>
+        <w:t xml:space="preserve"> </w:t>
+      </w:r>
+      <w:proofErr w:type="spellStart"/>
+      <w:r>
+        <w:rPr>
+          <w:rFonts w:ascii="Consolas" w:hAnsi="Consolas" w:cs="Consolas"/>
+          <w:color w:val="000000"/>
+          <w:sz w:val="19"/>
+          <w:szCs w:val="19"/>
+        </w:rPr>
+        <w:t>FluentValidation.AspNetCore</w:t>
+      </w:r>
+      <w:proofErr w:type="spellEnd"/>
+      <w:r>
+        <w:rPr>
+          <w:rFonts w:ascii="Consolas" w:hAnsi="Consolas" w:cs="Consolas"/>
+          <w:color w:val="000000"/>
+          <w:sz w:val="19"/>
+          <w:szCs w:val="19"/>
+        </w:rPr>
+        <w:t>;</w:t>
+      </w:r>
+    </w:p>
+    <w:p/>
+    <w:p>
+      <w:r>
+        <w:t xml:space="preserve">Now add the following call, after calling </w:t>
+      </w:r>
+      <w:proofErr w:type="spellStart"/>
+      <w:proofErr w:type="gramStart"/>
+      <w:r>
+        <w:t>AddMvc</w:t>
+      </w:r>
+      <w:proofErr w:type="spellEnd"/>
+      <w:r>
+        <w:t>(</w:t>
+      </w:r>
+      <w:proofErr w:type="gramEnd"/>
+      <w:r>
+        <w:t>):</w:t>
       </w:r>
     </w:p>
     <w:p>
@@ -1155,10 +1078,10 @@
           <w:noProof/>
         </w:rPr>
         <w:drawing>
-          <wp:inline distT="0" distB="0" distL="0" distR="0" wp14:anchorId="278F6DAB" wp14:editId="63577CC2">
-            <wp:extent cx="4544568" cy="1161288"/>
-            <wp:effectExtent l="0" t="0" r="0" b="1270"/>
-            <wp:docPr id="4" name="Picture 4"/>
+          <wp:inline distT="0" distB="0" distL="0" distR="0" wp14:anchorId="06D5A2AC" wp14:editId="62FCBCF5">
+            <wp:extent cx="4035669" cy="771525"/>
+            <wp:effectExtent l="0" t="0" r="3175" b="0"/>
+            <wp:docPr id="19" name="Picture 19"/>
             <wp:cNvGraphicFramePr>
               <a:graphicFrameLocks xmlns:a="http://schemas.openxmlformats.org/drawingml/2006/main" noChangeAspect="1"/>
             </wp:cNvGraphicFramePr>
@@ -1178,7 +1101,7 @@
                   <pic:spPr>
                     <a:xfrm>
                       <a:off x="0" y="0"/>
-                      <a:ext cx="4544568" cy="1161288"/>
+                      <a:ext cx="4035669" cy="771525"/>
                     </a:xfrm>
                     <a:prstGeom prst="rect">
                       <a:avLst/>
@@ -1191,13 +1114,304 @@
         </w:drawing>
       </w:r>
     </w:p>
+    <w:p>
+      <w:r>
+        <w:t xml:space="preserve">The documentation says to call </w:t>
+      </w:r>
+      <w:proofErr w:type="spellStart"/>
+      <w:proofErr w:type="gramStart"/>
+      <w:r>
+        <w:t>AddFluentValidation</w:t>
+      </w:r>
+      <w:proofErr w:type="spellEnd"/>
+      <w:r>
+        <w:t>(</w:t>
+      </w:r>
+      <w:proofErr w:type="gramEnd"/>
+      <w:r>
+        <w:t xml:space="preserve">) right after calling </w:t>
+      </w:r>
+      <w:proofErr w:type="spellStart"/>
+      <w:r>
+        <w:t>AddMvc</w:t>
+      </w:r>
+      <w:proofErr w:type="spellEnd"/>
+      <w:r>
+        <w:t>(), but I found that it still worked.  Whatever.</w:t>
+      </w:r>
+    </w:p>
+    <w:p>
+      <w:r>
+        <w:lastRenderedPageBreak/>
+        <w:t xml:space="preserve">Now, in the same </w:t>
+      </w:r>
+      <w:proofErr w:type="spellStart"/>
+      <w:proofErr w:type="gramStart"/>
+      <w:r>
+        <w:t>ConfigureServices</w:t>
+      </w:r>
+      <w:proofErr w:type="spellEnd"/>
+      <w:r>
+        <w:t>(</w:t>
+      </w:r>
+      <w:proofErr w:type="gramEnd"/>
+      <w:r>
+        <w:t>) function, look for where you’re registering all your services and stuff, set up DI for all your validators.  This looks pretty straightforward.</w:t>
+      </w:r>
+    </w:p>
+    <w:p>
+      <w:pPr>
+        <w:ind w:left="720"/>
+      </w:pPr>
+      <w:r>
+        <w:rPr>
+          <w:noProof/>
+        </w:rPr>
+        <w:drawing>
+          <wp:inline distT="0" distB="0" distL="0" distR="0" wp14:anchorId="27453F91" wp14:editId="0BACD59B">
+            <wp:extent cx="3685032" cy="502920"/>
+            <wp:effectExtent l="0" t="0" r="0" b="0"/>
+            <wp:docPr id="20" name="Picture 20"/>
+            <wp:cNvGraphicFramePr>
+              <a:graphicFrameLocks xmlns:a="http://schemas.openxmlformats.org/drawingml/2006/main" noChangeAspect="1"/>
+            </wp:cNvGraphicFramePr>
+            <a:graphic xmlns:a="http://schemas.openxmlformats.org/drawingml/2006/main">
+              <a:graphicData uri="http://schemas.openxmlformats.org/drawingml/2006/picture">
+                <pic:pic xmlns:pic="http://schemas.openxmlformats.org/drawingml/2006/picture">
+                  <pic:nvPicPr>
+                    <pic:cNvPr id="1" name=""/>
+                    <pic:cNvPicPr/>
+                  </pic:nvPicPr>
+                  <pic:blipFill>
+                    <a:blip r:embed="rId13"/>
+                    <a:stretch>
+                      <a:fillRect/>
+                    </a:stretch>
+                  </pic:blipFill>
+                  <pic:spPr>
+                    <a:xfrm>
+                      <a:off x="0" y="0"/>
+                      <a:ext cx="3685032" cy="502920"/>
+                    </a:xfrm>
+                    <a:prstGeom prst="rect">
+                      <a:avLst/>
+                    </a:prstGeom>
+                  </pic:spPr>
+                </pic:pic>
+              </a:graphicData>
+            </a:graphic>
+          </wp:inline>
+        </w:drawing>
+      </w:r>
+    </w:p>
+    <w:p>
+      <w:r>
+        <w:t>It seems like you ought to be able to chain as many of these as you need, and have one for all your POCOs.</w:t>
+      </w:r>
+    </w:p>
+    <w:p>
+      <w:r>
+        <w:t>Now you need to actually write a validator.  That’s pretty easy, too.</w:t>
+      </w:r>
+    </w:p>
+    <w:p>
+      <w:pPr>
+        <w:ind w:left="720"/>
+      </w:pPr>
+      <w:r>
+        <w:rPr>
+          <w:noProof/>
+        </w:rPr>
+        <w:drawing>
+          <wp:inline distT="0" distB="0" distL="0" distR="0" wp14:anchorId="52DA9A71" wp14:editId="0F318EE3">
+            <wp:extent cx="5367528" cy="1618488"/>
+            <wp:effectExtent l="0" t="0" r="5080" b="1270"/>
+            <wp:docPr id="21" name="Picture 21"/>
+            <wp:cNvGraphicFramePr>
+              <a:graphicFrameLocks xmlns:a="http://schemas.openxmlformats.org/drawingml/2006/main" noChangeAspect="1"/>
+            </wp:cNvGraphicFramePr>
+            <a:graphic xmlns:a="http://schemas.openxmlformats.org/drawingml/2006/main">
+              <a:graphicData uri="http://schemas.openxmlformats.org/drawingml/2006/picture">
+                <pic:pic xmlns:pic="http://schemas.openxmlformats.org/drawingml/2006/picture">
+                  <pic:nvPicPr>
+                    <pic:cNvPr id="1" name=""/>
+                    <pic:cNvPicPr/>
+                  </pic:nvPicPr>
+                  <pic:blipFill>
+                    <a:blip r:embed="rId14"/>
+                    <a:stretch>
+                      <a:fillRect/>
+                    </a:stretch>
+                  </pic:blipFill>
+                  <pic:spPr>
+                    <a:xfrm>
+                      <a:off x="0" y="0"/>
+                      <a:ext cx="5367528" cy="1618488"/>
+                    </a:xfrm>
+                    <a:prstGeom prst="rect">
+                      <a:avLst/>
+                    </a:prstGeom>
+                  </pic:spPr>
+                </pic:pic>
+              </a:graphicData>
+            </a:graphic>
+          </wp:inline>
+        </w:drawing>
+      </w:r>
+    </w:p>
+    <w:p>
+      <w:r>
+        <w:t>And that’s pretty much it.  Here are the steps again, in summary:</w:t>
+      </w:r>
+    </w:p>
+    <w:p>
+      <w:pPr>
+        <w:pStyle w:val="ListParagraph"/>
+        <w:numPr>
+          <w:ilvl w:val="0"/>
+          <w:numId w:val="10"/>
+        </w:numPr>
+      </w:pPr>
+      <w:r>
+        <w:t xml:space="preserve">in </w:t>
+      </w:r>
+      <w:proofErr w:type="spellStart"/>
+      <w:r>
+        <w:t>ConfigureServices</w:t>
+      </w:r>
+      <w:proofErr w:type="spellEnd"/>
+    </w:p>
+    <w:p>
+      <w:pPr>
+        <w:pStyle w:val="ListParagraph"/>
+        <w:numPr>
+          <w:ilvl w:val="1"/>
+          <w:numId w:val="10"/>
+        </w:numPr>
+      </w:pPr>
+      <w:r>
+        <w:t xml:space="preserve">you turn it on by calling </w:t>
+      </w:r>
+      <w:proofErr w:type="spellStart"/>
+      <w:proofErr w:type="gramStart"/>
+      <w:r>
+        <w:t>AddFluentValidation</w:t>
+      </w:r>
+      <w:proofErr w:type="spellEnd"/>
+      <w:r>
+        <w:t>(</w:t>
+      </w:r>
+      <w:proofErr w:type="gramEnd"/>
+      <w:r>
+        <w:t>)</w:t>
+      </w:r>
+    </w:p>
+    <w:p>
+      <w:pPr>
+        <w:pStyle w:val="ListParagraph"/>
+        <w:numPr>
+          <w:ilvl w:val="1"/>
+          <w:numId w:val="10"/>
+        </w:numPr>
+      </w:pPr>
+      <w:r>
+        <w:t>and you link a validator to a POCO using ASP’s.</w:t>
+      </w:r>
+    </w:p>
+    <w:p>
+      <w:pPr>
+        <w:pStyle w:val="ListParagraph"/>
+        <w:numPr>
+          <w:ilvl w:val="0"/>
+          <w:numId w:val="10"/>
+        </w:numPr>
+      </w:pPr>
+      <w:r>
+        <w:t>And then you write some validator classes to do their thing.</w:t>
+      </w:r>
+    </w:p>
+    <w:p>
+      <w:r>
+        <w:t>NOTE: If validation fails, ASP will never call your controller.  So, you don’t need any checks like this:</w:t>
+      </w:r>
+    </w:p>
+    <w:p>
+      <w:pPr>
+        <w:ind w:left="720"/>
+      </w:pPr>
+      <w:r>
+        <w:rPr>
+          <w:noProof/>
+        </w:rPr>
+        <w:drawing>
+          <wp:inline distT="0" distB="0" distL="0" distR="0" wp14:anchorId="539DA868" wp14:editId="0F53F0FE">
+            <wp:extent cx="3429000" cy="1472184"/>
+            <wp:effectExtent l="0" t="0" r="0" b="0"/>
+            <wp:docPr id="22" name="Picture 22"/>
+            <wp:cNvGraphicFramePr>
+              <a:graphicFrameLocks xmlns:a="http://schemas.openxmlformats.org/drawingml/2006/main" noChangeAspect="1"/>
+            </wp:cNvGraphicFramePr>
+            <a:graphic xmlns:a="http://schemas.openxmlformats.org/drawingml/2006/main">
+              <a:graphicData uri="http://schemas.openxmlformats.org/drawingml/2006/picture">
+                <pic:pic xmlns:pic="http://schemas.openxmlformats.org/drawingml/2006/picture">
+                  <pic:nvPicPr>
+                    <pic:cNvPr id="1" name=""/>
+                    <pic:cNvPicPr/>
+                  </pic:nvPicPr>
+                  <pic:blipFill>
+                    <a:blip r:embed="rId15"/>
+                    <a:stretch>
+                      <a:fillRect/>
+                    </a:stretch>
+                  </pic:blipFill>
+                  <pic:spPr>
+                    <a:xfrm>
+                      <a:off x="0" y="0"/>
+                      <a:ext cx="3429000" cy="1472184"/>
+                    </a:xfrm>
+                    <a:prstGeom prst="rect">
+                      <a:avLst/>
+                    </a:prstGeom>
+                  </pic:spPr>
+                </pic:pic>
+              </a:graphicData>
+            </a:graphic>
+          </wp:inline>
+        </w:drawing>
+      </w:r>
+    </w:p>
+    <w:p>
+      <w:r>
+        <w:t>Thoughts:</w:t>
+      </w:r>
+    </w:p>
+    <w:p>
+      <w:r>
+        <w:t>The only real problem I foresee here is that I don’t know how to make your validator tell the difference between an HTTP put and an HTTP post.</w:t>
+      </w:r>
+      <w:r>
+        <w:t xml:space="preserve">  I feel like that could be a problem, but I’ll have to play around with it a little bit more.</w:t>
+      </w:r>
+    </w:p>
+    <w:p>
+      <w:r>
+        <w:t>Either way, it seems like I can use FV to do some basic common validation</w:t>
+      </w:r>
+    </w:p>
     <w:p/>
     <w:p>
       <w:pPr>
-        <w:pStyle w:val="Heading3"/>
-      </w:pPr>
-      <w:r>
-        <w:t>You can add your own custom services</w:t>
+        <w:pStyle w:val="Heading1"/>
+      </w:pPr>
+      <w:r>
+        <w:lastRenderedPageBreak/>
+        <w:t>Building a S</w:t>
+      </w:r>
+      <w:r>
+        <w:t>ervice</w:t>
+      </w:r>
+      <w:r>
+        <w:t xml:space="preserve"> layer / custom services</w:t>
       </w:r>
     </w:p>
     <w:p>
@@ -1229,7 +1443,7 @@
                     <pic:cNvPicPr/>
                   </pic:nvPicPr>
                   <pic:blipFill>
-                    <a:blip r:embed="rId13"/>
+                    <a:blip r:embed="rId16"/>
                     <a:stretch>
                       <a:fillRect/>
                     </a:stretch>
@@ -1279,7 +1493,7 @@
                     <pic:cNvPicPr/>
                   </pic:nvPicPr>
                   <pic:blipFill>
-                    <a:blip r:embed="rId14"/>
+                    <a:blip r:embed="rId17"/>
                     <a:stretch>
                       <a:fillRect/>
                     </a:stretch>
@@ -1321,7 +1535,6 @@
         <w:rPr>
           <w:noProof/>
         </w:rPr>
-        <w:lastRenderedPageBreak/>
         <w:drawing>
           <wp:inline distT="0" distB="0" distL="0" distR="0" wp14:anchorId="25378E59" wp14:editId="07A2EF47">
             <wp:extent cx="3657600" cy="2715768"/>
@@ -1338,7 +1551,7 @@
                     <pic:cNvPicPr/>
                   </pic:nvPicPr>
                   <pic:blipFill>
-                    <a:blip r:embed="rId15"/>
+                    <a:blip r:embed="rId18"/>
                     <a:stretch>
                       <a:fillRect/>
                     </a:stretch>
@@ -1380,6 +1593,7 @@
         <w:rPr>
           <w:noProof/>
         </w:rPr>
+        <w:lastRenderedPageBreak/>
         <w:drawing>
           <wp:inline distT="0" distB="0" distL="0" distR="0" wp14:anchorId="2F8C8512" wp14:editId="0B25F9E6">
             <wp:extent cx="3877056" cy="1536192"/>
@@ -1396,7 +1610,7 @@
                     <pic:cNvPicPr/>
                   </pic:nvPicPr>
                   <pic:blipFill>
-                    <a:blip r:embed="rId16"/>
+                    <a:blip r:embed="rId19"/>
                     <a:stretch>
                       <a:fillRect/>
                     </a:stretch>
@@ -1466,7 +1680,7 @@
                     <pic:cNvPicPr/>
                   </pic:nvPicPr>
                   <pic:blipFill>
-                    <a:blip r:embed="rId17"/>
+                    <a:blip r:embed="rId20"/>
                     <a:stretch>
                       <a:fillRect/>
                     </a:stretch>
@@ -1519,7 +1733,7 @@
                     <pic:cNvPicPr/>
                   </pic:nvPicPr>
                   <pic:blipFill>
-                    <a:blip r:embed="rId18"/>
+                    <a:blip r:embed="rId21"/>
                     <a:stretch>
                       <a:fillRect/>
                     </a:stretch>
@@ -1543,10 +1757,430 @@
     <w:p/>
     <w:p>
       <w:pPr>
-        <w:pStyle w:val="Heading3"/>
-      </w:pPr>
+        <w:pStyle w:val="Heading2"/>
+      </w:pPr>
+      <w:r>
+        <w:t>Querying the DI framework for a service</w:t>
+      </w:r>
+      <w:r>
+        <w:t>.</w:t>
+      </w:r>
+    </w:p>
+    <w:p>
+      <w:r>
+        <w:t xml:space="preserve">There are two ways you can get a service </w:t>
+      </w:r>
+    </w:p>
+    <w:p>
+      <w:pPr>
+        <w:pStyle w:val="ListParagraph"/>
+        <w:numPr>
+          <w:ilvl w:val="0"/>
+          <w:numId w:val="4"/>
+        </w:numPr>
+      </w:pPr>
+      <w:r>
+        <w:t xml:space="preserve">Recommended way is to use </w:t>
+      </w:r>
+      <w:proofErr w:type="spellStart"/>
+      <w:r>
+        <w:t>ctor</w:t>
+      </w:r>
+      <w:proofErr w:type="spellEnd"/>
+      <w:r>
+        <w:t xml:space="preserve"> injection, and let ASP’s DI framework conjure one up for you.</w:t>
+      </w:r>
+    </w:p>
+    <w:p>
+      <w:pPr>
+        <w:pStyle w:val="ListParagraph"/>
+        <w:numPr>
+          <w:ilvl w:val="0"/>
+          <w:numId w:val="4"/>
+        </w:numPr>
+      </w:pPr>
+      <w:r>
+        <w:t xml:space="preserve">request an instance manually in your controller, you just call </w:t>
+      </w:r>
+      <w:proofErr w:type="spellStart"/>
+      <w:proofErr w:type="gramStart"/>
+      <w:r>
+        <w:t>HttpContext.RequestServices.GetService</w:t>
+      </w:r>
+      <w:proofErr w:type="spellEnd"/>
+      <w:proofErr w:type="gramEnd"/>
+      <w:r>
+        <w:t>()</w:t>
+      </w:r>
+    </w:p>
+    <w:p>
+      <w:r>
+        <w:t xml:space="preserve">Advised that you use </w:t>
+      </w:r>
+      <w:proofErr w:type="spellStart"/>
+      <w:r>
+        <w:t>ctor</w:t>
+      </w:r>
+      <w:proofErr w:type="spellEnd"/>
+      <w:r>
+        <w:t xml:space="preserve"> injection, instead.</w:t>
+      </w:r>
+    </w:p>
+    <w:p/>
+    <w:p>
+      <w:pPr>
+        <w:pStyle w:val="Heading1"/>
+      </w:pPr>
+      <w:r>
+        <w:t>Entity Framework Core</w:t>
+      </w:r>
+    </w:p>
+    <w:p>
+      <w:r>
+        <w:t xml:space="preserve">Ok, so EF Core is a whole, brand-new thang.  </w:t>
+      </w:r>
+    </w:p>
+    <w:p>
+      <w:pPr>
+        <w:pStyle w:val="ListParagraph"/>
+        <w:numPr>
+          <w:ilvl w:val="0"/>
+          <w:numId w:val="6"/>
+        </w:numPr>
+      </w:pPr>
+      <w:r>
+        <w:t>This is not EF5 or EF6.  It’s its own thing.</w:t>
+      </w:r>
+    </w:p>
+    <w:p>
+      <w:pPr>
+        <w:pStyle w:val="ListParagraph"/>
+        <w:numPr>
+          <w:ilvl w:val="0"/>
+          <w:numId w:val="6"/>
+        </w:numPr>
+      </w:pPr>
+      <w:r>
+        <w:t>It was designed from EF6, but it’s lighter-weight, and it’s meant for .NET Core.</w:t>
+      </w:r>
+    </w:p>
+    <w:p>
+      <w:pPr>
+        <w:pStyle w:val="ListParagraph"/>
+        <w:numPr>
+          <w:ilvl w:val="0"/>
+          <w:numId w:val="6"/>
+        </w:numPr>
+      </w:pPr>
+      <w:r>
+        <w:t>If you’re using ASP Core 1, then use EF Core 1.  If you’re using ASP Core 2, then use EF Core 2.</w:t>
+      </w:r>
+    </w:p>
+    <w:p>
+      <w:pPr>
+        <w:pStyle w:val="ListParagraph"/>
+        <w:numPr>
+          <w:ilvl w:val="0"/>
+          <w:numId w:val="6"/>
+        </w:numPr>
+      </w:pPr>
+      <w:r>
+        <w:t>You can use it with anything that has a Provider class:</w:t>
+      </w:r>
+    </w:p>
+    <w:p>
+      <w:pPr>
+        <w:pStyle w:val="ListParagraph"/>
+        <w:numPr>
+          <w:ilvl w:val="1"/>
+          <w:numId w:val="6"/>
+        </w:numPr>
+      </w:pPr>
+      <w:r>
+        <w:t>SQL Server</w:t>
+      </w:r>
+    </w:p>
+    <w:p>
+      <w:pPr>
+        <w:pStyle w:val="ListParagraph"/>
+        <w:numPr>
+          <w:ilvl w:val="1"/>
+          <w:numId w:val="6"/>
+        </w:numPr>
+      </w:pPr>
+      <w:r>
+        <w:t>Postgres</w:t>
+      </w:r>
+    </w:p>
+    <w:p>
+      <w:pPr>
+        <w:pStyle w:val="ListParagraph"/>
+        <w:numPr>
+          <w:ilvl w:val="1"/>
+          <w:numId w:val="6"/>
+        </w:numPr>
+      </w:pPr>
+      <w:r>
+        <w:t>SQL lite</w:t>
+      </w:r>
+    </w:p>
+    <w:p>
+      <w:pPr>
+        <w:pStyle w:val="ListParagraph"/>
+        <w:numPr>
+          <w:ilvl w:val="1"/>
+          <w:numId w:val="6"/>
+        </w:numPr>
+      </w:pPr>
+      <w:proofErr w:type="spellStart"/>
       <w:r>
         <w:lastRenderedPageBreak/>
+        <w:t>MYSql</w:t>
+      </w:r>
+      <w:proofErr w:type="spellEnd"/>
+    </w:p>
+    <w:p>
+      <w:pPr>
+        <w:pStyle w:val="ListParagraph"/>
+        <w:numPr>
+          <w:ilvl w:val="1"/>
+          <w:numId w:val="6"/>
+        </w:numPr>
+      </w:pPr>
+      <w:proofErr w:type="spellStart"/>
+      <w:r>
+        <w:t>Sql</w:t>
+      </w:r>
+      <w:proofErr w:type="spellEnd"/>
+    </w:p>
+    <w:p>
+      <w:pPr>
+        <w:pStyle w:val="ListParagraph"/>
+        <w:numPr>
+          <w:ilvl w:val="1"/>
+          <w:numId w:val="6"/>
+        </w:numPr>
+      </w:pPr>
+      <w:r>
+        <w:t>And a really cool in-memory provider for testing.</w:t>
+      </w:r>
+    </w:p>
+    <w:p>
+      <w:pPr>
+        <w:pStyle w:val="ListParagraph"/>
+        <w:numPr>
+          <w:ilvl w:val="0"/>
+          <w:numId w:val="6"/>
+        </w:numPr>
+      </w:pPr>
+      <w:r>
+        <w:t>You can do code-first, or you can do DB first.</w:t>
+      </w:r>
+    </w:p>
+    <w:p/>
+    <w:p/>
+    <w:p/>
+    <w:p/>
+    <w:p/>
+    <w:p/>
+    <w:p/>
+    <w:p>
+      <w:pPr>
+        <w:pStyle w:val="Heading1"/>
+      </w:pPr>
+      <w:r>
+        <w:t xml:space="preserve">Logging </w:t>
+      </w:r>
+    </w:p>
+    <w:p>
+      <w:r>
+        <w:t xml:space="preserve">Note: ASP already configures console + debug window logging in </w:t>
+      </w:r>
+      <w:proofErr w:type="spellStart"/>
+      <w:proofErr w:type="gramStart"/>
+      <w:r>
+        <w:t>CreateDefaultBuilder</w:t>
+      </w:r>
+      <w:proofErr w:type="spellEnd"/>
+      <w:r>
+        <w:t>(</w:t>
+      </w:r>
+      <w:proofErr w:type="gramEnd"/>
+      <w:r>
+        <w:t xml:space="preserve">), which you call in </w:t>
+      </w:r>
+      <w:proofErr w:type="spellStart"/>
+      <w:r>
+        <w:t>Program.cs</w:t>
+      </w:r>
+      <w:proofErr w:type="spellEnd"/>
+      <w:r>
+        <w:t>.  To see exactly what it does, you can go to the actual source in GitHub.</w:t>
+      </w:r>
+    </w:p>
+    <w:p>
+      <w:pPr>
+        <w:ind w:left="720"/>
+      </w:pPr>
+      <w:r>
+        <w:rPr>
+          <w:noProof/>
+        </w:rPr>
+        <w:drawing>
+          <wp:inline distT="0" distB="0" distL="0" distR="0" wp14:anchorId="1397EA67" wp14:editId="46083CDF">
+            <wp:extent cx="3648456" cy="1197864"/>
+            <wp:effectExtent l="0" t="0" r="0" b="2540"/>
+            <wp:docPr id="3" name="Picture 3"/>
+            <wp:cNvGraphicFramePr>
+              <a:graphicFrameLocks xmlns:a="http://schemas.openxmlformats.org/drawingml/2006/main" noChangeAspect="1"/>
+            </wp:cNvGraphicFramePr>
+            <a:graphic xmlns:a="http://schemas.openxmlformats.org/drawingml/2006/main">
+              <a:graphicData uri="http://schemas.openxmlformats.org/drawingml/2006/picture">
+                <pic:pic xmlns:pic="http://schemas.openxmlformats.org/drawingml/2006/picture">
+                  <pic:nvPicPr>
+                    <pic:cNvPr id="1" name=""/>
+                    <pic:cNvPicPr/>
+                  </pic:nvPicPr>
+                  <pic:blipFill>
+                    <a:blip r:embed="rId22"/>
+                    <a:stretch>
+                      <a:fillRect/>
+                    </a:stretch>
+                  </pic:blipFill>
+                  <pic:spPr>
+                    <a:xfrm>
+                      <a:off x="0" y="0"/>
+                      <a:ext cx="3648456" cy="1197864"/>
+                    </a:xfrm>
+                    <a:prstGeom prst="rect">
+                      <a:avLst/>
+                    </a:prstGeom>
+                  </pic:spPr>
+                </pic:pic>
+              </a:graphicData>
+            </a:graphic>
+          </wp:inline>
+        </w:drawing>
+      </w:r>
+    </w:p>
+    <w:p>
+      <w:pPr>
+        <w:ind w:left="720"/>
+      </w:pPr>
+      <w:r>
+        <w:rPr>
+          <w:noProof/>
+        </w:rPr>
+        <w:drawing>
+          <wp:inline distT="0" distB="0" distL="0" distR="0" wp14:anchorId="45140D7B" wp14:editId="2D55F2B0">
+            <wp:extent cx="3931920" cy="2395728"/>
+            <wp:effectExtent l="0" t="0" r="0" b="5080"/>
+            <wp:docPr id="2" name="Picture 2"/>
+            <wp:cNvGraphicFramePr>
+              <a:graphicFrameLocks xmlns:a="http://schemas.openxmlformats.org/drawingml/2006/main" noChangeAspect="1"/>
+            </wp:cNvGraphicFramePr>
+            <a:graphic xmlns:a="http://schemas.openxmlformats.org/drawingml/2006/main">
+              <a:graphicData uri="http://schemas.openxmlformats.org/drawingml/2006/picture">
+                <pic:pic xmlns:pic="http://schemas.openxmlformats.org/drawingml/2006/picture">
+                  <pic:nvPicPr>
+                    <pic:cNvPr id="1" name=""/>
+                    <pic:cNvPicPr/>
+                  </pic:nvPicPr>
+                  <pic:blipFill>
+                    <a:blip r:embed="rId23"/>
+                    <a:stretch>
+                      <a:fillRect/>
+                    </a:stretch>
+                  </pic:blipFill>
+                  <pic:spPr>
+                    <a:xfrm>
+                      <a:off x="0" y="0"/>
+                      <a:ext cx="3931920" cy="2395728"/>
+                    </a:xfrm>
+                    <a:prstGeom prst="rect">
+                      <a:avLst/>
+                    </a:prstGeom>
+                  </pic:spPr>
+                </pic:pic>
+              </a:graphicData>
+            </a:graphic>
+          </wp:inline>
+        </w:drawing>
+      </w:r>
+    </w:p>
+    <w:p>
+      <w:r>
+        <w:t xml:space="preserve">You can also add third-party loggers.  Here is an example using </w:t>
+      </w:r>
+      <w:proofErr w:type="spellStart"/>
+      <w:r>
+        <w:t>NLog</w:t>
+      </w:r>
+      <w:proofErr w:type="spellEnd"/>
+      <w:r>
+        <w:t xml:space="preserve"> (in </w:t>
+      </w:r>
+      <w:proofErr w:type="spellStart"/>
+      <w:r>
+        <w:t>Startup.cs</w:t>
+      </w:r>
+      <w:proofErr w:type="spellEnd"/>
+      <w:r>
+        <w:t>):</w:t>
+      </w:r>
+    </w:p>
+    <w:p>
+      <w:pPr>
+        <w:ind w:left="720"/>
+      </w:pPr>
+      <w:r>
+        <w:rPr>
+          <w:noProof/>
+        </w:rPr>
+        <w:lastRenderedPageBreak/>
+        <w:drawing>
+          <wp:inline distT="0" distB="0" distL="0" distR="0" wp14:anchorId="554C1CF5" wp14:editId="63FFC6BB">
+            <wp:extent cx="4544568" cy="1161288"/>
+            <wp:effectExtent l="0" t="0" r="0" b="1270"/>
+            <wp:docPr id="4" name="Picture 4"/>
+            <wp:cNvGraphicFramePr>
+              <a:graphicFrameLocks xmlns:a="http://schemas.openxmlformats.org/drawingml/2006/main" noChangeAspect="1"/>
+            </wp:cNvGraphicFramePr>
+            <a:graphic xmlns:a="http://schemas.openxmlformats.org/drawingml/2006/main">
+              <a:graphicData uri="http://schemas.openxmlformats.org/drawingml/2006/picture">
+                <pic:pic xmlns:pic="http://schemas.openxmlformats.org/drawingml/2006/picture">
+                  <pic:nvPicPr>
+                    <pic:cNvPr id="1" name=""/>
+                    <pic:cNvPicPr/>
+                  </pic:nvPicPr>
+                  <pic:blipFill>
+                    <a:blip r:embed="rId24"/>
+                    <a:stretch>
+                      <a:fillRect/>
+                    </a:stretch>
+                  </pic:blipFill>
+                  <pic:spPr>
+                    <a:xfrm>
+                      <a:off x="0" y="0"/>
+                      <a:ext cx="4544568" cy="1161288"/>
+                    </a:xfrm>
+                    <a:prstGeom prst="rect">
+                      <a:avLst/>
+                    </a:prstGeom>
+                  </pic:spPr>
+                </pic:pic>
+              </a:graphicData>
+            </a:graphic>
+          </wp:inline>
+        </w:drawing>
+      </w:r>
+    </w:p>
+    <w:p/>
+    <w:p>
+      <w:pPr>
+        <w:pStyle w:val="Heading1"/>
+      </w:pPr>
+      <w:r>
         <w:t>Settings using JSON</w:t>
       </w:r>
     </w:p>
@@ -1611,7 +2245,7 @@
                     <pic:cNvPicPr/>
                   </pic:nvPicPr>
                   <pic:blipFill>
-                    <a:blip r:embed="rId19"/>
+                    <a:blip r:embed="rId25"/>
                     <a:stretch>
                       <a:fillRect/>
                     </a:stretch>
@@ -1661,7 +2295,7 @@
                     <pic:cNvPicPr/>
                   </pic:nvPicPr>
                   <pic:blipFill>
-                    <a:blip r:embed="rId20"/>
+                    <a:blip r:embed="rId26"/>
                     <a:stretch>
                       <a:fillRect/>
                     </a:stretch>
@@ -1760,6 +2394,7 @@
         <w:rPr>
           <w:noProof/>
         </w:rPr>
+        <w:lastRenderedPageBreak/>
         <w:drawing>
           <wp:inline distT="0" distB="0" distL="0" distR="0" wp14:anchorId="0A8EFE93" wp14:editId="7BA3CFE0">
             <wp:extent cx="3227832" cy="1572768"/>
@@ -1776,7 +2411,7 @@
                     <pic:cNvPicPr/>
                   </pic:nvPicPr>
                   <pic:blipFill>
-                    <a:blip r:embed="rId21"/>
+                    <a:blip r:embed="rId27"/>
                     <a:stretch>
                       <a:fillRect/>
                     </a:stretch>
@@ -1818,7 +2453,6 @@
         <w:rPr>
           <w:noProof/>
         </w:rPr>
-        <w:lastRenderedPageBreak/>
         <w:drawing>
           <wp:inline distT="0" distB="0" distL="0" distR="0" wp14:anchorId="49DFCAC0" wp14:editId="58F3C282">
             <wp:extent cx="4608576" cy="1609344"/>
@@ -1835,7 +2469,7 @@
                     <pic:cNvPicPr/>
                   </pic:nvPicPr>
                   <pic:blipFill>
-                    <a:blip r:embed="rId22"/>
+                    <a:blip r:embed="rId28"/>
                     <a:stretch>
                       <a:fillRect/>
                     </a:stretch>
@@ -1857,162 +2491,6 @@
       </w:r>
     </w:p>
     <w:p/>
-    <w:p>
-      <w:pPr>
-        <w:pStyle w:val="Heading3"/>
-      </w:pPr>
-      <w:r>
-        <w:t>Module 6: Getting Acquainted with Entity Framework Core</w:t>
-      </w:r>
-    </w:p>
-    <w:p>
-      <w:r>
-        <w:t xml:space="preserve">Ok, so EF Core is a whole, brand-new thang.  </w:t>
-      </w:r>
-    </w:p>
-    <w:p>
-      <w:pPr>
-        <w:pStyle w:val="ListParagraph"/>
-        <w:numPr>
-          <w:ilvl w:val="0"/>
-          <w:numId w:val="6"/>
-        </w:numPr>
-      </w:pPr>
-      <w:r>
-        <w:t>This is not EF5 or EF6.  It’s its own thing.</w:t>
-      </w:r>
-    </w:p>
-    <w:p>
-      <w:pPr>
-        <w:pStyle w:val="ListParagraph"/>
-        <w:numPr>
-          <w:ilvl w:val="0"/>
-          <w:numId w:val="6"/>
-        </w:numPr>
-      </w:pPr>
-      <w:r>
-        <w:t>It was designed from EF6, but it’s lighter-weight, and it’s meant for .NET Core.</w:t>
-      </w:r>
-    </w:p>
-    <w:p>
-      <w:pPr>
-        <w:pStyle w:val="ListParagraph"/>
-        <w:numPr>
-          <w:ilvl w:val="0"/>
-          <w:numId w:val="6"/>
-        </w:numPr>
-      </w:pPr>
-      <w:r>
-        <w:t>If you’re using ASP Core 1, then use EF Core 1.  If you’re using ASP Core 2, then use EF Core 2.</w:t>
-      </w:r>
-    </w:p>
-    <w:p>
-      <w:pPr>
-        <w:pStyle w:val="ListParagraph"/>
-        <w:numPr>
-          <w:ilvl w:val="0"/>
-          <w:numId w:val="6"/>
-        </w:numPr>
-      </w:pPr>
-      <w:r>
-        <w:t>You can use it with anything that has a Provider class:</w:t>
-      </w:r>
-    </w:p>
-    <w:p>
-      <w:pPr>
-        <w:pStyle w:val="ListParagraph"/>
-        <w:numPr>
-          <w:ilvl w:val="1"/>
-          <w:numId w:val="6"/>
-        </w:numPr>
-      </w:pPr>
-      <w:r>
-        <w:t>SQL Server</w:t>
-      </w:r>
-    </w:p>
-    <w:p>
-      <w:pPr>
-        <w:pStyle w:val="ListParagraph"/>
-        <w:numPr>
-          <w:ilvl w:val="1"/>
-          <w:numId w:val="6"/>
-        </w:numPr>
-      </w:pPr>
-      <w:r>
-        <w:t>Postgres</w:t>
-      </w:r>
-    </w:p>
-    <w:p>
-      <w:pPr>
-        <w:pStyle w:val="ListParagraph"/>
-        <w:numPr>
-          <w:ilvl w:val="1"/>
-          <w:numId w:val="6"/>
-        </w:numPr>
-      </w:pPr>
-      <w:r>
-        <w:t>SQL lite</w:t>
-      </w:r>
-    </w:p>
-    <w:p>
-      <w:pPr>
-        <w:pStyle w:val="ListParagraph"/>
-        <w:numPr>
-          <w:ilvl w:val="1"/>
-          <w:numId w:val="6"/>
-        </w:numPr>
-      </w:pPr>
-      <w:proofErr w:type="spellStart"/>
-      <w:r>
-        <w:t>MYSql</w:t>
-      </w:r>
-      <w:proofErr w:type="spellEnd"/>
-    </w:p>
-    <w:p>
-      <w:pPr>
-        <w:pStyle w:val="ListParagraph"/>
-        <w:numPr>
-          <w:ilvl w:val="1"/>
-          <w:numId w:val="6"/>
-        </w:numPr>
-      </w:pPr>
-      <w:proofErr w:type="spellStart"/>
-      <w:r>
-        <w:t>Sql</w:t>
-      </w:r>
-      <w:proofErr w:type="spellEnd"/>
-    </w:p>
-    <w:p>
-      <w:pPr>
-        <w:pStyle w:val="ListParagraph"/>
-        <w:numPr>
-          <w:ilvl w:val="1"/>
-          <w:numId w:val="6"/>
-        </w:numPr>
-      </w:pPr>
-      <w:r>
-        <w:t>And a really cool in-memory provider for testing.</w:t>
-      </w:r>
-    </w:p>
-    <w:p>
-      <w:pPr>
-        <w:pStyle w:val="ListParagraph"/>
-        <w:numPr>
-          <w:ilvl w:val="0"/>
-          <w:numId w:val="6"/>
-        </w:numPr>
-      </w:pPr>
-      <w:r>
-        <w:t>You can do code-first, or you can do DB first.</w:t>
-      </w:r>
-    </w:p>
-    <w:p/>
-    <w:p/>
-    <w:p/>
-    <w:p/>
-    <w:p/>
-    <w:p/>
-    <w:p/>
     <w:sectPr>
       <w:pgSz w:w="12240" w:h="15840"/>
       <w:pgMar w:top="1440" w:right="1440" w:bottom="1440" w:left="1440" w:header="720" w:footer="720" w:gutter="0"/>
@@ -2569,6 +3047,92 @@
     </w:lvl>
   </w:abstractNum>
   <w:abstractNum w:abstractNumId="6" w15:restartNumberingAfterBreak="0">
+    <w:nsid w:val="516D76CE"/>
+    <w:multiLevelType w:val="hybridMultilevel"/>
+    <w:tmpl w:val="21181128"/>
+    <w:lvl w:ilvl="0" w:tplc="0409000F">
+      <w:start w:val="1"/>
+      <w:numFmt w:val="decimal"/>
+      <w:lvlText w:val="%1."/>
+      <w:lvlJc w:val="left"/>
+      <w:pPr>
+        <w:ind w:left="720" w:hanging="360"/>
+      </w:pPr>
+    </w:lvl>
+    <w:lvl w:ilvl="1" w:tplc="04090019">
+      <w:start w:val="1"/>
+      <w:numFmt w:val="lowerLetter"/>
+      <w:lvlText w:val="%2."/>
+      <w:lvlJc w:val="left"/>
+      <w:pPr>
+        <w:ind w:left="1440" w:hanging="360"/>
+      </w:pPr>
+    </w:lvl>
+    <w:lvl w:ilvl="2" w:tplc="0409001B" w:tentative="1">
+      <w:start w:val="1"/>
+      <w:numFmt w:val="lowerRoman"/>
+      <w:lvlText w:val="%3."/>
+      <w:lvlJc w:val="right"/>
+      <w:pPr>
+        <w:ind w:left="2160" w:hanging="180"/>
+      </w:pPr>
+    </w:lvl>
+    <w:lvl w:ilvl="3" w:tplc="0409000F" w:tentative="1">
+      <w:start w:val="1"/>
+      <w:numFmt w:val="decimal"/>
+      <w:lvlText w:val="%4."/>
+      <w:lvlJc w:val="left"/>
+      <w:pPr>
+        <w:ind w:left="2880" w:hanging="360"/>
+      </w:pPr>
+    </w:lvl>
+    <w:lvl w:ilvl="4" w:tplc="04090019" w:tentative="1">
+      <w:start w:val="1"/>
+      <w:numFmt w:val="lowerLetter"/>
+      <w:lvlText w:val="%5."/>
+      <w:lvlJc w:val="left"/>
+      <w:pPr>
+        <w:ind w:left="3600" w:hanging="360"/>
+      </w:pPr>
+    </w:lvl>
+    <w:lvl w:ilvl="5" w:tplc="0409001B" w:tentative="1">
+      <w:start w:val="1"/>
+      <w:numFmt w:val="lowerRoman"/>
+      <w:lvlText w:val="%6."/>
+      <w:lvlJc w:val="right"/>
+      <w:pPr>
+        <w:ind w:left="4320" w:hanging="180"/>
+      </w:pPr>
+    </w:lvl>
+    <w:lvl w:ilvl="6" w:tplc="0409000F" w:tentative="1">
+      <w:start w:val="1"/>
+      <w:numFmt w:val="decimal"/>
+      <w:lvlText w:val="%7."/>
+      <w:lvlJc w:val="left"/>
+      <w:pPr>
+        <w:ind w:left="5040" w:hanging="360"/>
+      </w:pPr>
+    </w:lvl>
+    <w:lvl w:ilvl="7" w:tplc="04090019" w:tentative="1">
+      <w:start w:val="1"/>
+      <w:numFmt w:val="lowerLetter"/>
+      <w:lvlText w:val="%8."/>
+      <w:lvlJc w:val="left"/>
+      <w:pPr>
+        <w:ind w:left="5760" w:hanging="360"/>
+      </w:pPr>
+    </w:lvl>
+    <w:lvl w:ilvl="8" w:tplc="0409001B" w:tentative="1">
+      <w:start w:val="1"/>
+      <w:numFmt w:val="lowerRoman"/>
+      <w:lvlText w:val="%9."/>
+      <w:lvlJc w:val="right"/>
+      <w:pPr>
+        <w:ind w:left="6480" w:hanging="180"/>
+      </w:pPr>
+    </w:lvl>
+  </w:abstractNum>
+  <w:abstractNum w:abstractNumId="7" w15:restartNumberingAfterBreak="0">
     <w:nsid w:val="6D8F5804"/>
     <w:multiLevelType w:val="hybridMultilevel"/>
     <w:tmpl w:val="C726AB84"/>
@@ -2681,7 +3245,7 @@
       </w:rPr>
     </w:lvl>
   </w:abstractNum>
-  <w:abstractNum w:abstractNumId="7" w15:restartNumberingAfterBreak="0">
+  <w:abstractNum w:abstractNumId="8" w15:restartNumberingAfterBreak="0">
     <w:nsid w:val="76156662"/>
     <w:multiLevelType w:val="hybridMultilevel"/>
     <w:tmpl w:val="37287AF8"/>
@@ -2794,7 +3358,7 @@
       </w:rPr>
     </w:lvl>
   </w:abstractNum>
-  <w:abstractNum w:abstractNumId="8" w15:restartNumberingAfterBreak="0">
+  <w:abstractNum w:abstractNumId="9" w15:restartNumberingAfterBreak="0">
     <w:nsid w:val="7DD65FEF"/>
     <w:multiLevelType w:val="hybridMultilevel"/>
     <w:tmpl w:val="299C9024"/>
@@ -2908,7 +3472,7 @@
     </w:lvl>
   </w:abstractNum>
   <w:num w:numId="1">
-    <w:abstractNumId w:val="7"/>
+    <w:abstractNumId w:val="8"/>
   </w:num>
   <w:num w:numId="2">
     <w:abstractNumId w:val="5"/>
@@ -2926,13 +3490,16 @@
     <w:abstractNumId w:val="0"/>
   </w:num>
   <w:num w:numId="7">
-    <w:abstractNumId w:val="6"/>
+    <w:abstractNumId w:val="7"/>
   </w:num>
   <w:num w:numId="8">
     <w:abstractNumId w:val="3"/>
   </w:num>
   <w:num w:numId="9">
-    <w:abstractNumId w:val="8"/>
+    <w:abstractNumId w:val="9"/>
+  </w:num>
+  <w:num w:numId="10">
+    <w:abstractNumId w:val="6"/>
   </w:num>
 </w:numbering>
 </file>

</xml_diff>

<commit_message>
AppDbContext with mock data.
</commit_message>
<xml_diff>
--- a/DemoProjects/NetCore/Notes.docx
+++ b/DemoProjects/NetCore/Notes.docx
@@ -2058,6 +2058,9 @@
         <w:ind w:left="720"/>
       </w:pPr>
       <w:r>
+        <w:rPr>
+          <w:noProof/>
+        </w:rPr>
         <w:drawing>
           <wp:inline distT="0" distB="0" distL="0" distR="0" wp14:anchorId="072FB628" wp14:editId="6467C4D0">
             <wp:extent cx="3603783" cy="1343025"/>
@@ -2183,10 +2186,7 @@
     </w:p>
     <w:p>
       <w:r>
-        <w:t>A DB context (with a provider) allows us to connect to a database.</w:t>
-      </w:r>
-      <w:r>
-        <w:t xml:space="preserve">  </w:t>
+        <w:t xml:space="preserve">A DB context (with a provider) allows us to connect to a database.  </w:t>
       </w:r>
       <w:proofErr w:type="gramStart"/>
       <w:r>
@@ -2280,6 +2280,9 @@
         <w:ind w:left="720"/>
       </w:pPr>
       <w:r>
+        <w:rPr>
+          <w:noProof/>
+        </w:rPr>
         <w:drawing>
           <wp:inline distT="0" distB="0" distL="0" distR="0" wp14:anchorId="1B4821AF" wp14:editId="6DBF0CB6">
             <wp:extent cx="3686175" cy="1076438"/>
@@ -2351,6 +2354,9 @@
         <w:ind w:left="720"/>
       </w:pPr>
       <w:r>
+        <w:rPr>
+          <w:noProof/>
+        </w:rPr>
         <w:drawing>
           <wp:inline distT="0" distB="0" distL="0" distR="0" wp14:anchorId="71DE2017" wp14:editId="718212DB">
             <wp:extent cx="2486372" cy="219106"/>
@@ -2399,10 +2405,7 @@
         <w:ind w:left="720"/>
       </w:pPr>
       <w:r>
-        <w:t xml:space="preserve">NOTE: </w:t>
-      </w:r>
-      <w:r>
-        <w:t xml:space="preserve">By </w:t>
+        <w:t xml:space="preserve">NOTE: By </w:t>
       </w:r>
       <w:proofErr w:type="gramStart"/>
       <w:r>
@@ -2410,10 +2413,7 @@
       </w:r>
       <w:proofErr w:type="gramEnd"/>
       <w:r>
-        <w:t xml:space="preserve"> this will be registered with a scope lifetime (not sure what that means)</w:t>
-      </w:r>
-      <w:r>
-        <w:t>.</w:t>
+        <w:t xml:space="preserve"> this will be registered with a scope lifetime (not sure what that means).</w:t>
       </w:r>
     </w:p>
     <w:p>
@@ -2446,33 +2446,67 @@
       <w:r>
         <w:t xml:space="preserve">  There are two ways to do this.</w:t>
       </w:r>
-    </w:p>
-    <w:p>
-      <w:r>
-        <w:t xml:space="preserve">The first way to do this is by overriding the </w:t>
-      </w:r>
-      <w:proofErr w:type="spellStart"/>
-      <w:r>
-        <w:t>OnConfigure</w:t>
-      </w:r>
-      <w:proofErr w:type="spellEnd"/>
-      <w:r>
-        <w:t xml:space="preserve">.  </w:t>
-      </w:r>
-      <w:bookmarkStart w:id="0" w:name="_GoBack"/>
-      <w:bookmarkEnd w:id="0"/>
+      <w:r>
+        <w:t xml:space="preserve">  </w:t>
+      </w:r>
+    </w:p>
+    <w:p>
+      <w:r>
+        <w:t xml:space="preserve">The best way is to set it in </w:t>
+      </w:r>
+      <w:proofErr w:type="spellStart"/>
+      <w:r>
+        <w:t>Startup.cs</w:t>
+      </w:r>
+      <w:proofErr w:type="spellEnd"/>
+      <w:r>
+        <w:t xml:space="preserve">, in your </w:t>
+      </w:r>
+      <w:proofErr w:type="spellStart"/>
+      <w:r>
+        <w:t>ConfigureServices</w:t>
+      </w:r>
+      <w:proofErr w:type="spellEnd"/>
+      <w:r>
+        <w:t xml:space="preserve"> method when you call </w:t>
+      </w:r>
+      <w:proofErr w:type="spellStart"/>
+      <w:proofErr w:type="gramStart"/>
+      <w:r>
+        <w:t>AddDbContext</w:t>
+      </w:r>
+      <w:proofErr w:type="spellEnd"/>
+      <w:r>
+        <w:t>(</w:t>
+      </w:r>
+      <w:proofErr w:type="gramEnd"/>
+      <w:r>
+        <w:t>).</w:t>
+      </w:r>
+    </w:p>
+    <w:p>
+      <w:r>
+        <w:t xml:space="preserve">Here is an example that uses SQL Server </w:t>
+      </w:r>
+      <w:proofErr w:type="spellStart"/>
+      <w:r>
+        <w:t>localdb</w:t>
+      </w:r>
+      <w:proofErr w:type="spellEnd"/>
+      <w:r>
+        <w:t>:</w:t>
+      </w:r>
     </w:p>
     <w:p>
       <w:pPr>
         <w:ind w:left="720"/>
       </w:pPr>
       <w:r>
-        <w:lastRenderedPageBreak/>
         <w:drawing>
-          <wp:inline distT="0" distB="0" distL="0" distR="0" wp14:anchorId="0011AFA7" wp14:editId="13C24C27">
-            <wp:extent cx="4514850" cy="1884150"/>
-            <wp:effectExtent l="0" t="0" r="0" b="1905"/>
-            <wp:docPr id="35" name="Picture 35"/>
+          <wp:inline distT="0" distB="0" distL="0" distR="0" wp14:anchorId="6EE8FE4D" wp14:editId="54A403E1">
+            <wp:extent cx="5943600" cy="344170"/>
+            <wp:effectExtent l="0" t="0" r="0" b="0"/>
+            <wp:docPr id="29" name="Picture 29"/>
             <wp:cNvGraphicFramePr>
               <a:graphicFrameLocks xmlns:a="http://schemas.openxmlformats.org/drawingml/2006/main" noChangeAspect="1"/>
             </wp:cNvGraphicFramePr>
@@ -2492,7 +2526,7 @@
                   <pic:spPr>
                     <a:xfrm>
                       <a:off x="0" y="0"/>
-                      <a:ext cx="4526228" cy="1888898"/>
+                      <a:ext cx="5943600" cy="344170"/>
                     </a:xfrm>
                     <a:prstGeom prst="rect">
                       <a:avLst/>
@@ -2505,44 +2539,25 @@
         </w:drawing>
       </w:r>
     </w:p>
-    <w:p/>
-    <w:p/>
-    <w:p/>
-    <w:p/>
-    <w:p/>
-    <w:p>
-      <w:pPr>
-        <w:pStyle w:val="Heading2"/>
-      </w:pPr>
-      <w:r>
-        <w:t>Defining Entities</w:t>
-      </w:r>
-    </w:p>
-    <w:p>
-      <w:r>
-        <w:t>An entity is a class that holds a single record from a table.  Usually the entity is singular, and the table name is plural.</w:t>
-      </w:r>
-    </w:p>
-    <w:p/>
-    <w:p>
-      <w:pPr>
-        <w:pStyle w:val="Heading3"/>
-      </w:pPr>
-      <w:r>
-        <w:t>Primary keys</w:t>
-      </w:r>
-    </w:p>
-    <w:p>
-      <w:r>
-        <w:t xml:space="preserve">EF uses your Id field to be the PK.  It will also look for &lt;table-name&gt;Id (for example </w:t>
-      </w:r>
-      <w:proofErr w:type="spellStart"/>
-      <w:r>
-        <w:t>CityId</w:t>
-      </w:r>
-      <w:proofErr w:type="spellEnd"/>
-      <w:r>
-        <w:t>):</w:t>
+    <w:p>
+      <w:r>
+        <w:t xml:space="preserve">If you’re using </w:t>
+      </w:r>
+      <w:proofErr w:type="spellStart"/>
+      <w:r>
+        <w:t>localDB</w:t>
+      </w:r>
+      <w:proofErr w:type="spellEnd"/>
+      <w:r>
+        <w:t xml:space="preserve"> then you’ll want to have this call in the </w:t>
+      </w:r>
+      <w:proofErr w:type="spellStart"/>
+      <w:r>
+        <w:t>ctor</w:t>
+      </w:r>
+      <w:proofErr w:type="spellEnd"/>
+      <w:r>
+        <w:t xml:space="preserve"> for your context:</w:t>
       </w:r>
     </w:p>
     <w:p>
@@ -2550,14 +2565,12 @@
         <w:ind w:left="720"/>
       </w:pPr>
       <w:r>
-        <w:rPr>
-          <w:noProof/>
-        </w:rPr>
+        <w:lastRenderedPageBreak/>
         <w:drawing>
-          <wp:inline distT="0" distB="0" distL="0" distR="0" wp14:anchorId="54893A36" wp14:editId="01F0FE1D">
-            <wp:extent cx="3456432" cy="1344168"/>
-            <wp:effectExtent l="0" t="0" r="0" b="8890"/>
-            <wp:docPr id="24" name="Picture 24"/>
+          <wp:inline distT="0" distB="0" distL="0" distR="0" wp14:anchorId="512A3F28" wp14:editId="41202A3F">
+            <wp:extent cx="3419475" cy="902538"/>
+            <wp:effectExtent l="0" t="0" r="0" b="0"/>
+            <wp:docPr id="37" name="Picture 37"/>
             <wp:cNvGraphicFramePr>
               <a:graphicFrameLocks xmlns:a="http://schemas.openxmlformats.org/drawingml/2006/main" noChangeAspect="1"/>
             </wp:cNvGraphicFramePr>
@@ -2577,6 +2590,185 @@
                   <pic:spPr>
                     <a:xfrm>
                       <a:off x="0" y="0"/>
+                      <a:ext cx="3460622" cy="913398"/>
+                    </a:xfrm>
+                    <a:prstGeom prst="rect">
+                      <a:avLst/>
+                    </a:prstGeom>
+                  </pic:spPr>
+                </pic:pic>
+              </a:graphicData>
+            </a:graphic>
+          </wp:inline>
+        </w:drawing>
+      </w:r>
+    </w:p>
+    <w:p/>
+    <w:p>
+      <w:bookmarkStart w:id="0" w:name="_GoBack"/>
+      <w:bookmarkEnd w:id="0"/>
+    </w:p>
+    <w:p/>
+    <w:p/>
+    <w:p>
+      <w:r>
+        <w:t xml:space="preserve">Another </w:t>
+      </w:r>
+      <w:r>
+        <w:t xml:space="preserve">way to </w:t>
+      </w:r>
+      <w:r>
+        <w:t xml:space="preserve">set your connection string is </w:t>
+      </w:r>
+      <w:r>
+        <w:t xml:space="preserve">by overriding the </w:t>
+      </w:r>
+      <w:proofErr w:type="spellStart"/>
+      <w:proofErr w:type="gramStart"/>
+      <w:r>
+        <w:t>OnConfigur</w:t>
+      </w:r>
+      <w:r>
+        <w:t>ing</w:t>
+      </w:r>
+      <w:proofErr w:type="spellEnd"/>
+      <w:r>
+        <w:t>(</w:t>
+      </w:r>
+      <w:proofErr w:type="gramEnd"/>
+      <w:r>
+        <w:t xml:space="preserve">) method, which you inherit from the </w:t>
+      </w:r>
+      <w:proofErr w:type="spellStart"/>
+      <w:r>
+        <w:t>DbContext</w:t>
+      </w:r>
+      <w:proofErr w:type="spellEnd"/>
+      <w:r>
+        <w:t xml:space="preserve"> base class</w:t>
+      </w:r>
+      <w:r>
+        <w:t xml:space="preserve">.  </w:t>
+      </w:r>
+    </w:p>
+    <w:p>
+      <w:pPr>
+        <w:ind w:left="720"/>
+      </w:pPr>
+      <w:r>
+        <w:rPr>
+          <w:noProof/>
+        </w:rPr>
+        <w:drawing>
+          <wp:inline distT="0" distB="0" distL="0" distR="0" wp14:anchorId="0011AFA7" wp14:editId="13C24C27">
+            <wp:extent cx="4514850" cy="1884150"/>
+            <wp:effectExtent l="0" t="0" r="0" b="1905"/>
+            <wp:docPr id="35" name="Picture 35"/>
+            <wp:cNvGraphicFramePr>
+              <a:graphicFrameLocks xmlns:a="http://schemas.openxmlformats.org/drawingml/2006/main" noChangeAspect="1"/>
+            </wp:cNvGraphicFramePr>
+            <a:graphic xmlns:a="http://schemas.openxmlformats.org/drawingml/2006/main">
+              <a:graphicData uri="http://schemas.openxmlformats.org/drawingml/2006/picture">
+                <pic:pic xmlns:pic="http://schemas.openxmlformats.org/drawingml/2006/picture">
+                  <pic:nvPicPr>
+                    <pic:cNvPr id="1" name=""/>
+                    <pic:cNvPicPr/>
+                  </pic:nvPicPr>
+                  <pic:blipFill>
+                    <a:blip r:embed="rId28"/>
+                    <a:stretch>
+                      <a:fillRect/>
+                    </a:stretch>
+                  </pic:blipFill>
+                  <pic:spPr>
+                    <a:xfrm>
+                      <a:off x="0" y="0"/>
+                      <a:ext cx="4526228" cy="1888898"/>
+                    </a:xfrm>
+                    <a:prstGeom prst="rect">
+                      <a:avLst/>
+                    </a:prstGeom>
+                  </pic:spPr>
+                </pic:pic>
+              </a:graphicData>
+            </a:graphic>
+          </wp:inline>
+        </w:drawing>
+      </w:r>
+    </w:p>
+    <w:p/>
+    <w:p/>
+    <w:p/>
+    <w:p/>
+    <w:p/>
+    <w:p>
+      <w:pPr>
+        <w:pStyle w:val="Heading2"/>
+      </w:pPr>
+      <w:r>
+        <w:t>Defining Entities</w:t>
+      </w:r>
+    </w:p>
+    <w:p>
+      <w:r>
+        <w:t>An entity is a class that holds a single record from a table.  Usually the entity is singular, and the table name is plural.</w:t>
+      </w:r>
+    </w:p>
+    <w:p/>
+    <w:p>
+      <w:pPr>
+        <w:pStyle w:val="Heading3"/>
+      </w:pPr>
+      <w:r>
+        <w:t>Primary keys</w:t>
+      </w:r>
+    </w:p>
+    <w:p>
+      <w:r>
+        <w:t xml:space="preserve">EF uses your Id field to be the PK.  It will also look for &lt;table-name&gt;Id (for example </w:t>
+      </w:r>
+      <w:proofErr w:type="spellStart"/>
+      <w:r>
+        <w:t>CityId</w:t>
+      </w:r>
+      <w:proofErr w:type="spellEnd"/>
+      <w:r>
+        <w:t>):</w:t>
+      </w:r>
+    </w:p>
+    <w:p>
+      <w:pPr>
+        <w:ind w:left="720"/>
+      </w:pPr>
+      <w:r>
+        <w:rPr>
+          <w:noProof/>
+        </w:rPr>
+        <w:lastRenderedPageBreak/>
+        <w:drawing>
+          <wp:inline distT="0" distB="0" distL="0" distR="0" wp14:anchorId="54893A36" wp14:editId="01F0FE1D">
+            <wp:extent cx="3456432" cy="1344168"/>
+            <wp:effectExtent l="0" t="0" r="0" b="8890"/>
+            <wp:docPr id="24" name="Picture 24"/>
+            <wp:cNvGraphicFramePr>
+              <a:graphicFrameLocks xmlns:a="http://schemas.openxmlformats.org/drawingml/2006/main" noChangeAspect="1"/>
+            </wp:cNvGraphicFramePr>
+            <a:graphic xmlns:a="http://schemas.openxmlformats.org/drawingml/2006/main">
+              <a:graphicData uri="http://schemas.openxmlformats.org/drawingml/2006/picture">
+                <pic:pic xmlns:pic="http://schemas.openxmlformats.org/drawingml/2006/picture">
+                  <pic:nvPicPr>
+                    <pic:cNvPr id="1" name=""/>
+                    <pic:cNvPicPr/>
+                  </pic:nvPicPr>
+                  <pic:blipFill>
+                    <a:blip r:embed="rId29"/>
+                    <a:stretch>
+                      <a:fillRect/>
+                    </a:stretch>
+                  </pic:blipFill>
+                  <pic:spPr>
+                    <a:xfrm>
+                      <a:off x="0" y="0"/>
                       <a:ext cx="3456432" cy="1344168"/>
                     </a:xfrm>
                     <a:prstGeom prst="rect">
@@ -2619,7 +2811,7 @@
                     <pic:cNvPicPr/>
                   </pic:nvPicPr>
                   <pic:blipFill>
-                    <a:blip r:embed="rId28"/>
+                    <a:blip r:embed="rId30"/>
                     <a:stretch>
                       <a:fillRect/>
                     </a:stretch>
@@ -2655,7 +2847,6 @@
     </w:p>
     <w:p>
       <w:r>
-        <w:lastRenderedPageBreak/>
         <w:t>Again, if you’d rather override this, or if you DON’T want an identity then you can use the [</w:t>
       </w:r>
       <w:proofErr w:type="spellStart"/>
@@ -2691,7 +2882,7 @@
                     <pic:cNvPicPr/>
                   </pic:nvPicPr>
                   <pic:blipFill>
-                    <a:blip r:embed="rId29"/>
+                    <a:blip r:embed="rId31"/>
                     <a:stretch>
                       <a:fillRect/>
                     </a:stretch>
@@ -2741,7 +2932,7 @@
                     <pic:cNvPicPr/>
                   </pic:nvPicPr>
                   <pic:blipFill>
-                    <a:blip r:embed="rId30"/>
+                    <a:blip r:embed="rId32"/>
                     <a:stretch>
                       <a:fillRect/>
                     </a:stretch>
@@ -2801,7 +2992,7 @@
                     <pic:cNvPicPr/>
                   </pic:nvPicPr>
                   <pic:blipFill>
-                    <a:blip r:embed="rId31"/>
+                    <a:blip r:embed="rId33"/>
                     <a:stretch>
                       <a:fillRect/>
                     </a:stretch>
@@ -2829,6 +3020,7 @@
     </w:p>
     <w:p>
       <w:r>
+        <w:lastRenderedPageBreak/>
         <w:t xml:space="preserve">By convention, EF will recognize a navigation property based on the name and type.  </w:t>
       </w:r>
       <w:r>
@@ -2868,7 +3060,7 @@
                     <pic:cNvPicPr/>
                   </pic:nvPicPr>
                   <pic:blipFill>
-                    <a:blip r:embed="rId32"/>
+                    <a:blip r:embed="rId34"/>
                     <a:stretch>
                       <a:fillRect/>
                     </a:stretch>
@@ -2905,7 +3097,6 @@
         <w:rPr>
           <w:noProof/>
         </w:rPr>
-        <w:lastRenderedPageBreak/>
         <w:drawing>
           <wp:inline distT="0" distB="0" distL="0" distR="0" wp14:anchorId="66E87FC5" wp14:editId="007A8495">
             <wp:extent cx="2825496" cy="1591056"/>
@@ -2922,7 +3113,7 @@
                     <pic:cNvPicPr/>
                   </pic:nvPicPr>
                   <pic:blipFill>
-                    <a:blip r:embed="rId33"/>
+                    <a:blip r:embed="rId35"/>
                     <a:stretch>
                       <a:fillRect/>
                     </a:stretch>
@@ -2980,7 +3171,7 @@
                     <pic:cNvPicPr/>
                   </pic:nvPicPr>
                   <pic:blipFill>
-                    <a:blip r:embed="rId34"/>
+                    <a:blip r:embed="rId36"/>
                     <a:stretch>
                       <a:fillRect/>
                     </a:stretch>
@@ -3014,6 +3205,7 @@
         <w:rPr>
           <w:noProof/>
         </w:rPr>
+        <w:lastRenderedPageBreak/>
         <w:drawing>
           <wp:inline distT="0" distB="0" distL="0" distR="0" wp14:anchorId="06907DE9" wp14:editId="250590FE">
             <wp:extent cx="2752344" cy="1911096"/>
@@ -3030,7 +3222,7 @@
                     <pic:cNvPicPr/>
                   </pic:nvPicPr>
                   <pic:blipFill>
-                    <a:blip r:embed="rId35"/>
+                    <a:blip r:embed="rId37"/>
                     <a:stretch>
                       <a:fillRect/>
                     </a:stretch>
@@ -3095,7 +3287,6 @@
         <w:pStyle w:val="Heading1"/>
       </w:pPr>
       <w:r>
-        <w:lastRenderedPageBreak/>
         <w:t xml:space="preserve">Logging </w:t>
       </w:r>
     </w:p>
@@ -3149,7 +3340,7 @@
                     <pic:cNvPicPr/>
                   </pic:nvPicPr>
                   <pic:blipFill>
-                    <a:blip r:embed="rId36"/>
+                    <a:blip r:embed="rId38"/>
                     <a:stretch>
                       <a:fillRect/>
                     </a:stretch>
@@ -3194,7 +3385,7 @@
                     <pic:cNvPicPr/>
                   </pic:nvPicPr>
                   <pic:blipFill>
-                    <a:blip r:embed="rId37"/>
+                    <a:blip r:embed="rId39"/>
                     <a:stretch>
                       <a:fillRect/>
                     </a:stretch>
@@ -3217,6 +3408,7 @@
     </w:p>
     <w:p>
       <w:r>
+        <w:lastRenderedPageBreak/>
         <w:t xml:space="preserve">You can also add third-party loggers.  Here is an example using </w:t>
       </w:r>
       <w:proofErr w:type="spellStart"/>
@@ -3260,7 +3452,7 @@
                     <pic:cNvPicPr/>
                   </pic:nvPicPr>
                   <pic:blipFill>
-                    <a:blip r:embed="rId38"/>
+                    <a:blip r:embed="rId40"/>
                     <a:stretch>
                       <a:fillRect/>
                     </a:stretch>
@@ -3335,7 +3527,6 @@
         <w:rPr>
           <w:noProof/>
         </w:rPr>
-        <w:lastRenderedPageBreak/>
         <w:drawing>
           <wp:inline distT="0" distB="0" distL="0" distR="0" wp14:anchorId="34BF0D76" wp14:editId="31D3D1F1">
             <wp:extent cx="5385816" cy="2340864"/>
@@ -3352,7 +3543,7 @@
                     <pic:cNvPicPr/>
                   </pic:nvPicPr>
                   <pic:blipFill>
-                    <a:blip r:embed="rId39"/>
+                    <a:blip r:embed="rId41"/>
                     <a:stretch>
                       <a:fillRect/>
                     </a:stretch>
@@ -3402,7 +3593,7 @@
                     <pic:cNvPicPr/>
                   </pic:nvPicPr>
                   <pic:blipFill>
-                    <a:blip r:embed="rId40"/>
+                    <a:blip r:embed="rId42"/>
                     <a:stretch>
                       <a:fillRect/>
                     </a:stretch>
@@ -3501,6 +3692,7 @@
         <w:rPr>
           <w:noProof/>
         </w:rPr>
+        <w:lastRenderedPageBreak/>
         <w:drawing>
           <wp:inline distT="0" distB="0" distL="0" distR="0" wp14:anchorId="0A8EFE93" wp14:editId="7BA3CFE0">
             <wp:extent cx="3227832" cy="1572768"/>
@@ -3517,7 +3709,7 @@
                     <pic:cNvPicPr/>
                   </pic:nvPicPr>
                   <pic:blipFill>
-                    <a:blip r:embed="rId41"/>
+                    <a:blip r:embed="rId43"/>
                     <a:stretch>
                       <a:fillRect/>
                     </a:stretch>
@@ -3559,7 +3751,6 @@
         <w:rPr>
           <w:noProof/>
         </w:rPr>
-        <w:lastRenderedPageBreak/>
         <w:drawing>
           <wp:inline distT="0" distB="0" distL="0" distR="0" wp14:anchorId="49DFCAC0" wp14:editId="58F3C282">
             <wp:extent cx="4608576" cy="1609344"/>
@@ -3576,7 +3767,7 @@
                     <pic:cNvPicPr/>
                   </pic:nvPicPr>
                   <pic:blipFill>
-                    <a:blip r:embed="rId42"/>
+                    <a:blip r:embed="rId44"/>
                     <a:stretch>
                       <a:fillRect/>
                     </a:stretch>

</xml_diff>

<commit_message>
app-settings, configuration, seed data, data services, and auto-mapper
</commit_message>
<xml_diff>
--- a/DemoProjects/NetCore/Notes.docx
+++ b/DemoProjects/NetCore/Notes.docx
@@ -1403,7 +1403,13 @@
       </w:pPr>
       <w:r>
         <w:lastRenderedPageBreak/>
-        <w:t>Building a S</w:t>
+        <w:t xml:space="preserve">Building a </w:t>
+      </w:r>
+      <w:r>
+        <w:t xml:space="preserve">data </w:t>
+      </w:r>
+      <w:r>
+        <w:t>S</w:t>
       </w:r>
       <w:r>
         <w:t>ervice</w:t>
@@ -1414,6 +1420,194 @@
     </w:p>
     <w:p>
       <w:r>
+        <w:t>The reason you build a data service layer (or sometimes called “the repository pattern”) isn’t so that you can swap out the underlying DB someday (if you feel the need).  It is so that</w:t>
+      </w:r>
+    </w:p>
+    <w:p>
+      <w:pPr>
+        <w:pStyle w:val="ListParagraph"/>
+        <w:numPr>
+          <w:ilvl w:val="0"/>
+          <w:numId w:val="24"/>
+        </w:numPr>
+      </w:pPr>
+      <w:r>
+        <w:rPr>
+          <w:b/>
+        </w:rPr>
+        <w:t>Single responsibility.</w:t>
+      </w:r>
+      <w:r>
+        <w:t xml:space="preserve">  </w:t>
+      </w:r>
+      <w:proofErr w:type="gramStart"/>
+      <w:r>
+        <w:t>(</w:t>
+      </w:r>
+      <w:proofErr w:type="gramEnd"/>
+      <w:r>
+        <w:t xml:space="preserve">most important) You can add higher-level query logic that doesn’t belong </w:t>
+      </w:r>
+      <w:r>
+        <w:t>with</w:t>
+      </w:r>
+      <w:r>
+        <w:t xml:space="preserve"> the entities or the </w:t>
+      </w:r>
+      <w:proofErr w:type="spellStart"/>
+      <w:r>
+        <w:t>db</w:t>
+      </w:r>
+      <w:proofErr w:type="spellEnd"/>
+      <w:r>
+        <w:t xml:space="preserve"> context</w:t>
+      </w:r>
+    </w:p>
+    <w:p>
+      <w:pPr>
+        <w:pStyle w:val="ListParagraph"/>
+        <w:numPr>
+          <w:ilvl w:val="0"/>
+          <w:numId w:val="24"/>
+        </w:numPr>
+      </w:pPr>
+      <w:r>
+        <w:rPr>
+          <w:b/>
+        </w:rPr>
+        <w:t xml:space="preserve">Object mapping.  </w:t>
+      </w:r>
+      <w:r>
+        <w:t xml:space="preserve">You need logic that </w:t>
+      </w:r>
+      <w:r>
+        <w:t>maps between your Database entities (ORM) and the DTOs (models) that get sent/received to/from the client in each web request.  Your data layer should handle this conversion</w:t>
+      </w:r>
+    </w:p>
+    <w:p>
+      <w:pPr>
+        <w:pStyle w:val="ListParagraph"/>
+        <w:numPr>
+          <w:ilvl w:val="0"/>
+          <w:numId w:val="24"/>
+        </w:numPr>
+      </w:pPr>
+      <w:r>
+        <w:rPr>
+          <w:b/>
+        </w:rPr>
+        <w:t>You don’t have to be stuck with EF</w:t>
+      </w:r>
+      <w:r>
+        <w:t xml:space="preserve"> (not that that’s a bad thing), but now you have a little flexibility.  For instance, you can switch to ADO.NET and call </w:t>
+      </w:r>
+      <w:proofErr w:type="gramStart"/>
+      <w:r>
+        <w:t>an</w:t>
+      </w:r>
+      <w:proofErr w:type="gramEnd"/>
+      <w:r>
+        <w:t xml:space="preserve"> </w:t>
+      </w:r>
+      <w:proofErr w:type="spellStart"/>
+      <w:r>
+        <w:t>sproc</w:t>
+      </w:r>
+      <w:proofErr w:type="spellEnd"/>
+      <w:r>
+        <w:t>.</w:t>
+      </w:r>
+    </w:p>
+    <w:p>
+      <w:pPr>
+        <w:pStyle w:val="ListParagraph"/>
+        <w:numPr>
+          <w:ilvl w:val="0"/>
+          <w:numId w:val="24"/>
+        </w:numPr>
+      </w:pPr>
+      <w:r>
+        <w:rPr>
+          <w:b/>
+        </w:rPr>
+        <w:t xml:space="preserve">More testable.  </w:t>
+      </w:r>
+      <w:r>
+        <w:t>You can unit test all this business logic without having to rely on an actual database, which needs to be set up, initialized with seed data, etc.</w:t>
+      </w:r>
+    </w:p>
+    <w:p>
+      <w:pPr>
+        <w:pStyle w:val="ListParagraph"/>
+        <w:numPr>
+          <w:ilvl w:val="0"/>
+          <w:numId w:val="24"/>
+        </w:numPr>
+      </w:pPr>
+      <w:r>
+        <w:rPr>
+          <w:b/>
+        </w:rPr>
+        <w:t xml:space="preserve">Less code duplication. </w:t>
+      </w:r>
+      <w:r>
+        <w:t>Without a data service, you end up duplicating code previously described.</w:t>
+      </w:r>
+    </w:p>
+    <w:p>
+      <w:r>
+        <w:t>So, there’s two types of services you can add</w:t>
+      </w:r>
+    </w:p>
+    <w:p>
+      <w:pPr>
+        <w:pStyle w:val="ListParagraph"/>
+        <w:numPr>
+          <w:ilvl w:val="0"/>
+          <w:numId w:val="22"/>
+        </w:numPr>
+      </w:pPr>
+      <w:r>
+        <w:t xml:space="preserve">Business logic that does stuff that is </w:t>
+      </w:r>
+      <w:r>
+        <w:rPr>
+          <w:u w:val="single"/>
+        </w:rPr>
+        <w:t>not related to a database</w:t>
+      </w:r>
+      <w:r>
+        <w:t>.</w:t>
+      </w:r>
+    </w:p>
+    <w:p>
+      <w:pPr>
+        <w:pStyle w:val="ListParagraph"/>
+        <w:numPr>
+          <w:ilvl w:val="0"/>
+          <w:numId w:val="22"/>
+        </w:numPr>
+      </w:pPr>
+      <w:r>
+        <w:t>Business logic that abstracts the database.</w:t>
+      </w:r>
+    </w:p>
+    <w:p>
+      <w:r>
+        <w:t>Declaring a service will be the same for both approaches.</w:t>
+      </w:r>
+    </w:p>
+    <w:p/>
+    <w:p>
+      <w:pPr>
+        <w:pStyle w:val="Heading2"/>
+      </w:pPr>
+      <w:r>
+        <w:t>Folder structure</w:t>
+      </w:r>
+    </w:p>
+    <w:p>
+      <w:r>
         <w:t>Put it into the Services folder:</w:t>
       </w:r>
     </w:p>
@@ -1422,14 +1616,11 @@
         <w:ind w:left="720"/>
       </w:pPr>
       <w:r>
-        <w:rPr>
-          <w:noProof/>
-        </w:rPr>
         <w:drawing>
-          <wp:inline distT="0" distB="0" distL="0" distR="0" wp14:anchorId="55037BE8" wp14:editId="01B55D75">
-            <wp:extent cx="2086266" cy="533474"/>
+          <wp:inline distT="0" distB="0" distL="0" distR="0" wp14:anchorId="5052CBDF" wp14:editId="13641A55">
+            <wp:extent cx="2276793" cy="1228896"/>
             <wp:effectExtent l="0" t="0" r="9525" b="0"/>
-            <wp:docPr id="5" name="Picture 5"/>
+            <wp:docPr id="44" name="Picture 44"/>
             <wp:cNvGraphicFramePr>
               <a:graphicFrameLocks xmlns:a="http://schemas.openxmlformats.org/drawingml/2006/main" noChangeAspect="1"/>
             </wp:cNvGraphicFramePr>
@@ -1449,7 +1640,7 @@
                   <pic:spPr>
                     <a:xfrm>
                       <a:off x="0" y="0"/>
-                      <a:ext cx="2086266" cy="533474"/>
+                      <a:ext cx="2276793" cy="1228896"/>
                     </a:xfrm>
                     <a:prstGeom prst="rect">
                       <a:avLst/>
@@ -1464,6 +1655,20 @@
     </w:p>
     <w:p>
       <w:r>
+        <w:t>This folder has one sub-folder for interfaces, and another folder for concrete implementations.</w:t>
+      </w:r>
+    </w:p>
+    <w:p/>
+    <w:p>
+      <w:pPr>
+        <w:pStyle w:val="Heading2"/>
+      </w:pPr>
+      <w:r>
+        <w:t>Writing a service layer class</w:t>
+      </w:r>
+    </w:p>
+    <w:p>
+      <w:r>
         <w:t>Now just write a class, like you normally would:</w:t>
       </w:r>
     </w:p>
@@ -1475,6 +1680,7 @@
         <w:rPr>
           <w:noProof/>
         </w:rPr>
+        <w:lastRenderedPageBreak/>
         <w:drawing>
           <wp:inline distT="0" distB="0" distL="0" distR="0" wp14:anchorId="4BFB268F" wp14:editId="25687861">
             <wp:extent cx="4123944" cy="1508760"/>
@@ -1512,6 +1718,103 @@
         </w:drawing>
       </w:r>
     </w:p>
+    <w:p/>
+    <w:p>
+      <w:pPr>
+        <w:pStyle w:val="Heading2"/>
+      </w:pPr>
+      <w:r>
+        <w:t>Class constructor</w:t>
+      </w:r>
+    </w:p>
+    <w:p>
+      <w:r>
+        <w:t xml:space="preserve">So, you’ll need the DI to supply you with other registered </w:t>
+      </w:r>
+      <w:proofErr w:type="gramStart"/>
+      <w:r>
+        <w:t xml:space="preserve">types.  </w:t>
+      </w:r>
+      <w:proofErr w:type="gramEnd"/>
+      <w:r>
+        <w:t xml:space="preserve">.net core’s DI is </w:t>
+      </w:r>
+      <w:proofErr w:type="gramStart"/>
+      <w:r>
+        <w:t>pretty magical</w:t>
+      </w:r>
+      <w:proofErr w:type="gramEnd"/>
+      <w:r>
+        <w:t xml:space="preserve">.  Really all you need to do is add an </w:t>
+      </w:r>
+      <w:proofErr w:type="spellStart"/>
+      <w:r>
+        <w:t>IWhatever</w:t>
+      </w:r>
+      <w:proofErr w:type="spellEnd"/>
+      <w:r>
+        <w:t xml:space="preserve"> to your constructor, and the DI will build you one and pass it in when your </w:t>
+      </w:r>
+      <w:proofErr w:type="spellStart"/>
+      <w:r>
+        <w:t>ctor</w:t>
+      </w:r>
+      <w:proofErr w:type="spellEnd"/>
+      <w:r>
+        <w:t xml:space="preserve"> gets called.</w:t>
+      </w:r>
+    </w:p>
+    <w:p>
+      <w:pPr>
+        <w:ind w:left="720"/>
+      </w:pPr>
+      <w:r>
+        <w:drawing>
+          <wp:inline distT="0" distB="0" distL="0" distR="0" wp14:anchorId="7F027EBD" wp14:editId="2AA5C712">
+            <wp:extent cx="2368296" cy="841248"/>
+            <wp:effectExtent l="0" t="0" r="0" b="0"/>
+            <wp:docPr id="45" name="Picture 45"/>
+            <wp:cNvGraphicFramePr>
+              <a:graphicFrameLocks xmlns:a="http://schemas.openxmlformats.org/drawingml/2006/main" noChangeAspect="1"/>
+            </wp:cNvGraphicFramePr>
+            <a:graphic xmlns:a="http://schemas.openxmlformats.org/drawingml/2006/main">
+              <a:graphicData uri="http://schemas.openxmlformats.org/drawingml/2006/picture">
+                <pic:pic xmlns:pic="http://schemas.openxmlformats.org/drawingml/2006/picture">
+                  <pic:nvPicPr>
+                    <pic:cNvPr id="1" name=""/>
+                    <pic:cNvPicPr/>
+                  </pic:nvPicPr>
+                  <pic:blipFill>
+                    <a:blip r:embed="rId18"/>
+                    <a:stretch>
+                      <a:fillRect/>
+                    </a:stretch>
+                  </pic:blipFill>
+                  <pic:spPr>
+                    <a:xfrm>
+                      <a:off x="0" y="0"/>
+                      <a:ext cx="2368296" cy="841248"/>
+                    </a:xfrm>
+                    <a:prstGeom prst="rect">
+                      <a:avLst/>
+                    </a:prstGeom>
+                  </pic:spPr>
+                </pic:pic>
+              </a:graphicData>
+            </a:graphic>
+          </wp:inline>
+        </w:drawing>
+      </w:r>
+    </w:p>
+    <w:p/>
+    <w:p>
+      <w:pPr>
+        <w:pStyle w:val="Heading2"/>
+      </w:pPr>
+      <w:r>
+        <w:t>Registering your class</w:t>
+      </w:r>
+    </w:p>
     <w:p>
       <w:r>
         <w:t xml:space="preserve">Now you need to tell ASP about it.  You do this by registering with the DI container, in your Startup class, in the </w:t>
@@ -1549,7 +1852,7 @@
                     <pic:cNvPicPr/>
                   </pic:nvPicPr>
                   <pic:blipFill>
-                    <a:blip r:embed="rId18"/>
+                    <a:blip r:embed="rId19"/>
                     <a:stretch>
                       <a:fillRect/>
                     </a:stretch>
@@ -1570,6 +1873,80 @@
         </w:drawing>
       </w:r>
     </w:p>
+    <w:p/>
+    <w:p>
+      <w:r>
+        <w:t>There are three lifetime properties:</w:t>
+      </w:r>
+    </w:p>
+    <w:p>
+      <w:pPr>
+        <w:pStyle w:val="ListParagraph"/>
+        <w:numPr>
+          <w:ilvl w:val="0"/>
+          <w:numId w:val="23"/>
+        </w:numPr>
+      </w:pPr>
+      <w:r>
+        <w:lastRenderedPageBreak/>
+        <w:t xml:space="preserve">Transient: ASP will make a new one of </w:t>
+      </w:r>
+      <w:proofErr w:type="gramStart"/>
+      <w:r>
+        <w:t>these every</w:t>
+      </w:r>
+      <w:proofErr w:type="gramEnd"/>
+      <w:r>
+        <w:t xml:space="preserve"> time someone asks for one.</w:t>
+      </w:r>
+    </w:p>
+    <w:p>
+      <w:pPr>
+        <w:pStyle w:val="ListParagraph"/>
+        <w:numPr>
+          <w:ilvl w:val="0"/>
+          <w:numId w:val="23"/>
+        </w:numPr>
+      </w:pPr>
+      <w:r>
+        <w:t xml:space="preserve">Scoped: Lives for the life of a single request.  So, per request, everyone gets the same object. </w:t>
+      </w:r>
+    </w:p>
+    <w:p>
+      <w:pPr>
+        <w:pStyle w:val="ListParagraph"/>
+        <w:numPr>
+          <w:ilvl w:val="0"/>
+          <w:numId w:val="23"/>
+        </w:numPr>
+      </w:pPr>
+      <w:r>
+        <w:t>Singleton: one and only one, which gets created when the server starts up.</w:t>
+      </w:r>
+    </w:p>
+    <w:p>
+      <w:r>
+        <w:t xml:space="preserve">NOTE: data services will want to use a </w:t>
+      </w:r>
+      <w:r>
+        <w:rPr>
+          <w:color w:val="00B0F0"/>
+        </w:rPr>
+        <w:t xml:space="preserve">scoped </w:t>
+      </w:r>
+      <w:r>
+        <w:t xml:space="preserve">lifetime.  Services that are stateless or otherwise don’t care how many instances there are will be </w:t>
+      </w:r>
+      <w:r>
+        <w:rPr>
+          <w:color w:val="00B0F0"/>
+        </w:rPr>
+        <w:t>transient</w:t>
+      </w:r>
+      <w:r>
+        <w:t xml:space="preserve">. </w:t>
+      </w:r>
+    </w:p>
     <w:p>
       <w:r>
         <w:t xml:space="preserve">Now we can use it via </w:t>
@@ -1591,7 +1968,6 @@
         <w:rPr>
           <w:noProof/>
         </w:rPr>
-        <w:lastRenderedPageBreak/>
         <w:drawing>
           <wp:inline distT="0" distB="0" distL="0" distR="0" wp14:anchorId="2F8C8512" wp14:editId="0B25F9E6">
             <wp:extent cx="3877056" cy="1536192"/>
@@ -1608,7 +1984,7 @@
                     <pic:cNvPicPr/>
                   </pic:nvPicPr>
                   <pic:blipFill>
-                    <a:blip r:embed="rId19"/>
+                    <a:blip r:embed="rId20"/>
                     <a:stretch>
                       <a:fillRect/>
                     </a:stretch>
@@ -1678,7 +2054,7 @@
                     <pic:cNvPicPr/>
                   </pic:nvPicPr>
                   <pic:blipFill>
-                    <a:blip r:embed="rId20"/>
+                    <a:blip r:embed="rId21"/>
                     <a:stretch>
                       <a:fillRect/>
                     </a:stretch>
@@ -1731,7 +2107,7 @@
                     <pic:cNvPicPr/>
                   </pic:nvPicPr>
                   <pic:blipFill>
-                    <a:blip r:embed="rId21"/>
+                    <a:blip r:embed="rId22"/>
                     <a:stretch>
                       <a:fillRect/>
                     </a:stretch>
@@ -1824,6 +2200,256 @@
     <w:p/>
     <w:p>
       <w:pPr>
+        <w:pStyle w:val="Heading2"/>
+      </w:pPr>
+      <w:r>
+        <w:lastRenderedPageBreak/>
+        <w:t>Mapping logic between the Entity layer and the Data service layer</w:t>
+      </w:r>
+    </w:p>
+    <w:p>
+      <w:r>
+        <w:t xml:space="preserve">So, one of the primary jobs of your data service layer is to translate between the entities in your database layer and the DTO/POCO classes that are sent/received to/from the client.  </w:t>
+      </w:r>
+    </w:p>
+    <w:p>
+      <w:r>
+        <w:t xml:space="preserve">There’s a framework you can use called </w:t>
+      </w:r>
+      <w:proofErr w:type="spellStart"/>
+      <w:r>
+        <w:t>AutoMapper</w:t>
+      </w:r>
+      <w:proofErr w:type="spellEnd"/>
+      <w:r>
+        <w:t>.</w:t>
+      </w:r>
+    </w:p>
+    <w:p>
+      <w:pPr>
+        <w:ind w:left="720"/>
+      </w:pPr>
+      <w:r>
+        <w:drawing>
+          <wp:inline distT="0" distB="0" distL="0" distR="0" wp14:anchorId="73837D66" wp14:editId="2BDF6C02">
+            <wp:extent cx="3172968" cy="1426464"/>
+            <wp:effectExtent l="0" t="0" r="8890" b="2540"/>
+            <wp:docPr id="46" name="Picture 46"/>
+            <wp:cNvGraphicFramePr>
+              <a:graphicFrameLocks xmlns:a="http://schemas.openxmlformats.org/drawingml/2006/main" noChangeAspect="1"/>
+            </wp:cNvGraphicFramePr>
+            <a:graphic xmlns:a="http://schemas.openxmlformats.org/drawingml/2006/main">
+              <a:graphicData uri="http://schemas.openxmlformats.org/drawingml/2006/picture">
+                <pic:pic xmlns:pic="http://schemas.openxmlformats.org/drawingml/2006/picture">
+                  <pic:nvPicPr>
+                    <pic:cNvPr id="1" name=""/>
+                    <pic:cNvPicPr/>
+                  </pic:nvPicPr>
+                  <pic:blipFill>
+                    <a:blip r:embed="rId23"/>
+                    <a:stretch>
+                      <a:fillRect/>
+                    </a:stretch>
+                  </pic:blipFill>
+                  <pic:spPr>
+                    <a:xfrm>
+                      <a:off x="0" y="0"/>
+                      <a:ext cx="3172968" cy="1426464"/>
+                    </a:xfrm>
+                    <a:prstGeom prst="rect">
+                      <a:avLst/>
+                    </a:prstGeom>
+                  </pic:spPr>
+                </pic:pic>
+              </a:graphicData>
+            </a:graphic>
+          </wp:inline>
+        </w:drawing>
+      </w:r>
+    </w:p>
+    <w:p>
+      <w:r>
+        <w:t xml:space="preserve">You need to configure </w:t>
+      </w:r>
+      <w:r>
+        <w:t xml:space="preserve">the </w:t>
+      </w:r>
+      <w:proofErr w:type="spellStart"/>
+      <w:r>
+        <w:t>AutoMapper</w:t>
+      </w:r>
+      <w:proofErr w:type="spellEnd"/>
+      <w:r>
+        <w:t xml:space="preserve"> in your </w:t>
+      </w:r>
+      <w:proofErr w:type="spellStart"/>
+      <w:r>
+        <w:t>Startup.cs</w:t>
+      </w:r>
+      <w:proofErr w:type="spellEnd"/>
+      <w:r>
+        <w:t xml:space="preserve"> </w:t>
+      </w:r>
+      <w:proofErr w:type="gramStart"/>
+      <w:r>
+        <w:t>Configure(</w:t>
+      </w:r>
+      <w:proofErr w:type="gramEnd"/>
+      <w:r>
+        <w:t xml:space="preserve">) method (in the Pluralsight video, he put it before the </w:t>
+      </w:r>
+      <w:proofErr w:type="spellStart"/>
+      <w:r>
+        <w:t>app.UseMvc</w:t>
+      </w:r>
+      <w:proofErr w:type="spellEnd"/>
+      <w:r>
+        <w:t>() call.</w:t>
+      </w:r>
+    </w:p>
+    <w:p>
+      <w:pPr>
+        <w:ind w:left="720"/>
+      </w:pPr>
+      <w:r>
+        <w:drawing>
+          <wp:inline distT="0" distB="0" distL="0" distR="0" wp14:anchorId="5A85C771" wp14:editId="3C2DAA36">
+            <wp:extent cx="4238625" cy="557328"/>
+            <wp:effectExtent l="0" t="0" r="0" b="0"/>
+            <wp:docPr id="47" name="Picture 47"/>
+            <wp:cNvGraphicFramePr>
+              <a:graphicFrameLocks xmlns:a="http://schemas.openxmlformats.org/drawingml/2006/main" noChangeAspect="1"/>
+            </wp:cNvGraphicFramePr>
+            <a:graphic xmlns:a="http://schemas.openxmlformats.org/drawingml/2006/main">
+              <a:graphicData uri="http://schemas.openxmlformats.org/drawingml/2006/picture">
+                <pic:pic xmlns:pic="http://schemas.openxmlformats.org/drawingml/2006/picture">
+                  <pic:nvPicPr>
+                    <pic:cNvPr id="1" name=""/>
+                    <pic:cNvPicPr/>
+                  </pic:nvPicPr>
+                  <pic:blipFill>
+                    <a:blip r:embed="rId24"/>
+                    <a:stretch>
+                      <a:fillRect/>
+                    </a:stretch>
+                  </pic:blipFill>
+                  <pic:spPr>
+                    <a:xfrm>
+                      <a:off x="0" y="0"/>
+                      <a:ext cx="4353896" cy="572485"/>
+                    </a:xfrm>
+                    <a:prstGeom prst="rect">
+                      <a:avLst/>
+                    </a:prstGeom>
+                  </pic:spPr>
+                </pic:pic>
+              </a:graphicData>
+            </a:graphic>
+          </wp:inline>
+        </w:drawing>
+      </w:r>
+    </w:p>
+    <w:p>
+      <w:proofErr w:type="spellStart"/>
+      <w:r>
+        <w:t>AutoMapper</w:t>
+      </w:r>
+      <w:proofErr w:type="spellEnd"/>
+      <w:r>
+        <w:t xml:space="preserve"> is convention-based</w:t>
+      </w:r>
+    </w:p>
+    <w:p>
+      <w:pPr>
+        <w:pStyle w:val="ListParagraph"/>
+        <w:numPr>
+          <w:ilvl w:val="0"/>
+          <w:numId w:val="25"/>
+        </w:numPr>
+      </w:pPr>
+      <w:r>
+        <w:t>if two props have the same name, it will try to convert between them</w:t>
+      </w:r>
+    </w:p>
+    <w:p>
+      <w:pPr>
+        <w:pStyle w:val="ListParagraph"/>
+        <w:numPr>
+          <w:ilvl w:val="0"/>
+          <w:numId w:val="25"/>
+        </w:numPr>
+      </w:pPr>
+      <w:r>
+        <w:t>If a prop is missing from the target or the source objects, it will ignore them.</w:t>
+      </w:r>
+    </w:p>
+    <w:p/>
+    <w:p>
+      <w:r>
+        <w:t xml:space="preserve">Using </w:t>
+      </w:r>
+      <w:proofErr w:type="spellStart"/>
+      <w:r>
+        <w:t>AutoMapper</w:t>
+      </w:r>
+      <w:proofErr w:type="spellEnd"/>
+      <w:r>
+        <w:t xml:space="preserve"> is straightforward.</w:t>
+      </w:r>
+    </w:p>
+    <w:p>
+      <w:pPr>
+        <w:ind w:left="720"/>
+      </w:pPr>
+      <w:r>
+        <w:drawing>
+          <wp:inline distT="0" distB="0" distL="0" distR="0" wp14:anchorId="4F29A706" wp14:editId="686DE25B">
+            <wp:extent cx="4362450" cy="1043073"/>
+            <wp:effectExtent l="0" t="0" r="0" b="5080"/>
+            <wp:docPr id="48" name="Picture 48"/>
+            <wp:cNvGraphicFramePr>
+              <a:graphicFrameLocks xmlns:a="http://schemas.openxmlformats.org/drawingml/2006/main" noChangeAspect="1"/>
+            </wp:cNvGraphicFramePr>
+            <a:graphic xmlns:a="http://schemas.openxmlformats.org/drawingml/2006/main">
+              <a:graphicData uri="http://schemas.openxmlformats.org/drawingml/2006/picture">
+                <pic:pic xmlns:pic="http://schemas.openxmlformats.org/drawingml/2006/picture">
+                  <pic:nvPicPr>
+                    <pic:cNvPr id="1" name=""/>
+                    <pic:cNvPicPr/>
+                  </pic:nvPicPr>
+                  <pic:blipFill>
+                    <a:blip r:embed="rId25"/>
+                    <a:stretch>
+                      <a:fillRect/>
+                    </a:stretch>
+                  </pic:blipFill>
+                  <pic:spPr>
+                    <a:xfrm>
+                      <a:off x="0" y="0"/>
+                      <a:ext cx="4454827" cy="1065161"/>
+                    </a:xfrm>
+                    <a:prstGeom prst="rect">
+                      <a:avLst/>
+                    </a:prstGeom>
+                  </pic:spPr>
+                </pic:pic>
+              </a:graphicData>
+            </a:graphic>
+          </wp:inline>
+        </w:drawing>
+      </w:r>
+    </w:p>
+    <w:p>
+      <w:r>
+        <w:t>Note that in the Pluralsight video, he was doing all his conversion in the controller.  I don’t like this approach.  I don’t want the controller knowing anything about the lower layers.  The controller’s currency should be DTOs/POCOs.</w:t>
+      </w:r>
+    </w:p>
+    <w:p>
+      <w:bookmarkStart w:id="0" w:name="_GoBack"/>
+      <w:bookmarkEnd w:id="0"/>
+    </w:p>
+    <w:p>
+      <w:pPr>
         <w:pStyle w:val="Heading1"/>
       </w:pPr>
       <w:r>
@@ -1877,6 +2503,7 @@
         </w:numPr>
       </w:pPr>
       <w:r>
+        <w:lastRenderedPageBreak/>
         <w:t>If you’re using ASP Core 1, then use EF Core 1.  If you’re using ASP Core 2, then use EF Core 2.</w:t>
       </w:r>
     </w:p>
@@ -1941,7 +2568,6 @@
       </w:pPr>
       <w:proofErr w:type="spellStart"/>
       <w:r>
-        <w:lastRenderedPageBreak/>
         <w:t>MYSql</w:t>
       </w:r>
       <w:proofErr w:type="spellEnd"/>
@@ -2022,7 +2648,7 @@
                     <pic:cNvPicPr/>
                   </pic:nvPicPr>
                   <pic:blipFill>
-                    <a:blip r:embed="rId22"/>
+                    <a:blip r:embed="rId26"/>
                     <a:stretch>
                       <a:fillRect/>
                     </a:stretch>
@@ -2077,7 +2703,7 @@
                     <pic:cNvPicPr/>
                   </pic:nvPicPr>
                   <pic:blipFill>
-                    <a:blip r:embed="rId23"/>
+                    <a:blip r:embed="rId27"/>
                     <a:stretch>
                       <a:fillRect/>
                     </a:stretch>
@@ -2111,7 +2737,22 @@
     </w:p>
     <w:p>
       <w:r>
-        <w:t xml:space="preserve">I created a directory called </w:t>
+        <w:t>Here’s what I recommend</w:t>
+      </w:r>
+    </w:p>
+    <w:p>
+      <w:pPr>
+        <w:pStyle w:val="ListParagraph"/>
+        <w:numPr>
+          <w:ilvl w:val="0"/>
+          <w:numId w:val="13"/>
+        </w:numPr>
+      </w:pPr>
+      <w:r>
+        <w:t xml:space="preserve">Have a project-level folder, </w:t>
+      </w:r>
+      <w:r>
+        <w:t xml:space="preserve">called </w:t>
       </w:r>
       <w:r>
         <w:rPr>
@@ -2120,7 +2761,7 @@
         <w:t>Store</w:t>
       </w:r>
       <w:r>
-        <w:t>.  Underneath that, I have two other directories:</w:t>
+        <w:t xml:space="preserve">.  </w:t>
       </w:r>
     </w:p>
     <w:p>
@@ -2128,17 +2769,17 @@
         <w:pStyle w:val="ListParagraph"/>
         <w:numPr>
           <w:ilvl w:val="0"/>
-          <w:numId w:val="11"/>
+          <w:numId w:val="13"/>
         </w:numPr>
       </w:pPr>
       <w:r>
-        <w:rPr>
-          <w:b/>
-        </w:rPr>
-        <w:t>Contexts</w:t>
-      </w:r>
-      <w:r>
-        <w:t>: This is where all our DB contexts live.  We have one of these per DB.  Since it is common for web-apps to talk to multiple databases, it’s smart to have this in its own folder.</w:t>
+        <w:t xml:space="preserve">Underneath that, </w:t>
+      </w:r>
+      <w:r>
+        <w:t xml:space="preserve">have one folder for each </w:t>
+      </w:r>
+      <w:r>
+        <w:t>context</w:t>
       </w:r>
     </w:p>
     <w:p>
@@ -2146,41 +2787,124 @@
         <w:pStyle w:val="ListParagraph"/>
         <w:numPr>
           <w:ilvl w:val="0"/>
-          <w:numId w:val="11"/>
+          <w:numId w:val="13"/>
         </w:numPr>
       </w:pPr>
       <w:r>
-        <w:rPr>
-          <w:b/>
-        </w:rPr>
-        <w:t>Entities</w:t>
-      </w:r>
-      <w:r>
-        <w:t>: This is where all the entities live</w:t>
+        <w:t>Beneath each context, have a third folder called entities.</w:t>
+      </w:r>
+    </w:p>
+    <w:p/>
+    <w:p>
+      <w:r>
+        <w:lastRenderedPageBreak/>
+        <w:t>Here’s a screenshot of what I did:</w:t>
+      </w:r>
+    </w:p>
+    <w:p>
+      <w:pPr>
+        <w:ind w:left="720"/>
+      </w:pPr>
+      <w:r>
+        <w:drawing>
+          <wp:inline distT="0" distB="0" distL="0" distR="0" wp14:anchorId="750E908D" wp14:editId="4ACC5B19">
+            <wp:extent cx="2333951" cy="1362265"/>
+            <wp:effectExtent l="0" t="0" r="9525" b="9525"/>
+            <wp:docPr id="38" name="Picture 38"/>
+            <wp:cNvGraphicFramePr>
+              <a:graphicFrameLocks xmlns:a="http://schemas.openxmlformats.org/drawingml/2006/main" noChangeAspect="1"/>
+            </wp:cNvGraphicFramePr>
+            <a:graphic xmlns:a="http://schemas.openxmlformats.org/drawingml/2006/main">
+              <a:graphicData uri="http://schemas.openxmlformats.org/drawingml/2006/picture">
+                <pic:pic xmlns:pic="http://schemas.openxmlformats.org/drawingml/2006/picture">
+                  <pic:nvPicPr>
+                    <pic:cNvPr id="1" name=""/>
+                    <pic:cNvPicPr/>
+                  </pic:nvPicPr>
+                  <pic:blipFill>
+                    <a:blip r:embed="rId28"/>
+                    <a:stretch>
+                      <a:fillRect/>
+                    </a:stretch>
+                  </pic:blipFill>
+                  <pic:spPr>
+                    <a:xfrm>
+                      <a:off x="0" y="0"/>
+                      <a:ext cx="2333951" cy="1362265"/>
+                    </a:xfrm>
+                    <a:prstGeom prst="rect">
+                      <a:avLst/>
+                    </a:prstGeom>
+                  </pic:spPr>
+                </pic:pic>
+              </a:graphicData>
+            </a:graphic>
+          </wp:inline>
+        </w:drawing>
+      </w:r>
+    </w:p>
+    <w:p/>
+    <w:p>
+      <w:r>
+        <w:t xml:space="preserve">In the folder for the </w:t>
+      </w:r>
+      <w:proofErr w:type="spellStart"/>
+      <w:r>
+        <w:t>db</w:t>
+      </w:r>
+      <w:proofErr w:type="spellEnd"/>
+      <w:r>
+        <w:t xml:space="preserve"> context, you’ll need three files:</w:t>
       </w:r>
     </w:p>
     <w:p>
       <w:pPr>
         <w:pStyle w:val="ListParagraph"/>
         <w:numPr>
-          <w:ilvl w:val="1"/>
-          <w:numId w:val="11"/>
+          <w:ilvl w:val="0"/>
+          <w:numId w:val="14"/>
         </w:numPr>
       </w:pPr>
       <w:r>
-        <w:rPr>
-          <w:color w:val="00B0F0"/>
-        </w:rPr>
-        <w:t>NOTE: if we’re really going to have multiple databases, we might want to have one subdirectory under the Entities folder, for each context.</w:t>
+        <w:t>A class for your actual DB context</w:t>
+      </w:r>
+    </w:p>
+    <w:p>
+      <w:pPr>
+        <w:pStyle w:val="ListParagraph"/>
+        <w:numPr>
+          <w:ilvl w:val="0"/>
+          <w:numId w:val="14"/>
+        </w:numPr>
+      </w:pPr>
+      <w:r>
+        <w:t>An interface to wrap the DB context, so you can unit test any logic that uses the DB context.</w:t>
+      </w:r>
+    </w:p>
+    <w:p>
+      <w:pPr>
+        <w:pStyle w:val="ListParagraph"/>
+        <w:numPr>
+          <w:ilvl w:val="0"/>
+          <w:numId w:val="14"/>
+        </w:numPr>
+      </w:pPr>
+      <w:r>
+        <w:t>A class to add some mock seed data to the context</w:t>
       </w:r>
     </w:p>
     <w:p/>
     <w:p>
       <w:pPr>
+        <w:ind w:left="360"/>
+      </w:pPr>
+    </w:p>
+    <w:p/>
+    <w:p>
+      <w:pPr>
         <w:pStyle w:val="Heading2"/>
       </w:pPr>
       <w:r>
-        <w:lastRenderedPageBreak/>
         <w:t>Creating a DB context</w:t>
       </w:r>
     </w:p>
@@ -2299,7 +3023,7 @@
                     <pic:cNvPicPr/>
                   </pic:nvPicPr>
                   <pic:blipFill>
-                    <a:blip r:embed="rId24"/>
+                    <a:blip r:embed="rId29"/>
                     <a:stretch>
                       <a:fillRect/>
                     </a:stretch>
@@ -2322,6 +3046,7 @@
     </w:p>
     <w:p>
       <w:r>
+        <w:lastRenderedPageBreak/>
         <w:t xml:space="preserve">Now we need to tell ASP about our new DB context.  You do this in </w:t>
       </w:r>
       <w:proofErr w:type="spellStart"/>
@@ -2373,7 +3098,7 @@
                     <pic:cNvPicPr/>
                   </pic:nvPicPr>
                   <pic:blipFill>
-                    <a:blip r:embed="rId25"/>
+                    <a:blip r:embed="rId30"/>
                     <a:stretch>
                       <a:fillRect/>
                     </a:stretch>
@@ -2441,48 +3166,118 @@
     </w:p>
     <w:p>
       <w:r>
-        <w:t>You’ll also need to set up a connection string.</w:t>
-      </w:r>
-      <w:r>
-        <w:t xml:space="preserve">  There are two ways to do this.</w:t>
-      </w:r>
-      <w:r>
-        <w:t xml:space="preserve">  </w:t>
-      </w:r>
-    </w:p>
-    <w:p>
-      <w:r>
-        <w:t xml:space="preserve">The best way is to set it in </w:t>
-      </w:r>
-      <w:proofErr w:type="spellStart"/>
-      <w:r>
-        <w:t>Startup.cs</w:t>
-      </w:r>
-      <w:proofErr w:type="spellEnd"/>
-      <w:r>
-        <w:t xml:space="preserve">, in your </w:t>
-      </w:r>
-      <w:proofErr w:type="spellStart"/>
-      <w:r>
-        <w:t>ConfigureServices</w:t>
-      </w:r>
-      <w:proofErr w:type="spellEnd"/>
-      <w:r>
-        <w:t xml:space="preserve"> method when you call </w:t>
-      </w:r>
-      <w:proofErr w:type="spellStart"/>
-      <w:proofErr w:type="gramStart"/>
-      <w:r>
-        <w:t>AddDbContext</w:t>
-      </w:r>
-      <w:proofErr w:type="spellEnd"/>
-      <w:r>
-        <w:t>(</w:t>
-      </w:r>
-      <w:proofErr w:type="gramEnd"/>
-      <w:r>
-        <w:t>).</w:t>
-      </w:r>
+        <w:t xml:space="preserve">So, there are some </w:t>
+      </w:r>
+      <w:r>
+        <w:t xml:space="preserve">considerations when </w:t>
+      </w:r>
+      <w:r>
+        <w:t>keeping your connection string in an app-settings file:</w:t>
+      </w:r>
+    </w:p>
+    <w:p>
+      <w:pPr>
+        <w:pStyle w:val="ListParagraph"/>
+        <w:numPr>
+          <w:ilvl w:val="0"/>
+          <w:numId w:val="20"/>
+        </w:numPr>
+      </w:pPr>
+      <w:r>
+        <w:t>Your connection string needs to change based on whether your microservice is running in a local dev environment or a test environment, or a production environment.</w:t>
+      </w:r>
+    </w:p>
+    <w:p>
+      <w:pPr>
+        <w:pStyle w:val="ListParagraph"/>
+        <w:numPr>
+          <w:ilvl w:val="0"/>
+          <w:numId w:val="20"/>
+        </w:numPr>
+      </w:pPr>
+      <w:r>
+        <w:t>You DO NOT want to keep your production username / password in a local dev app-settings file, and you DO NOT want that file getting checked into source control.</w:t>
+      </w:r>
+    </w:p>
+    <w:p>
+      <w:r>
+        <w:t>For your production connection string, y</w:t>
+      </w:r>
+      <w:r>
+        <w:t>ou want these pieces of info kept secret:</w:t>
+      </w:r>
+    </w:p>
+    <w:p>
+      <w:pPr>
+        <w:pStyle w:val="ListParagraph"/>
+        <w:numPr>
+          <w:ilvl w:val="0"/>
+          <w:numId w:val="21"/>
+        </w:numPr>
+      </w:pPr>
+      <w:r>
+        <w:t>Db hostname.</w:t>
+      </w:r>
+    </w:p>
+    <w:p>
+      <w:pPr>
+        <w:pStyle w:val="ListParagraph"/>
+        <w:numPr>
+          <w:ilvl w:val="0"/>
+          <w:numId w:val="21"/>
+        </w:numPr>
+      </w:pPr>
+      <w:r>
+        <w:t>DB instance name</w:t>
+      </w:r>
+    </w:p>
+    <w:p>
+      <w:pPr>
+        <w:pStyle w:val="ListParagraph"/>
+        <w:numPr>
+          <w:ilvl w:val="0"/>
+          <w:numId w:val="21"/>
+        </w:numPr>
+      </w:pPr>
+      <w:r>
+        <w:t>Username / password</w:t>
+      </w:r>
+    </w:p>
+    <w:p>
+      <w:pPr>
+        <w:pStyle w:val="ListParagraph"/>
+        <w:numPr>
+          <w:ilvl w:val="0"/>
+          <w:numId w:val="21"/>
+        </w:numPr>
+      </w:pPr>
+      <w:r>
+        <w:t>Anything else that would point a hacker to your database.</w:t>
+      </w:r>
+    </w:p>
+    <w:p>
+      <w:r>
+        <w:t>In the Pluralsight video the guy talked about using an environment variable to keep the production connection string (he put the whole thing as an env var).</w:t>
+      </w:r>
+    </w:p>
+    <w:p>
+      <w:r>
+        <w:t xml:space="preserve">It turns out that the </w:t>
+      </w:r>
+    </w:p>
+    <w:p/>
+    <w:p>
+      <w:pPr>
+        <w:pStyle w:val="Heading3"/>
+      </w:pPr>
+      <w:r>
+        <w:t xml:space="preserve">Using SQL Server </w:t>
+      </w:r>
+      <w:proofErr w:type="spellStart"/>
+      <w:r>
+        <w:t>LocalDB</w:t>
+      </w:r>
+      <w:proofErr w:type="spellEnd"/>
     </w:p>
     <w:p>
       <w:r>
@@ -2502,8 +3297,11 @@
         <w:ind w:left="720"/>
       </w:pPr>
       <w:r>
+        <w:rPr>
+          <w:noProof/>
+        </w:rPr>
         <w:drawing>
-          <wp:inline distT="0" distB="0" distL="0" distR="0" wp14:anchorId="6EE8FE4D" wp14:editId="54A403E1">
+          <wp:inline distT="0" distB="0" distL="0" distR="0" wp14:anchorId="05C0F1BE" wp14:editId="5606C1BE">
             <wp:extent cx="5943600" cy="344170"/>
             <wp:effectExtent l="0" t="0" r="0" b="0"/>
             <wp:docPr id="29" name="Picture 29"/>
@@ -2518,7 +3316,7 @@
                     <pic:cNvPicPr/>
                   </pic:nvPicPr>
                   <pic:blipFill>
-                    <a:blip r:embed="rId26"/>
+                    <a:blip r:embed="rId31"/>
                     <a:stretch>
                       <a:fillRect/>
                     </a:stretch>
@@ -2539,6 +3337,7 @@
         </w:drawing>
       </w:r>
     </w:p>
+    <w:p/>
     <w:p>
       <w:r>
         <w:t xml:space="preserve">If you’re using </w:t>
@@ -2565,7 +3364,9 @@
         <w:ind w:left="720"/>
       </w:pPr>
       <w:r>
-        <w:lastRenderedPageBreak/>
+        <w:rPr>
+          <w:noProof/>
+        </w:rPr>
         <w:drawing>
           <wp:inline distT="0" distB="0" distL="0" distR="0" wp14:anchorId="512A3F28" wp14:editId="41202A3F">
             <wp:extent cx="3419475" cy="902538"/>
@@ -2582,7 +3383,7 @@
                     <pic:cNvPicPr/>
                   </pic:nvPicPr>
                   <pic:blipFill>
-                    <a:blip r:embed="rId27"/>
+                    <a:blip r:embed="rId32"/>
                     <a:stretch>
                       <a:fillRect/>
                     </a:stretch>
@@ -2603,11 +3404,21 @@
         </w:drawing>
       </w:r>
     </w:p>
+    <w:p>
+      <w:r>
+        <w:t xml:space="preserve">That’s only for development, though.  I feel like you shouldn’t be using </w:t>
+      </w:r>
+      <w:proofErr w:type="spellStart"/>
+      <w:r>
+        <w:t>localDB</w:t>
+      </w:r>
+      <w:proofErr w:type="spellEnd"/>
+      <w:r>
+        <w:t xml:space="preserve"> unless your microservice owns the database.</w:t>
+      </w:r>
+    </w:p>
     <w:p/>
-    <w:p>
-      <w:bookmarkStart w:id="0" w:name="_GoBack"/>
-      <w:bookmarkEnd w:id="0"/>
-    </w:p>
+    <w:p/>
     <w:p/>
     <w:p/>
     <w:p>
@@ -2675,7 +3486,7 @@
                     <pic:cNvPicPr/>
                   </pic:nvPicPr>
                   <pic:blipFill>
-                    <a:blip r:embed="rId28"/>
+                    <a:blip r:embed="rId33"/>
                     <a:stretch>
                       <a:fillRect/>
                     </a:stretch>
@@ -2744,7 +3555,6 @@
         <w:rPr>
           <w:noProof/>
         </w:rPr>
-        <w:lastRenderedPageBreak/>
         <w:drawing>
           <wp:inline distT="0" distB="0" distL="0" distR="0" wp14:anchorId="54893A36" wp14:editId="01F0FE1D">
             <wp:extent cx="3456432" cy="1344168"/>
@@ -2761,7 +3571,7 @@
                     <pic:cNvPicPr/>
                   </pic:nvPicPr>
                   <pic:blipFill>
-                    <a:blip r:embed="rId29"/>
+                    <a:blip r:embed="rId34"/>
                     <a:stretch>
                       <a:fillRect/>
                     </a:stretch>
@@ -2784,6 +3594,7 @@
     </w:p>
     <w:p>
       <w:r>
+        <w:lastRenderedPageBreak/>
         <w:t>If you don’t like the convention-based approach, you can tag whatever field you like, using the [Key] attribute.  I like this approach because it means I can forget about this project and then pick it up a good deal of time later and still understand it:</w:t>
       </w:r>
     </w:p>
@@ -2811,7 +3622,7 @@
                     <pic:cNvPicPr/>
                   </pic:nvPicPr>
                   <pic:blipFill>
-                    <a:blip r:embed="rId30"/>
+                    <a:blip r:embed="rId35"/>
                     <a:stretch>
                       <a:fillRect/>
                     </a:stretch>
@@ -2882,7 +3693,7 @@
                     <pic:cNvPicPr/>
                   </pic:nvPicPr>
                   <pic:blipFill>
-                    <a:blip r:embed="rId31"/>
+                    <a:blip r:embed="rId36"/>
                     <a:stretch>
                       <a:fillRect/>
                     </a:stretch>
@@ -2932,7 +3743,7 @@
                     <pic:cNvPicPr/>
                   </pic:nvPicPr>
                   <pic:blipFill>
-                    <a:blip r:embed="rId32"/>
+                    <a:blip r:embed="rId37"/>
                     <a:stretch>
                       <a:fillRect/>
                     </a:stretch>
@@ -2992,7 +3803,7 @@
                     <pic:cNvPicPr/>
                   </pic:nvPicPr>
                   <pic:blipFill>
-                    <a:blip r:embed="rId33"/>
+                    <a:blip r:embed="rId38"/>
                     <a:stretch>
                       <a:fillRect/>
                     </a:stretch>
@@ -3020,7 +3831,6 @@
     </w:p>
     <w:p>
       <w:r>
-        <w:lastRenderedPageBreak/>
         <w:t xml:space="preserve">By convention, EF will recognize a navigation property based on the name and type.  </w:t>
       </w:r>
       <w:r>
@@ -3044,6 +3854,7 @@
         <w:rPr>
           <w:noProof/>
         </w:rPr>
+        <w:lastRenderedPageBreak/>
         <w:drawing>
           <wp:inline distT="0" distB="0" distL="0" distR="0" wp14:anchorId="79FAD41E" wp14:editId="2B60DB42">
             <wp:extent cx="2734056" cy="1399032"/>
@@ -3060,7 +3871,7 @@
                     <pic:cNvPicPr/>
                   </pic:nvPicPr>
                   <pic:blipFill>
-                    <a:blip r:embed="rId34"/>
+                    <a:blip r:embed="rId39"/>
                     <a:stretch>
                       <a:fillRect/>
                     </a:stretch>
@@ -3113,7 +3924,7 @@
                     <pic:cNvPicPr/>
                   </pic:nvPicPr>
                   <pic:blipFill>
-                    <a:blip r:embed="rId35"/>
+                    <a:blip r:embed="rId40"/>
                     <a:stretch>
                       <a:fillRect/>
                     </a:stretch>
@@ -3171,7 +3982,7 @@
                     <pic:cNvPicPr/>
                   </pic:nvPicPr>
                   <pic:blipFill>
-                    <a:blip r:embed="rId36"/>
+                    <a:blip r:embed="rId41"/>
                     <a:stretch>
                       <a:fillRect/>
                     </a:stretch>
@@ -3222,7 +4033,7 @@
                     <pic:cNvPicPr/>
                   </pic:nvPicPr>
                   <pic:blipFill>
-                    <a:blip r:embed="rId37"/>
+                    <a:blip r:embed="rId42"/>
                     <a:stretch>
                       <a:fillRect/>
                     </a:stretch>
@@ -3246,6 +4057,224 @@
     <w:p/>
     <w:p>
       <w:pPr>
+        <w:pStyle w:val="Heading2"/>
+      </w:pPr>
+      <w:r>
+        <w:t>Migrations</w:t>
+      </w:r>
+    </w:p>
+    <w:p>
+      <w:r>
+        <w:t>EF has a tooling that will generate C# code which will take your database to the next version.  This allows you to have logic that will handle DB upgrades</w:t>
+      </w:r>
+    </w:p>
+    <w:p>
+      <w:pPr>
+        <w:pBdr>
+          <w:top w:val="single" w:sz="4" w:space="1" w:color="auto"/>
+          <w:left w:val="single" w:sz="4" w:space="4" w:color="auto"/>
+          <w:bottom w:val="single" w:sz="4" w:space="1" w:color="auto"/>
+          <w:right w:val="single" w:sz="4" w:space="4" w:color="auto"/>
+        </w:pBdr>
+        <w:ind w:left="720"/>
+      </w:pPr>
+      <w:r>
+        <w:t>I am not sold on this idea.</w:t>
+      </w:r>
+    </w:p>
+    <w:p>
+      <w:pPr>
+        <w:pBdr>
+          <w:top w:val="single" w:sz="4" w:space="1" w:color="auto"/>
+          <w:left w:val="single" w:sz="4" w:space="4" w:color="auto"/>
+          <w:bottom w:val="single" w:sz="4" w:space="1" w:color="auto"/>
+          <w:right w:val="single" w:sz="4" w:space="4" w:color="auto"/>
+        </w:pBdr>
+        <w:ind w:left="720"/>
+      </w:pPr>
+      <w:r>
+        <w:t xml:space="preserve">For one thing, my lessons at inContact &amp; </w:t>
+      </w:r>
+      <w:proofErr w:type="spellStart"/>
+      <w:r>
+        <w:t>DealerSocket</w:t>
+      </w:r>
+      <w:proofErr w:type="spellEnd"/>
+      <w:r>
+        <w:t xml:space="preserve"> have taught me what happens when databases </w:t>
+      </w:r>
+      <w:r>
+        <w:t xml:space="preserve">get really, </w:t>
+      </w:r>
+      <w:proofErr w:type="gramStart"/>
+      <w:r>
+        <w:t>really large</w:t>
+      </w:r>
+      <w:proofErr w:type="gramEnd"/>
+      <w:r>
+        <w:t>.</w:t>
+      </w:r>
+    </w:p>
+    <w:p>
+      <w:pPr>
+        <w:pBdr>
+          <w:top w:val="single" w:sz="4" w:space="1" w:color="auto"/>
+          <w:left w:val="single" w:sz="4" w:space="4" w:color="auto"/>
+          <w:bottom w:val="single" w:sz="4" w:space="1" w:color="auto"/>
+          <w:right w:val="single" w:sz="4" w:space="4" w:color="auto"/>
+        </w:pBdr>
+        <w:ind w:left="720"/>
+      </w:pPr>
+      <w:r>
+        <w:t xml:space="preserve">Using C# to create your database means you’ll eventually have a ton of C# that </w:t>
+      </w:r>
+      <w:proofErr w:type="gramStart"/>
+      <w:r>
+        <w:t>has to</w:t>
+      </w:r>
+      <w:proofErr w:type="gramEnd"/>
+      <w:r>
+        <w:t xml:space="preserve"> be compiled and merged, making a lengthy build process take even longer.</w:t>
+      </w:r>
+    </w:p>
+    <w:p>
+      <w:pPr>
+        <w:pBdr>
+          <w:top w:val="single" w:sz="4" w:space="1" w:color="auto"/>
+          <w:left w:val="single" w:sz="4" w:space="4" w:color="auto"/>
+          <w:bottom w:val="single" w:sz="4" w:space="1" w:color="auto"/>
+          <w:right w:val="single" w:sz="4" w:space="4" w:color="auto"/>
+        </w:pBdr>
+        <w:ind w:left="720"/>
+      </w:pPr>
+      <w:r>
+        <w:t>Maybe this should really be a cautionary tale against letting your databases get too freaking huge.</w:t>
+      </w:r>
+    </w:p>
+    <w:p/>
+    <w:p>
+      <w:r>
+        <w:t xml:space="preserve">Working at </w:t>
+      </w:r>
+      <w:proofErr w:type="spellStart"/>
+      <w:r>
+        <w:t>DealerSocket</w:t>
+      </w:r>
+      <w:proofErr w:type="spellEnd"/>
+      <w:r>
+        <w:t xml:space="preserve"> has taught me that seed data for a development environment is best managed by a </w:t>
+      </w:r>
+      <w:r>
+        <w:rPr>
+          <w:u w:val="single"/>
+        </w:rPr>
+        <w:t>separate</w:t>
+      </w:r>
+      <w:r>
+        <w:t xml:space="preserve"> </w:t>
+      </w:r>
+      <w:r>
+        <w:t>migration tool.  Your migration tool should have these three components:</w:t>
+      </w:r>
+    </w:p>
+    <w:p>
+      <w:pPr>
+        <w:pStyle w:val="ListParagraph"/>
+        <w:numPr>
+          <w:ilvl w:val="0"/>
+          <w:numId w:val="16"/>
+        </w:numPr>
+      </w:pPr>
+      <w:r>
+        <w:rPr>
+          <w:b/>
+        </w:rPr>
+        <w:t xml:space="preserve">Migration code: </w:t>
+      </w:r>
+      <w:r>
+        <w:t xml:space="preserve">The code to upgrade your DB from one version to the next.  </w:t>
+      </w:r>
+    </w:p>
+    <w:p>
+      <w:pPr>
+        <w:pStyle w:val="ListParagraph"/>
+        <w:numPr>
+          <w:ilvl w:val="1"/>
+          <w:numId w:val="16"/>
+        </w:numPr>
+      </w:pPr>
+      <w:r>
+        <w:t xml:space="preserve">For most web-apps, you only need to maintain backward compatibility with whatever is currently in production.  This means you only need the current version, some hot-fix versions, and the </w:t>
+      </w:r>
+      <w:proofErr w:type="spellStart"/>
+      <w:r>
+        <w:t>vNext</w:t>
+      </w:r>
+      <w:proofErr w:type="spellEnd"/>
+      <w:r>
+        <w:t xml:space="preserve"> version.</w:t>
+      </w:r>
+    </w:p>
+    <w:p>
+      <w:pPr>
+        <w:pStyle w:val="ListParagraph"/>
+        <w:numPr>
+          <w:ilvl w:val="1"/>
+          <w:numId w:val="16"/>
+        </w:numPr>
+      </w:pPr>
+      <w:r>
+        <w:t>If your DB is public then you’ll need an upgrade path for every version that you’ve supported.  I don’t know why you’d ever run into this scenario, unless you were supporting some kind of premise-based / COTS product.</w:t>
+      </w:r>
+    </w:p>
+    <w:p>
+      <w:pPr>
+        <w:pStyle w:val="ListParagraph"/>
+        <w:numPr>
+          <w:ilvl w:val="0"/>
+          <w:numId w:val="16"/>
+        </w:numPr>
+      </w:pPr>
+      <w:r>
+        <w:rPr>
+          <w:b/>
+        </w:rPr>
+        <w:t>Production seed data:</w:t>
+      </w:r>
+      <w:r>
+        <w:t xml:space="preserve"> Data to provision a new customer, or a new production database</w:t>
+      </w:r>
+    </w:p>
+    <w:p>
+      <w:pPr>
+        <w:pStyle w:val="ListParagraph"/>
+        <w:numPr>
+          <w:ilvl w:val="0"/>
+          <w:numId w:val="16"/>
+        </w:numPr>
+      </w:pPr>
+      <w:r>
+        <w:rPr>
+          <w:b/>
+        </w:rPr>
+        <w:t xml:space="preserve">Developer seed data: </w:t>
+      </w:r>
+      <w:r>
+        <w:t xml:space="preserve">This </w:t>
+      </w:r>
+      <w:proofErr w:type="gramStart"/>
+      <w:r>
+        <w:t>is ,</w:t>
+      </w:r>
+      <w:proofErr w:type="gramEnd"/>
+      <w:r>
+        <w:t xml:space="preserve"> with some kind of comprehensive versioning</w:t>
+      </w:r>
+    </w:p>
+    <w:p/>
+    <w:p/>
+    <w:p>
+      <w:pPr>
         <w:pStyle w:val="Heading3"/>
       </w:pPr>
       <w:r>
@@ -3254,23 +4283,200 @@
     </w:p>
     <w:p>
       <w:r>
-        <w:t xml:space="preserve">You’ll want to have seed data for your database.  Probably the best place to keep it </w:t>
+        <w:t>You have two kinds of seed data:</w:t>
+      </w:r>
+    </w:p>
+    <w:p>
+      <w:pPr>
+        <w:pStyle w:val="ListParagraph"/>
+        <w:numPr>
+          <w:ilvl w:val="0"/>
+          <w:numId w:val="17"/>
+        </w:numPr>
+      </w:pPr>
+      <w:r>
+        <w:rPr>
+          <w:b/>
+        </w:rPr>
+        <w:lastRenderedPageBreak/>
+        <w:t>Production seed data</w:t>
+      </w:r>
+      <w:r>
+        <w:rPr>
+          <w:b/>
+        </w:rPr>
+        <w:t>:</w:t>
+      </w:r>
+      <w:r>
+        <w:t xml:space="preserve"> for static tables, or to initialize a customer with some initial settings.</w:t>
+      </w:r>
+    </w:p>
+    <w:p>
+      <w:pPr>
+        <w:pStyle w:val="ListParagraph"/>
+        <w:numPr>
+          <w:ilvl w:val="0"/>
+          <w:numId w:val="17"/>
+        </w:numPr>
+      </w:pPr>
+      <w:r>
+        <w:rPr>
+          <w:b/>
+        </w:rPr>
+        <w:t>Developer seed data:</w:t>
+      </w:r>
+      <w:r>
+        <w:t xml:space="preserve"> this gives developers something to test their app </w:t>
       </w:r>
       <w:proofErr w:type="gramStart"/>
       <w:r>
-        <w:t>is  in</w:t>
+        <w:t>with</w:t>
       </w:r>
       <w:proofErr w:type="gramEnd"/>
       <w:r>
-        <w:t xml:space="preserve"> your store along with your </w:t>
-      </w:r>
-      <w:proofErr w:type="spellStart"/>
-      <w:r>
-        <w:t>DbContext</w:t>
-      </w:r>
-      <w:proofErr w:type="spellEnd"/>
-      <w:r>
-        <w:t xml:space="preserve">, but have it called in the startup code (I.e., </w:t>
+        <w:t xml:space="preserve"> so they don’t have to continually rebuild their development environments by hand.</w:t>
+      </w:r>
+    </w:p>
+    <w:p>
+      <w:r>
+        <w:t>In my opinion, all seed data should go into a migration tool, which builds your DB from the ground up.</w:t>
+      </w:r>
+    </w:p>
+    <w:p>
+      <w:r>
+        <w:t xml:space="preserve">The proper way to unit test is </w:t>
+      </w:r>
+    </w:p>
+    <w:p>
+      <w:pPr>
+        <w:pStyle w:val="ListParagraph"/>
+        <w:numPr>
+          <w:ilvl w:val="0"/>
+          <w:numId w:val="19"/>
+        </w:numPr>
+      </w:pPr>
+      <w:r>
+        <w:t>Mock the DB context, and have it return the data you need.</w:t>
+      </w:r>
+    </w:p>
+    <w:p>
+      <w:pPr>
+        <w:pStyle w:val="ListParagraph"/>
+        <w:numPr>
+          <w:ilvl w:val="0"/>
+          <w:numId w:val="19"/>
+        </w:numPr>
+      </w:pPr>
+      <w:r>
+        <w:t>Each group of unit tests should be creating their own local seed data.</w:t>
+      </w:r>
+    </w:p>
+    <w:p>
+      <w:pPr>
+        <w:pStyle w:val="ListParagraph"/>
+        <w:numPr>
+          <w:ilvl w:val="0"/>
+          <w:numId w:val="19"/>
+        </w:numPr>
+      </w:pPr>
+      <w:r>
+        <w:t xml:space="preserve">You can keep large collections of seed data in C# files or JSON / XML files which you import and export through your mock contexts. </w:t>
+      </w:r>
+    </w:p>
+    <w:p>
+      <w:r>
+        <w:rPr>
+          <w:b/>
+        </w:rPr>
+        <w:t>You should not be using seed data for unit testing</w:t>
+      </w:r>
+      <w:r>
+        <w:t xml:space="preserve">.  There are </w:t>
+      </w:r>
+      <w:proofErr w:type="gramStart"/>
+      <w:r>
+        <w:t>a number of</w:t>
+      </w:r>
+      <w:proofErr w:type="gramEnd"/>
+      <w:r>
+        <w:t xml:space="preserve"> problems with this approach:</w:t>
+      </w:r>
+    </w:p>
+    <w:p>
+      <w:pPr>
+        <w:pStyle w:val="ListParagraph"/>
+        <w:numPr>
+          <w:ilvl w:val="0"/>
+          <w:numId w:val="18"/>
+        </w:numPr>
+      </w:pPr>
+      <w:r>
+        <w:t xml:space="preserve">Database-based tests do not </w:t>
+      </w:r>
+      <w:proofErr w:type="gramStart"/>
+      <w:r>
+        <w:t xml:space="preserve">scale.  </w:t>
+      </w:r>
+      <w:proofErr w:type="gramEnd"/>
+      <w:r>
+        <w:t>The seed data becomes brittle, and you end up with a bunch of bad/stale data in your DB that no one knows how to fix.  Often, this data is in an incorrect state because of changes to your business logic.</w:t>
+      </w:r>
+    </w:p>
+    <w:p>
+      <w:pPr>
+        <w:pStyle w:val="ListParagraph"/>
+        <w:numPr>
+          <w:ilvl w:val="0"/>
+          <w:numId w:val="18"/>
+        </w:numPr>
+      </w:pPr>
+      <w:r>
+        <w:t>There is a tendency to re-use data across tests (DRY, right???), and this just makes tests brittle in the end.</w:t>
+      </w:r>
+    </w:p>
+    <w:p>
+      <w:pPr>
+        <w:pStyle w:val="ListParagraph"/>
+        <w:numPr>
+          <w:ilvl w:val="0"/>
+          <w:numId w:val="18"/>
+        </w:numPr>
+      </w:pPr>
+      <w:r>
+        <w:t>and it does not allow your tests to be executed in parallel</w:t>
+      </w:r>
+      <w:r>
+        <w:t xml:space="preserve"> (which can really kill your build times)</w:t>
+      </w:r>
+    </w:p>
+    <w:p>
+      <w:pPr>
+        <w:pStyle w:val="ListParagraph"/>
+        <w:numPr>
+          <w:ilvl w:val="0"/>
+          <w:numId w:val="18"/>
+        </w:numPr>
+      </w:pPr>
+      <w:r>
+        <w:t>It takes time to build/tear down your database.</w:t>
+      </w:r>
+    </w:p>
+    <w:p/>
+    <w:p>
+      <w:r>
+        <w:t>That said, when you are still in the prototyping phase, you’ll need some seed data to get you off the ground</w:t>
+      </w:r>
+      <w:r>
+        <w:t xml:space="preserve">.  The best way to add seed data is to </w:t>
+      </w:r>
+      <w:r>
+        <w:rPr>
+          <w:u w:val="single"/>
+        </w:rPr>
+        <w:t>make an extension class</w:t>
+      </w:r>
+      <w:r>
+        <w:t xml:space="preserve"> that lives alongside your DB context.  This extension class should get called in </w:t>
       </w:r>
       <w:proofErr w:type="spellStart"/>
       <w:r>
@@ -3278,9 +4484,147 @@
       </w:r>
       <w:proofErr w:type="spellEnd"/>
       <w:r>
-        <w:t>) for your app.  I think that keeps a clean separation of concerns.</w:t>
-      </w:r>
-    </w:p>
+        <w:t>, at the end of your Configure method.</w:t>
+      </w:r>
+    </w:p>
+    <w:p>
+      <w:r>
+        <w:t>Here is an example seed data class:</w:t>
+      </w:r>
+    </w:p>
+    <w:p>
+      <w:pPr>
+        <w:ind w:left="720"/>
+      </w:pPr>
+      <w:r>
+        <w:drawing>
+          <wp:inline distT="0" distB="0" distL="0" distR="0" wp14:anchorId="52731F9D" wp14:editId="25909D82">
+            <wp:extent cx="5134692" cy="2743583"/>
+            <wp:effectExtent l="0" t="0" r="8890" b="0"/>
+            <wp:docPr id="39" name="Picture 39"/>
+            <wp:cNvGraphicFramePr>
+              <a:graphicFrameLocks xmlns:a="http://schemas.openxmlformats.org/drawingml/2006/main" noChangeAspect="1"/>
+            </wp:cNvGraphicFramePr>
+            <a:graphic xmlns:a="http://schemas.openxmlformats.org/drawingml/2006/main">
+              <a:graphicData uri="http://schemas.openxmlformats.org/drawingml/2006/picture">
+                <pic:pic xmlns:pic="http://schemas.openxmlformats.org/drawingml/2006/picture">
+                  <pic:nvPicPr>
+                    <pic:cNvPr id="1" name=""/>
+                    <pic:cNvPicPr/>
+                  </pic:nvPicPr>
+                  <pic:blipFill>
+                    <a:blip r:embed="rId43"/>
+                    <a:stretch>
+                      <a:fillRect/>
+                    </a:stretch>
+                  </pic:blipFill>
+                  <pic:spPr>
+                    <a:xfrm>
+                      <a:off x="0" y="0"/>
+                      <a:ext cx="5134692" cy="2743583"/>
+                    </a:xfrm>
+                    <a:prstGeom prst="rect">
+                      <a:avLst/>
+                    </a:prstGeom>
+                  </pic:spPr>
+                </pic:pic>
+              </a:graphicData>
+            </a:graphic>
+          </wp:inline>
+        </w:drawing>
+      </w:r>
+    </w:p>
+    <w:p>
+      <w:r>
+        <w:t xml:space="preserve">And you can call it in </w:t>
+      </w:r>
+      <w:proofErr w:type="spellStart"/>
+      <w:r>
+        <w:t>Startup.cs</w:t>
+      </w:r>
+      <w:proofErr w:type="spellEnd"/>
+      <w:r>
+        <w:t xml:space="preserve">, at the end of your </w:t>
+      </w:r>
+      <w:proofErr w:type="gramStart"/>
+      <w:r>
+        <w:t>Configure(</w:t>
+      </w:r>
+      <w:proofErr w:type="gramEnd"/>
+      <w:r>
+        <w:t>) method.</w:t>
+      </w:r>
+    </w:p>
+    <w:p>
+      <w:pPr>
+        <w:ind w:left="720"/>
+      </w:pPr>
+      <w:r>
+        <w:lastRenderedPageBreak/>
+        <w:drawing>
+          <wp:inline distT="0" distB="0" distL="0" distR="0" wp14:anchorId="2FF57BA1" wp14:editId="77948FD9">
+            <wp:extent cx="4982270" cy="743054"/>
+            <wp:effectExtent l="0" t="0" r="0" b="0"/>
+            <wp:docPr id="40" name="Picture 40"/>
+            <wp:cNvGraphicFramePr>
+              <a:graphicFrameLocks xmlns:a="http://schemas.openxmlformats.org/drawingml/2006/main" noChangeAspect="1"/>
+            </wp:cNvGraphicFramePr>
+            <a:graphic xmlns:a="http://schemas.openxmlformats.org/drawingml/2006/main">
+              <a:graphicData uri="http://schemas.openxmlformats.org/drawingml/2006/picture">
+                <pic:pic xmlns:pic="http://schemas.openxmlformats.org/drawingml/2006/picture">
+                  <pic:nvPicPr>
+                    <pic:cNvPr id="1" name=""/>
+                    <pic:cNvPicPr/>
+                  </pic:nvPicPr>
+                  <pic:blipFill>
+                    <a:blip r:embed="rId44"/>
+                    <a:stretch>
+                      <a:fillRect/>
+                    </a:stretch>
+                  </pic:blipFill>
+                  <pic:spPr>
+                    <a:xfrm>
+                      <a:off x="0" y="0"/>
+                      <a:ext cx="4982270" cy="743054"/>
+                    </a:xfrm>
+                    <a:prstGeom prst="rect">
+                      <a:avLst/>
+                    </a:prstGeom>
+                  </pic:spPr>
+                </pic:pic>
+              </a:graphicData>
+            </a:graphic>
+          </wp:inline>
+        </w:drawing>
+      </w:r>
+    </w:p>
+    <w:p>
+      <w:r>
+        <w:t xml:space="preserve">I could have had </w:t>
+      </w:r>
+      <w:proofErr w:type="gramStart"/>
+      <w:r>
+        <w:t>Configure(</w:t>
+      </w:r>
+      <w:proofErr w:type="gramEnd"/>
+      <w:r>
+        <w:t xml:space="preserve">) take another parameter for </w:t>
+      </w:r>
+      <w:proofErr w:type="spellStart"/>
+      <w:r>
+        <w:t>IAppDbContext</w:t>
+      </w:r>
+      <w:proofErr w:type="spellEnd"/>
+      <w:r>
+        <w:t xml:space="preserve">, but </w:t>
+      </w:r>
+      <w:r>
+        <w:t>this should be a temporary thing.  This won’t scale well, at all, and I’m not convinced it should be the job of the microservice to initialize the database unless the DB is wholly an integral part of the microservice, itself.</w:t>
+      </w:r>
+    </w:p>
+    <w:p/>
+    <w:p/>
+    <w:p/>
     <w:p/>
     <w:p>
       <w:pPr>
@@ -3340,7 +4684,7 @@
                     <pic:cNvPicPr/>
                   </pic:nvPicPr>
                   <pic:blipFill>
-                    <a:blip r:embed="rId38"/>
+                    <a:blip r:embed="rId45"/>
                     <a:stretch>
                       <a:fillRect/>
                     </a:stretch>
@@ -3385,7 +4729,7 @@
                     <pic:cNvPicPr/>
                   </pic:nvPicPr>
                   <pic:blipFill>
-                    <a:blip r:embed="rId39"/>
+                    <a:blip r:embed="rId46"/>
                     <a:stretch>
                       <a:fillRect/>
                     </a:stretch>
@@ -3408,7 +4752,6 @@
     </w:p>
     <w:p>
       <w:r>
-        <w:lastRenderedPageBreak/>
         <w:t xml:space="preserve">You can also add third-party loggers.  Here is an example using </w:t>
       </w:r>
       <w:proofErr w:type="spellStart"/>
@@ -3436,6 +4779,7 @@
         <w:rPr>
           <w:noProof/>
         </w:rPr>
+        <w:lastRenderedPageBreak/>
         <w:drawing>
           <wp:inline distT="0" distB="0" distL="0" distR="0" wp14:anchorId="554C1CF5" wp14:editId="63FFC6BB">
             <wp:extent cx="4544568" cy="1161288"/>
@@ -3452,7 +4796,7 @@
                     <pic:cNvPicPr/>
                   </pic:nvPicPr>
                   <pic:blipFill>
-                    <a:blip r:embed="rId40"/>
+                    <a:blip r:embed="rId47"/>
                     <a:stretch>
                       <a:fillRect/>
                     </a:stretch>
@@ -3479,7 +4823,173 @@
         <w:pStyle w:val="Heading1"/>
       </w:pPr>
       <w:r>
-        <w:t>Settings using JSON</w:t>
+        <w:t xml:space="preserve">App </w:t>
+      </w:r>
+      <w:r>
+        <w:t xml:space="preserve">Settings </w:t>
+      </w:r>
+      <w:r>
+        <w:t>(system configuration)</w:t>
+      </w:r>
+    </w:p>
+    <w:p>
+      <w:pPr>
+        <w:pBdr>
+          <w:top w:val="single" w:sz="4" w:space="1" w:color="auto"/>
+          <w:left w:val="single" w:sz="4" w:space="4" w:color="auto"/>
+          <w:bottom w:val="single" w:sz="4" w:space="1" w:color="auto"/>
+          <w:right w:val="single" w:sz="4" w:space="4" w:color="auto"/>
+        </w:pBdr>
+      </w:pPr>
+      <w:r>
+        <w:t xml:space="preserve">So, just like that </w:t>
+      </w:r>
+      <w:proofErr w:type="spellStart"/>
+      <w:r>
+        <w:t>SnapFactory</w:t>
+      </w:r>
+      <w:proofErr w:type="spellEnd"/>
+      <w:r>
+        <w:t xml:space="preserve"> that I built a long time ago, Net Core 2 has this whiz-bang configuration builder thing that you can just query for what you need.</w:t>
+      </w:r>
+    </w:p>
+    <w:p>
+      <w:pPr>
+        <w:pBdr>
+          <w:top w:val="single" w:sz="4" w:space="1" w:color="auto"/>
+          <w:left w:val="single" w:sz="4" w:space="4" w:color="auto"/>
+          <w:bottom w:val="single" w:sz="4" w:space="1" w:color="auto"/>
+          <w:right w:val="single" w:sz="4" w:space="4" w:color="auto"/>
+        </w:pBdr>
+      </w:pPr>
+      <w:r>
+        <w:t>Cool!</w:t>
+      </w:r>
+    </w:p>
+    <w:p>
+      <w:r>
+        <w:t xml:space="preserve">In </w:t>
+      </w:r>
+      <w:proofErr w:type="spellStart"/>
+      <w:r>
+        <w:t>Program.cs</w:t>
+      </w:r>
+      <w:proofErr w:type="spellEnd"/>
+      <w:r>
+        <w:t xml:space="preserve">, in your </w:t>
+      </w:r>
+      <w:proofErr w:type="spellStart"/>
+      <w:r>
+        <w:t>CreateWebHostBuilder</w:t>
+      </w:r>
+      <w:proofErr w:type="spellEnd"/>
+      <w:r>
+        <w:t xml:space="preserve"> method, this calls </w:t>
+      </w:r>
+      <w:proofErr w:type="spellStart"/>
+      <w:proofErr w:type="gramStart"/>
+      <w:r>
+        <w:t>CreateDefaultBuilder</w:t>
+      </w:r>
+      <w:proofErr w:type="spellEnd"/>
+      <w:r>
+        <w:t>(</w:t>
+      </w:r>
+      <w:proofErr w:type="gramEnd"/>
+      <w:r>
+        <w:t xml:space="preserve">).  </w:t>
+      </w:r>
+      <w:proofErr w:type="spellStart"/>
+      <w:r>
+        <w:t>CreateDefaultBuilder</w:t>
+      </w:r>
+      <w:proofErr w:type="spellEnd"/>
+      <w:r>
+        <w:t xml:space="preserve"> builds a whole crap-ton of stuff for you.  It’s amazing.  One of the things it does is configure a chain of environment / app-settings / command-line variables for you, which you can then query through ONE easy-to-use interface!</w:t>
+      </w:r>
+    </w:p>
+    <w:p>
+      <w:r>
+        <w:t xml:space="preserve">You can ask for an interface to this object in </w:t>
+      </w:r>
+      <w:proofErr w:type="spellStart"/>
+      <w:r>
+        <w:t>Startup.cs</w:t>
+      </w:r>
+      <w:proofErr w:type="spellEnd"/>
+      <w:r>
+        <w:t xml:space="preserve">, in your </w:t>
+      </w:r>
+      <w:proofErr w:type="gramStart"/>
+      <w:r>
+        <w:t>Startup(</w:t>
+      </w:r>
+      <w:proofErr w:type="gramEnd"/>
+      <w:r>
+        <w:t>) method, and then store it as a public property on your startup class:</w:t>
+      </w:r>
+    </w:p>
+    <w:p>
+      <w:pPr>
+        <w:ind w:left="720"/>
+      </w:pPr>
+      <w:r>
+        <w:drawing>
+          <wp:inline distT="0" distB="0" distL="0" distR="0" wp14:anchorId="49CCB91B" wp14:editId="4DE6134E">
+            <wp:extent cx="5115639" cy="1181265"/>
+            <wp:effectExtent l="0" t="0" r="0" b="0"/>
+            <wp:docPr id="42" name="Picture 42"/>
+            <wp:cNvGraphicFramePr>
+              <a:graphicFrameLocks xmlns:a="http://schemas.openxmlformats.org/drawingml/2006/main" noChangeAspect="1"/>
+            </wp:cNvGraphicFramePr>
+            <a:graphic xmlns:a="http://schemas.openxmlformats.org/drawingml/2006/main">
+              <a:graphicData uri="http://schemas.openxmlformats.org/drawingml/2006/picture">
+                <pic:pic xmlns:pic="http://schemas.openxmlformats.org/drawingml/2006/picture">
+                  <pic:nvPicPr>
+                    <pic:cNvPr id="1" name=""/>
+                    <pic:cNvPicPr/>
+                  </pic:nvPicPr>
+                  <pic:blipFill>
+                    <a:blip r:embed="rId48"/>
+                    <a:stretch>
+                      <a:fillRect/>
+                    </a:stretch>
+                  </pic:blipFill>
+                  <pic:spPr>
+                    <a:xfrm>
+                      <a:off x="0" y="0"/>
+                      <a:ext cx="5115639" cy="1181265"/>
+                    </a:xfrm>
+                    <a:prstGeom prst="rect">
+                      <a:avLst/>
+                    </a:prstGeom>
+                  </pic:spPr>
+                </pic:pic>
+              </a:graphicData>
+            </a:graphic>
+          </wp:inline>
+        </w:drawing>
+      </w:r>
+    </w:p>
+    <w:p>
+      <w:r>
+        <w:t xml:space="preserve">.net core no longer uses </w:t>
+      </w:r>
+      <w:proofErr w:type="spellStart"/>
+      <w:r>
+        <w:t>app.config</w:t>
+      </w:r>
+      <w:proofErr w:type="spellEnd"/>
+      <w:r>
+        <w:t xml:space="preserve"> / </w:t>
+      </w:r>
+      <w:proofErr w:type="spellStart"/>
+      <w:r>
+        <w:t>web.config</w:t>
+      </w:r>
+      <w:proofErr w:type="spellEnd"/>
+      <w:r>
+        <w:t xml:space="preserve"> files (thank heaven---ugh!)</w:t>
       </w:r>
     </w:p>
     <w:p>
@@ -3527,6 +5037,7 @@
         <w:rPr>
           <w:noProof/>
         </w:rPr>
+        <w:lastRenderedPageBreak/>
         <w:drawing>
           <wp:inline distT="0" distB="0" distL="0" distR="0" wp14:anchorId="34BF0D76" wp14:editId="31D3D1F1">
             <wp:extent cx="5385816" cy="2340864"/>
@@ -3543,7 +5054,7 @@
                     <pic:cNvPicPr/>
                   </pic:nvPicPr>
                   <pic:blipFill>
-                    <a:blip r:embed="rId41"/>
+                    <a:blip r:embed="rId49"/>
                     <a:stretch>
                       <a:fillRect/>
                     </a:stretch>
@@ -3593,7 +5104,7 @@
                     <pic:cNvPicPr/>
                   </pic:nvPicPr>
                   <pic:blipFill>
-                    <a:blip r:embed="rId42"/>
+                    <a:blip r:embed="rId50"/>
                     <a:stretch>
                       <a:fillRect/>
                     </a:stretch>
@@ -3681,7 +5192,16 @@
     </w:p>
     <w:p>
       <w:r>
-        <w:t>Here is the code to do this:</w:t>
+        <w:t>Here is the code to do this</w:t>
+      </w:r>
+      <w:r>
+        <w:t xml:space="preserve"> (I think this was from ASP</w:t>
+      </w:r>
+      <w:r>
+        <w:t xml:space="preserve"> 2.2)</w:t>
+      </w:r>
+      <w:r>
+        <w:t>:</w:t>
       </w:r>
     </w:p>
     <w:p>
@@ -3692,7 +5212,6 @@
         <w:rPr>
           <w:noProof/>
         </w:rPr>
-        <w:lastRenderedPageBreak/>
         <w:drawing>
           <wp:inline distT="0" distB="0" distL="0" distR="0" wp14:anchorId="0A8EFE93" wp14:editId="7BA3CFE0">
             <wp:extent cx="3227832" cy="1572768"/>
@@ -3709,7 +5228,7 @@
                     <pic:cNvPicPr/>
                   </pic:nvPicPr>
                   <pic:blipFill>
-                    <a:blip r:embed="rId43"/>
+                    <a:blip r:embed="rId51"/>
                     <a:stretch>
                       <a:fillRect/>
                     </a:stretch>
@@ -3751,6 +5270,7 @@
         <w:rPr>
           <w:noProof/>
         </w:rPr>
+        <w:lastRenderedPageBreak/>
         <w:drawing>
           <wp:inline distT="0" distB="0" distL="0" distR="0" wp14:anchorId="49DFCAC0" wp14:editId="58F3C282">
             <wp:extent cx="4608576" cy="1609344"/>
@@ -3767,7 +5287,7 @@
                     <pic:cNvPicPr/>
                   </pic:nvPicPr>
                   <pic:blipFill>
-                    <a:blip r:embed="rId44"/>
+                    <a:blip r:embed="rId52"/>
                     <a:stretch>
                       <a:fillRect/>
                     </a:stretch>
@@ -3789,6 +5309,95 @@
       </w:r>
     </w:p>
     <w:p/>
+    <w:p>
+      <w:pPr>
+        <w:pStyle w:val="Heading2"/>
+      </w:pPr>
+      <w:proofErr w:type="spellStart"/>
+      <w:r>
+        <w:t>LaunchSettings.json</w:t>
+      </w:r>
+      <w:proofErr w:type="spellEnd"/>
+    </w:p>
+    <w:p>
+      <w:r>
+        <w:t>I’m not sure what this file does, but it can end up having some sensitive information in it, so you need to be aware of it, and make sure that sensitive info doesn’t get checked in</w:t>
+      </w:r>
+    </w:p>
+    <w:p>
+      <w:pPr>
+        <w:ind w:left="720"/>
+      </w:pPr>
+      <w:r>
+        <w:drawing>
+          <wp:inline distT="0" distB="0" distL="0" distR="0" wp14:anchorId="5AA7A35F" wp14:editId="6C335524">
+            <wp:extent cx="3038899" cy="2191056"/>
+            <wp:effectExtent l="0" t="0" r="9525" b="0"/>
+            <wp:docPr id="43" name="Picture 43"/>
+            <wp:cNvGraphicFramePr>
+              <a:graphicFrameLocks xmlns:a="http://schemas.openxmlformats.org/drawingml/2006/main" noChangeAspect="1"/>
+            </wp:cNvGraphicFramePr>
+            <a:graphic xmlns:a="http://schemas.openxmlformats.org/drawingml/2006/main">
+              <a:graphicData uri="http://schemas.openxmlformats.org/drawingml/2006/picture">
+                <pic:pic xmlns:pic="http://schemas.openxmlformats.org/drawingml/2006/picture">
+                  <pic:nvPicPr>
+                    <pic:cNvPr id="1" name=""/>
+                    <pic:cNvPicPr/>
+                  </pic:nvPicPr>
+                  <pic:blipFill>
+                    <a:blip r:embed="rId53"/>
+                    <a:stretch>
+                      <a:fillRect/>
+                    </a:stretch>
+                  </pic:blipFill>
+                  <pic:spPr>
+                    <a:xfrm>
+                      <a:off x="0" y="0"/>
+                      <a:ext cx="3038899" cy="2191056"/>
+                    </a:xfrm>
+                    <a:prstGeom prst="rect">
+                      <a:avLst/>
+                    </a:prstGeom>
+                  </pic:spPr>
+                </pic:pic>
+              </a:graphicData>
+            </a:graphic>
+          </wp:inline>
+        </w:drawing>
+      </w:r>
+    </w:p>
+    <w:p>
+      <w:pPr>
+        <w:rPr>
+          <w:color w:val="FF0000"/>
+        </w:rPr>
+      </w:pPr>
+      <w:r>
+        <w:rPr>
+          <w:color w:val="FF0000"/>
+          <w:highlight w:val="yellow"/>
+        </w:rPr>
+        <w:t xml:space="preserve">If you </w:t>
+      </w:r>
+      <w:proofErr w:type="gramStart"/>
+      <w:r>
+        <w:rPr>
+          <w:color w:val="FF0000"/>
+          <w:highlight w:val="yellow"/>
+        </w:rPr>
+        <w:t>have to</w:t>
+      </w:r>
+      <w:proofErr w:type="gramEnd"/>
+      <w:r>
+        <w:rPr>
+          <w:color w:val="FF0000"/>
+          <w:highlight w:val="yellow"/>
+        </w:rPr>
+        <w:t xml:space="preserve"> set an environment variable, do not set it in VS.  Set it in your system properties dialog (Windows-key + Pause-key)</w:t>
+      </w:r>
+    </w:p>
+    <w:p/>
+    <w:p/>
     <w:sectPr>
       <w:pgSz w:w="12240" w:h="15840"/>
       <w:pgMar w:top="1440" w:right="1440" w:bottom="1440" w:left="1440" w:header="720" w:footer="720" w:gutter="0"/>
@@ -3802,6 +5411,178 @@
 <file path=word/numbering.xml><?xml version="1.0" encoding="utf-8"?>
 <w:numbering xmlns:wpc="http://schemas.microsoft.com/office/word/2010/wordprocessingCanvas" xmlns:cx="http://schemas.microsoft.com/office/drawing/2014/chartex" xmlns:cx1="http://schemas.microsoft.com/office/drawing/2015/9/8/chartex" xmlns:cx2="http://schemas.microsoft.com/office/drawing/2015/10/21/chartex" xmlns:cx3="http://schemas.microsoft.com/office/drawing/2016/5/9/chartex" xmlns:cx4="http://schemas.microsoft.com/office/drawing/2016/5/10/chartex" xmlns:cx5="http://schemas.microsoft.com/office/drawing/2016/5/11/chartex" xmlns:cx6="http://schemas.microsoft.com/office/drawing/2016/5/12/chartex" xmlns:cx7="http://schemas.microsoft.com/office/drawing/2016/5/13/chartex" xmlns:cx8="http://schemas.microsoft.com/office/drawing/2016/5/14/chartex" xmlns:mc="http://schemas.openxmlformats.org/markup-compatibility/2006" xmlns:aink="http://schemas.microsoft.com/office/drawing/2016/ink" xmlns:am3d="http://schemas.microsoft.com/office/drawing/2017/model3d" xmlns:o="urn:schemas-microsoft-com:office:office" xmlns:r="http://schemas.openxmlformats.org/officeDocument/2006/relationships" xmlns:m="http://schemas.openxmlformats.org/officeDocument/2006/math" xmlns:v="urn:schemas-microsoft-com:vml" xmlns:wp14="http://schemas.microsoft.com/office/word/2010/wordprocessingDrawing" xmlns:wp="http://schemas.openxmlformats.org/drawingml/2006/wordprocessingDrawing" xmlns:w10="urn:schemas-microsoft-com:office:word" xmlns:w="http://schemas.openxmlformats.org/wordprocessingml/2006/main" xmlns:w14="http://schemas.microsoft.com/office/word/2010/wordml" xmlns:w15="http://schemas.microsoft.com/office/word/2012/wordml" xmlns:w16cid="http://schemas.microsoft.com/office/word/2016/wordml/cid" xmlns:w16se="http://schemas.microsoft.com/office/word/2015/wordml/symex" xmlns:wpg="http://schemas.microsoft.com/office/word/2010/wordprocessingGroup" xmlns:wpi="http://schemas.microsoft.com/office/word/2010/wordprocessingInk" xmlns:wne="http://schemas.microsoft.com/office/word/2006/wordml" xmlns:wps="http://schemas.microsoft.com/office/word/2010/wordprocessingShape" mc:Ignorable="w14 w15 w16se w16cid wp14">
   <w:abstractNum w:abstractNumId="0" w15:restartNumberingAfterBreak="0">
+    <w:nsid w:val="08781251"/>
+    <w:multiLevelType w:val="hybridMultilevel"/>
+    <w:tmpl w:val="C3E2498A"/>
+    <w:lvl w:ilvl="0" w:tplc="0409000F">
+      <w:start w:val="1"/>
+      <w:numFmt w:val="decimal"/>
+      <w:lvlText w:val="%1."/>
+      <w:lvlJc w:val="left"/>
+      <w:pPr>
+        <w:ind w:left="720" w:hanging="360"/>
+      </w:pPr>
+    </w:lvl>
+    <w:lvl w:ilvl="1" w:tplc="04090019" w:tentative="1">
+      <w:start w:val="1"/>
+      <w:numFmt w:val="lowerLetter"/>
+      <w:lvlText w:val="%2."/>
+      <w:lvlJc w:val="left"/>
+      <w:pPr>
+        <w:ind w:left="1440" w:hanging="360"/>
+      </w:pPr>
+    </w:lvl>
+    <w:lvl w:ilvl="2" w:tplc="0409001B" w:tentative="1">
+      <w:start w:val="1"/>
+      <w:numFmt w:val="lowerRoman"/>
+      <w:lvlText w:val="%3."/>
+      <w:lvlJc w:val="right"/>
+      <w:pPr>
+        <w:ind w:left="2160" w:hanging="180"/>
+      </w:pPr>
+    </w:lvl>
+    <w:lvl w:ilvl="3" w:tplc="0409000F" w:tentative="1">
+      <w:start w:val="1"/>
+      <w:numFmt w:val="decimal"/>
+      <w:lvlText w:val="%4."/>
+      <w:lvlJc w:val="left"/>
+      <w:pPr>
+        <w:ind w:left="2880" w:hanging="360"/>
+      </w:pPr>
+    </w:lvl>
+    <w:lvl w:ilvl="4" w:tplc="04090019" w:tentative="1">
+      <w:start w:val="1"/>
+      <w:numFmt w:val="lowerLetter"/>
+      <w:lvlText w:val="%5."/>
+      <w:lvlJc w:val="left"/>
+      <w:pPr>
+        <w:ind w:left="3600" w:hanging="360"/>
+      </w:pPr>
+    </w:lvl>
+    <w:lvl w:ilvl="5" w:tplc="0409001B" w:tentative="1">
+      <w:start w:val="1"/>
+      <w:numFmt w:val="lowerRoman"/>
+      <w:lvlText w:val="%6."/>
+      <w:lvlJc w:val="right"/>
+      <w:pPr>
+        <w:ind w:left="4320" w:hanging="180"/>
+      </w:pPr>
+    </w:lvl>
+    <w:lvl w:ilvl="6" w:tplc="0409000F" w:tentative="1">
+      <w:start w:val="1"/>
+      <w:numFmt w:val="decimal"/>
+      <w:lvlText w:val="%7."/>
+      <w:lvlJc w:val="left"/>
+      <w:pPr>
+        <w:ind w:left="5040" w:hanging="360"/>
+      </w:pPr>
+    </w:lvl>
+    <w:lvl w:ilvl="7" w:tplc="04090019" w:tentative="1">
+      <w:start w:val="1"/>
+      <w:numFmt w:val="lowerLetter"/>
+      <w:lvlText w:val="%8."/>
+      <w:lvlJc w:val="left"/>
+      <w:pPr>
+        <w:ind w:left="5760" w:hanging="360"/>
+      </w:pPr>
+    </w:lvl>
+    <w:lvl w:ilvl="8" w:tplc="0409001B" w:tentative="1">
+      <w:start w:val="1"/>
+      <w:numFmt w:val="lowerRoman"/>
+      <w:lvlText w:val="%9."/>
+      <w:lvlJc w:val="right"/>
+      <w:pPr>
+        <w:ind w:left="6480" w:hanging="180"/>
+      </w:pPr>
+    </w:lvl>
+  </w:abstractNum>
+  <w:abstractNum w:abstractNumId="1" w15:restartNumberingAfterBreak="0">
+    <w:nsid w:val="0E1F651B"/>
+    <w:multiLevelType w:val="multilevel"/>
+    <w:tmpl w:val="21F29704"/>
+    <w:lvl w:ilvl="0">
+      <w:start w:val="1"/>
+      <w:numFmt w:val="decimal"/>
+      <w:lvlText w:val="%1."/>
+      <w:lvlJc w:val="left"/>
+      <w:pPr>
+        <w:ind w:left="720" w:hanging="360"/>
+      </w:pPr>
+    </w:lvl>
+    <w:lvl w:ilvl="1">
+      <w:start w:val="1"/>
+      <w:numFmt w:val="lowerLetter"/>
+      <w:lvlText w:val="%2."/>
+      <w:lvlJc w:val="left"/>
+      <w:pPr>
+        <w:ind w:left="1440" w:hanging="360"/>
+      </w:pPr>
+    </w:lvl>
+    <w:lvl w:ilvl="2">
+      <w:start w:val="1"/>
+      <w:numFmt w:val="lowerRoman"/>
+      <w:lvlText w:val="%3."/>
+      <w:lvlJc w:val="right"/>
+      <w:pPr>
+        <w:ind w:left="2160" w:hanging="180"/>
+      </w:pPr>
+    </w:lvl>
+    <w:lvl w:ilvl="3">
+      <w:start w:val="1"/>
+      <w:numFmt w:val="decimal"/>
+      <w:lvlText w:val="%4."/>
+      <w:lvlJc w:val="left"/>
+      <w:pPr>
+        <w:ind w:left="2880" w:hanging="360"/>
+      </w:pPr>
+    </w:lvl>
+    <w:lvl w:ilvl="4">
+      <w:start w:val="1"/>
+      <w:numFmt w:val="lowerLetter"/>
+      <w:lvlText w:val="%5."/>
+      <w:lvlJc w:val="left"/>
+      <w:pPr>
+        <w:ind w:left="3600" w:hanging="360"/>
+      </w:pPr>
+    </w:lvl>
+    <w:lvl w:ilvl="5">
+      <w:start w:val="1"/>
+      <w:numFmt w:val="lowerRoman"/>
+      <w:lvlText w:val="%6."/>
+      <w:lvlJc w:val="right"/>
+      <w:pPr>
+        <w:ind w:left="4320" w:hanging="180"/>
+      </w:pPr>
+    </w:lvl>
+    <w:lvl w:ilvl="6">
+      <w:start w:val="1"/>
+      <w:numFmt w:val="decimal"/>
+      <w:lvlText w:val="%7."/>
+      <w:lvlJc w:val="left"/>
+      <w:pPr>
+        <w:ind w:left="5040" w:hanging="360"/>
+      </w:pPr>
+    </w:lvl>
+    <w:lvl w:ilvl="7">
+      <w:start w:val="1"/>
+      <w:numFmt w:val="lowerLetter"/>
+      <w:lvlText w:val="%8."/>
+      <w:lvlJc w:val="left"/>
+      <w:pPr>
+        <w:ind w:left="5760" w:hanging="360"/>
+      </w:pPr>
+    </w:lvl>
+    <w:lvl w:ilvl="8">
+      <w:start w:val="1"/>
+      <w:numFmt w:val="lowerRoman"/>
+      <w:lvlText w:val="%9."/>
+      <w:lvlJc w:val="right"/>
+      <w:pPr>
+        <w:ind w:left="6480" w:hanging="180"/>
+      </w:pPr>
+    </w:lvl>
+  </w:abstractNum>
+  <w:abstractNum w:abstractNumId="2" w15:restartNumberingAfterBreak="0">
     <w:nsid w:val="0E520E10"/>
     <w:multiLevelType w:val="hybridMultilevel"/>
     <w:tmpl w:val="6BC04200"/>
@@ -3887,7 +5668,206 @@
       </w:pPr>
     </w:lvl>
   </w:abstractNum>
-  <w:abstractNum w:abstractNumId="1" w15:restartNumberingAfterBreak="0">
+  <w:abstractNum w:abstractNumId="3" w15:restartNumberingAfterBreak="0">
+    <w:nsid w:val="14500293"/>
+    <w:multiLevelType w:val="hybridMultilevel"/>
+    <w:tmpl w:val="D898FB92"/>
+    <w:lvl w:ilvl="0" w:tplc="04090001">
+      <w:start w:val="1"/>
+      <w:numFmt w:val="bullet"/>
+      <w:lvlText w:val=""/>
+      <w:lvlJc w:val="left"/>
+      <w:pPr>
+        <w:ind w:left="720" w:hanging="360"/>
+      </w:pPr>
+      <w:rPr>
+        <w:rFonts w:ascii="Symbol" w:hAnsi="Symbol" w:hint="default"/>
+      </w:rPr>
+    </w:lvl>
+    <w:lvl w:ilvl="1" w:tplc="04090003" w:tentative="1">
+      <w:start w:val="1"/>
+      <w:numFmt w:val="bullet"/>
+      <w:lvlText w:val="o"/>
+      <w:lvlJc w:val="left"/>
+      <w:pPr>
+        <w:ind w:left="1440" w:hanging="360"/>
+      </w:pPr>
+      <w:rPr>
+        <w:rFonts w:ascii="Courier New" w:hAnsi="Courier New" w:cs="Courier New" w:hint="default"/>
+      </w:rPr>
+    </w:lvl>
+    <w:lvl w:ilvl="2" w:tplc="04090005" w:tentative="1">
+      <w:start w:val="1"/>
+      <w:numFmt w:val="bullet"/>
+      <w:lvlText w:val=""/>
+      <w:lvlJc w:val="left"/>
+      <w:pPr>
+        <w:ind w:left="2160" w:hanging="360"/>
+      </w:pPr>
+      <w:rPr>
+        <w:rFonts w:ascii="Wingdings" w:hAnsi="Wingdings" w:hint="default"/>
+      </w:rPr>
+    </w:lvl>
+    <w:lvl w:ilvl="3" w:tplc="04090001" w:tentative="1">
+      <w:start w:val="1"/>
+      <w:numFmt w:val="bullet"/>
+      <w:lvlText w:val=""/>
+      <w:lvlJc w:val="left"/>
+      <w:pPr>
+        <w:ind w:left="2880" w:hanging="360"/>
+      </w:pPr>
+      <w:rPr>
+        <w:rFonts w:ascii="Symbol" w:hAnsi="Symbol" w:hint="default"/>
+      </w:rPr>
+    </w:lvl>
+    <w:lvl w:ilvl="4" w:tplc="04090003" w:tentative="1">
+      <w:start w:val="1"/>
+      <w:numFmt w:val="bullet"/>
+      <w:lvlText w:val="o"/>
+      <w:lvlJc w:val="left"/>
+      <w:pPr>
+        <w:ind w:left="3600" w:hanging="360"/>
+      </w:pPr>
+      <w:rPr>
+        <w:rFonts w:ascii="Courier New" w:hAnsi="Courier New" w:cs="Courier New" w:hint="default"/>
+      </w:rPr>
+    </w:lvl>
+    <w:lvl w:ilvl="5" w:tplc="04090005" w:tentative="1">
+      <w:start w:val="1"/>
+      <w:numFmt w:val="bullet"/>
+      <w:lvlText w:val=""/>
+      <w:lvlJc w:val="left"/>
+      <w:pPr>
+        <w:ind w:left="4320" w:hanging="360"/>
+      </w:pPr>
+      <w:rPr>
+        <w:rFonts w:ascii="Wingdings" w:hAnsi="Wingdings" w:hint="default"/>
+      </w:rPr>
+    </w:lvl>
+    <w:lvl w:ilvl="6" w:tplc="04090001" w:tentative="1">
+      <w:start w:val="1"/>
+      <w:numFmt w:val="bullet"/>
+      <w:lvlText w:val=""/>
+      <w:lvlJc w:val="left"/>
+      <w:pPr>
+        <w:ind w:left="5040" w:hanging="360"/>
+      </w:pPr>
+      <w:rPr>
+        <w:rFonts w:ascii="Symbol" w:hAnsi="Symbol" w:hint="default"/>
+      </w:rPr>
+    </w:lvl>
+    <w:lvl w:ilvl="7" w:tplc="04090003" w:tentative="1">
+      <w:start w:val="1"/>
+      <w:numFmt w:val="bullet"/>
+      <w:lvlText w:val="o"/>
+      <w:lvlJc w:val="left"/>
+      <w:pPr>
+        <w:ind w:left="5760" w:hanging="360"/>
+      </w:pPr>
+      <w:rPr>
+        <w:rFonts w:ascii="Courier New" w:hAnsi="Courier New" w:cs="Courier New" w:hint="default"/>
+      </w:rPr>
+    </w:lvl>
+    <w:lvl w:ilvl="8" w:tplc="04090005" w:tentative="1">
+      <w:start w:val="1"/>
+      <w:numFmt w:val="bullet"/>
+      <w:lvlText w:val=""/>
+      <w:lvlJc w:val="left"/>
+      <w:pPr>
+        <w:ind w:left="6480" w:hanging="360"/>
+      </w:pPr>
+      <w:rPr>
+        <w:rFonts w:ascii="Wingdings" w:hAnsi="Wingdings" w:hint="default"/>
+      </w:rPr>
+    </w:lvl>
+  </w:abstractNum>
+  <w:abstractNum w:abstractNumId="4" w15:restartNumberingAfterBreak="0">
+    <w:nsid w:val="1EE025AE"/>
+    <w:multiLevelType w:val="hybridMultilevel"/>
+    <w:tmpl w:val="69AC44F8"/>
+    <w:lvl w:ilvl="0" w:tplc="0409000F">
+      <w:start w:val="1"/>
+      <w:numFmt w:val="decimal"/>
+      <w:lvlText w:val="%1."/>
+      <w:lvlJc w:val="left"/>
+      <w:pPr>
+        <w:ind w:left="720" w:hanging="360"/>
+      </w:pPr>
+    </w:lvl>
+    <w:lvl w:ilvl="1" w:tplc="04090019" w:tentative="1">
+      <w:start w:val="1"/>
+      <w:numFmt w:val="lowerLetter"/>
+      <w:lvlText w:val="%2."/>
+      <w:lvlJc w:val="left"/>
+      <w:pPr>
+        <w:ind w:left="1440" w:hanging="360"/>
+      </w:pPr>
+    </w:lvl>
+    <w:lvl w:ilvl="2" w:tplc="0409001B" w:tentative="1">
+      <w:start w:val="1"/>
+      <w:numFmt w:val="lowerRoman"/>
+      <w:lvlText w:val="%3."/>
+      <w:lvlJc w:val="right"/>
+      <w:pPr>
+        <w:ind w:left="2160" w:hanging="180"/>
+      </w:pPr>
+    </w:lvl>
+    <w:lvl w:ilvl="3" w:tplc="0409000F" w:tentative="1">
+      <w:start w:val="1"/>
+      <w:numFmt w:val="decimal"/>
+      <w:lvlText w:val="%4."/>
+      <w:lvlJc w:val="left"/>
+      <w:pPr>
+        <w:ind w:left="2880" w:hanging="360"/>
+      </w:pPr>
+    </w:lvl>
+    <w:lvl w:ilvl="4" w:tplc="04090019" w:tentative="1">
+      <w:start w:val="1"/>
+      <w:numFmt w:val="lowerLetter"/>
+      <w:lvlText w:val="%5."/>
+      <w:lvlJc w:val="left"/>
+      <w:pPr>
+        <w:ind w:left="3600" w:hanging="360"/>
+      </w:pPr>
+    </w:lvl>
+    <w:lvl w:ilvl="5" w:tplc="0409001B" w:tentative="1">
+      <w:start w:val="1"/>
+      <w:numFmt w:val="lowerRoman"/>
+      <w:lvlText w:val="%6."/>
+      <w:lvlJc w:val="right"/>
+      <w:pPr>
+        <w:ind w:left="4320" w:hanging="180"/>
+      </w:pPr>
+    </w:lvl>
+    <w:lvl w:ilvl="6" w:tplc="0409000F" w:tentative="1">
+      <w:start w:val="1"/>
+      <w:numFmt w:val="decimal"/>
+      <w:lvlText w:val="%7."/>
+      <w:lvlJc w:val="left"/>
+      <w:pPr>
+        <w:ind w:left="5040" w:hanging="360"/>
+      </w:pPr>
+    </w:lvl>
+    <w:lvl w:ilvl="7" w:tplc="04090019" w:tentative="1">
+      <w:start w:val="1"/>
+      <w:numFmt w:val="lowerLetter"/>
+      <w:lvlText w:val="%8."/>
+      <w:lvlJc w:val="left"/>
+      <w:pPr>
+        <w:ind w:left="5760" w:hanging="360"/>
+      </w:pPr>
+    </w:lvl>
+    <w:lvl w:ilvl="8" w:tplc="0409001B" w:tentative="1">
+      <w:start w:val="1"/>
+      <w:numFmt w:val="lowerRoman"/>
+      <w:lvlText w:val="%9."/>
+      <w:lvlJc w:val="right"/>
+      <w:pPr>
+        <w:ind w:left="6480" w:hanging="180"/>
+      </w:pPr>
+    </w:lvl>
+  </w:abstractNum>
+  <w:abstractNum w:abstractNumId="5" w15:restartNumberingAfterBreak="0">
     <w:nsid w:val="1FB62F32"/>
     <w:multiLevelType w:val="hybridMultilevel"/>
     <w:tmpl w:val="B592275E"/>
@@ -3973,7 +5953,93 @@
       </w:pPr>
     </w:lvl>
   </w:abstractNum>
-  <w:abstractNum w:abstractNumId="2" w15:restartNumberingAfterBreak="0">
+  <w:abstractNum w:abstractNumId="6" w15:restartNumberingAfterBreak="0">
+    <w:nsid w:val="208D7ADF"/>
+    <w:multiLevelType w:val="hybridMultilevel"/>
+    <w:tmpl w:val="21F043B4"/>
+    <w:lvl w:ilvl="0" w:tplc="0409000F">
+      <w:start w:val="1"/>
+      <w:numFmt w:val="decimal"/>
+      <w:lvlText w:val="%1."/>
+      <w:lvlJc w:val="left"/>
+      <w:pPr>
+        <w:ind w:left="720" w:hanging="360"/>
+      </w:pPr>
+    </w:lvl>
+    <w:lvl w:ilvl="1" w:tplc="04090019" w:tentative="1">
+      <w:start w:val="1"/>
+      <w:numFmt w:val="lowerLetter"/>
+      <w:lvlText w:val="%2."/>
+      <w:lvlJc w:val="left"/>
+      <w:pPr>
+        <w:ind w:left="1440" w:hanging="360"/>
+      </w:pPr>
+    </w:lvl>
+    <w:lvl w:ilvl="2" w:tplc="0409001B" w:tentative="1">
+      <w:start w:val="1"/>
+      <w:numFmt w:val="lowerRoman"/>
+      <w:lvlText w:val="%3."/>
+      <w:lvlJc w:val="right"/>
+      <w:pPr>
+        <w:ind w:left="2160" w:hanging="180"/>
+      </w:pPr>
+    </w:lvl>
+    <w:lvl w:ilvl="3" w:tplc="0409000F" w:tentative="1">
+      <w:start w:val="1"/>
+      <w:numFmt w:val="decimal"/>
+      <w:lvlText w:val="%4."/>
+      <w:lvlJc w:val="left"/>
+      <w:pPr>
+        <w:ind w:left="2880" w:hanging="360"/>
+      </w:pPr>
+    </w:lvl>
+    <w:lvl w:ilvl="4" w:tplc="04090019" w:tentative="1">
+      <w:start w:val="1"/>
+      <w:numFmt w:val="lowerLetter"/>
+      <w:lvlText w:val="%5."/>
+      <w:lvlJc w:val="left"/>
+      <w:pPr>
+        <w:ind w:left="3600" w:hanging="360"/>
+      </w:pPr>
+    </w:lvl>
+    <w:lvl w:ilvl="5" w:tplc="0409001B" w:tentative="1">
+      <w:start w:val="1"/>
+      <w:numFmt w:val="lowerRoman"/>
+      <w:lvlText w:val="%6."/>
+      <w:lvlJc w:val="right"/>
+      <w:pPr>
+        <w:ind w:left="4320" w:hanging="180"/>
+      </w:pPr>
+    </w:lvl>
+    <w:lvl w:ilvl="6" w:tplc="0409000F" w:tentative="1">
+      <w:start w:val="1"/>
+      <w:numFmt w:val="decimal"/>
+      <w:lvlText w:val="%7."/>
+      <w:lvlJc w:val="left"/>
+      <w:pPr>
+        <w:ind w:left="5040" w:hanging="360"/>
+      </w:pPr>
+    </w:lvl>
+    <w:lvl w:ilvl="7" w:tplc="04090019" w:tentative="1">
+      <w:start w:val="1"/>
+      <w:numFmt w:val="lowerLetter"/>
+      <w:lvlText w:val="%8."/>
+      <w:lvlJc w:val="left"/>
+      <w:pPr>
+        <w:ind w:left="5760" w:hanging="360"/>
+      </w:pPr>
+    </w:lvl>
+    <w:lvl w:ilvl="8" w:tplc="0409001B" w:tentative="1">
+      <w:start w:val="1"/>
+      <w:numFmt w:val="lowerRoman"/>
+      <w:lvlText w:val="%9."/>
+      <w:lvlJc w:val="right"/>
+      <w:pPr>
+        <w:ind w:left="6480" w:hanging="180"/>
+      </w:pPr>
+    </w:lvl>
+  </w:abstractNum>
+  <w:abstractNum w:abstractNumId="7" w15:restartNumberingAfterBreak="0">
     <w:nsid w:val="211C5A91"/>
     <w:multiLevelType w:val="hybridMultilevel"/>
     <w:tmpl w:val="4B72DCE4"/>
@@ -4059,7 +6125,7 @@
       </w:pPr>
     </w:lvl>
   </w:abstractNum>
-  <w:abstractNum w:abstractNumId="3" w15:restartNumberingAfterBreak="0">
+  <w:abstractNum w:abstractNumId="8" w15:restartNumberingAfterBreak="0">
     <w:nsid w:val="23FC2541"/>
     <w:multiLevelType w:val="hybridMultilevel"/>
     <w:tmpl w:val="DDE2DB80"/>
@@ -4145,7 +6211,93 @@
       </w:pPr>
     </w:lvl>
   </w:abstractNum>
-  <w:abstractNum w:abstractNumId="4" w15:restartNumberingAfterBreak="0">
+  <w:abstractNum w:abstractNumId="9" w15:restartNumberingAfterBreak="0">
+    <w:nsid w:val="29BA07F5"/>
+    <w:multiLevelType w:val="hybridMultilevel"/>
+    <w:tmpl w:val="E1DC484E"/>
+    <w:lvl w:ilvl="0" w:tplc="0409000F">
+      <w:start w:val="1"/>
+      <w:numFmt w:val="decimal"/>
+      <w:lvlText w:val="%1."/>
+      <w:lvlJc w:val="left"/>
+      <w:pPr>
+        <w:ind w:left="765" w:hanging="360"/>
+      </w:pPr>
+    </w:lvl>
+    <w:lvl w:ilvl="1" w:tplc="04090019" w:tentative="1">
+      <w:start w:val="1"/>
+      <w:numFmt w:val="lowerLetter"/>
+      <w:lvlText w:val="%2."/>
+      <w:lvlJc w:val="left"/>
+      <w:pPr>
+        <w:ind w:left="1485" w:hanging="360"/>
+      </w:pPr>
+    </w:lvl>
+    <w:lvl w:ilvl="2" w:tplc="0409001B" w:tentative="1">
+      <w:start w:val="1"/>
+      <w:numFmt w:val="lowerRoman"/>
+      <w:lvlText w:val="%3."/>
+      <w:lvlJc w:val="right"/>
+      <w:pPr>
+        <w:ind w:left="2205" w:hanging="180"/>
+      </w:pPr>
+    </w:lvl>
+    <w:lvl w:ilvl="3" w:tplc="0409000F" w:tentative="1">
+      <w:start w:val="1"/>
+      <w:numFmt w:val="decimal"/>
+      <w:lvlText w:val="%4."/>
+      <w:lvlJc w:val="left"/>
+      <w:pPr>
+        <w:ind w:left="2925" w:hanging="360"/>
+      </w:pPr>
+    </w:lvl>
+    <w:lvl w:ilvl="4" w:tplc="04090019" w:tentative="1">
+      <w:start w:val="1"/>
+      <w:numFmt w:val="lowerLetter"/>
+      <w:lvlText w:val="%5."/>
+      <w:lvlJc w:val="left"/>
+      <w:pPr>
+        <w:ind w:left="3645" w:hanging="360"/>
+      </w:pPr>
+    </w:lvl>
+    <w:lvl w:ilvl="5" w:tplc="0409001B" w:tentative="1">
+      <w:start w:val="1"/>
+      <w:numFmt w:val="lowerRoman"/>
+      <w:lvlText w:val="%6."/>
+      <w:lvlJc w:val="right"/>
+      <w:pPr>
+        <w:ind w:left="4365" w:hanging="180"/>
+      </w:pPr>
+    </w:lvl>
+    <w:lvl w:ilvl="6" w:tplc="0409000F" w:tentative="1">
+      <w:start w:val="1"/>
+      <w:numFmt w:val="decimal"/>
+      <w:lvlText w:val="%7."/>
+      <w:lvlJc w:val="left"/>
+      <w:pPr>
+        <w:ind w:left="5085" w:hanging="360"/>
+      </w:pPr>
+    </w:lvl>
+    <w:lvl w:ilvl="7" w:tplc="04090019" w:tentative="1">
+      <w:start w:val="1"/>
+      <w:numFmt w:val="lowerLetter"/>
+      <w:lvlText w:val="%8."/>
+      <w:lvlJc w:val="left"/>
+      <w:pPr>
+        <w:ind w:left="5805" w:hanging="360"/>
+      </w:pPr>
+    </w:lvl>
+    <w:lvl w:ilvl="8" w:tplc="0409001B" w:tentative="1">
+      <w:start w:val="1"/>
+      <w:numFmt w:val="lowerRoman"/>
+      <w:lvlText w:val="%9."/>
+      <w:lvlJc w:val="right"/>
+      <w:pPr>
+        <w:ind w:left="6525" w:hanging="180"/>
+      </w:pPr>
+    </w:lvl>
+  </w:abstractNum>
+  <w:abstractNum w:abstractNumId="10" w15:restartNumberingAfterBreak="0">
     <w:nsid w:val="2ACF10A1"/>
     <w:multiLevelType w:val="hybridMultilevel"/>
     <w:tmpl w:val="4E5A68D8"/>
@@ -4231,7 +6383,7 @@
       </w:pPr>
     </w:lvl>
   </w:abstractNum>
-  <w:abstractNum w:abstractNumId="5" w15:restartNumberingAfterBreak="0">
+  <w:abstractNum w:abstractNumId="11" w15:restartNumberingAfterBreak="0">
     <w:nsid w:val="2BA40021"/>
     <w:multiLevelType w:val="hybridMultilevel"/>
     <w:tmpl w:val="43A0CB2C"/>
@@ -4317,7 +6469,209 @@
       </w:pPr>
     </w:lvl>
   </w:abstractNum>
-  <w:abstractNum w:abstractNumId="6" w15:restartNumberingAfterBreak="0">
+  <w:abstractNum w:abstractNumId="12" w15:restartNumberingAfterBreak="0">
+    <w:nsid w:val="41CD0AF1"/>
+    <w:multiLevelType w:val="hybridMultilevel"/>
+    <w:tmpl w:val="30D8252A"/>
+    <w:lvl w:ilvl="0" w:tplc="0409000F">
+      <w:start w:val="1"/>
+      <w:numFmt w:val="decimal"/>
+      <w:lvlText w:val="%1."/>
+      <w:lvlJc w:val="left"/>
+      <w:pPr>
+        <w:ind w:left="720" w:hanging="360"/>
+      </w:pPr>
+      <w:rPr>
+        <w:rFonts w:hint="default"/>
+      </w:rPr>
+    </w:lvl>
+    <w:lvl w:ilvl="1" w:tplc="04090019">
+      <w:start w:val="1"/>
+      <w:numFmt w:val="lowerLetter"/>
+      <w:lvlText w:val="%2."/>
+      <w:lvlJc w:val="left"/>
+      <w:pPr>
+        <w:ind w:left="1440" w:hanging="360"/>
+      </w:pPr>
+    </w:lvl>
+    <w:lvl w:ilvl="2" w:tplc="0409001B" w:tentative="1">
+      <w:start w:val="1"/>
+      <w:numFmt w:val="lowerRoman"/>
+      <w:lvlText w:val="%3."/>
+      <w:lvlJc w:val="right"/>
+      <w:pPr>
+        <w:ind w:left="2160" w:hanging="180"/>
+      </w:pPr>
+    </w:lvl>
+    <w:lvl w:ilvl="3" w:tplc="0409000F" w:tentative="1">
+      <w:start w:val="1"/>
+      <w:numFmt w:val="decimal"/>
+      <w:lvlText w:val="%4."/>
+      <w:lvlJc w:val="left"/>
+      <w:pPr>
+        <w:ind w:left="2880" w:hanging="360"/>
+      </w:pPr>
+    </w:lvl>
+    <w:lvl w:ilvl="4" w:tplc="04090019" w:tentative="1">
+      <w:start w:val="1"/>
+      <w:numFmt w:val="lowerLetter"/>
+      <w:lvlText w:val="%5."/>
+      <w:lvlJc w:val="left"/>
+      <w:pPr>
+        <w:ind w:left="3600" w:hanging="360"/>
+      </w:pPr>
+    </w:lvl>
+    <w:lvl w:ilvl="5" w:tplc="0409001B" w:tentative="1">
+      <w:start w:val="1"/>
+      <w:numFmt w:val="lowerRoman"/>
+      <w:lvlText w:val="%6."/>
+      <w:lvlJc w:val="right"/>
+      <w:pPr>
+        <w:ind w:left="4320" w:hanging="180"/>
+      </w:pPr>
+    </w:lvl>
+    <w:lvl w:ilvl="6" w:tplc="0409000F" w:tentative="1">
+      <w:start w:val="1"/>
+      <w:numFmt w:val="decimal"/>
+      <w:lvlText w:val="%7."/>
+      <w:lvlJc w:val="left"/>
+      <w:pPr>
+        <w:ind w:left="5040" w:hanging="360"/>
+      </w:pPr>
+    </w:lvl>
+    <w:lvl w:ilvl="7" w:tplc="04090019" w:tentative="1">
+      <w:start w:val="1"/>
+      <w:numFmt w:val="lowerLetter"/>
+      <w:lvlText w:val="%8."/>
+      <w:lvlJc w:val="left"/>
+      <w:pPr>
+        <w:ind w:left="5760" w:hanging="360"/>
+      </w:pPr>
+    </w:lvl>
+    <w:lvl w:ilvl="8" w:tplc="0409001B" w:tentative="1">
+      <w:start w:val="1"/>
+      <w:numFmt w:val="lowerRoman"/>
+      <w:lvlText w:val="%9."/>
+      <w:lvlJc w:val="right"/>
+      <w:pPr>
+        <w:ind w:left="6480" w:hanging="180"/>
+      </w:pPr>
+    </w:lvl>
+  </w:abstractNum>
+  <w:abstractNum w:abstractNumId="13" w15:restartNumberingAfterBreak="0">
+    <w:nsid w:val="46585CCC"/>
+    <w:multiLevelType w:val="hybridMultilevel"/>
+    <w:tmpl w:val="B622E006"/>
+    <w:lvl w:ilvl="0" w:tplc="04090001">
+      <w:start w:val="1"/>
+      <w:numFmt w:val="bullet"/>
+      <w:lvlText w:val=""/>
+      <w:lvlJc w:val="left"/>
+      <w:pPr>
+        <w:ind w:left="720" w:hanging="360"/>
+      </w:pPr>
+      <w:rPr>
+        <w:rFonts w:ascii="Symbol" w:hAnsi="Symbol" w:hint="default"/>
+      </w:rPr>
+    </w:lvl>
+    <w:lvl w:ilvl="1" w:tplc="04090003" w:tentative="1">
+      <w:start w:val="1"/>
+      <w:numFmt w:val="bullet"/>
+      <w:lvlText w:val="o"/>
+      <w:lvlJc w:val="left"/>
+      <w:pPr>
+        <w:ind w:left="1440" w:hanging="360"/>
+      </w:pPr>
+      <w:rPr>
+        <w:rFonts w:ascii="Courier New" w:hAnsi="Courier New" w:cs="Courier New" w:hint="default"/>
+      </w:rPr>
+    </w:lvl>
+    <w:lvl w:ilvl="2" w:tplc="04090005" w:tentative="1">
+      <w:start w:val="1"/>
+      <w:numFmt w:val="bullet"/>
+      <w:lvlText w:val=""/>
+      <w:lvlJc w:val="left"/>
+      <w:pPr>
+        <w:ind w:left="2160" w:hanging="360"/>
+      </w:pPr>
+      <w:rPr>
+        <w:rFonts w:ascii="Wingdings" w:hAnsi="Wingdings" w:hint="default"/>
+      </w:rPr>
+    </w:lvl>
+    <w:lvl w:ilvl="3" w:tplc="04090001" w:tentative="1">
+      <w:start w:val="1"/>
+      <w:numFmt w:val="bullet"/>
+      <w:lvlText w:val=""/>
+      <w:lvlJc w:val="left"/>
+      <w:pPr>
+        <w:ind w:left="2880" w:hanging="360"/>
+      </w:pPr>
+      <w:rPr>
+        <w:rFonts w:ascii="Symbol" w:hAnsi="Symbol" w:hint="default"/>
+      </w:rPr>
+    </w:lvl>
+    <w:lvl w:ilvl="4" w:tplc="04090003" w:tentative="1">
+      <w:start w:val="1"/>
+      <w:numFmt w:val="bullet"/>
+      <w:lvlText w:val="o"/>
+      <w:lvlJc w:val="left"/>
+      <w:pPr>
+        <w:ind w:left="3600" w:hanging="360"/>
+      </w:pPr>
+      <w:rPr>
+        <w:rFonts w:ascii="Courier New" w:hAnsi="Courier New" w:cs="Courier New" w:hint="default"/>
+      </w:rPr>
+    </w:lvl>
+    <w:lvl w:ilvl="5" w:tplc="04090005" w:tentative="1">
+      <w:start w:val="1"/>
+      <w:numFmt w:val="bullet"/>
+      <w:lvlText w:val=""/>
+      <w:lvlJc w:val="left"/>
+      <w:pPr>
+        <w:ind w:left="4320" w:hanging="360"/>
+      </w:pPr>
+      <w:rPr>
+        <w:rFonts w:ascii="Wingdings" w:hAnsi="Wingdings" w:hint="default"/>
+      </w:rPr>
+    </w:lvl>
+    <w:lvl w:ilvl="6" w:tplc="04090001" w:tentative="1">
+      <w:start w:val="1"/>
+      <w:numFmt w:val="bullet"/>
+      <w:lvlText w:val=""/>
+      <w:lvlJc w:val="left"/>
+      <w:pPr>
+        <w:ind w:left="5040" w:hanging="360"/>
+      </w:pPr>
+      <w:rPr>
+        <w:rFonts w:ascii="Symbol" w:hAnsi="Symbol" w:hint="default"/>
+      </w:rPr>
+    </w:lvl>
+    <w:lvl w:ilvl="7" w:tplc="04090003" w:tentative="1">
+      <w:start w:val="1"/>
+      <w:numFmt w:val="bullet"/>
+      <w:lvlText w:val="o"/>
+      <w:lvlJc w:val="left"/>
+      <w:pPr>
+        <w:ind w:left="5760" w:hanging="360"/>
+      </w:pPr>
+      <w:rPr>
+        <w:rFonts w:ascii="Courier New" w:hAnsi="Courier New" w:cs="Courier New" w:hint="default"/>
+      </w:rPr>
+    </w:lvl>
+    <w:lvl w:ilvl="8" w:tplc="04090005" w:tentative="1">
+      <w:start w:val="1"/>
+      <w:numFmt w:val="bullet"/>
+      <w:lvlText w:val=""/>
+      <w:lvlJc w:val="left"/>
+      <w:pPr>
+        <w:ind w:left="6480" w:hanging="360"/>
+      </w:pPr>
+      <w:rPr>
+        <w:rFonts w:ascii="Wingdings" w:hAnsi="Wingdings" w:hint="default"/>
+      </w:rPr>
+    </w:lvl>
+  </w:abstractNum>
+  <w:abstractNum w:abstractNumId="14" w15:restartNumberingAfterBreak="0">
     <w:nsid w:val="4DBB3FAC"/>
     <w:multiLevelType w:val="hybridMultilevel"/>
     <w:tmpl w:val="CE04FE76"/>
@@ -4430,7 +6784,93 @@
       </w:rPr>
     </w:lvl>
   </w:abstractNum>
-  <w:abstractNum w:abstractNumId="7" w15:restartNumberingAfterBreak="0">
+  <w:abstractNum w:abstractNumId="15" w15:restartNumberingAfterBreak="0">
+    <w:nsid w:val="4F610492"/>
+    <w:multiLevelType w:val="hybridMultilevel"/>
+    <w:tmpl w:val="173A7306"/>
+    <w:lvl w:ilvl="0" w:tplc="0409000F">
+      <w:start w:val="1"/>
+      <w:numFmt w:val="decimal"/>
+      <w:lvlText w:val="%1."/>
+      <w:lvlJc w:val="left"/>
+      <w:pPr>
+        <w:ind w:left="720" w:hanging="360"/>
+      </w:pPr>
+    </w:lvl>
+    <w:lvl w:ilvl="1" w:tplc="04090019" w:tentative="1">
+      <w:start w:val="1"/>
+      <w:numFmt w:val="lowerLetter"/>
+      <w:lvlText w:val="%2."/>
+      <w:lvlJc w:val="left"/>
+      <w:pPr>
+        <w:ind w:left="1440" w:hanging="360"/>
+      </w:pPr>
+    </w:lvl>
+    <w:lvl w:ilvl="2" w:tplc="0409001B" w:tentative="1">
+      <w:start w:val="1"/>
+      <w:numFmt w:val="lowerRoman"/>
+      <w:lvlText w:val="%3."/>
+      <w:lvlJc w:val="right"/>
+      <w:pPr>
+        <w:ind w:left="2160" w:hanging="180"/>
+      </w:pPr>
+    </w:lvl>
+    <w:lvl w:ilvl="3" w:tplc="0409000F" w:tentative="1">
+      <w:start w:val="1"/>
+      <w:numFmt w:val="decimal"/>
+      <w:lvlText w:val="%4."/>
+      <w:lvlJc w:val="left"/>
+      <w:pPr>
+        <w:ind w:left="2880" w:hanging="360"/>
+      </w:pPr>
+    </w:lvl>
+    <w:lvl w:ilvl="4" w:tplc="04090019" w:tentative="1">
+      <w:start w:val="1"/>
+      <w:numFmt w:val="lowerLetter"/>
+      <w:lvlText w:val="%5."/>
+      <w:lvlJc w:val="left"/>
+      <w:pPr>
+        <w:ind w:left="3600" w:hanging="360"/>
+      </w:pPr>
+    </w:lvl>
+    <w:lvl w:ilvl="5" w:tplc="0409001B" w:tentative="1">
+      <w:start w:val="1"/>
+      <w:numFmt w:val="lowerRoman"/>
+      <w:lvlText w:val="%6."/>
+      <w:lvlJc w:val="right"/>
+      <w:pPr>
+        <w:ind w:left="4320" w:hanging="180"/>
+      </w:pPr>
+    </w:lvl>
+    <w:lvl w:ilvl="6" w:tplc="0409000F" w:tentative="1">
+      <w:start w:val="1"/>
+      <w:numFmt w:val="decimal"/>
+      <w:lvlText w:val="%7."/>
+      <w:lvlJc w:val="left"/>
+      <w:pPr>
+        <w:ind w:left="5040" w:hanging="360"/>
+      </w:pPr>
+    </w:lvl>
+    <w:lvl w:ilvl="7" w:tplc="04090019" w:tentative="1">
+      <w:start w:val="1"/>
+      <w:numFmt w:val="lowerLetter"/>
+      <w:lvlText w:val="%8."/>
+      <w:lvlJc w:val="left"/>
+      <w:pPr>
+        <w:ind w:left="5760" w:hanging="360"/>
+      </w:pPr>
+    </w:lvl>
+    <w:lvl w:ilvl="8" w:tplc="0409001B" w:tentative="1">
+      <w:start w:val="1"/>
+      <w:numFmt w:val="lowerRoman"/>
+      <w:lvlText w:val="%9."/>
+      <w:lvlJc w:val="right"/>
+      <w:pPr>
+        <w:ind w:left="6480" w:hanging="180"/>
+      </w:pPr>
+    </w:lvl>
+  </w:abstractNum>
+  <w:abstractNum w:abstractNumId="16" w15:restartNumberingAfterBreak="0">
     <w:nsid w:val="516D76CE"/>
     <w:multiLevelType w:val="hybridMultilevel"/>
     <w:tmpl w:val="21181128"/>
@@ -4516,7 +6956,351 @@
       </w:pPr>
     </w:lvl>
   </w:abstractNum>
-  <w:abstractNum w:abstractNumId="8" w15:restartNumberingAfterBreak="0">
+  <w:abstractNum w:abstractNumId="17" w15:restartNumberingAfterBreak="0">
+    <w:nsid w:val="60AD2104"/>
+    <w:multiLevelType w:val="hybridMultilevel"/>
+    <w:tmpl w:val="C296742E"/>
+    <w:lvl w:ilvl="0" w:tplc="0409000F">
+      <w:start w:val="1"/>
+      <w:numFmt w:val="decimal"/>
+      <w:lvlText w:val="%1."/>
+      <w:lvlJc w:val="left"/>
+      <w:pPr>
+        <w:ind w:left="720" w:hanging="360"/>
+      </w:pPr>
+    </w:lvl>
+    <w:lvl w:ilvl="1" w:tplc="04090019" w:tentative="1">
+      <w:start w:val="1"/>
+      <w:numFmt w:val="lowerLetter"/>
+      <w:lvlText w:val="%2."/>
+      <w:lvlJc w:val="left"/>
+      <w:pPr>
+        <w:ind w:left="1440" w:hanging="360"/>
+      </w:pPr>
+    </w:lvl>
+    <w:lvl w:ilvl="2" w:tplc="0409001B" w:tentative="1">
+      <w:start w:val="1"/>
+      <w:numFmt w:val="lowerRoman"/>
+      <w:lvlText w:val="%3."/>
+      <w:lvlJc w:val="right"/>
+      <w:pPr>
+        <w:ind w:left="2160" w:hanging="180"/>
+      </w:pPr>
+    </w:lvl>
+    <w:lvl w:ilvl="3" w:tplc="0409000F" w:tentative="1">
+      <w:start w:val="1"/>
+      <w:numFmt w:val="decimal"/>
+      <w:lvlText w:val="%4."/>
+      <w:lvlJc w:val="left"/>
+      <w:pPr>
+        <w:ind w:left="2880" w:hanging="360"/>
+      </w:pPr>
+    </w:lvl>
+    <w:lvl w:ilvl="4" w:tplc="04090019" w:tentative="1">
+      <w:start w:val="1"/>
+      <w:numFmt w:val="lowerLetter"/>
+      <w:lvlText w:val="%5."/>
+      <w:lvlJc w:val="left"/>
+      <w:pPr>
+        <w:ind w:left="3600" w:hanging="360"/>
+      </w:pPr>
+    </w:lvl>
+    <w:lvl w:ilvl="5" w:tplc="0409001B" w:tentative="1">
+      <w:start w:val="1"/>
+      <w:numFmt w:val="lowerRoman"/>
+      <w:lvlText w:val="%6."/>
+      <w:lvlJc w:val="right"/>
+      <w:pPr>
+        <w:ind w:left="4320" w:hanging="180"/>
+      </w:pPr>
+    </w:lvl>
+    <w:lvl w:ilvl="6" w:tplc="0409000F" w:tentative="1">
+      <w:start w:val="1"/>
+      <w:numFmt w:val="decimal"/>
+      <w:lvlText w:val="%7."/>
+      <w:lvlJc w:val="left"/>
+      <w:pPr>
+        <w:ind w:left="5040" w:hanging="360"/>
+      </w:pPr>
+    </w:lvl>
+    <w:lvl w:ilvl="7" w:tplc="04090019" w:tentative="1">
+      <w:start w:val="1"/>
+      <w:numFmt w:val="lowerLetter"/>
+      <w:lvlText w:val="%8."/>
+      <w:lvlJc w:val="left"/>
+      <w:pPr>
+        <w:ind w:left="5760" w:hanging="360"/>
+      </w:pPr>
+    </w:lvl>
+    <w:lvl w:ilvl="8" w:tplc="0409001B" w:tentative="1">
+      <w:start w:val="1"/>
+      <w:numFmt w:val="lowerRoman"/>
+      <w:lvlText w:val="%9."/>
+      <w:lvlJc w:val="right"/>
+      <w:pPr>
+        <w:ind w:left="6480" w:hanging="180"/>
+      </w:pPr>
+    </w:lvl>
+  </w:abstractNum>
+  <w:abstractNum w:abstractNumId="18" w15:restartNumberingAfterBreak="0">
+    <w:nsid w:val="61CA4B18"/>
+    <w:multiLevelType w:val="hybridMultilevel"/>
+    <w:tmpl w:val="56E05E02"/>
+    <w:lvl w:ilvl="0" w:tplc="0409000F">
+      <w:start w:val="1"/>
+      <w:numFmt w:val="decimal"/>
+      <w:lvlText w:val="%1."/>
+      <w:lvlJc w:val="left"/>
+      <w:pPr>
+        <w:ind w:left="720" w:hanging="360"/>
+      </w:pPr>
+    </w:lvl>
+    <w:lvl w:ilvl="1" w:tplc="04090019" w:tentative="1">
+      <w:start w:val="1"/>
+      <w:numFmt w:val="lowerLetter"/>
+      <w:lvlText w:val="%2."/>
+      <w:lvlJc w:val="left"/>
+      <w:pPr>
+        <w:ind w:left="1440" w:hanging="360"/>
+      </w:pPr>
+    </w:lvl>
+    <w:lvl w:ilvl="2" w:tplc="0409001B" w:tentative="1">
+      <w:start w:val="1"/>
+      <w:numFmt w:val="lowerRoman"/>
+      <w:lvlText w:val="%3."/>
+      <w:lvlJc w:val="right"/>
+      <w:pPr>
+        <w:ind w:left="2160" w:hanging="180"/>
+      </w:pPr>
+    </w:lvl>
+    <w:lvl w:ilvl="3" w:tplc="0409000F" w:tentative="1">
+      <w:start w:val="1"/>
+      <w:numFmt w:val="decimal"/>
+      <w:lvlText w:val="%4."/>
+      <w:lvlJc w:val="left"/>
+      <w:pPr>
+        <w:ind w:left="2880" w:hanging="360"/>
+      </w:pPr>
+    </w:lvl>
+    <w:lvl w:ilvl="4" w:tplc="04090019" w:tentative="1">
+      <w:start w:val="1"/>
+      <w:numFmt w:val="lowerLetter"/>
+      <w:lvlText w:val="%5."/>
+      <w:lvlJc w:val="left"/>
+      <w:pPr>
+        <w:ind w:left="3600" w:hanging="360"/>
+      </w:pPr>
+    </w:lvl>
+    <w:lvl w:ilvl="5" w:tplc="0409001B" w:tentative="1">
+      <w:start w:val="1"/>
+      <w:numFmt w:val="lowerRoman"/>
+      <w:lvlText w:val="%6."/>
+      <w:lvlJc w:val="right"/>
+      <w:pPr>
+        <w:ind w:left="4320" w:hanging="180"/>
+      </w:pPr>
+    </w:lvl>
+    <w:lvl w:ilvl="6" w:tplc="0409000F" w:tentative="1">
+      <w:start w:val="1"/>
+      <w:numFmt w:val="decimal"/>
+      <w:lvlText w:val="%7."/>
+      <w:lvlJc w:val="left"/>
+      <w:pPr>
+        <w:ind w:left="5040" w:hanging="360"/>
+      </w:pPr>
+    </w:lvl>
+    <w:lvl w:ilvl="7" w:tplc="04090019" w:tentative="1">
+      <w:start w:val="1"/>
+      <w:numFmt w:val="lowerLetter"/>
+      <w:lvlText w:val="%8."/>
+      <w:lvlJc w:val="left"/>
+      <w:pPr>
+        <w:ind w:left="5760" w:hanging="360"/>
+      </w:pPr>
+    </w:lvl>
+    <w:lvl w:ilvl="8" w:tplc="0409001B" w:tentative="1">
+      <w:start w:val="1"/>
+      <w:numFmt w:val="lowerRoman"/>
+      <w:lvlText w:val="%9."/>
+      <w:lvlJc w:val="right"/>
+      <w:pPr>
+        <w:ind w:left="6480" w:hanging="180"/>
+      </w:pPr>
+    </w:lvl>
+  </w:abstractNum>
+  <w:abstractNum w:abstractNumId="19" w15:restartNumberingAfterBreak="0">
+    <w:nsid w:val="64320C7F"/>
+    <w:multiLevelType w:val="hybridMultilevel"/>
+    <w:tmpl w:val="21F29704"/>
+    <w:lvl w:ilvl="0" w:tplc="0409000F">
+      <w:start w:val="1"/>
+      <w:numFmt w:val="decimal"/>
+      <w:lvlText w:val="%1."/>
+      <w:lvlJc w:val="left"/>
+      <w:pPr>
+        <w:ind w:left="720" w:hanging="360"/>
+      </w:pPr>
+    </w:lvl>
+    <w:lvl w:ilvl="1" w:tplc="04090019" w:tentative="1">
+      <w:start w:val="1"/>
+      <w:numFmt w:val="lowerLetter"/>
+      <w:lvlText w:val="%2."/>
+      <w:lvlJc w:val="left"/>
+      <w:pPr>
+        <w:ind w:left="1440" w:hanging="360"/>
+      </w:pPr>
+    </w:lvl>
+    <w:lvl w:ilvl="2" w:tplc="0409001B" w:tentative="1">
+      <w:start w:val="1"/>
+      <w:numFmt w:val="lowerRoman"/>
+      <w:lvlText w:val="%3."/>
+      <w:lvlJc w:val="right"/>
+      <w:pPr>
+        <w:ind w:left="2160" w:hanging="180"/>
+      </w:pPr>
+    </w:lvl>
+    <w:lvl w:ilvl="3" w:tplc="0409000F" w:tentative="1">
+      <w:start w:val="1"/>
+      <w:numFmt w:val="decimal"/>
+      <w:lvlText w:val="%4."/>
+      <w:lvlJc w:val="left"/>
+      <w:pPr>
+        <w:ind w:left="2880" w:hanging="360"/>
+      </w:pPr>
+    </w:lvl>
+    <w:lvl w:ilvl="4" w:tplc="04090019" w:tentative="1">
+      <w:start w:val="1"/>
+      <w:numFmt w:val="lowerLetter"/>
+      <w:lvlText w:val="%5."/>
+      <w:lvlJc w:val="left"/>
+      <w:pPr>
+        <w:ind w:left="3600" w:hanging="360"/>
+      </w:pPr>
+    </w:lvl>
+    <w:lvl w:ilvl="5" w:tplc="0409001B" w:tentative="1">
+      <w:start w:val="1"/>
+      <w:numFmt w:val="lowerRoman"/>
+      <w:lvlText w:val="%6."/>
+      <w:lvlJc w:val="right"/>
+      <w:pPr>
+        <w:ind w:left="4320" w:hanging="180"/>
+      </w:pPr>
+    </w:lvl>
+    <w:lvl w:ilvl="6" w:tplc="0409000F" w:tentative="1">
+      <w:start w:val="1"/>
+      <w:numFmt w:val="decimal"/>
+      <w:lvlText w:val="%7."/>
+      <w:lvlJc w:val="left"/>
+      <w:pPr>
+        <w:ind w:left="5040" w:hanging="360"/>
+      </w:pPr>
+    </w:lvl>
+    <w:lvl w:ilvl="7" w:tplc="04090019" w:tentative="1">
+      <w:start w:val="1"/>
+      <w:numFmt w:val="lowerLetter"/>
+      <w:lvlText w:val="%8."/>
+      <w:lvlJc w:val="left"/>
+      <w:pPr>
+        <w:ind w:left="5760" w:hanging="360"/>
+      </w:pPr>
+    </w:lvl>
+    <w:lvl w:ilvl="8" w:tplc="0409001B" w:tentative="1">
+      <w:start w:val="1"/>
+      <w:numFmt w:val="lowerRoman"/>
+      <w:lvlText w:val="%9."/>
+      <w:lvlJc w:val="right"/>
+      <w:pPr>
+        <w:ind w:left="6480" w:hanging="180"/>
+      </w:pPr>
+    </w:lvl>
+  </w:abstractNum>
+  <w:abstractNum w:abstractNumId="20" w15:restartNumberingAfterBreak="0">
+    <w:nsid w:val="66AC17B9"/>
+    <w:multiLevelType w:val="hybridMultilevel"/>
+    <w:tmpl w:val="705E4C86"/>
+    <w:lvl w:ilvl="0" w:tplc="0409000F">
+      <w:start w:val="1"/>
+      <w:numFmt w:val="decimal"/>
+      <w:lvlText w:val="%1."/>
+      <w:lvlJc w:val="left"/>
+      <w:pPr>
+        <w:ind w:left="720" w:hanging="360"/>
+      </w:pPr>
+    </w:lvl>
+    <w:lvl w:ilvl="1" w:tplc="04090019" w:tentative="1">
+      <w:start w:val="1"/>
+      <w:numFmt w:val="lowerLetter"/>
+      <w:lvlText w:val="%2."/>
+      <w:lvlJc w:val="left"/>
+      <w:pPr>
+        <w:ind w:left="1440" w:hanging="360"/>
+      </w:pPr>
+    </w:lvl>
+    <w:lvl w:ilvl="2" w:tplc="0409001B" w:tentative="1">
+      <w:start w:val="1"/>
+      <w:numFmt w:val="lowerRoman"/>
+      <w:lvlText w:val="%3."/>
+      <w:lvlJc w:val="right"/>
+      <w:pPr>
+        <w:ind w:left="2160" w:hanging="180"/>
+      </w:pPr>
+    </w:lvl>
+    <w:lvl w:ilvl="3" w:tplc="0409000F" w:tentative="1">
+      <w:start w:val="1"/>
+      <w:numFmt w:val="decimal"/>
+      <w:lvlText w:val="%4."/>
+      <w:lvlJc w:val="left"/>
+      <w:pPr>
+        <w:ind w:left="2880" w:hanging="360"/>
+      </w:pPr>
+    </w:lvl>
+    <w:lvl w:ilvl="4" w:tplc="04090019" w:tentative="1">
+      <w:start w:val="1"/>
+      <w:numFmt w:val="lowerLetter"/>
+      <w:lvlText w:val="%5."/>
+      <w:lvlJc w:val="left"/>
+      <w:pPr>
+        <w:ind w:left="3600" w:hanging="360"/>
+      </w:pPr>
+    </w:lvl>
+    <w:lvl w:ilvl="5" w:tplc="0409001B" w:tentative="1">
+      <w:start w:val="1"/>
+      <w:numFmt w:val="lowerRoman"/>
+      <w:lvlText w:val="%6."/>
+      <w:lvlJc w:val="right"/>
+      <w:pPr>
+        <w:ind w:left="4320" w:hanging="180"/>
+      </w:pPr>
+    </w:lvl>
+    <w:lvl w:ilvl="6" w:tplc="0409000F" w:tentative="1">
+      <w:start w:val="1"/>
+      <w:numFmt w:val="decimal"/>
+      <w:lvlText w:val="%7."/>
+      <w:lvlJc w:val="left"/>
+      <w:pPr>
+        <w:ind w:left="5040" w:hanging="360"/>
+      </w:pPr>
+    </w:lvl>
+    <w:lvl w:ilvl="7" w:tplc="04090019" w:tentative="1">
+      <w:start w:val="1"/>
+      <w:numFmt w:val="lowerLetter"/>
+      <w:lvlText w:val="%8."/>
+      <w:lvlJc w:val="left"/>
+      <w:pPr>
+        <w:ind w:left="5760" w:hanging="360"/>
+      </w:pPr>
+    </w:lvl>
+    <w:lvl w:ilvl="8" w:tplc="0409001B" w:tentative="1">
+      <w:start w:val="1"/>
+      <w:numFmt w:val="lowerRoman"/>
+      <w:lvlText w:val="%9."/>
+      <w:lvlJc w:val="right"/>
+      <w:pPr>
+        <w:ind w:left="6480" w:hanging="180"/>
+      </w:pPr>
+    </w:lvl>
+  </w:abstractNum>
+  <w:abstractNum w:abstractNumId="21" w15:restartNumberingAfterBreak="0">
     <w:nsid w:val="6C9B579D"/>
     <w:multiLevelType w:val="hybridMultilevel"/>
     <w:tmpl w:val="BE66CC4A"/>
@@ -4602,7 +7386,7 @@
       </w:pPr>
     </w:lvl>
   </w:abstractNum>
-  <w:abstractNum w:abstractNumId="9" w15:restartNumberingAfterBreak="0">
+  <w:abstractNum w:abstractNumId="22" w15:restartNumberingAfterBreak="0">
     <w:nsid w:val="6D8F5804"/>
     <w:multiLevelType w:val="hybridMultilevel"/>
     <w:tmpl w:val="C726AB84"/>
@@ -4715,7 +7499,7 @@
       </w:rPr>
     </w:lvl>
   </w:abstractNum>
-  <w:abstractNum w:abstractNumId="10" w15:restartNumberingAfterBreak="0">
+  <w:abstractNum w:abstractNumId="23" w15:restartNumberingAfterBreak="0">
     <w:nsid w:val="76156662"/>
     <w:multiLevelType w:val="hybridMultilevel"/>
     <w:tmpl w:val="37287AF8"/>
@@ -4828,7 +7612,7 @@
       </w:rPr>
     </w:lvl>
   </w:abstractNum>
-  <w:abstractNum w:abstractNumId="11" w15:restartNumberingAfterBreak="0">
+  <w:abstractNum w:abstractNumId="24" w15:restartNumberingAfterBreak="0">
     <w:nsid w:val="7DD65FEF"/>
     <w:multiLevelType w:val="hybridMultilevel"/>
     <w:tmpl w:val="299C9024"/>
@@ -4942,40 +7726,79 @@
     </w:lvl>
   </w:abstractNum>
   <w:num w:numId="1">
+    <w:abstractNumId w:val="23"/>
+  </w:num>
+  <w:num w:numId="2">
+    <w:abstractNumId w:val="14"/>
+  </w:num>
+  <w:num w:numId="3">
+    <w:abstractNumId w:val="8"/>
+  </w:num>
+  <w:num w:numId="4">
+    <w:abstractNumId w:val="5"/>
+  </w:num>
+  <w:num w:numId="5">
+    <w:abstractNumId w:val="11"/>
+  </w:num>
+  <w:num w:numId="6">
+    <w:abstractNumId w:val="2"/>
+  </w:num>
+  <w:num w:numId="7">
+    <w:abstractNumId w:val="22"/>
+  </w:num>
+  <w:num w:numId="8">
     <w:abstractNumId w:val="10"/>
   </w:num>
-  <w:num w:numId="2">
+  <w:num w:numId="9">
+    <w:abstractNumId w:val="24"/>
+  </w:num>
+  <w:num w:numId="10">
+    <w:abstractNumId w:val="16"/>
+  </w:num>
+  <w:num w:numId="11">
+    <w:abstractNumId w:val="21"/>
+  </w:num>
+  <w:num w:numId="12">
+    <w:abstractNumId w:val="7"/>
+  </w:num>
+  <w:num w:numId="13">
+    <w:abstractNumId w:val="13"/>
+  </w:num>
+  <w:num w:numId="14">
+    <w:abstractNumId w:val="19"/>
+  </w:num>
+  <w:num w:numId="15">
+    <w:abstractNumId w:val="1"/>
+  </w:num>
+  <w:num w:numId="16">
+    <w:abstractNumId w:val="12"/>
+  </w:num>
+  <w:num w:numId="17">
+    <w:abstractNumId w:val="17"/>
+  </w:num>
+  <w:num w:numId="18">
+    <w:abstractNumId w:val="9"/>
+  </w:num>
+  <w:num w:numId="19">
+    <w:abstractNumId w:val="20"/>
+  </w:num>
+  <w:num w:numId="20">
+    <w:abstractNumId w:val="15"/>
+  </w:num>
+  <w:num w:numId="21">
+    <w:abstractNumId w:val="4"/>
+  </w:num>
+  <w:num w:numId="22">
+    <w:abstractNumId w:val="18"/>
+  </w:num>
+  <w:num w:numId="23">
     <w:abstractNumId w:val="6"/>
   </w:num>
-  <w:num w:numId="3">
-    <w:abstractNumId w:val="3"/>
-  </w:num>
-  <w:num w:numId="4">
-    <w:abstractNumId w:val="1"/>
-  </w:num>
-  <w:num w:numId="5">
-    <w:abstractNumId w:val="5"/>
-  </w:num>
-  <w:num w:numId="6">
+  <w:num w:numId="24">
     <w:abstractNumId w:val="0"/>
   </w:num>
-  <w:num w:numId="7">
-    <w:abstractNumId w:val="9"/>
-  </w:num>
-  <w:num w:numId="8">
-    <w:abstractNumId w:val="4"/>
-  </w:num>
-  <w:num w:numId="9">
-    <w:abstractNumId w:val="11"/>
-  </w:num>
-  <w:num w:numId="10">
-    <w:abstractNumId w:val="7"/>
-  </w:num>
-  <w:num w:numId="11">
-    <w:abstractNumId w:val="8"/>
-  </w:num>
-  <w:num w:numId="12">
-    <w:abstractNumId w:val="2"/>
+  <w:num w:numId="25">
+    <w:abstractNumId w:val="3"/>
   </w:num>
 </w:numbering>
 </file>

</xml_diff>

<commit_message>
A friend recommended using EF tooling over SQL.
</commit_message>
<xml_diff>
--- a/DemoProjects/NetCore/Notes.docx
+++ b/DemoProjects/NetCore/Notes.docx
@@ -1440,13 +1440,8 @@
       <w:r>
         <w:t xml:space="preserve">  </w:t>
       </w:r>
-      <w:proofErr w:type="gramStart"/>
-      <w:r>
-        <w:t>(</w:t>
-      </w:r>
-      <w:proofErr w:type="gramEnd"/>
-      <w:r>
-        <w:t xml:space="preserve">most important) You can add higher-level query logic that doesn’t belong </w:t>
+      <w:r>
+        <w:t xml:space="preserve">(most important) You can add higher-level query logic that doesn’t belong </w:t>
       </w:r>
       <w:r>
         <w:t>with</w:t>
@@ -1478,10 +1473,7 @@
         <w:t xml:space="preserve">Object mapping.  </w:t>
       </w:r>
       <w:r>
-        <w:t xml:space="preserve">You need logic that </w:t>
-      </w:r>
-      <w:r>
-        <w:t>maps between your Database entities (ORM) and the DTOs (models) that get sent/received to/from the client in each web request.  Your data layer should handle this conversion</w:t>
+        <w:t>You need logic that maps between your Database entities (ORM) and the DTOs (models) that get sent/received to/from the client in each web request.  Your data layer should handle this conversion</w:t>
       </w:r>
     </w:p>
     <w:p>
@@ -1616,6 +1608,9 @@
         <w:ind w:left="720"/>
       </w:pPr>
       <w:r>
+        <w:rPr>
+          <w:noProof/>
+        </w:rPr>
         <w:drawing>
           <wp:inline distT="0" distB="0" distL="0" distR="0" wp14:anchorId="5052CBDF" wp14:editId="13641A55">
             <wp:extent cx="2276793" cy="1228896"/>
@@ -1729,23 +1724,7 @@
     </w:p>
     <w:p>
       <w:r>
-        <w:t xml:space="preserve">So, you’ll need the DI to supply you with other registered </w:t>
-      </w:r>
-      <w:proofErr w:type="gramStart"/>
-      <w:r>
-        <w:t xml:space="preserve">types.  </w:t>
-      </w:r>
-      <w:proofErr w:type="gramEnd"/>
-      <w:r>
-        <w:t xml:space="preserve">.net core’s DI is </w:t>
-      </w:r>
-      <w:proofErr w:type="gramStart"/>
-      <w:r>
-        <w:t>pretty magical</w:t>
-      </w:r>
-      <w:proofErr w:type="gramEnd"/>
-      <w:r>
-        <w:t xml:space="preserve">.  Really all you need to do is add an </w:t>
+        <w:t xml:space="preserve">So, you’ll need the DI to supply you with other registered types.  .net core’s DI is pretty magical.  Really all you need to do is add an </w:t>
       </w:r>
       <w:proofErr w:type="spellStart"/>
       <w:r>
@@ -1769,6 +1748,9 @@
         <w:ind w:left="720"/>
       </w:pPr>
       <w:r>
+        <w:rPr>
+          <w:noProof/>
+        </w:rPr>
         <w:drawing>
           <wp:inline distT="0" distB="0" distL="0" distR="0" wp14:anchorId="7F027EBD" wp14:editId="2AA5C712">
             <wp:extent cx="2368296" cy="841248"/>
@@ -2230,6 +2212,9 @@
         <w:ind w:left="720"/>
       </w:pPr>
       <w:r>
+        <w:rPr>
+          <w:noProof/>
+        </w:rPr>
         <w:drawing>
           <wp:inline distT="0" distB="0" distL="0" distR="0" wp14:anchorId="73837D66" wp14:editId="2BDF6C02">
             <wp:extent cx="3172968" cy="1426464"/>
@@ -2312,6 +2297,9 @@
         <w:ind w:left="720"/>
       </w:pPr>
       <w:r>
+        <w:rPr>
+          <w:noProof/>
+        </w:rPr>
         <w:drawing>
           <wp:inline distT="0" distB="0" distL="0" distR="0" wp14:anchorId="5A85C771" wp14:editId="3C2DAA36">
             <wp:extent cx="4238625" cy="557328"/>
@@ -2402,6 +2390,9 @@
         <w:ind w:left="720"/>
       </w:pPr>
       <w:r>
+        <w:rPr>
+          <w:noProof/>
+        </w:rPr>
         <w:drawing>
           <wp:inline distT="0" distB="0" distL="0" distR="0" wp14:anchorId="4F29A706" wp14:editId="686DE25B">
             <wp:extent cx="4362450" cy="1043073"/>
@@ -2444,10 +2435,7 @@
         <w:t>Note that in the Pluralsight video, he was doing all his conversion in the controller.  I don’t like this approach.  I don’t want the controller knowing anything about the lower layers.  The controller’s currency should be DTOs/POCOs.</w:t>
       </w:r>
     </w:p>
-    <w:p>
-      <w:bookmarkStart w:id="0" w:name="_GoBack"/>
-      <w:bookmarkEnd w:id="0"/>
-    </w:p>
+    <w:p/>
     <w:p>
       <w:pPr>
         <w:pStyle w:val="Heading1"/>
@@ -2806,6 +2794,9 @@
         <w:ind w:left="720"/>
       </w:pPr>
       <w:r>
+        <w:rPr>
+          <w:noProof/>
+        </w:rPr>
         <w:drawing>
           <wp:inline distT="0" distB="0" distL="0" distR="0" wp14:anchorId="750E908D" wp14:editId="4ACC5B19">
             <wp:extent cx="2333951" cy="1362265"/>
@@ -4069,439 +4060,20 @@
       </w:r>
     </w:p>
     <w:p>
-      <w:pPr>
-        <w:pBdr>
-          <w:top w:val="single" w:sz="4" w:space="1" w:color="auto"/>
-          <w:left w:val="single" w:sz="4" w:space="4" w:color="auto"/>
-          <w:bottom w:val="single" w:sz="4" w:space="1" w:color="auto"/>
-          <w:right w:val="single" w:sz="4" w:space="4" w:color="auto"/>
-        </w:pBdr>
+      <w:r>
+        <w:t>You’ll have to install a tooling package in order to use this:</w:t>
+      </w:r>
+    </w:p>
+    <w:p>
+      <w:pPr>
         <w:ind w:left="720"/>
       </w:pPr>
       <w:r>
-        <w:t>I am not sold on this idea.</w:t>
-      </w:r>
-    </w:p>
-    <w:p>
-      <w:pPr>
-        <w:pBdr>
-          <w:top w:val="single" w:sz="4" w:space="1" w:color="auto"/>
-          <w:left w:val="single" w:sz="4" w:space="4" w:color="auto"/>
-          <w:bottom w:val="single" w:sz="4" w:space="1" w:color="auto"/>
-          <w:right w:val="single" w:sz="4" w:space="4" w:color="auto"/>
-        </w:pBdr>
-        <w:ind w:left="720"/>
-      </w:pPr>
-      <w:r>
-        <w:t xml:space="preserve">For one thing, my lessons at inContact &amp; </w:t>
-      </w:r>
-      <w:proofErr w:type="spellStart"/>
-      <w:r>
-        <w:t>DealerSocket</w:t>
-      </w:r>
-      <w:proofErr w:type="spellEnd"/>
-      <w:r>
-        <w:t xml:space="preserve"> have taught me what happens when databases </w:t>
-      </w:r>
-      <w:r>
-        <w:t xml:space="preserve">get really, </w:t>
-      </w:r>
-      <w:proofErr w:type="gramStart"/>
-      <w:r>
-        <w:t>really large</w:t>
-      </w:r>
-      <w:proofErr w:type="gramEnd"/>
-      <w:r>
-        <w:t>.</w:t>
-      </w:r>
-    </w:p>
-    <w:p>
-      <w:pPr>
-        <w:pBdr>
-          <w:top w:val="single" w:sz="4" w:space="1" w:color="auto"/>
-          <w:left w:val="single" w:sz="4" w:space="4" w:color="auto"/>
-          <w:bottom w:val="single" w:sz="4" w:space="1" w:color="auto"/>
-          <w:right w:val="single" w:sz="4" w:space="4" w:color="auto"/>
-        </w:pBdr>
-        <w:ind w:left="720"/>
-      </w:pPr>
-      <w:r>
-        <w:t xml:space="preserve">Using C# to create your database means you’ll eventually have a ton of C# that </w:t>
-      </w:r>
-      <w:proofErr w:type="gramStart"/>
-      <w:r>
-        <w:t>has to</w:t>
-      </w:r>
-      <w:proofErr w:type="gramEnd"/>
-      <w:r>
-        <w:t xml:space="preserve"> be compiled and merged, making a lengthy build process take even longer.</w:t>
-      </w:r>
-    </w:p>
-    <w:p>
-      <w:pPr>
-        <w:pBdr>
-          <w:top w:val="single" w:sz="4" w:space="1" w:color="auto"/>
-          <w:left w:val="single" w:sz="4" w:space="4" w:color="auto"/>
-          <w:bottom w:val="single" w:sz="4" w:space="1" w:color="auto"/>
-          <w:right w:val="single" w:sz="4" w:space="4" w:color="auto"/>
-        </w:pBdr>
-        <w:ind w:left="720"/>
-      </w:pPr>
-      <w:r>
-        <w:t>Maybe this should really be a cautionary tale against letting your databases get too freaking huge.</w:t>
-      </w:r>
-    </w:p>
-    <w:p/>
-    <w:p>
-      <w:r>
-        <w:t xml:space="preserve">Working at </w:t>
-      </w:r>
-      <w:proofErr w:type="spellStart"/>
-      <w:r>
-        <w:t>DealerSocket</w:t>
-      </w:r>
-      <w:proofErr w:type="spellEnd"/>
-      <w:r>
-        <w:t xml:space="preserve"> has taught me that seed data for a development environment is best managed by a </w:t>
-      </w:r>
-      <w:r>
-        <w:rPr>
-          <w:u w:val="single"/>
-        </w:rPr>
-        <w:t>separate</w:t>
-      </w:r>
-      <w:r>
-        <w:t xml:space="preserve"> </w:t>
-      </w:r>
-      <w:r>
-        <w:t>migration tool.  Your migration tool should have these three components:</w:t>
-      </w:r>
-    </w:p>
-    <w:p>
-      <w:pPr>
-        <w:pStyle w:val="ListParagraph"/>
-        <w:numPr>
-          <w:ilvl w:val="0"/>
-          <w:numId w:val="16"/>
-        </w:numPr>
-      </w:pPr>
-      <w:r>
-        <w:rPr>
-          <w:b/>
-        </w:rPr>
-        <w:t xml:space="preserve">Migration code: </w:t>
-      </w:r>
-      <w:r>
-        <w:t xml:space="preserve">The code to upgrade your DB from one version to the next.  </w:t>
-      </w:r>
-    </w:p>
-    <w:p>
-      <w:pPr>
-        <w:pStyle w:val="ListParagraph"/>
-        <w:numPr>
-          <w:ilvl w:val="1"/>
-          <w:numId w:val="16"/>
-        </w:numPr>
-      </w:pPr>
-      <w:r>
-        <w:t xml:space="preserve">For most web-apps, you only need to maintain backward compatibility with whatever is currently in production.  This means you only need the current version, some hot-fix versions, and the </w:t>
-      </w:r>
-      <w:proofErr w:type="spellStart"/>
-      <w:r>
-        <w:t>vNext</w:t>
-      </w:r>
-      <w:proofErr w:type="spellEnd"/>
-      <w:r>
-        <w:t xml:space="preserve"> version.</w:t>
-      </w:r>
-    </w:p>
-    <w:p>
-      <w:pPr>
-        <w:pStyle w:val="ListParagraph"/>
-        <w:numPr>
-          <w:ilvl w:val="1"/>
-          <w:numId w:val="16"/>
-        </w:numPr>
-      </w:pPr>
-      <w:r>
-        <w:t>If your DB is public then you’ll need an upgrade path for every version that you’ve supported.  I don’t know why you’d ever run into this scenario, unless you were supporting some kind of premise-based / COTS product.</w:t>
-      </w:r>
-    </w:p>
-    <w:p>
-      <w:pPr>
-        <w:pStyle w:val="ListParagraph"/>
-        <w:numPr>
-          <w:ilvl w:val="0"/>
-          <w:numId w:val="16"/>
-        </w:numPr>
-      </w:pPr>
-      <w:r>
-        <w:rPr>
-          <w:b/>
-        </w:rPr>
-        <w:t>Production seed data:</w:t>
-      </w:r>
-      <w:r>
-        <w:t xml:space="preserve"> Data to provision a new customer, or a new production database</w:t>
-      </w:r>
-    </w:p>
-    <w:p>
-      <w:pPr>
-        <w:pStyle w:val="ListParagraph"/>
-        <w:numPr>
-          <w:ilvl w:val="0"/>
-          <w:numId w:val="16"/>
-        </w:numPr>
-      </w:pPr>
-      <w:r>
-        <w:rPr>
-          <w:b/>
-        </w:rPr>
-        <w:t xml:space="preserve">Developer seed data: </w:t>
-      </w:r>
-      <w:r>
-        <w:t xml:space="preserve">This </w:t>
-      </w:r>
-      <w:proofErr w:type="gramStart"/>
-      <w:r>
-        <w:t>is ,</w:t>
-      </w:r>
-      <w:proofErr w:type="gramEnd"/>
-      <w:r>
-        <w:t xml:space="preserve"> with some kind of comprehensive versioning</w:t>
-      </w:r>
-    </w:p>
-    <w:p/>
-    <w:p/>
-    <w:p>
-      <w:pPr>
-        <w:pStyle w:val="Heading3"/>
-      </w:pPr>
-      <w:r>
-        <w:t>Seed data</w:t>
-      </w:r>
-    </w:p>
-    <w:p>
-      <w:r>
-        <w:t>You have two kinds of seed data:</w:t>
-      </w:r>
-    </w:p>
-    <w:p>
-      <w:pPr>
-        <w:pStyle w:val="ListParagraph"/>
-        <w:numPr>
-          <w:ilvl w:val="0"/>
-          <w:numId w:val="17"/>
-        </w:numPr>
-      </w:pPr>
-      <w:r>
-        <w:rPr>
-          <w:b/>
-        </w:rPr>
-        <w:lastRenderedPageBreak/>
-        <w:t>Production seed data</w:t>
-      </w:r>
-      <w:r>
-        <w:rPr>
-          <w:b/>
-        </w:rPr>
-        <w:t>:</w:t>
-      </w:r>
-      <w:r>
-        <w:t xml:space="preserve"> for static tables, or to initialize a customer with some initial settings.</w:t>
-      </w:r>
-    </w:p>
-    <w:p>
-      <w:pPr>
-        <w:pStyle w:val="ListParagraph"/>
-        <w:numPr>
-          <w:ilvl w:val="0"/>
-          <w:numId w:val="17"/>
-        </w:numPr>
-      </w:pPr>
-      <w:r>
-        <w:rPr>
-          <w:b/>
-        </w:rPr>
-        <w:t>Developer seed data:</w:t>
-      </w:r>
-      <w:r>
-        <w:t xml:space="preserve"> this gives developers something to test their app </w:t>
-      </w:r>
-      <w:proofErr w:type="gramStart"/>
-      <w:r>
-        <w:t>with</w:t>
-      </w:r>
-      <w:proofErr w:type="gramEnd"/>
-      <w:r>
-        <w:t xml:space="preserve"> so they don’t have to continually rebuild their development environments by hand.</w:t>
-      </w:r>
-    </w:p>
-    <w:p>
-      <w:r>
-        <w:t>In my opinion, all seed data should go into a migration tool, which builds your DB from the ground up.</w:t>
-      </w:r>
-    </w:p>
-    <w:p>
-      <w:r>
-        <w:t xml:space="preserve">The proper way to unit test is </w:t>
-      </w:r>
-    </w:p>
-    <w:p>
-      <w:pPr>
-        <w:pStyle w:val="ListParagraph"/>
-        <w:numPr>
-          <w:ilvl w:val="0"/>
-          <w:numId w:val="19"/>
-        </w:numPr>
-      </w:pPr>
-      <w:r>
-        <w:t>Mock the DB context, and have it return the data you need.</w:t>
-      </w:r>
-    </w:p>
-    <w:p>
-      <w:pPr>
-        <w:pStyle w:val="ListParagraph"/>
-        <w:numPr>
-          <w:ilvl w:val="0"/>
-          <w:numId w:val="19"/>
-        </w:numPr>
-      </w:pPr>
-      <w:r>
-        <w:t>Each group of unit tests should be creating their own local seed data.</w:t>
-      </w:r>
-    </w:p>
-    <w:p>
-      <w:pPr>
-        <w:pStyle w:val="ListParagraph"/>
-        <w:numPr>
-          <w:ilvl w:val="0"/>
-          <w:numId w:val="19"/>
-        </w:numPr>
-      </w:pPr>
-      <w:r>
-        <w:t xml:space="preserve">You can keep large collections of seed data in C# files or JSON / XML files which you import and export through your mock contexts. </w:t>
-      </w:r>
-    </w:p>
-    <w:p>
-      <w:r>
-        <w:rPr>
-          <w:b/>
-        </w:rPr>
-        <w:t>You should not be using seed data for unit testing</w:t>
-      </w:r>
-      <w:r>
-        <w:t xml:space="preserve">.  There are </w:t>
-      </w:r>
-      <w:proofErr w:type="gramStart"/>
-      <w:r>
-        <w:t>a number of</w:t>
-      </w:r>
-      <w:proofErr w:type="gramEnd"/>
-      <w:r>
-        <w:t xml:space="preserve"> problems with this approach:</w:t>
-      </w:r>
-    </w:p>
-    <w:p>
-      <w:pPr>
-        <w:pStyle w:val="ListParagraph"/>
-        <w:numPr>
-          <w:ilvl w:val="0"/>
-          <w:numId w:val="18"/>
-        </w:numPr>
-      </w:pPr>
-      <w:r>
-        <w:t xml:space="preserve">Database-based tests do not </w:t>
-      </w:r>
-      <w:proofErr w:type="gramStart"/>
-      <w:r>
-        <w:t xml:space="preserve">scale.  </w:t>
-      </w:r>
-      <w:proofErr w:type="gramEnd"/>
-      <w:r>
-        <w:t>The seed data becomes brittle, and you end up with a bunch of bad/stale data in your DB that no one knows how to fix.  Often, this data is in an incorrect state because of changes to your business logic.</w:t>
-      </w:r>
-    </w:p>
-    <w:p>
-      <w:pPr>
-        <w:pStyle w:val="ListParagraph"/>
-        <w:numPr>
-          <w:ilvl w:val="0"/>
-          <w:numId w:val="18"/>
-        </w:numPr>
-      </w:pPr>
-      <w:r>
-        <w:t>There is a tendency to re-use data across tests (DRY, right???), and this just makes tests brittle in the end.</w:t>
-      </w:r>
-    </w:p>
-    <w:p>
-      <w:pPr>
-        <w:pStyle w:val="ListParagraph"/>
-        <w:numPr>
-          <w:ilvl w:val="0"/>
-          <w:numId w:val="18"/>
-        </w:numPr>
-      </w:pPr>
-      <w:r>
-        <w:t>and it does not allow your tests to be executed in parallel</w:t>
-      </w:r>
-      <w:r>
-        <w:t xml:space="preserve"> (which can really kill your build times)</w:t>
-      </w:r>
-    </w:p>
-    <w:p>
-      <w:pPr>
-        <w:pStyle w:val="ListParagraph"/>
-        <w:numPr>
-          <w:ilvl w:val="0"/>
-          <w:numId w:val="18"/>
-        </w:numPr>
-      </w:pPr>
-      <w:r>
-        <w:t>It takes time to build/tear down your database.</w:t>
-      </w:r>
-    </w:p>
-    <w:p/>
-    <w:p>
-      <w:r>
-        <w:t>That said, when you are still in the prototyping phase, you’ll need some seed data to get you off the ground</w:t>
-      </w:r>
-      <w:r>
-        <w:t xml:space="preserve">.  The best way to add seed data is to </w:t>
-      </w:r>
-      <w:r>
-        <w:rPr>
-          <w:u w:val="single"/>
-        </w:rPr>
-        <w:t>make an extension class</w:t>
-      </w:r>
-      <w:r>
-        <w:t xml:space="preserve"> that lives alongside your DB context.  This extension class should get called in </w:t>
-      </w:r>
-      <w:proofErr w:type="spellStart"/>
-      <w:r>
-        <w:t>Startup.cs</w:t>
-      </w:r>
-      <w:proofErr w:type="spellEnd"/>
-      <w:r>
-        <w:t>, at the end of your Configure method.</w:t>
-      </w:r>
-    </w:p>
-    <w:p>
-      <w:r>
-        <w:t>Here is an example seed data class:</w:t>
-      </w:r>
-    </w:p>
-    <w:p>
-      <w:pPr>
-        <w:ind w:left="720"/>
-      </w:pPr>
-      <w:r>
         <w:drawing>
-          <wp:inline distT="0" distB="0" distL="0" distR="0" wp14:anchorId="52731F9D" wp14:editId="25909D82">
-            <wp:extent cx="5134692" cy="2743583"/>
-            <wp:effectExtent l="0" t="0" r="8890" b="0"/>
-            <wp:docPr id="39" name="Picture 39"/>
+          <wp:inline distT="0" distB="0" distL="0" distR="0" wp14:anchorId="09E8D9A3" wp14:editId="1C14A902">
+            <wp:extent cx="3209290" cy="1063452"/>
+            <wp:effectExtent l="0" t="0" r="0" b="3810"/>
+            <wp:docPr id="5" name="Picture 5"/>
             <wp:cNvGraphicFramePr>
               <a:graphicFrameLocks xmlns:a="http://schemas.openxmlformats.org/drawingml/2006/main" noChangeAspect="1"/>
             </wp:cNvGraphicFramePr>
@@ -4521,7 +4093,7 @@
                   <pic:spPr>
                     <a:xfrm>
                       <a:off x="0" y="0"/>
-                      <a:ext cx="5134692" cy="2743583"/>
+                      <a:ext cx="3237591" cy="1072830"/>
                     </a:xfrm>
                     <a:prstGeom prst="rect">
                       <a:avLst/>
@@ -4536,23 +4108,33 @@
     </w:p>
     <w:p>
       <w:r>
-        <w:t xml:space="preserve">And you can call it in </w:t>
-      </w:r>
-      <w:proofErr w:type="spellStart"/>
-      <w:r>
-        <w:t>Startup.cs</w:t>
-      </w:r>
-      <w:proofErr w:type="spellEnd"/>
-      <w:r>
-        <w:t xml:space="preserve">, at the end of your </w:t>
-      </w:r>
-      <w:proofErr w:type="gramStart"/>
-      <w:r>
-        <w:t>Configure(</w:t>
-      </w:r>
-      <w:proofErr w:type="gramEnd"/>
-      <w:r>
-        <w:t>) method.</w:t>
+        <w:t>This should work with all DBs that have a provider, not just SQL server.</w:t>
+      </w:r>
+    </w:p>
+    <w:p/>
+    <w:p>
+      <w:pPr>
+        <w:pStyle w:val="Heading3"/>
+      </w:pPr>
+      <w:r>
+        <w:t>Creating the initial snapshot</w:t>
+      </w:r>
+    </w:p>
+    <w:p>
+      <w:r>
+        <w:t>Open up the package manager console window (Tools</w:t>
+      </w:r>
+      <w:r>
+        <w:sym w:font="Wingdings" w:char="F0E0"/>
+      </w:r>
+      <w:r>
+        <w:t>NuGet Package Manager</w:t>
+      </w:r>
+      <w:r>
+        <w:sym w:font="Wingdings" w:char="F0E0"/>
+      </w:r>
+      <w:r>
+        <w:t>Package Manager Console):</w:t>
       </w:r>
     </w:p>
     <w:p>
@@ -4560,12 +4142,11 @@
         <w:ind w:left="720"/>
       </w:pPr>
       <w:r>
-        <w:lastRenderedPageBreak/>
         <w:drawing>
-          <wp:inline distT="0" distB="0" distL="0" distR="0" wp14:anchorId="2FF57BA1" wp14:editId="77948FD9">
-            <wp:extent cx="4982270" cy="743054"/>
-            <wp:effectExtent l="0" t="0" r="0" b="0"/>
-            <wp:docPr id="40" name="Picture 40"/>
+          <wp:inline distT="0" distB="0" distL="0" distR="0" wp14:anchorId="465A3034" wp14:editId="1AC4A440">
+            <wp:extent cx="4069080" cy="283464"/>
+            <wp:effectExtent l="0" t="0" r="0" b="2540"/>
+            <wp:docPr id="41" name="Picture 41"/>
             <wp:cNvGraphicFramePr>
               <a:graphicFrameLocks xmlns:a="http://schemas.openxmlformats.org/drawingml/2006/main" noChangeAspect="1"/>
             </wp:cNvGraphicFramePr>
@@ -4585,6 +4166,385 @@
                   <pic:spPr>
                     <a:xfrm>
                       <a:off x="0" y="0"/>
+                      <a:ext cx="4069080" cy="283464"/>
+                    </a:xfrm>
+                    <a:prstGeom prst="rect">
+                      <a:avLst/>
+                    </a:prstGeom>
+                  </pic:spPr>
+                </pic:pic>
+              </a:graphicData>
+            </a:graphic>
+          </wp:inline>
+        </w:drawing>
+      </w:r>
+    </w:p>
+    <w:p>
+      <w:r>
+        <w:t>Now type this command:</w:t>
+      </w:r>
+      <w:r>
+        <w:t xml:space="preserve"> </w:t>
+      </w:r>
+      <w:r>
+        <w:rPr>
+          <w:color w:val="00B0F0"/>
+        </w:rPr>
+        <w:t>add-migration &lt;name&gt;</w:t>
+      </w:r>
+    </w:p>
+    <w:p>
+      <w:pPr>
+        <w:ind w:left="720"/>
+      </w:pPr>
+      <w:r>
+        <w:drawing>
+          <wp:inline distT="0" distB="0" distL="0" distR="0" wp14:anchorId="1A903CDC" wp14:editId="59058C35">
+            <wp:extent cx="2852928" cy="758952"/>
+            <wp:effectExtent l="0" t="0" r="5080" b="3175"/>
+            <wp:docPr id="49" name="Picture 49"/>
+            <wp:cNvGraphicFramePr>
+              <a:graphicFrameLocks xmlns:a="http://schemas.openxmlformats.org/drawingml/2006/main" noChangeAspect="1"/>
+            </wp:cNvGraphicFramePr>
+            <a:graphic xmlns:a="http://schemas.openxmlformats.org/drawingml/2006/main">
+              <a:graphicData uri="http://schemas.openxmlformats.org/drawingml/2006/picture">
+                <pic:pic xmlns:pic="http://schemas.openxmlformats.org/drawingml/2006/picture">
+                  <pic:nvPicPr>
+                    <pic:cNvPr id="1" name=""/>
+                    <pic:cNvPicPr/>
+                  </pic:nvPicPr>
+                  <pic:blipFill>
+                    <a:blip r:embed="rId45"/>
+                    <a:stretch>
+                      <a:fillRect/>
+                    </a:stretch>
+                  </pic:blipFill>
+                  <pic:spPr>
+                    <a:xfrm>
+                      <a:off x="0" y="0"/>
+                      <a:ext cx="2852928" cy="758952"/>
+                    </a:xfrm>
+                    <a:prstGeom prst="rect">
+                      <a:avLst/>
+                    </a:prstGeom>
+                  </pic:spPr>
+                </pic:pic>
+              </a:graphicData>
+            </a:graphic>
+          </wp:inline>
+        </w:drawing>
+      </w:r>
+    </w:p>
+    <w:p>
+      <w:pPr>
+        <w:rPr>
+          <w:color w:val="00B0F0"/>
+        </w:rPr>
+      </w:pPr>
+      <w:bookmarkStart w:id="0" w:name="_GoBack"/>
+      <w:r>
+        <w:rPr>
+          <w:color w:val="00B0F0"/>
+        </w:rPr>
+        <w:t>NOTE: you have to be using an actual provider.  You can’t just have an in-memory database, or this will fail because there is no actual DB to work against.</w:t>
+      </w:r>
+    </w:p>
+    <w:bookmarkEnd w:id="0"/>
+    <w:p/>
+    <w:p>
+      <w:pPr>
+        <w:pStyle w:val="Heading3"/>
+      </w:pPr>
+      <w:r>
+        <w:lastRenderedPageBreak/>
+        <w:t>Seed data</w:t>
+      </w:r>
+    </w:p>
+    <w:p>
+      <w:r>
+        <w:t>You have two kinds of seed data:</w:t>
+      </w:r>
+    </w:p>
+    <w:p>
+      <w:pPr>
+        <w:pStyle w:val="ListParagraph"/>
+        <w:numPr>
+          <w:ilvl w:val="0"/>
+          <w:numId w:val="17"/>
+        </w:numPr>
+      </w:pPr>
+      <w:r>
+        <w:rPr>
+          <w:b/>
+        </w:rPr>
+        <w:t>Production seed data</w:t>
+      </w:r>
+      <w:r>
+        <w:rPr>
+          <w:b/>
+        </w:rPr>
+        <w:t>:</w:t>
+      </w:r>
+      <w:r>
+        <w:t xml:space="preserve"> for static tables, or to initialize a customer with some initial settings.</w:t>
+      </w:r>
+    </w:p>
+    <w:p>
+      <w:pPr>
+        <w:pStyle w:val="ListParagraph"/>
+        <w:numPr>
+          <w:ilvl w:val="0"/>
+          <w:numId w:val="17"/>
+        </w:numPr>
+      </w:pPr>
+      <w:r>
+        <w:rPr>
+          <w:b/>
+        </w:rPr>
+        <w:t>Developer seed data:</w:t>
+      </w:r>
+      <w:r>
+        <w:t xml:space="preserve"> this gives developers something to test their app with so they don’t have to continually rebuild their development environments by hand.</w:t>
+      </w:r>
+    </w:p>
+    <w:p>
+      <w:r>
+        <w:t>In my opinion, all seed data should go into a migration tool, which builds your DB from the ground up.</w:t>
+      </w:r>
+    </w:p>
+    <w:p>
+      <w:r>
+        <w:t xml:space="preserve">The proper way to unit test is </w:t>
+      </w:r>
+    </w:p>
+    <w:p>
+      <w:pPr>
+        <w:pStyle w:val="ListParagraph"/>
+        <w:numPr>
+          <w:ilvl w:val="0"/>
+          <w:numId w:val="19"/>
+        </w:numPr>
+      </w:pPr>
+      <w:r>
+        <w:t>Mock the DB context, and have it return the data you need.</w:t>
+      </w:r>
+    </w:p>
+    <w:p>
+      <w:pPr>
+        <w:pStyle w:val="ListParagraph"/>
+        <w:numPr>
+          <w:ilvl w:val="0"/>
+          <w:numId w:val="19"/>
+        </w:numPr>
+      </w:pPr>
+      <w:r>
+        <w:t>Each group of unit tests should be creating their own local seed data.</w:t>
+      </w:r>
+    </w:p>
+    <w:p>
+      <w:pPr>
+        <w:pStyle w:val="ListParagraph"/>
+        <w:numPr>
+          <w:ilvl w:val="0"/>
+          <w:numId w:val="19"/>
+        </w:numPr>
+      </w:pPr>
+      <w:r>
+        <w:t xml:space="preserve">You can keep large collections of seed data in C# files or JSON / XML files which you import and export through your mock contexts. </w:t>
+      </w:r>
+    </w:p>
+    <w:p>
+      <w:r>
+        <w:rPr>
+          <w:b/>
+        </w:rPr>
+        <w:t>You should not be using seed data for unit testing</w:t>
+      </w:r>
+      <w:r>
+        <w:t>.  There are a number of problems with this approach:</w:t>
+      </w:r>
+    </w:p>
+    <w:p>
+      <w:pPr>
+        <w:pStyle w:val="ListParagraph"/>
+        <w:numPr>
+          <w:ilvl w:val="0"/>
+          <w:numId w:val="18"/>
+        </w:numPr>
+      </w:pPr>
+      <w:r>
+        <w:t>Database-based tests do not scale.  The seed data becomes brittle, and you end up with a bunch of bad/stale data in your DB that no one knows how to fix.  Often, this data is in an incorrect state because of changes to your business logic.</w:t>
+      </w:r>
+    </w:p>
+    <w:p>
+      <w:pPr>
+        <w:pStyle w:val="ListParagraph"/>
+        <w:numPr>
+          <w:ilvl w:val="0"/>
+          <w:numId w:val="18"/>
+        </w:numPr>
+      </w:pPr>
+      <w:r>
+        <w:t>There is a tendency to re-use data across tests (DRY, right???), and this just makes tests brittle in the end.</w:t>
+      </w:r>
+    </w:p>
+    <w:p>
+      <w:pPr>
+        <w:pStyle w:val="ListParagraph"/>
+        <w:numPr>
+          <w:ilvl w:val="0"/>
+          <w:numId w:val="18"/>
+        </w:numPr>
+      </w:pPr>
+      <w:r>
+        <w:t>and it does not allow your tests to be executed in parallel</w:t>
+      </w:r>
+      <w:r>
+        <w:t xml:space="preserve"> (which can really kill your build times)</w:t>
+      </w:r>
+    </w:p>
+    <w:p>
+      <w:pPr>
+        <w:pStyle w:val="ListParagraph"/>
+        <w:numPr>
+          <w:ilvl w:val="0"/>
+          <w:numId w:val="18"/>
+        </w:numPr>
+      </w:pPr>
+      <w:r>
+        <w:t>It takes time to build/tear down your database.</w:t>
+      </w:r>
+    </w:p>
+    <w:p/>
+    <w:p>
+      <w:r>
+        <w:t>That said, when you are still in the prototyping phase, you’ll need some seed data to get you off the ground</w:t>
+      </w:r>
+      <w:r>
+        <w:t xml:space="preserve">.  The best way to add seed data is to </w:t>
+      </w:r>
+      <w:r>
+        <w:rPr>
+          <w:u w:val="single"/>
+        </w:rPr>
+        <w:t>make an extension class</w:t>
+      </w:r>
+      <w:r>
+        <w:t xml:space="preserve"> that lives alongside your DB context.  This extension class should get called in </w:t>
+      </w:r>
+      <w:proofErr w:type="spellStart"/>
+      <w:r>
+        <w:t>Startup.cs</w:t>
+      </w:r>
+      <w:proofErr w:type="spellEnd"/>
+      <w:r>
+        <w:t>, at the end of your Configure method.</w:t>
+      </w:r>
+    </w:p>
+    <w:p>
+      <w:r>
+        <w:t>Here is an example seed data class:</w:t>
+      </w:r>
+    </w:p>
+    <w:p>
+      <w:pPr>
+        <w:ind w:left="720"/>
+      </w:pPr>
+      <w:r>
+        <w:rPr>
+          <w:noProof/>
+        </w:rPr>
+        <w:lastRenderedPageBreak/>
+        <w:drawing>
+          <wp:inline distT="0" distB="0" distL="0" distR="0" wp14:anchorId="52731F9D" wp14:editId="25909D82">
+            <wp:extent cx="5134692" cy="2743583"/>
+            <wp:effectExtent l="0" t="0" r="8890" b="0"/>
+            <wp:docPr id="39" name="Picture 39"/>
+            <wp:cNvGraphicFramePr>
+              <a:graphicFrameLocks xmlns:a="http://schemas.openxmlformats.org/drawingml/2006/main" noChangeAspect="1"/>
+            </wp:cNvGraphicFramePr>
+            <a:graphic xmlns:a="http://schemas.openxmlformats.org/drawingml/2006/main">
+              <a:graphicData uri="http://schemas.openxmlformats.org/drawingml/2006/picture">
+                <pic:pic xmlns:pic="http://schemas.openxmlformats.org/drawingml/2006/picture">
+                  <pic:nvPicPr>
+                    <pic:cNvPr id="1" name=""/>
+                    <pic:cNvPicPr/>
+                  </pic:nvPicPr>
+                  <pic:blipFill>
+                    <a:blip r:embed="rId46"/>
+                    <a:stretch>
+                      <a:fillRect/>
+                    </a:stretch>
+                  </pic:blipFill>
+                  <pic:spPr>
+                    <a:xfrm>
+                      <a:off x="0" y="0"/>
+                      <a:ext cx="5134692" cy="2743583"/>
+                    </a:xfrm>
+                    <a:prstGeom prst="rect">
+                      <a:avLst/>
+                    </a:prstGeom>
+                  </pic:spPr>
+                </pic:pic>
+              </a:graphicData>
+            </a:graphic>
+          </wp:inline>
+        </w:drawing>
+      </w:r>
+    </w:p>
+    <w:p>
+      <w:r>
+        <w:t xml:space="preserve">And you can call it in </w:t>
+      </w:r>
+      <w:proofErr w:type="spellStart"/>
+      <w:r>
+        <w:t>Startup.cs</w:t>
+      </w:r>
+      <w:proofErr w:type="spellEnd"/>
+      <w:r>
+        <w:t xml:space="preserve">, at the end of your </w:t>
+      </w:r>
+      <w:proofErr w:type="gramStart"/>
+      <w:r>
+        <w:t>Configure(</w:t>
+      </w:r>
+      <w:proofErr w:type="gramEnd"/>
+      <w:r>
+        <w:t>) method.</w:t>
+      </w:r>
+    </w:p>
+    <w:p>
+      <w:pPr>
+        <w:ind w:left="720"/>
+      </w:pPr>
+      <w:r>
+        <w:rPr>
+          <w:noProof/>
+        </w:rPr>
+        <w:drawing>
+          <wp:inline distT="0" distB="0" distL="0" distR="0" wp14:anchorId="2FF57BA1" wp14:editId="77948FD9">
+            <wp:extent cx="4982270" cy="743054"/>
+            <wp:effectExtent l="0" t="0" r="0" b="0"/>
+            <wp:docPr id="40" name="Picture 40"/>
+            <wp:cNvGraphicFramePr>
+              <a:graphicFrameLocks xmlns:a="http://schemas.openxmlformats.org/drawingml/2006/main" noChangeAspect="1"/>
+            </wp:cNvGraphicFramePr>
+            <a:graphic xmlns:a="http://schemas.openxmlformats.org/drawingml/2006/main">
+              <a:graphicData uri="http://schemas.openxmlformats.org/drawingml/2006/picture">
+                <pic:pic xmlns:pic="http://schemas.openxmlformats.org/drawingml/2006/picture">
+                  <pic:nvPicPr>
+                    <pic:cNvPr id="1" name=""/>
+                    <pic:cNvPicPr/>
+                  </pic:nvPicPr>
+                  <pic:blipFill>
+                    <a:blip r:embed="rId47"/>
+                    <a:stretch>
+                      <a:fillRect/>
+                    </a:stretch>
+                  </pic:blipFill>
+                  <pic:spPr>
+                    <a:xfrm>
+                      <a:off x="0" y="0"/>
                       <a:ext cx="4982270" cy="743054"/>
                     </a:xfrm>
                     <a:prstGeom prst="rect">
@@ -4684,7 +4644,7 @@
                     <pic:cNvPicPr/>
                   </pic:nvPicPr>
                   <pic:blipFill>
-                    <a:blip r:embed="rId45"/>
+                    <a:blip r:embed="rId48"/>
                     <a:stretch>
                       <a:fillRect/>
                     </a:stretch>
@@ -4713,336 +4673,12 @@
         <w:rPr>
           <w:noProof/>
         </w:rPr>
+        <w:lastRenderedPageBreak/>
         <w:drawing>
           <wp:inline distT="0" distB="0" distL="0" distR="0" wp14:anchorId="45140D7B" wp14:editId="2D55F2B0">
             <wp:extent cx="3931920" cy="2395728"/>
             <wp:effectExtent l="0" t="0" r="0" b="5080"/>
             <wp:docPr id="2" name="Picture 2"/>
-            <wp:cNvGraphicFramePr>
-              <a:graphicFrameLocks xmlns:a="http://schemas.openxmlformats.org/drawingml/2006/main" noChangeAspect="1"/>
-            </wp:cNvGraphicFramePr>
-            <a:graphic xmlns:a="http://schemas.openxmlformats.org/drawingml/2006/main">
-              <a:graphicData uri="http://schemas.openxmlformats.org/drawingml/2006/picture">
-                <pic:pic xmlns:pic="http://schemas.openxmlformats.org/drawingml/2006/picture">
-                  <pic:nvPicPr>
-                    <pic:cNvPr id="1" name=""/>
-                    <pic:cNvPicPr/>
-                  </pic:nvPicPr>
-                  <pic:blipFill>
-                    <a:blip r:embed="rId46"/>
-                    <a:stretch>
-                      <a:fillRect/>
-                    </a:stretch>
-                  </pic:blipFill>
-                  <pic:spPr>
-                    <a:xfrm>
-                      <a:off x="0" y="0"/>
-                      <a:ext cx="3931920" cy="2395728"/>
-                    </a:xfrm>
-                    <a:prstGeom prst="rect">
-                      <a:avLst/>
-                    </a:prstGeom>
-                  </pic:spPr>
-                </pic:pic>
-              </a:graphicData>
-            </a:graphic>
-          </wp:inline>
-        </w:drawing>
-      </w:r>
-    </w:p>
-    <w:p>
-      <w:r>
-        <w:t xml:space="preserve">You can also add third-party loggers.  Here is an example using </w:t>
-      </w:r>
-      <w:proofErr w:type="spellStart"/>
-      <w:r>
-        <w:t>NLog</w:t>
-      </w:r>
-      <w:proofErr w:type="spellEnd"/>
-      <w:r>
-        <w:t xml:space="preserve"> (in </w:t>
-      </w:r>
-      <w:proofErr w:type="spellStart"/>
-      <w:r>
-        <w:t>Startup.cs</w:t>
-      </w:r>
-      <w:proofErr w:type="spellEnd"/>
-      <w:r>
-        <w:t>):</w:t>
-      </w:r>
-    </w:p>
-    <w:p>
-      <w:pPr>
-        <w:ind w:left="720"/>
-      </w:pPr>
-      <w:r>
-        <w:rPr>
-          <w:noProof/>
-        </w:rPr>
-        <w:lastRenderedPageBreak/>
-        <w:drawing>
-          <wp:inline distT="0" distB="0" distL="0" distR="0" wp14:anchorId="554C1CF5" wp14:editId="63FFC6BB">
-            <wp:extent cx="4544568" cy="1161288"/>
-            <wp:effectExtent l="0" t="0" r="0" b="1270"/>
-            <wp:docPr id="4" name="Picture 4"/>
-            <wp:cNvGraphicFramePr>
-              <a:graphicFrameLocks xmlns:a="http://schemas.openxmlformats.org/drawingml/2006/main" noChangeAspect="1"/>
-            </wp:cNvGraphicFramePr>
-            <a:graphic xmlns:a="http://schemas.openxmlformats.org/drawingml/2006/main">
-              <a:graphicData uri="http://schemas.openxmlformats.org/drawingml/2006/picture">
-                <pic:pic xmlns:pic="http://schemas.openxmlformats.org/drawingml/2006/picture">
-                  <pic:nvPicPr>
-                    <pic:cNvPr id="1" name=""/>
-                    <pic:cNvPicPr/>
-                  </pic:nvPicPr>
-                  <pic:blipFill>
-                    <a:blip r:embed="rId47"/>
-                    <a:stretch>
-                      <a:fillRect/>
-                    </a:stretch>
-                  </pic:blipFill>
-                  <pic:spPr>
-                    <a:xfrm>
-                      <a:off x="0" y="0"/>
-                      <a:ext cx="4544568" cy="1161288"/>
-                    </a:xfrm>
-                    <a:prstGeom prst="rect">
-                      <a:avLst/>
-                    </a:prstGeom>
-                  </pic:spPr>
-                </pic:pic>
-              </a:graphicData>
-            </a:graphic>
-          </wp:inline>
-        </w:drawing>
-      </w:r>
-    </w:p>
-    <w:p/>
-    <w:p>
-      <w:pPr>
-        <w:pStyle w:val="Heading1"/>
-      </w:pPr>
-      <w:r>
-        <w:t xml:space="preserve">App </w:t>
-      </w:r>
-      <w:r>
-        <w:t xml:space="preserve">Settings </w:t>
-      </w:r>
-      <w:r>
-        <w:t>(system configuration)</w:t>
-      </w:r>
-    </w:p>
-    <w:p>
-      <w:pPr>
-        <w:pBdr>
-          <w:top w:val="single" w:sz="4" w:space="1" w:color="auto"/>
-          <w:left w:val="single" w:sz="4" w:space="4" w:color="auto"/>
-          <w:bottom w:val="single" w:sz="4" w:space="1" w:color="auto"/>
-          <w:right w:val="single" w:sz="4" w:space="4" w:color="auto"/>
-        </w:pBdr>
-      </w:pPr>
-      <w:r>
-        <w:t xml:space="preserve">So, just like that </w:t>
-      </w:r>
-      <w:proofErr w:type="spellStart"/>
-      <w:r>
-        <w:t>SnapFactory</w:t>
-      </w:r>
-      <w:proofErr w:type="spellEnd"/>
-      <w:r>
-        <w:t xml:space="preserve"> that I built a long time ago, Net Core 2 has this whiz-bang configuration builder thing that you can just query for what you need.</w:t>
-      </w:r>
-    </w:p>
-    <w:p>
-      <w:pPr>
-        <w:pBdr>
-          <w:top w:val="single" w:sz="4" w:space="1" w:color="auto"/>
-          <w:left w:val="single" w:sz="4" w:space="4" w:color="auto"/>
-          <w:bottom w:val="single" w:sz="4" w:space="1" w:color="auto"/>
-          <w:right w:val="single" w:sz="4" w:space="4" w:color="auto"/>
-        </w:pBdr>
-      </w:pPr>
-      <w:r>
-        <w:t>Cool!</w:t>
-      </w:r>
-    </w:p>
-    <w:p>
-      <w:r>
-        <w:t xml:space="preserve">In </w:t>
-      </w:r>
-      <w:proofErr w:type="spellStart"/>
-      <w:r>
-        <w:t>Program.cs</w:t>
-      </w:r>
-      <w:proofErr w:type="spellEnd"/>
-      <w:r>
-        <w:t xml:space="preserve">, in your </w:t>
-      </w:r>
-      <w:proofErr w:type="spellStart"/>
-      <w:r>
-        <w:t>CreateWebHostBuilder</w:t>
-      </w:r>
-      <w:proofErr w:type="spellEnd"/>
-      <w:r>
-        <w:t xml:space="preserve"> method, this calls </w:t>
-      </w:r>
-      <w:proofErr w:type="spellStart"/>
-      <w:proofErr w:type="gramStart"/>
-      <w:r>
-        <w:t>CreateDefaultBuilder</w:t>
-      </w:r>
-      <w:proofErr w:type="spellEnd"/>
-      <w:r>
-        <w:t>(</w:t>
-      </w:r>
-      <w:proofErr w:type="gramEnd"/>
-      <w:r>
-        <w:t xml:space="preserve">).  </w:t>
-      </w:r>
-      <w:proofErr w:type="spellStart"/>
-      <w:r>
-        <w:t>CreateDefaultBuilder</w:t>
-      </w:r>
-      <w:proofErr w:type="spellEnd"/>
-      <w:r>
-        <w:t xml:space="preserve"> builds a whole crap-ton of stuff for you.  It’s amazing.  One of the things it does is configure a chain of environment / app-settings / command-line variables for you, which you can then query through ONE easy-to-use interface!</w:t>
-      </w:r>
-    </w:p>
-    <w:p>
-      <w:r>
-        <w:t xml:space="preserve">You can ask for an interface to this object in </w:t>
-      </w:r>
-      <w:proofErr w:type="spellStart"/>
-      <w:r>
-        <w:t>Startup.cs</w:t>
-      </w:r>
-      <w:proofErr w:type="spellEnd"/>
-      <w:r>
-        <w:t xml:space="preserve">, in your </w:t>
-      </w:r>
-      <w:proofErr w:type="gramStart"/>
-      <w:r>
-        <w:t>Startup(</w:t>
-      </w:r>
-      <w:proofErr w:type="gramEnd"/>
-      <w:r>
-        <w:t>) method, and then store it as a public property on your startup class:</w:t>
-      </w:r>
-    </w:p>
-    <w:p>
-      <w:pPr>
-        <w:ind w:left="720"/>
-      </w:pPr>
-      <w:r>
-        <w:drawing>
-          <wp:inline distT="0" distB="0" distL="0" distR="0" wp14:anchorId="49CCB91B" wp14:editId="4DE6134E">
-            <wp:extent cx="5115639" cy="1181265"/>
-            <wp:effectExtent l="0" t="0" r="0" b="0"/>
-            <wp:docPr id="42" name="Picture 42"/>
-            <wp:cNvGraphicFramePr>
-              <a:graphicFrameLocks xmlns:a="http://schemas.openxmlformats.org/drawingml/2006/main" noChangeAspect="1"/>
-            </wp:cNvGraphicFramePr>
-            <a:graphic xmlns:a="http://schemas.openxmlformats.org/drawingml/2006/main">
-              <a:graphicData uri="http://schemas.openxmlformats.org/drawingml/2006/picture">
-                <pic:pic xmlns:pic="http://schemas.openxmlformats.org/drawingml/2006/picture">
-                  <pic:nvPicPr>
-                    <pic:cNvPr id="1" name=""/>
-                    <pic:cNvPicPr/>
-                  </pic:nvPicPr>
-                  <pic:blipFill>
-                    <a:blip r:embed="rId48"/>
-                    <a:stretch>
-                      <a:fillRect/>
-                    </a:stretch>
-                  </pic:blipFill>
-                  <pic:spPr>
-                    <a:xfrm>
-                      <a:off x="0" y="0"/>
-                      <a:ext cx="5115639" cy="1181265"/>
-                    </a:xfrm>
-                    <a:prstGeom prst="rect">
-                      <a:avLst/>
-                    </a:prstGeom>
-                  </pic:spPr>
-                </pic:pic>
-              </a:graphicData>
-            </a:graphic>
-          </wp:inline>
-        </w:drawing>
-      </w:r>
-    </w:p>
-    <w:p>
-      <w:r>
-        <w:t xml:space="preserve">.net core no longer uses </w:t>
-      </w:r>
-      <w:proofErr w:type="spellStart"/>
-      <w:r>
-        <w:t>app.config</w:t>
-      </w:r>
-      <w:proofErr w:type="spellEnd"/>
-      <w:r>
-        <w:t xml:space="preserve"> / </w:t>
-      </w:r>
-      <w:proofErr w:type="spellStart"/>
-      <w:r>
-        <w:t>web.config</w:t>
-      </w:r>
-      <w:proofErr w:type="spellEnd"/>
-      <w:r>
-        <w:t xml:space="preserve"> files (thank heaven---ugh!)</w:t>
-      </w:r>
-    </w:p>
-    <w:p>
-      <w:r>
-        <w:t>Ok, so you can now store settings in a JSON file</w:t>
-      </w:r>
-      <w:r>
-        <w:t xml:space="preserve">, called </w:t>
-      </w:r>
-      <w:proofErr w:type="spellStart"/>
-      <w:r>
-        <w:t>appSettings.json</w:t>
-      </w:r>
-      <w:proofErr w:type="spellEnd"/>
-      <w:r>
-        <w:t>.</w:t>
-      </w:r>
-      <w:r>
-        <w:t xml:space="preserve">  You can also have </w:t>
-      </w:r>
-      <w:proofErr w:type="spellStart"/>
-      <w:proofErr w:type="gramStart"/>
-      <w:r>
-        <w:t>appSettings.Production.json</w:t>
-      </w:r>
-      <w:proofErr w:type="spellEnd"/>
-      <w:proofErr w:type="gramEnd"/>
-      <w:r>
-        <w:t xml:space="preserve">, and </w:t>
-      </w:r>
-      <w:proofErr w:type="spellStart"/>
-      <w:r>
-        <w:t>appSettings.Staging.json</w:t>
-      </w:r>
-      <w:proofErr w:type="spellEnd"/>
-      <w:r>
-        <w:t>.  These will be chosen based on the ASPNETCORE_ENVIRONMENT environment variable:</w:t>
-      </w:r>
-    </w:p>
-    <w:p>
-      <w:pPr>
-        <w:ind w:left="720"/>
-      </w:pPr>
-      <w:r>
-        <w:rPr>
-          <w:noProof/>
-        </w:rPr>
-        <w:lastRenderedPageBreak/>
-        <w:drawing>
-          <wp:inline distT="0" distB="0" distL="0" distR="0" wp14:anchorId="34BF0D76" wp14:editId="31D3D1F1">
-            <wp:extent cx="5385816" cy="2340864"/>
-            <wp:effectExtent l="0" t="0" r="5715" b="2540"/>
-            <wp:docPr id="15" name="Picture 15"/>
             <wp:cNvGraphicFramePr>
               <a:graphicFrameLocks xmlns:a="http://schemas.openxmlformats.org/drawingml/2006/main" noChangeAspect="1"/>
             </wp:cNvGraphicFramePr>
@@ -5062,6 +4698,333 @@
                   <pic:spPr>
                     <a:xfrm>
                       <a:off x="0" y="0"/>
+                      <a:ext cx="3931920" cy="2395728"/>
+                    </a:xfrm>
+                    <a:prstGeom prst="rect">
+                      <a:avLst/>
+                    </a:prstGeom>
+                  </pic:spPr>
+                </pic:pic>
+              </a:graphicData>
+            </a:graphic>
+          </wp:inline>
+        </w:drawing>
+      </w:r>
+    </w:p>
+    <w:p>
+      <w:r>
+        <w:t xml:space="preserve">You can also add third-party loggers.  Here is an example using </w:t>
+      </w:r>
+      <w:proofErr w:type="spellStart"/>
+      <w:r>
+        <w:t>NLog</w:t>
+      </w:r>
+      <w:proofErr w:type="spellEnd"/>
+      <w:r>
+        <w:t xml:space="preserve"> (in </w:t>
+      </w:r>
+      <w:proofErr w:type="spellStart"/>
+      <w:r>
+        <w:t>Startup.cs</w:t>
+      </w:r>
+      <w:proofErr w:type="spellEnd"/>
+      <w:r>
+        <w:t>):</w:t>
+      </w:r>
+    </w:p>
+    <w:p>
+      <w:pPr>
+        <w:ind w:left="720"/>
+      </w:pPr>
+      <w:r>
+        <w:rPr>
+          <w:noProof/>
+        </w:rPr>
+        <w:drawing>
+          <wp:inline distT="0" distB="0" distL="0" distR="0" wp14:anchorId="554C1CF5" wp14:editId="63FFC6BB">
+            <wp:extent cx="4544568" cy="1161288"/>
+            <wp:effectExtent l="0" t="0" r="0" b="1270"/>
+            <wp:docPr id="4" name="Picture 4"/>
+            <wp:cNvGraphicFramePr>
+              <a:graphicFrameLocks xmlns:a="http://schemas.openxmlformats.org/drawingml/2006/main" noChangeAspect="1"/>
+            </wp:cNvGraphicFramePr>
+            <a:graphic xmlns:a="http://schemas.openxmlformats.org/drawingml/2006/main">
+              <a:graphicData uri="http://schemas.openxmlformats.org/drawingml/2006/picture">
+                <pic:pic xmlns:pic="http://schemas.openxmlformats.org/drawingml/2006/picture">
+                  <pic:nvPicPr>
+                    <pic:cNvPr id="1" name=""/>
+                    <pic:cNvPicPr/>
+                  </pic:nvPicPr>
+                  <pic:blipFill>
+                    <a:blip r:embed="rId50"/>
+                    <a:stretch>
+                      <a:fillRect/>
+                    </a:stretch>
+                  </pic:blipFill>
+                  <pic:spPr>
+                    <a:xfrm>
+                      <a:off x="0" y="0"/>
+                      <a:ext cx="4544568" cy="1161288"/>
+                    </a:xfrm>
+                    <a:prstGeom prst="rect">
+                      <a:avLst/>
+                    </a:prstGeom>
+                  </pic:spPr>
+                </pic:pic>
+              </a:graphicData>
+            </a:graphic>
+          </wp:inline>
+        </w:drawing>
+      </w:r>
+    </w:p>
+    <w:p/>
+    <w:p>
+      <w:pPr>
+        <w:pStyle w:val="Heading1"/>
+      </w:pPr>
+      <w:r>
+        <w:t xml:space="preserve">App </w:t>
+      </w:r>
+      <w:r>
+        <w:t xml:space="preserve">Settings </w:t>
+      </w:r>
+      <w:r>
+        <w:t>(system configuration)</w:t>
+      </w:r>
+    </w:p>
+    <w:p>
+      <w:pPr>
+        <w:pBdr>
+          <w:top w:val="single" w:sz="4" w:space="1" w:color="auto"/>
+          <w:left w:val="single" w:sz="4" w:space="4" w:color="auto"/>
+          <w:bottom w:val="single" w:sz="4" w:space="1" w:color="auto"/>
+          <w:right w:val="single" w:sz="4" w:space="4" w:color="auto"/>
+        </w:pBdr>
+      </w:pPr>
+      <w:r>
+        <w:t xml:space="preserve">So, just like that </w:t>
+      </w:r>
+      <w:proofErr w:type="spellStart"/>
+      <w:r>
+        <w:t>SnapFactory</w:t>
+      </w:r>
+      <w:proofErr w:type="spellEnd"/>
+      <w:r>
+        <w:t xml:space="preserve"> that I built a long time ago, Net Core 2 has this whiz-bang configuration builder thing that you can just query for what you need.</w:t>
+      </w:r>
+    </w:p>
+    <w:p>
+      <w:pPr>
+        <w:pBdr>
+          <w:top w:val="single" w:sz="4" w:space="1" w:color="auto"/>
+          <w:left w:val="single" w:sz="4" w:space="4" w:color="auto"/>
+          <w:bottom w:val="single" w:sz="4" w:space="1" w:color="auto"/>
+          <w:right w:val="single" w:sz="4" w:space="4" w:color="auto"/>
+        </w:pBdr>
+      </w:pPr>
+      <w:r>
+        <w:t>Cool!</w:t>
+      </w:r>
+    </w:p>
+    <w:p>
+      <w:r>
+        <w:t xml:space="preserve">In </w:t>
+      </w:r>
+      <w:proofErr w:type="spellStart"/>
+      <w:r>
+        <w:t>Program.cs</w:t>
+      </w:r>
+      <w:proofErr w:type="spellEnd"/>
+      <w:r>
+        <w:t xml:space="preserve">, in your </w:t>
+      </w:r>
+      <w:proofErr w:type="spellStart"/>
+      <w:r>
+        <w:t>CreateWebHostBuilder</w:t>
+      </w:r>
+      <w:proofErr w:type="spellEnd"/>
+      <w:r>
+        <w:t xml:space="preserve"> method, this calls </w:t>
+      </w:r>
+      <w:proofErr w:type="spellStart"/>
+      <w:proofErr w:type="gramStart"/>
+      <w:r>
+        <w:t>CreateDefaultBuilder</w:t>
+      </w:r>
+      <w:proofErr w:type="spellEnd"/>
+      <w:r>
+        <w:t>(</w:t>
+      </w:r>
+      <w:proofErr w:type="gramEnd"/>
+      <w:r>
+        <w:t xml:space="preserve">).  </w:t>
+      </w:r>
+      <w:proofErr w:type="spellStart"/>
+      <w:r>
+        <w:t>CreateDefaultBuilder</w:t>
+      </w:r>
+      <w:proofErr w:type="spellEnd"/>
+      <w:r>
+        <w:t xml:space="preserve"> builds a whole crap-ton of stuff for you.  It’s amazing.  One of the things it does is configure a chain of environment / app-settings / command-line variables for you, which you can then query through ONE easy-to-use interface!</w:t>
+      </w:r>
+    </w:p>
+    <w:p>
+      <w:r>
+        <w:t xml:space="preserve">You can ask for an interface to this object in </w:t>
+      </w:r>
+      <w:proofErr w:type="spellStart"/>
+      <w:r>
+        <w:t>Startup.cs</w:t>
+      </w:r>
+      <w:proofErr w:type="spellEnd"/>
+      <w:r>
+        <w:t xml:space="preserve">, in your </w:t>
+      </w:r>
+      <w:proofErr w:type="gramStart"/>
+      <w:r>
+        <w:t>Startup(</w:t>
+      </w:r>
+      <w:proofErr w:type="gramEnd"/>
+      <w:r>
+        <w:t>) method, and then store it as a public property on your startup class:</w:t>
+      </w:r>
+    </w:p>
+    <w:p>
+      <w:pPr>
+        <w:ind w:left="720"/>
+      </w:pPr>
+      <w:r>
+        <w:rPr>
+          <w:noProof/>
+        </w:rPr>
+        <w:drawing>
+          <wp:inline distT="0" distB="0" distL="0" distR="0" wp14:anchorId="49CCB91B" wp14:editId="4DE6134E">
+            <wp:extent cx="5115639" cy="1181265"/>
+            <wp:effectExtent l="0" t="0" r="0" b="0"/>
+            <wp:docPr id="42" name="Picture 42"/>
+            <wp:cNvGraphicFramePr>
+              <a:graphicFrameLocks xmlns:a="http://schemas.openxmlformats.org/drawingml/2006/main" noChangeAspect="1"/>
+            </wp:cNvGraphicFramePr>
+            <a:graphic xmlns:a="http://schemas.openxmlformats.org/drawingml/2006/main">
+              <a:graphicData uri="http://schemas.openxmlformats.org/drawingml/2006/picture">
+                <pic:pic xmlns:pic="http://schemas.openxmlformats.org/drawingml/2006/picture">
+                  <pic:nvPicPr>
+                    <pic:cNvPr id="1" name=""/>
+                    <pic:cNvPicPr/>
+                  </pic:nvPicPr>
+                  <pic:blipFill>
+                    <a:blip r:embed="rId51"/>
+                    <a:stretch>
+                      <a:fillRect/>
+                    </a:stretch>
+                  </pic:blipFill>
+                  <pic:spPr>
+                    <a:xfrm>
+                      <a:off x="0" y="0"/>
+                      <a:ext cx="5115639" cy="1181265"/>
+                    </a:xfrm>
+                    <a:prstGeom prst="rect">
+                      <a:avLst/>
+                    </a:prstGeom>
+                  </pic:spPr>
+                </pic:pic>
+              </a:graphicData>
+            </a:graphic>
+          </wp:inline>
+        </w:drawing>
+      </w:r>
+    </w:p>
+    <w:p>
+      <w:r>
+        <w:lastRenderedPageBreak/>
+        <w:t xml:space="preserve">.net core no longer uses </w:t>
+      </w:r>
+      <w:proofErr w:type="spellStart"/>
+      <w:r>
+        <w:t>app.config</w:t>
+      </w:r>
+      <w:proofErr w:type="spellEnd"/>
+      <w:r>
+        <w:t xml:space="preserve"> / </w:t>
+      </w:r>
+      <w:proofErr w:type="spellStart"/>
+      <w:r>
+        <w:t>web.config</w:t>
+      </w:r>
+      <w:proofErr w:type="spellEnd"/>
+      <w:r>
+        <w:t xml:space="preserve"> files (thank heaven---ugh!)</w:t>
+      </w:r>
+    </w:p>
+    <w:p>
+      <w:r>
+        <w:t>Ok, so you can now store settings in a JSON file</w:t>
+      </w:r>
+      <w:r>
+        <w:t xml:space="preserve">, called </w:t>
+      </w:r>
+      <w:proofErr w:type="spellStart"/>
+      <w:r>
+        <w:t>appSettings.json</w:t>
+      </w:r>
+      <w:proofErr w:type="spellEnd"/>
+      <w:r>
+        <w:t>.</w:t>
+      </w:r>
+      <w:r>
+        <w:t xml:space="preserve">  You can also have </w:t>
+      </w:r>
+      <w:proofErr w:type="spellStart"/>
+      <w:proofErr w:type="gramStart"/>
+      <w:r>
+        <w:t>appSettings.Production.json</w:t>
+      </w:r>
+      <w:proofErr w:type="spellEnd"/>
+      <w:proofErr w:type="gramEnd"/>
+      <w:r>
+        <w:t xml:space="preserve">, and </w:t>
+      </w:r>
+      <w:proofErr w:type="spellStart"/>
+      <w:r>
+        <w:t>appSettings.Staging.json</w:t>
+      </w:r>
+      <w:proofErr w:type="spellEnd"/>
+      <w:r>
+        <w:t>.  These will be chosen based on the ASPNETCORE_ENVIRONMENT environment variable:</w:t>
+      </w:r>
+    </w:p>
+    <w:p>
+      <w:pPr>
+        <w:ind w:left="720"/>
+      </w:pPr>
+      <w:r>
+        <w:rPr>
+          <w:noProof/>
+        </w:rPr>
+        <w:drawing>
+          <wp:inline distT="0" distB="0" distL="0" distR="0" wp14:anchorId="34BF0D76" wp14:editId="31D3D1F1">
+            <wp:extent cx="5385816" cy="2340864"/>
+            <wp:effectExtent l="0" t="0" r="5715" b="2540"/>
+            <wp:docPr id="15" name="Picture 15"/>
+            <wp:cNvGraphicFramePr>
+              <a:graphicFrameLocks xmlns:a="http://schemas.openxmlformats.org/drawingml/2006/main" noChangeAspect="1"/>
+            </wp:cNvGraphicFramePr>
+            <a:graphic xmlns:a="http://schemas.openxmlformats.org/drawingml/2006/main">
+              <a:graphicData uri="http://schemas.openxmlformats.org/drawingml/2006/picture">
+                <pic:pic xmlns:pic="http://schemas.openxmlformats.org/drawingml/2006/picture">
+                  <pic:nvPicPr>
+                    <pic:cNvPr id="1" name=""/>
+                    <pic:cNvPicPr/>
+                  </pic:nvPicPr>
+                  <pic:blipFill>
+                    <a:blip r:embed="rId52"/>
+                    <a:stretch>
+                      <a:fillRect/>
+                    </a:stretch>
+                  </pic:blipFill>
+                  <pic:spPr>
+                    <a:xfrm>
+                      <a:off x="0" y="0"/>
                       <a:ext cx="5385816" cy="2340864"/>
                     </a:xfrm>
                     <a:prstGeom prst="rect">
@@ -5104,7 +5067,7 @@
                     <pic:cNvPicPr/>
                   </pic:nvPicPr>
                   <pic:blipFill>
-                    <a:blip r:embed="rId50"/>
+                    <a:blip r:embed="rId53"/>
                     <a:stretch>
                       <a:fillRect/>
                     </a:stretch>
@@ -5228,7 +5191,7 @@
                     <pic:cNvPicPr/>
                   </pic:nvPicPr>
                   <pic:blipFill>
-                    <a:blip r:embed="rId51"/>
+                    <a:blip r:embed="rId54"/>
                     <a:stretch>
                       <a:fillRect/>
                     </a:stretch>
@@ -5251,6 +5214,7 @@
     </w:p>
     <w:p>
       <w:r>
+        <w:lastRenderedPageBreak/>
         <w:t xml:space="preserve">Now we can call it anywhere we need to pull in config data.  This is SOOOOOO much more modular than </w:t>
       </w:r>
       <w:proofErr w:type="spellStart"/>
@@ -5270,7 +5234,6 @@
         <w:rPr>
           <w:noProof/>
         </w:rPr>
-        <w:lastRenderedPageBreak/>
         <w:drawing>
           <wp:inline distT="0" distB="0" distL="0" distR="0" wp14:anchorId="49DFCAC0" wp14:editId="58F3C282">
             <wp:extent cx="4608576" cy="1609344"/>
@@ -5287,7 +5250,7 @@
                     <pic:cNvPicPr/>
                   </pic:nvPicPr>
                   <pic:blipFill>
-                    <a:blip r:embed="rId52"/>
+                    <a:blip r:embed="rId55"/>
                     <a:stretch>
                       <a:fillRect/>
                     </a:stretch>
@@ -5329,6 +5292,9 @@
         <w:ind w:left="720"/>
       </w:pPr>
       <w:r>
+        <w:rPr>
+          <w:noProof/>
+        </w:rPr>
         <w:drawing>
           <wp:inline distT="0" distB="0" distL="0" distR="0" wp14:anchorId="5AA7A35F" wp14:editId="6C335524">
             <wp:extent cx="3038899" cy="2191056"/>
@@ -5345,7 +5311,7 @@
                     <pic:cNvPicPr/>
                   </pic:nvPicPr>
                   <pic:blipFill>
-                    <a:blip r:embed="rId53"/>
+                    <a:blip r:embed="rId56"/>
                     <a:stretch>
                       <a:fillRect/>
                     </a:stretch>
@@ -5377,23 +5343,7 @@
           <w:color w:val="FF0000"/>
           <w:highlight w:val="yellow"/>
         </w:rPr>
-        <w:t xml:space="preserve">If you </w:t>
-      </w:r>
-      <w:proofErr w:type="gramStart"/>
-      <w:r>
-        <w:rPr>
-          <w:color w:val="FF0000"/>
-          <w:highlight w:val="yellow"/>
-        </w:rPr>
-        <w:t>have to</w:t>
-      </w:r>
-      <w:proofErr w:type="gramEnd"/>
-      <w:r>
-        <w:rPr>
-          <w:color w:val="FF0000"/>
-          <w:highlight w:val="yellow"/>
-        </w:rPr>
-        <w:t xml:space="preserve"> set an environment variable, do not set it in VS.  Set it in your system properties dialog (Windows-key + Pause-key)</w:t>
+        <w:t>If you have to set an environment variable, do not set it in VS.  Set it in your system properties dialog (Windows-key + Pause-key)</w:t>
       </w:r>
     </w:p>
     <w:p/>

</xml_diff>

<commit_message>
Using EF, and SQL Server LocalDB
</commit_message>
<xml_diff>
--- a/DemoProjects/NetCore/Notes.docx
+++ b/DemoProjects/NetCore/Notes.docx
@@ -1440,13 +1440,8 @@
       <w:r>
         <w:t xml:space="preserve">  </w:t>
       </w:r>
-      <w:proofErr w:type="gramStart"/>
-      <w:r>
-        <w:t>(</w:t>
-      </w:r>
-      <w:proofErr w:type="gramEnd"/>
-      <w:r>
-        <w:t xml:space="preserve">most important) You can add higher-level query logic that doesn’t belong </w:t>
+      <w:r>
+        <w:t xml:space="preserve">(most important) You can add higher-level query logic that doesn’t belong </w:t>
       </w:r>
       <w:r>
         <w:t>with</w:t>
@@ -1478,10 +1473,7 @@
         <w:t xml:space="preserve">Object mapping.  </w:t>
       </w:r>
       <w:r>
-        <w:t xml:space="preserve">You need logic that </w:t>
-      </w:r>
-      <w:r>
-        <w:t>maps between your Database entities (ORM) and the DTOs (models) that get sent/received to/from the client in each web request.  Your data layer should handle this conversion</w:t>
+        <w:t>You need logic that maps between your Database entities (ORM) and the DTOs (models) that get sent/received to/from the client in each web request.  Your data layer should handle this conversion</w:t>
       </w:r>
     </w:p>
     <w:p>
@@ -1616,6 +1608,9 @@
         <w:ind w:left="720"/>
       </w:pPr>
       <w:r>
+        <w:rPr>
+          <w:noProof/>
+        </w:rPr>
         <w:drawing>
           <wp:inline distT="0" distB="0" distL="0" distR="0" wp14:anchorId="5052CBDF" wp14:editId="13641A55">
             <wp:extent cx="2276793" cy="1228896"/>
@@ -1729,22 +1724,14 @@
     </w:p>
     <w:p>
       <w:r>
-        <w:t xml:space="preserve">So, you’ll need the DI to supply you with other registered </w:t>
+        <w:t xml:space="preserve">So, you’ll need the DI to supply you with other registered types.  .net core’s DI is </w:t>
       </w:r>
       <w:proofErr w:type="gramStart"/>
       <w:r>
-        <w:t xml:space="preserve">types.  </w:t>
+        <w:t>pretty magical</w:t>
       </w:r>
       <w:proofErr w:type="gramEnd"/>
       <w:r>
-        <w:t xml:space="preserve">.net core’s DI is </w:t>
-      </w:r>
-      <w:proofErr w:type="gramStart"/>
-      <w:r>
-        <w:t>pretty magical</w:t>
-      </w:r>
-      <w:proofErr w:type="gramEnd"/>
-      <w:r>
         <w:t xml:space="preserve">.  Really all you need to do is add an </w:t>
       </w:r>
       <w:proofErr w:type="spellStart"/>
@@ -1769,6 +1756,9 @@
         <w:ind w:left="720"/>
       </w:pPr>
       <w:r>
+        <w:rPr>
+          <w:noProof/>
+        </w:rPr>
         <w:drawing>
           <wp:inline distT="0" distB="0" distL="0" distR="0" wp14:anchorId="7F027EBD" wp14:editId="2AA5C712">
             <wp:extent cx="2368296" cy="841248"/>
@@ -2230,6 +2220,9 @@
         <w:ind w:left="720"/>
       </w:pPr>
       <w:r>
+        <w:rPr>
+          <w:noProof/>
+        </w:rPr>
         <w:drawing>
           <wp:inline distT="0" distB="0" distL="0" distR="0" wp14:anchorId="73837D66" wp14:editId="2BDF6C02">
             <wp:extent cx="3172968" cy="1426464"/>
@@ -2312,6 +2305,9 @@
         <w:ind w:left="720"/>
       </w:pPr>
       <w:r>
+        <w:rPr>
+          <w:noProof/>
+        </w:rPr>
         <w:drawing>
           <wp:inline distT="0" distB="0" distL="0" distR="0" wp14:anchorId="5A85C771" wp14:editId="3C2DAA36">
             <wp:extent cx="4238625" cy="557328"/>
@@ -2402,6 +2398,9 @@
         <w:ind w:left="720"/>
       </w:pPr>
       <w:r>
+        <w:rPr>
+          <w:noProof/>
+        </w:rPr>
         <w:drawing>
           <wp:inline distT="0" distB="0" distL="0" distR="0" wp14:anchorId="4F29A706" wp14:editId="686DE25B">
             <wp:extent cx="4362450" cy="1043073"/>
@@ -2444,10 +2443,7 @@
         <w:t>Note that in the Pluralsight video, he was doing all his conversion in the controller.  I don’t like this approach.  I don’t want the controller knowing anything about the lower layers.  The controller’s currency should be DTOs/POCOs.</w:t>
       </w:r>
     </w:p>
-    <w:p>
-      <w:bookmarkStart w:id="0" w:name="_GoBack"/>
-      <w:bookmarkEnd w:id="0"/>
-    </w:p>
+    <w:p/>
     <w:p>
       <w:pPr>
         <w:pStyle w:val="Heading1"/>
@@ -2608,6 +2604,40 @@
       </w:pPr>
       <w:r>
         <w:t>You can do code-first, or you can do DB first.</w:t>
+      </w:r>
+    </w:p>
+    <w:p/>
+    <w:p>
+      <w:pPr>
+        <w:pStyle w:val="Heading2"/>
+      </w:pPr>
+      <w:r>
+        <w:t>Philosophy behind EF</w:t>
+      </w:r>
+    </w:p>
+    <w:p>
+      <w:r>
+        <w:t xml:space="preserve">With EF (especially with code-first, which is the most popular), you really </w:t>
+      </w:r>
+      <w:proofErr w:type="gramStart"/>
+      <w:r>
+        <w:t>have to</w:t>
+      </w:r>
+      <w:proofErr w:type="gramEnd"/>
+      <w:r>
+        <w:t xml:space="preserve"> take a leap of faith.  </w:t>
+      </w:r>
+    </w:p>
+    <w:p>
+      <w:r>
+        <w:t xml:space="preserve">You’re abstracted from the database by quite a lot.  You can control details like constraints and default values and indexes, but for the most part you step away from that stuff whenever you can.  All that logic should be in your data-service layer.  </w:t>
+      </w:r>
+    </w:p>
+    <w:p>
+      <w:bookmarkStart w:id="0" w:name="_GoBack"/>
+      <w:bookmarkEnd w:id="0"/>
+      <w:r>
+        <w:t>The database will now become a dumb thing that stores data.</w:t>
       </w:r>
     </w:p>
     <w:p/>
@@ -2797,7 +2827,6 @@
     <w:p/>
     <w:p>
       <w:r>
-        <w:lastRenderedPageBreak/>
         <w:t>Here’s a screenshot of what I did:</w:t>
       </w:r>
     </w:p>
@@ -2806,6 +2835,9 @@
         <w:ind w:left="720"/>
       </w:pPr>
       <w:r>
+        <w:rPr>
+          <w:noProof/>
+        </w:rPr>
         <w:drawing>
           <wp:inline distT="0" distB="0" distL="0" distR="0" wp14:anchorId="750E908D" wp14:editId="4ACC5B19">
             <wp:extent cx="2333951" cy="1362265"/>
@@ -2996,6 +3028,7 @@
     </w:p>
     <w:p>
       <w:r>
+        <w:lastRenderedPageBreak/>
         <w:t>Like, literally.  There really isn’t much more to it than that.</w:t>
       </w:r>
     </w:p>
@@ -3046,7 +3079,6 @@
     </w:p>
     <w:p>
       <w:r>
-        <w:lastRenderedPageBreak/>
         <w:t xml:space="preserve">Now we need to tell ASP about our new DB context.  You do this in </w:t>
       </w:r>
       <w:proofErr w:type="spellStart"/>
@@ -3367,6 +3399,7 @@
         <w:rPr>
           <w:noProof/>
         </w:rPr>
+        <w:lastRenderedPageBreak/>
         <w:drawing>
           <wp:inline distT="0" distB="0" distL="0" distR="0" wp14:anchorId="512A3F28" wp14:editId="41202A3F">
             <wp:extent cx="3419475" cy="902538"/>
@@ -3555,6 +3588,7 @@
         <w:rPr>
           <w:noProof/>
         </w:rPr>
+        <w:lastRenderedPageBreak/>
         <w:drawing>
           <wp:inline distT="0" distB="0" distL="0" distR="0" wp14:anchorId="54893A36" wp14:editId="01F0FE1D">
             <wp:extent cx="3456432" cy="1344168"/>
@@ -3594,7 +3628,6 @@
     </w:p>
     <w:p>
       <w:r>
-        <w:lastRenderedPageBreak/>
         <w:t>If you don’t like the convention-based approach, you can tag whatever field you like, using the [Key] attribute.  I like this approach because it means I can forget about this project and then pick it up a good deal of time later and still understand it:</w:t>
       </w:r>
     </w:p>
@@ -3831,6 +3864,7 @@
     </w:p>
     <w:p>
       <w:r>
+        <w:lastRenderedPageBreak/>
         <w:t xml:space="preserve">By convention, EF will recognize a navigation property based on the name and type.  </w:t>
       </w:r>
       <w:r>
@@ -3854,7 +3888,6 @@
         <w:rPr>
           <w:noProof/>
         </w:rPr>
-        <w:lastRenderedPageBreak/>
         <w:drawing>
           <wp:inline distT="0" distB="0" distL="0" distR="0" wp14:anchorId="79FAD41E" wp14:editId="2B60DB42">
             <wp:extent cx="2734056" cy="1399032"/>
@@ -4411,15 +4444,7 @@
         </w:numPr>
       </w:pPr>
       <w:r>
-        <w:t xml:space="preserve">Database-based tests do not </w:t>
-      </w:r>
-      <w:proofErr w:type="gramStart"/>
-      <w:r>
-        <w:t xml:space="preserve">scale.  </w:t>
-      </w:r>
-      <w:proofErr w:type="gramEnd"/>
-      <w:r>
-        <w:t>The seed data becomes brittle, and you end up with a bunch of bad/stale data in your DB that no one knows how to fix.  Often, this data is in an incorrect state because of changes to your business logic.</w:t>
+        <w:t>Database-based tests do not scale.  The seed data becomes brittle, and you end up with a bunch of bad/stale data in your DB that no one knows how to fix.  Often, this data is in an incorrect state because of changes to your business logic.</w:t>
       </w:r>
     </w:p>
     <w:p>
@@ -4497,6 +4522,9 @@
         <w:ind w:left="720"/>
       </w:pPr>
       <w:r>
+        <w:rPr>
+          <w:noProof/>
+        </w:rPr>
         <w:drawing>
           <wp:inline distT="0" distB="0" distL="0" distR="0" wp14:anchorId="52731F9D" wp14:editId="25909D82">
             <wp:extent cx="5134692" cy="2743583"/>
@@ -4560,6 +4588,9 @@
         <w:ind w:left="720"/>
       </w:pPr>
       <w:r>
+        <w:rPr>
+          <w:noProof/>
+        </w:rPr>
         <w:lastRenderedPageBreak/>
         <w:drawing>
           <wp:inline distT="0" distB="0" distL="0" distR="0" wp14:anchorId="2FF57BA1" wp14:editId="77948FD9">
@@ -4934,6 +4965,9 @@
         <w:ind w:left="720"/>
       </w:pPr>
       <w:r>
+        <w:rPr>
+          <w:noProof/>
+        </w:rPr>
         <w:drawing>
           <wp:inline distT="0" distB="0" distL="0" distR="0" wp14:anchorId="49CCB91B" wp14:editId="4DE6134E">
             <wp:extent cx="5115639" cy="1181265"/>
@@ -5329,6 +5363,9 @@
         <w:ind w:left="720"/>
       </w:pPr>
       <w:r>
+        <w:rPr>
+          <w:noProof/>
+        </w:rPr>
         <w:drawing>
           <wp:inline distT="0" distB="0" distL="0" distR="0" wp14:anchorId="5AA7A35F" wp14:editId="6C335524">
             <wp:extent cx="3038899" cy="2191056"/>

</xml_diff>

<commit_message>
I could do more here, but this has all the basics.  It's time to move on.
</commit_message>
<xml_diff>
--- a/DemoProjects/NetCore/Notes.docx
+++ b/DemoProjects/NetCore/Notes.docx
@@ -524,6 +524,8 @@
       <w:pPr>
         <w:pStyle w:val="Heading2"/>
       </w:pPr>
+      <w:bookmarkStart w:id="0" w:name="_GoBack"/>
+      <w:bookmarkEnd w:id="0"/>
       <w:r>
         <w:t>PATCH</w:t>
       </w:r>
@@ -4069,6 +4071,9 @@
         <w:ind w:left="720"/>
       </w:pPr>
       <w:r>
+        <w:rPr>
+          <w:noProof/>
+        </w:rPr>
         <w:drawing>
           <wp:inline distT="0" distB="0" distL="0" distR="0" wp14:anchorId="09E8D9A3" wp14:editId="1C14A902">
             <wp:extent cx="3209290" cy="1063452"/>
@@ -4142,6 +4147,9 @@
         <w:ind w:left="720"/>
       </w:pPr>
       <w:r>
+        <w:rPr>
+          <w:noProof/>
+        </w:rPr>
         <w:drawing>
           <wp:inline distT="0" distB="0" distL="0" distR="0" wp14:anchorId="465A3034" wp14:editId="1AC4A440">
             <wp:extent cx="4069080" cy="283464"/>
@@ -4198,6 +4206,9 @@
         <w:ind w:left="720"/>
       </w:pPr>
       <w:r>
+        <w:rPr>
+          <w:noProof/>
+        </w:rPr>
         <w:drawing>
           <wp:inline distT="0" distB="0" distL="0" distR="0" wp14:anchorId="1A903CDC" wp14:editId="59058C35">
             <wp:extent cx="2852928" cy="758952"/>
@@ -4241,7 +4252,6 @@
           <w:color w:val="00B0F0"/>
         </w:rPr>
       </w:pPr>
-      <w:bookmarkStart w:id="0" w:name="_GoBack"/>
       <w:r>
         <w:rPr>
           <w:color w:val="00B0F0"/>
@@ -4249,14 +4259,53 @@
         <w:t>NOTE: you have to be using an actual provider.  You can’t just have an in-memory database, or this will fail because there is no actual DB to work against.</w:t>
       </w:r>
     </w:p>
-    <w:bookmarkEnd w:id="0"/>
+    <w:p>
+      <w:pPr>
+        <w:rPr>
+          <w:color w:val="00B0F0"/>
+        </w:rPr>
+      </w:pPr>
+      <w:r>
+        <w:rPr>
+          <w:color w:val="00B0F0"/>
+        </w:rPr>
+        <w:t xml:space="preserve">NOTE: This really works, but I’m worried about how it will scale.  It </w:t>
+      </w:r>
+      <w:proofErr w:type="gramStart"/>
+      <w:r>
+        <w:rPr>
+          <w:color w:val="00B0F0"/>
+        </w:rPr>
+        <w:t>seem</w:t>
+      </w:r>
+      <w:proofErr w:type="gramEnd"/>
+      <w:r>
+        <w:rPr>
+          <w:color w:val="00B0F0"/>
+        </w:rPr>
+        <w:t xml:space="preserve"> s to do a whole crap-ton of stuff, but in production we have replication, </w:t>
+      </w:r>
+      <w:proofErr w:type="spellStart"/>
+      <w:r>
+        <w:rPr>
+          <w:color w:val="00B0F0"/>
+        </w:rPr>
+        <w:t>sharding</w:t>
+      </w:r>
+      <w:proofErr w:type="spellEnd"/>
+      <w:r>
+        <w:rPr>
+          <w:color w:val="00B0F0"/>
+        </w:rPr>
+        <w:t>, tons of customer data, etc.</w:t>
+      </w:r>
+    </w:p>
     <w:p/>
     <w:p>
       <w:pPr>
         <w:pStyle w:val="Heading3"/>
       </w:pPr>
       <w:r>
-        <w:lastRenderedPageBreak/>
         <w:t>Seed data</w:t>
       </w:r>
     </w:p>

</xml_diff>